<commit_message>
Updated file with companies
</commit_message>
<xml_diff>
--- a/SPSWENG_SystemScape_InterviewQuestions_v1.docx
+++ b/SPSWENG_SystemScape_InterviewQuestions_v1.docx
@@ -36,8 +36,26 @@
     </w:p>
     <w:p>
       <w:r>
-        <w:t>Prospective Client 1: &lt;Company name and contact person&gt;</w:t>
-      </w:r>
+        <w:t xml:space="preserve">Prospective Client 1: </w:t>
+      </w:r>
+      <w:proofErr w:type="spellStart"/>
+      <w:r>
+        <w:t>Natrapharm</w:t>
+      </w:r>
+      <w:proofErr w:type="spellEnd"/>
+      <w:r>
+        <w:t xml:space="preserve"> Inc. (</w:t>
+      </w:r>
+      <w:proofErr w:type="spellStart"/>
+      <w:r>
+        <w:t>Lyngie</w:t>
+      </w:r>
+      <w:proofErr w:type="spellEnd"/>
+      <w:r>
+        <w:t xml:space="preserve"> Fernandez)</w:t>
+      </w:r>
+      <w:bookmarkStart w:id="0" w:name="_GoBack"/>
+      <w:bookmarkEnd w:id="0"/>
     </w:p>
     <w:p>
       <w:r>
@@ -79,7 +97,10 @@
         <w:t>Prospective Client 2</w:t>
       </w:r>
       <w:r>
-        <w:t>: &lt;Company name and contact person&gt;</w:t>
+        <w:t xml:space="preserve">: </w:t>
+      </w:r>
+      <w:r>
+        <w:t>CAI-STA (Rosalie Fernandez)</w:t>
       </w:r>
     </w:p>
     <w:p>
@@ -130,7 +151,31 @@
         <w:t>Prospective Client 3</w:t>
       </w:r>
       <w:r>
-        <w:t>: &lt;Company name and contact person&gt;</w:t>
+        <w:t xml:space="preserve">: </w:t>
+      </w:r>
+      <w:proofErr w:type="spellStart"/>
+      <w:r>
+        <w:t>Camella</w:t>
+      </w:r>
+      <w:proofErr w:type="spellEnd"/>
+      <w:r>
+        <w:t xml:space="preserve"> Homes (</w:t>
+      </w:r>
+      <w:proofErr w:type="spellStart"/>
+      <w:r>
+        <w:t>Runar</w:t>
+      </w:r>
+      <w:proofErr w:type="spellEnd"/>
+      <w:r>
+        <w:t xml:space="preserve"> </w:t>
+      </w:r>
+      <w:proofErr w:type="spellStart"/>
+      <w:r>
+        <w:t>Quindoza</w:t>
+      </w:r>
+      <w:proofErr w:type="spellEnd"/>
+      <w:r>
+        <w:t>)</w:t>
       </w:r>
     </w:p>
     <w:p>
@@ -149,8 +194,6 @@
           <w:numId w:val="6"/>
         </w:numPr>
       </w:pPr>
-      <w:bookmarkStart w:id="0" w:name="_GoBack"/>
-      <w:bookmarkEnd w:id="0"/>
     </w:p>
     <w:p/>
     <w:p/>
@@ -1461,7 +1504,7 @@
   <a:extraClrSchemeLst/>
   <a:extLst>
     <a:ext uri="{05A4C25C-085E-4340-85A3-A5531E510DB2}">
-      <thm15:themeFamily xmlns:thm15="http://schemas.microsoft.com/office/thememl/2012/main" xmlns="" name="Office Theme" id="{62F939B6-93AF-4DB8-9C6B-D6C7DFDC589F}" vid="{4A3C46E8-61CC-4603-A589-7422A47A8E4A}"/>
+      <thm15:themeFamily xmlns="" xmlns:thm15="http://schemas.microsoft.com/office/thememl/2012/main" name="Office Theme" id="{62F939B6-93AF-4DB8-9C6B-D6C7DFDC589F}" vid="{4A3C46E8-61CC-4603-A589-7422A47A8E4A}"/>
     </a:ext>
   </a:extLst>
 </a:theme>

</xml_diff>

<commit_message>
Edited one of the companies
I changed Natrapharm to Torrent Pharmaceuticals.
</commit_message>
<xml_diff>
--- a/SPSWENG_SystemScape_InterviewQuestions_v1.docx
+++ b/SPSWENG_SystemScape_InterviewQuestions_v1.docx
@@ -4,13 +4,8 @@
   <w:body>
     <w:p>
       <w:r>
-        <w:t xml:space="preserve">Team Name: </w:t>
-      </w:r>
-      <w:proofErr w:type="spellStart"/>
-      <w:r>
-        <w:t>SystemScape</w:t>
-      </w:r>
-      <w:proofErr w:type="spellEnd"/>
+        <w:t>Team Name: SystemScape</w:t>
+      </w:r>
     </w:p>
     <w:p>
       <w:r>
@@ -22,13 +17,8 @@
     </w:p>
     <w:p/>
     <w:p>
-      <w:proofErr w:type="spellStart"/>
-      <w:r>
-        <w:t>Subteam</w:t>
-      </w:r>
-      <w:proofErr w:type="spellEnd"/>
-      <w:r>
-        <w:t xml:space="preserve"> 1: </w:t>
+      <w:r>
+        <w:t xml:space="preserve">Subteam 1: </w:t>
       </w:r>
       <w:r>
         <w:t>QUINDOZA, RISSA (ANA); COTE, CHRISTIAN (DEV); ANGELES, ANTONIO (QA)</w:t>
@@ -38,26 +28,13 @@
       <w:r>
         <w:t xml:space="preserve">Prospective Client 1: </w:t>
       </w:r>
-      <w:proofErr w:type="spellStart"/>
-      <w:r>
-        <w:t>Natrapharm</w:t>
-      </w:r>
-      <w:proofErr w:type="spellEnd"/>
-      <w:r>
-        <w:t xml:space="preserve"> Inc. (</w:t>
-      </w:r>
-      <w:proofErr w:type="spellStart"/>
-      <w:r>
-        <w:t>Lyngie</w:t>
-      </w:r>
-      <w:proofErr w:type="spellEnd"/>
-      <w:r>
-        <w:t xml:space="preserve"> Fernandez)</w:t>
-      </w:r>
+      <w:r>
+        <w:t>Torrent Pharmaceuticals(Carmi Dungo)</w:t>
+      </w:r>
+    </w:p>
+    <w:p>
       <w:bookmarkStart w:id="0" w:name="_GoBack"/>
       <w:bookmarkEnd w:id="0"/>
-    </w:p>
-    <w:p>
       <w:r>
         <w:t>List of Questions for Client 1:</w:t>
       </w:r>
@@ -74,13 +51,8 @@
     <w:p/>
     <w:p/>
     <w:p>
-      <w:proofErr w:type="spellStart"/>
-      <w:r>
-        <w:t>Subteam</w:t>
-      </w:r>
-      <w:proofErr w:type="spellEnd"/>
-      <w:r>
-        <w:t xml:space="preserve"> </w:t>
+      <w:r>
+        <w:t xml:space="preserve">Subteam </w:t>
       </w:r>
       <w:r>
         <w:t>2</w:t>
@@ -123,27 +95,14 @@
     <w:p/>
     <w:p/>
     <w:p>
-      <w:proofErr w:type="spellStart"/>
-      <w:r>
-        <w:t>Subteam</w:t>
-      </w:r>
-      <w:proofErr w:type="spellEnd"/>
-      <w:r>
-        <w:t xml:space="preserve"> 3</w:t>
+      <w:r>
+        <w:t>Subteam 3</w:t>
       </w:r>
       <w:r>
         <w:t xml:space="preserve">: </w:t>
       </w:r>
       <w:r>
-        <w:t xml:space="preserve">VELEZ, </w:t>
-      </w:r>
-      <w:proofErr w:type="gramStart"/>
-      <w:r>
-        <w:t>GIO(</w:t>
-      </w:r>
-      <w:proofErr w:type="gramEnd"/>
-      <w:r>
-        <w:t>ANA); SALCEDA, FRANCESCO (DEV); UY, MERVIN (QA)</w:t>
+        <w:t>VELEZ, GIO(ANA); SALCEDA, FRANCESCO (DEV); UY, MERVIN (QA)</w:t>
       </w:r>
     </w:p>
     <w:p>
@@ -153,29 +112,8 @@
       <w:r>
         <w:t xml:space="preserve">: </w:t>
       </w:r>
-      <w:proofErr w:type="spellStart"/>
-      <w:r>
-        <w:t>Camella</w:t>
-      </w:r>
-      <w:proofErr w:type="spellEnd"/>
-      <w:r>
-        <w:t xml:space="preserve"> Homes (</w:t>
-      </w:r>
-      <w:proofErr w:type="spellStart"/>
-      <w:r>
-        <w:t>Runar</w:t>
-      </w:r>
-      <w:proofErr w:type="spellEnd"/>
-      <w:r>
-        <w:t xml:space="preserve"> </w:t>
-      </w:r>
-      <w:proofErr w:type="spellStart"/>
-      <w:r>
-        <w:t>Quindoza</w:t>
-      </w:r>
-      <w:proofErr w:type="spellEnd"/>
-      <w:r>
-        <w:t>)</w:t>
+      <w:r>
+        <w:t>Camella Homes (Runar Quindoza)</w:t>
       </w:r>
     </w:p>
     <w:p>

</xml_diff>

<commit_message>
Added contact details for Torrent
I have added the mobile no. of Ms. Karmi Dungo for Torrent
Pharmaceuticals.
</commit_message>
<xml_diff>
--- a/SPSWENG_SystemScape_InterviewQuestions_v1.docx
+++ b/SPSWENG_SystemScape_InterviewQuestions_v1.docx
@@ -29,12 +29,15 @@
         <w:t xml:space="preserve">Prospective Client 1: </w:t>
       </w:r>
       <w:r>
-        <w:t>Torrent Pharmaceuticals(Carmi Dungo)</w:t>
+        <w:t>Torrent Pharmaceuticals(Ka</w:t>
+      </w:r>
+      <w:bookmarkStart w:id="0" w:name="_GoBack"/>
+      <w:bookmarkEnd w:id="0"/>
+      <w:r>
+        <w:t>rmi Dungo)</w:t>
       </w:r>
     </w:p>
     <w:p>
-      <w:bookmarkStart w:id="0" w:name="_GoBack"/>
-      <w:bookmarkEnd w:id="0"/>
       <w:r>
         <w:t>List of Questions for Client 1:</w:t>
       </w:r>

</xml_diff>

<commit_message>
Added Subteams 1 & 2's Questions
I added the reviewed questions for subteams 1 and 2.
</commit_message>
<xml_diff>
--- a/SPSWENG_SystemScape_InterviewQuestions_v1.docx
+++ b/SPSWENG_SystemScape_InterviewQuestions_v1.docx
@@ -1,130 +1,1506 @@
 
 <file path=word/document.xml><?xml version="1.0" encoding="utf-8"?>
-<w:document xmlns:wpc="http://schemas.microsoft.com/office/word/2010/wordprocessingCanvas" xmlns:mc="http://schemas.openxmlformats.org/markup-compatibility/2006" xmlns:o="urn:schemas-microsoft-com:office:office" xmlns:r="http://schemas.openxmlformats.org/officeDocument/2006/relationships" xmlns:m="http://schemas.openxmlformats.org/officeDocument/2006/math" xmlns:v="urn:schemas-microsoft-com:vml" xmlns:wp14="http://schemas.microsoft.com/office/word/2010/wordprocessingDrawing" xmlns:wp="http://schemas.openxmlformats.org/drawingml/2006/wordprocessingDrawing" xmlns:w10="urn:schemas-microsoft-com:office:word" xmlns:w="http://schemas.openxmlformats.org/wordprocessingml/2006/main" xmlns:w14="http://schemas.microsoft.com/office/word/2010/wordml" xmlns:wpg="http://schemas.microsoft.com/office/word/2010/wordprocessingGroup" xmlns:wpi="http://schemas.microsoft.com/office/word/2010/wordprocessingInk" xmlns:wne="http://schemas.microsoft.com/office/word/2006/wordml" xmlns:wps="http://schemas.microsoft.com/office/word/2010/wordprocessingShape" mc:Ignorable="w14 wp14">
+<w:document xmlns:ve="http://schemas.openxmlformats.org/markup-compatibility/2006" xmlns:o="urn:schemas-microsoft-com:office:office" xmlns:r="http://schemas.openxmlformats.org/officeDocument/2006/relationships" xmlns:m="http://schemas.openxmlformats.org/officeDocument/2006/math" xmlns:v="urn:schemas-microsoft-com:vml" xmlns:wp="http://schemas.openxmlformats.org/drawingml/2006/wordprocessingDrawing" xmlns:w10="urn:schemas-microsoft-com:office:word" xmlns:w="http://schemas.openxmlformats.org/wordprocessingml/2006/main" xmlns:wne="http://schemas.microsoft.com/office/word/2006/wordml">
   <w:body>
     <w:p>
-      <w:r>
-        <w:t>Team Name: SystemScape</w:t>
-      </w:r>
-    </w:p>
-    <w:p>
-      <w:r>
-        <w:t xml:space="preserve">Project Manager: </w:t>
-      </w:r>
-      <w:r>
-        <w:t>FERNANDEZ, RYAN AUSTIN</w:t>
-      </w:r>
-    </w:p>
-    <w:p/>
-    <w:p>
-      <w:r>
-        <w:t xml:space="preserve">Subteam 1: </w:t>
-      </w:r>
-      <w:r>
-        <w:t>QUINDOZA, RISSA (ANA); COTE, CHRISTIAN (DEV); ANGELES, ANTONIO (QA)</w:t>
-      </w:r>
-    </w:p>
-    <w:p>
-      <w:r>
+      <w:pPr>
+        <w:rPr>
+          <w:rFonts w:ascii="Arial" w:hAnsi="Arial" w:cs="Arial"/>
+          <w:szCs w:val="20"/>
+        </w:rPr>
+      </w:pPr>
+      <w:r>
+        <w:rPr>
+          <w:rFonts w:ascii="Arial" w:hAnsi="Arial" w:cs="Arial"/>
+          <w:szCs w:val="20"/>
+        </w:rPr>
+        <w:t xml:space="preserve">Team Name: </w:t>
+      </w:r>
+      <w:proofErr w:type="spellStart"/>
+      <w:r>
+        <w:rPr>
+          <w:rFonts w:ascii="Arial" w:hAnsi="Arial" w:cs="Arial"/>
+          <w:szCs w:val="20"/>
+        </w:rPr>
+        <w:t>SystemScape</w:t>
+      </w:r>
+      <w:proofErr w:type="spellEnd"/>
+    </w:p>
+    <w:p>
+      <w:pPr>
+        <w:rPr>
+          <w:rFonts w:ascii="Arial" w:hAnsi="Arial" w:cs="Arial"/>
+          <w:szCs w:val="20"/>
+        </w:rPr>
+      </w:pPr>
+      <w:r>
+        <w:rPr>
+          <w:rFonts w:ascii="Arial" w:hAnsi="Arial" w:cs="Arial"/>
+          <w:szCs w:val="20"/>
+        </w:rPr>
+        <w:t>Project Manager: FERNANDEZ, RYAN AUSTIN</w:t>
+      </w:r>
+    </w:p>
+    <w:p>
+      <w:pPr>
+        <w:rPr>
+          <w:rFonts w:ascii="Arial" w:hAnsi="Arial" w:cs="Arial"/>
+          <w:szCs w:val="20"/>
+        </w:rPr>
+      </w:pPr>
+    </w:p>
+    <w:p>
+      <w:pPr>
+        <w:rPr>
+          <w:rFonts w:ascii="Arial" w:hAnsi="Arial" w:cs="Arial"/>
+          <w:szCs w:val="20"/>
+        </w:rPr>
+      </w:pPr>
+      <w:proofErr w:type="spellStart"/>
+      <w:r>
+        <w:rPr>
+          <w:rFonts w:ascii="Arial" w:hAnsi="Arial" w:cs="Arial"/>
+          <w:szCs w:val="20"/>
+        </w:rPr>
+        <w:t>Subteam</w:t>
+      </w:r>
+      <w:proofErr w:type="spellEnd"/>
+      <w:r>
+        <w:rPr>
+          <w:rFonts w:ascii="Arial" w:hAnsi="Arial" w:cs="Arial"/>
+          <w:szCs w:val="20"/>
+        </w:rPr>
+        <w:t xml:space="preserve"> 1: QUINDOZA, RISSA (ANA); COTE, CHRISTIAN (DEV); ANGELES, ANTONIO (QA)</w:t>
+      </w:r>
+    </w:p>
+    <w:p>
+      <w:pPr>
+        <w:rPr>
+          <w:rFonts w:ascii="Arial" w:hAnsi="Arial" w:cs="Arial"/>
+          <w:szCs w:val="20"/>
+        </w:rPr>
+      </w:pPr>
+      <w:r>
+        <w:rPr>
+          <w:rFonts w:ascii="Arial" w:hAnsi="Arial" w:cs="Arial"/>
+          <w:szCs w:val="20"/>
+        </w:rPr>
         <w:t xml:space="preserve">Prospective Client 1: </w:t>
       </w:r>
       <w:r>
-        <w:t>Torrent Pharmaceuticals(Ka</w:t>
+        <w:rPr>
+          <w:rFonts w:ascii="Arial" w:hAnsi="Arial" w:cs="Arial"/>
+          <w:szCs w:val="20"/>
+        </w:rPr>
+        <w:t xml:space="preserve">Torrent </w:t>
+      </w:r>
+      <w:proofErr w:type="gramStart"/>
+      <w:r>
+        <w:rPr>
+          <w:rFonts w:ascii="Arial" w:hAnsi="Arial" w:cs="Arial"/>
+          <w:szCs w:val="20"/>
+        </w:rPr>
+        <w:t>Pharmaceuticals(</w:t>
+      </w:r>
+      <w:proofErr w:type="spellStart"/>
+      <w:proofErr w:type="gramEnd"/>
+      <w:r>
+        <w:rPr>
+          <w:rFonts w:ascii="Arial" w:hAnsi="Arial" w:cs="Arial"/>
+          <w:szCs w:val="20"/>
+        </w:rPr>
+        <w:t>Ka</w:t>
       </w:r>
       <w:bookmarkStart w:id="0" w:name="_GoBack"/>
       <w:bookmarkEnd w:id="0"/>
       <w:r>
-        <w:t>rmi Dungo)</w:t>
-      </w:r>
-    </w:p>
-    <w:p>
-      <w:r>
+        <w:rPr>
+          <w:rFonts w:ascii="Arial" w:hAnsi="Arial" w:cs="Arial"/>
+          <w:szCs w:val="20"/>
+        </w:rPr>
+        <w:t>rmi</w:t>
+      </w:r>
+      <w:proofErr w:type="spellEnd"/>
+      <w:r>
+        <w:rPr>
+          <w:rFonts w:ascii="Arial" w:hAnsi="Arial" w:cs="Arial"/>
+          <w:szCs w:val="20"/>
+        </w:rPr>
+        <w:t xml:space="preserve"> </w:t>
+      </w:r>
+      <w:proofErr w:type="spellStart"/>
+      <w:r>
+        <w:rPr>
+          <w:rFonts w:ascii="Arial" w:hAnsi="Arial" w:cs="Arial"/>
+          <w:szCs w:val="20"/>
+        </w:rPr>
+        <w:t>Dungo</w:t>
+      </w:r>
+      <w:proofErr w:type="spellEnd"/>
+      <w:r>
+        <w:rPr>
+          <w:rFonts w:ascii="Arial" w:hAnsi="Arial" w:cs="Arial"/>
+          <w:szCs w:val="20"/>
+        </w:rPr>
+        <w:t>)</w:t>
+      </w:r>
+    </w:p>
+    <w:p>
+      <w:pPr>
+        <w:rPr>
+          <w:rFonts w:ascii="Arial" w:hAnsi="Arial" w:cs="Arial"/>
+          <w:szCs w:val="20"/>
+        </w:rPr>
+      </w:pPr>
+      <w:r>
+        <w:rPr>
+          <w:rFonts w:ascii="Arial" w:hAnsi="Arial" w:cs="Arial"/>
+          <w:szCs w:val="20"/>
+        </w:rPr>
         <w:t>List of Questions for Client 1:</w:t>
       </w:r>
     </w:p>
     <w:p>
       <w:pPr>
+        <w:numPr>
+          <w:ilvl w:val="0"/>
+          <w:numId w:val="17"/>
+        </w:numPr>
+        <w:spacing w:line="240" w:lineRule="auto"/>
+        <w:textAlignment w:val="baseline"/>
+        <w:rPr>
+          <w:rFonts w:ascii="Arial" w:eastAsia="Times New Roman" w:hAnsi="Arial" w:cs="Arial"/>
+          <w:color w:val="000000"/>
+          <w:szCs w:val="20"/>
+        </w:rPr>
+      </w:pPr>
+      <w:r>
+        <w:rPr>
+          <w:rFonts w:ascii="Arial" w:eastAsia="Times New Roman" w:hAnsi="Arial" w:cs="Arial"/>
+          <w:color w:val="000000"/>
+          <w:szCs w:val="20"/>
+        </w:rPr>
+        <w:t xml:space="preserve">Generally, what does the company do? </w:t>
+      </w:r>
+    </w:p>
+    <w:p>
+      <w:pPr>
+        <w:numPr>
+          <w:ilvl w:val="1"/>
+          <w:numId w:val="17"/>
+        </w:numPr>
+        <w:spacing w:line="240" w:lineRule="auto"/>
+        <w:textAlignment w:val="baseline"/>
+        <w:rPr>
+          <w:rFonts w:ascii="Arial" w:eastAsia="Times New Roman" w:hAnsi="Arial" w:cs="Arial"/>
+          <w:color w:val="000000"/>
+          <w:szCs w:val="20"/>
+        </w:rPr>
+      </w:pPr>
+      <w:r>
+        <w:rPr>
+          <w:rFonts w:ascii="Arial" w:eastAsia="Times New Roman" w:hAnsi="Arial" w:cs="Arial"/>
+          <w:color w:val="000000"/>
+          <w:szCs w:val="20"/>
+        </w:rPr>
+        <w:t>Which specific sector will the system be used in?</w:t>
+      </w:r>
+    </w:p>
+    <w:p>
+      <w:pPr>
+        <w:numPr>
+          <w:ilvl w:val="0"/>
+          <w:numId w:val="17"/>
+        </w:numPr>
+        <w:spacing w:line="240" w:lineRule="auto"/>
+        <w:textAlignment w:val="baseline"/>
+        <w:rPr>
+          <w:rFonts w:ascii="Arial" w:eastAsia="Times New Roman" w:hAnsi="Arial" w:cs="Arial"/>
+          <w:color w:val="000000"/>
+          <w:szCs w:val="20"/>
+        </w:rPr>
+      </w:pPr>
+      <w:r>
+        <w:rPr>
+          <w:rFonts w:ascii="Arial" w:eastAsia="Times New Roman" w:hAnsi="Arial" w:cs="Arial"/>
+          <w:color w:val="000000"/>
+          <w:szCs w:val="20"/>
+        </w:rPr>
+        <w:t>What kind of data is handled?</w:t>
+      </w:r>
+    </w:p>
+    <w:p>
+      <w:pPr>
+        <w:numPr>
+          <w:ilvl w:val="1"/>
+          <w:numId w:val="17"/>
+        </w:numPr>
+        <w:spacing w:line="240" w:lineRule="auto"/>
+        <w:textAlignment w:val="baseline"/>
+        <w:rPr>
+          <w:rFonts w:ascii="Arial" w:eastAsia="Times New Roman" w:hAnsi="Arial" w:cs="Arial"/>
+          <w:color w:val="000000"/>
+          <w:szCs w:val="20"/>
+        </w:rPr>
+      </w:pPr>
+      <w:r>
+        <w:rPr>
+          <w:rFonts w:ascii="Arial" w:eastAsia="Times New Roman" w:hAnsi="Arial" w:cs="Arial"/>
+          <w:color w:val="000000"/>
+          <w:szCs w:val="20"/>
+        </w:rPr>
+        <w:t>Processes and rules before and during storage</w:t>
+      </w:r>
+    </w:p>
+    <w:p>
+      <w:pPr>
+        <w:numPr>
+          <w:ilvl w:val="1"/>
+          <w:numId w:val="17"/>
+        </w:numPr>
+        <w:spacing w:line="240" w:lineRule="auto"/>
+        <w:textAlignment w:val="baseline"/>
+        <w:rPr>
+          <w:rFonts w:ascii="Arial" w:eastAsia="Times New Roman" w:hAnsi="Arial" w:cs="Arial"/>
+          <w:color w:val="000000"/>
+          <w:szCs w:val="20"/>
+        </w:rPr>
+      </w:pPr>
+      <w:r>
+        <w:rPr>
+          <w:rFonts w:ascii="Arial" w:eastAsia="Times New Roman" w:hAnsi="Arial" w:cs="Arial"/>
+          <w:color w:val="000000"/>
+          <w:szCs w:val="20"/>
+        </w:rPr>
+        <w:t>When is the data updated?</w:t>
+      </w:r>
+    </w:p>
+    <w:p>
+      <w:pPr>
+        <w:numPr>
+          <w:ilvl w:val="1"/>
+          <w:numId w:val="17"/>
+        </w:numPr>
+        <w:spacing w:line="240" w:lineRule="auto"/>
+        <w:textAlignment w:val="baseline"/>
+        <w:rPr>
+          <w:rFonts w:ascii="Arial" w:eastAsia="Times New Roman" w:hAnsi="Arial" w:cs="Arial"/>
+          <w:color w:val="000000"/>
+          <w:szCs w:val="20"/>
+        </w:rPr>
+      </w:pPr>
+      <w:r>
+        <w:rPr>
+          <w:rFonts w:ascii="Arial" w:eastAsia="Times New Roman" w:hAnsi="Arial" w:cs="Arial"/>
+          <w:color w:val="000000"/>
+          <w:szCs w:val="20"/>
+        </w:rPr>
+        <w:t>Is data disposed of? How long are they stored?</w:t>
+      </w:r>
+    </w:p>
+    <w:p>
+      <w:pPr>
+        <w:numPr>
+          <w:ilvl w:val="1"/>
+          <w:numId w:val="17"/>
+        </w:numPr>
+        <w:spacing w:line="240" w:lineRule="auto"/>
+        <w:textAlignment w:val="baseline"/>
+        <w:rPr>
+          <w:rFonts w:ascii="Arial" w:eastAsia="Times New Roman" w:hAnsi="Arial" w:cs="Arial"/>
+          <w:color w:val="000000"/>
+          <w:szCs w:val="20"/>
+        </w:rPr>
+      </w:pPr>
+      <w:r>
+        <w:rPr>
+          <w:rFonts w:ascii="Arial" w:eastAsia="Times New Roman" w:hAnsi="Arial" w:cs="Arial"/>
+          <w:color w:val="000000"/>
+          <w:szCs w:val="20"/>
+        </w:rPr>
+        <w:t>When are they accessed?</w:t>
+      </w:r>
+    </w:p>
+    <w:p>
+      <w:pPr>
+        <w:numPr>
+          <w:ilvl w:val="0"/>
+          <w:numId w:val="17"/>
+        </w:numPr>
+        <w:spacing w:line="240" w:lineRule="auto"/>
+        <w:textAlignment w:val="baseline"/>
+        <w:rPr>
+          <w:rFonts w:ascii="Arial" w:eastAsia="Times New Roman" w:hAnsi="Arial" w:cs="Arial"/>
+          <w:color w:val="000000"/>
+          <w:szCs w:val="20"/>
+        </w:rPr>
+      </w:pPr>
+      <w:r>
+        <w:rPr>
+          <w:rFonts w:ascii="Arial" w:eastAsia="Times New Roman" w:hAnsi="Arial" w:cs="Arial"/>
+          <w:color w:val="000000"/>
+          <w:szCs w:val="20"/>
+        </w:rPr>
+        <w:t xml:space="preserve">What kinds of users will use the system? </w:t>
+      </w:r>
+    </w:p>
+    <w:p>
+      <w:pPr>
+        <w:numPr>
+          <w:ilvl w:val="1"/>
+          <w:numId w:val="17"/>
+        </w:numPr>
+        <w:spacing w:line="240" w:lineRule="auto"/>
+        <w:textAlignment w:val="baseline"/>
+        <w:rPr>
+          <w:rFonts w:ascii="Arial" w:eastAsia="Times New Roman" w:hAnsi="Arial" w:cs="Arial"/>
+          <w:color w:val="000000"/>
+          <w:szCs w:val="20"/>
+        </w:rPr>
+      </w:pPr>
+      <w:r>
+        <w:rPr>
+          <w:rFonts w:ascii="Arial" w:eastAsia="Times New Roman" w:hAnsi="Arial" w:cs="Arial"/>
+          <w:color w:val="000000"/>
+          <w:szCs w:val="20"/>
+        </w:rPr>
+        <w:t>What do they use it for (tasks/processes)?</w:t>
+      </w:r>
+    </w:p>
+    <w:p>
+      <w:pPr>
+        <w:numPr>
+          <w:ilvl w:val="1"/>
+          <w:numId w:val="17"/>
+        </w:numPr>
+        <w:spacing w:line="240" w:lineRule="auto"/>
+        <w:textAlignment w:val="baseline"/>
+        <w:rPr>
+          <w:rFonts w:ascii="Arial" w:eastAsia="Times New Roman" w:hAnsi="Arial" w:cs="Arial"/>
+          <w:color w:val="000000"/>
+          <w:szCs w:val="20"/>
+        </w:rPr>
+      </w:pPr>
+      <w:r>
+        <w:rPr>
+          <w:rFonts w:ascii="Arial" w:eastAsia="Times New Roman" w:hAnsi="Arial" w:cs="Arial"/>
+          <w:color w:val="000000"/>
+          <w:szCs w:val="20"/>
+        </w:rPr>
+        <w:t>What are their restrictions (data access)?</w:t>
+      </w:r>
+    </w:p>
+    <w:p>
+      <w:pPr>
+        <w:numPr>
+          <w:ilvl w:val="1"/>
+          <w:numId w:val="17"/>
+        </w:numPr>
+        <w:spacing w:line="240" w:lineRule="auto"/>
+        <w:textAlignment w:val="baseline"/>
+        <w:rPr>
+          <w:rFonts w:ascii="Arial" w:eastAsia="Times New Roman" w:hAnsi="Arial" w:cs="Arial"/>
+          <w:color w:val="000000"/>
+          <w:szCs w:val="20"/>
+        </w:rPr>
+      </w:pPr>
+      <w:r>
+        <w:rPr>
+          <w:rFonts w:ascii="Arial" w:eastAsia="Times New Roman" w:hAnsi="Arial" w:cs="Arial"/>
+          <w:color w:val="000000"/>
+          <w:szCs w:val="20"/>
+        </w:rPr>
+        <w:t xml:space="preserve">How do they interact with the other users? </w:t>
+      </w:r>
+    </w:p>
+    <w:p>
+      <w:pPr>
+        <w:numPr>
+          <w:ilvl w:val="0"/>
+          <w:numId w:val="17"/>
+        </w:numPr>
+        <w:spacing w:line="240" w:lineRule="auto"/>
+        <w:textAlignment w:val="baseline"/>
+        <w:rPr>
+          <w:rFonts w:ascii="Arial" w:eastAsia="Times New Roman" w:hAnsi="Arial" w:cs="Arial"/>
+          <w:color w:val="000000"/>
+          <w:szCs w:val="20"/>
+        </w:rPr>
+      </w:pPr>
+      <w:r>
+        <w:rPr>
+          <w:rFonts w:ascii="Arial" w:eastAsia="Times New Roman" w:hAnsi="Arial" w:cs="Arial"/>
+          <w:color w:val="000000"/>
+          <w:szCs w:val="20"/>
+        </w:rPr>
+        <w:t>Business processes</w:t>
+      </w:r>
+    </w:p>
+    <w:p>
+      <w:pPr>
+        <w:numPr>
+          <w:ilvl w:val="1"/>
+          <w:numId w:val="17"/>
+        </w:numPr>
+        <w:spacing w:line="240" w:lineRule="auto"/>
+        <w:textAlignment w:val="baseline"/>
+        <w:rPr>
+          <w:rFonts w:ascii="Arial" w:eastAsia="Times New Roman" w:hAnsi="Arial" w:cs="Arial"/>
+          <w:color w:val="000000"/>
+          <w:szCs w:val="20"/>
+        </w:rPr>
+      </w:pPr>
+      <w:r>
+        <w:rPr>
+          <w:rFonts w:ascii="Arial" w:eastAsia="Times New Roman" w:hAnsi="Arial" w:cs="Arial"/>
+          <w:color w:val="000000"/>
+          <w:szCs w:val="20"/>
+        </w:rPr>
+        <w:t>What various kinds of transactions will be handled?</w:t>
+      </w:r>
+    </w:p>
+    <w:p>
+      <w:pPr>
+        <w:numPr>
+          <w:ilvl w:val="2"/>
+          <w:numId w:val="17"/>
+        </w:numPr>
+        <w:spacing w:line="240" w:lineRule="auto"/>
+        <w:textAlignment w:val="baseline"/>
+        <w:rPr>
+          <w:rFonts w:ascii="Arial" w:eastAsia="Times New Roman" w:hAnsi="Arial" w:cs="Arial"/>
+          <w:color w:val="000000"/>
+          <w:szCs w:val="20"/>
+        </w:rPr>
+      </w:pPr>
+      <w:r>
+        <w:rPr>
+          <w:rFonts w:ascii="Arial" w:eastAsia="Times New Roman" w:hAnsi="Arial" w:cs="Arial"/>
+          <w:color w:val="000000"/>
+          <w:szCs w:val="20"/>
+        </w:rPr>
+        <w:t>Between whom?</w:t>
+      </w:r>
+    </w:p>
+    <w:p>
+      <w:pPr>
+        <w:numPr>
+          <w:ilvl w:val="2"/>
+          <w:numId w:val="17"/>
+        </w:numPr>
+        <w:spacing w:line="240" w:lineRule="auto"/>
+        <w:textAlignment w:val="baseline"/>
+        <w:rPr>
+          <w:rFonts w:ascii="Arial" w:eastAsia="Times New Roman" w:hAnsi="Arial" w:cs="Arial"/>
+          <w:color w:val="000000"/>
+          <w:szCs w:val="20"/>
+        </w:rPr>
+      </w:pPr>
+      <w:r>
+        <w:rPr>
+          <w:rFonts w:ascii="Arial" w:eastAsia="Times New Roman" w:hAnsi="Arial" w:cs="Arial"/>
+          <w:color w:val="000000"/>
+          <w:szCs w:val="20"/>
+        </w:rPr>
+        <w:t>What do they entail?</w:t>
+      </w:r>
+    </w:p>
+    <w:p>
+      <w:pPr>
+        <w:numPr>
+          <w:ilvl w:val="0"/>
+          <w:numId w:val="17"/>
+        </w:numPr>
+        <w:spacing w:line="240" w:lineRule="auto"/>
+        <w:textAlignment w:val="baseline"/>
+        <w:rPr>
+          <w:rFonts w:ascii="Arial" w:eastAsia="Times New Roman" w:hAnsi="Arial" w:cs="Arial"/>
+          <w:color w:val="000000"/>
+          <w:szCs w:val="20"/>
+        </w:rPr>
+      </w:pPr>
+      <w:r>
+        <w:rPr>
+          <w:rFonts w:ascii="Arial" w:eastAsia="Times New Roman" w:hAnsi="Arial" w:cs="Arial"/>
+          <w:color w:val="000000"/>
+          <w:szCs w:val="20"/>
+        </w:rPr>
+        <w:t xml:space="preserve">What </w:t>
+      </w:r>
+      <w:proofErr w:type="gramStart"/>
+      <w:r>
+        <w:rPr>
+          <w:rFonts w:ascii="Arial" w:eastAsia="Times New Roman" w:hAnsi="Arial" w:cs="Arial"/>
+          <w:color w:val="000000"/>
+          <w:szCs w:val="20"/>
+        </w:rPr>
+        <w:t>sort of reports are</w:t>
+      </w:r>
+      <w:proofErr w:type="gramEnd"/>
+      <w:r>
+        <w:rPr>
+          <w:rFonts w:ascii="Arial" w:eastAsia="Times New Roman" w:hAnsi="Arial" w:cs="Arial"/>
+          <w:color w:val="000000"/>
+          <w:szCs w:val="20"/>
+        </w:rPr>
+        <w:t xml:space="preserve"> produced?</w:t>
+      </w:r>
+    </w:p>
+    <w:p>
+      <w:pPr>
+        <w:numPr>
+          <w:ilvl w:val="1"/>
+          <w:numId w:val="17"/>
+        </w:numPr>
+        <w:spacing w:line="240" w:lineRule="auto"/>
+        <w:textAlignment w:val="baseline"/>
+        <w:rPr>
+          <w:rFonts w:ascii="Arial" w:eastAsia="Times New Roman" w:hAnsi="Arial" w:cs="Arial"/>
+          <w:color w:val="000000"/>
+          <w:szCs w:val="20"/>
+        </w:rPr>
+      </w:pPr>
+      <w:r>
+        <w:rPr>
+          <w:rFonts w:ascii="Arial" w:eastAsia="Times New Roman" w:hAnsi="Arial" w:cs="Arial"/>
+          <w:color w:val="000000"/>
+          <w:szCs w:val="20"/>
+        </w:rPr>
+        <w:t>Information in reports</w:t>
+      </w:r>
+    </w:p>
+    <w:p>
+      <w:pPr>
+        <w:numPr>
+          <w:ilvl w:val="1"/>
+          <w:numId w:val="17"/>
+        </w:numPr>
+        <w:spacing w:line="240" w:lineRule="auto"/>
+        <w:textAlignment w:val="baseline"/>
+        <w:rPr>
+          <w:rFonts w:ascii="Arial" w:eastAsia="Times New Roman" w:hAnsi="Arial" w:cs="Arial"/>
+          <w:color w:val="000000"/>
+          <w:szCs w:val="20"/>
+        </w:rPr>
+      </w:pPr>
+      <w:r>
+        <w:rPr>
+          <w:rFonts w:ascii="Arial" w:eastAsia="Times New Roman" w:hAnsi="Arial" w:cs="Arial"/>
+          <w:color w:val="000000"/>
+          <w:szCs w:val="20"/>
+        </w:rPr>
+        <w:t>Frequency of report production</w:t>
+      </w:r>
+    </w:p>
+    <w:p>
+      <w:pPr>
+        <w:numPr>
+          <w:ilvl w:val="0"/>
+          <w:numId w:val="17"/>
+        </w:numPr>
+        <w:spacing w:line="240" w:lineRule="auto"/>
+        <w:textAlignment w:val="baseline"/>
+        <w:rPr>
+          <w:rFonts w:ascii="Arial" w:eastAsia="Times New Roman" w:hAnsi="Arial" w:cs="Arial"/>
+          <w:color w:val="000000"/>
+          <w:szCs w:val="20"/>
+        </w:rPr>
+      </w:pPr>
+      <w:r>
+        <w:rPr>
+          <w:rFonts w:ascii="Arial" w:eastAsia="Times New Roman" w:hAnsi="Arial" w:cs="Arial"/>
+          <w:color w:val="000000"/>
+          <w:szCs w:val="20"/>
+        </w:rPr>
+        <w:t xml:space="preserve">What system do you currently use to perform your task? </w:t>
+      </w:r>
+    </w:p>
+    <w:p>
+      <w:pPr>
+        <w:numPr>
+          <w:ilvl w:val="1"/>
+          <w:numId w:val="17"/>
+        </w:numPr>
+        <w:spacing w:line="240" w:lineRule="auto"/>
+        <w:textAlignment w:val="baseline"/>
+        <w:rPr>
+          <w:rFonts w:ascii="Arial" w:eastAsia="Times New Roman" w:hAnsi="Arial" w:cs="Arial"/>
+          <w:color w:val="000000"/>
+          <w:szCs w:val="20"/>
+        </w:rPr>
+      </w:pPr>
+      <w:r>
+        <w:rPr>
+          <w:rFonts w:ascii="Arial" w:eastAsia="Times New Roman" w:hAnsi="Arial" w:cs="Arial"/>
+          <w:color w:val="000000"/>
+          <w:szCs w:val="20"/>
+        </w:rPr>
+        <w:t xml:space="preserve">What flaws do you experience in using the system? </w:t>
+      </w:r>
+    </w:p>
+    <w:p>
+      <w:pPr>
+        <w:numPr>
+          <w:ilvl w:val="2"/>
+          <w:numId w:val="17"/>
+        </w:numPr>
+        <w:spacing w:line="240" w:lineRule="auto"/>
+        <w:textAlignment w:val="baseline"/>
+        <w:rPr>
+          <w:rFonts w:ascii="Arial" w:eastAsia="Times New Roman" w:hAnsi="Arial" w:cs="Arial"/>
+          <w:color w:val="000000"/>
+          <w:szCs w:val="20"/>
+        </w:rPr>
+      </w:pPr>
+      <w:r>
+        <w:rPr>
+          <w:rFonts w:ascii="Arial" w:eastAsia="Times New Roman" w:hAnsi="Arial" w:cs="Arial"/>
+          <w:color w:val="000000"/>
+          <w:szCs w:val="20"/>
+        </w:rPr>
+        <w:t>Features that are lacking</w:t>
+      </w:r>
+    </w:p>
+    <w:p>
+      <w:pPr>
+        <w:numPr>
+          <w:ilvl w:val="2"/>
+          <w:numId w:val="17"/>
+        </w:numPr>
+        <w:spacing w:line="240" w:lineRule="auto"/>
+        <w:textAlignment w:val="baseline"/>
+        <w:rPr>
+          <w:rFonts w:ascii="Arial" w:eastAsia="Times New Roman" w:hAnsi="Arial" w:cs="Arial"/>
+          <w:color w:val="000000"/>
+          <w:szCs w:val="20"/>
+        </w:rPr>
+      </w:pPr>
+      <w:r>
+        <w:rPr>
+          <w:rFonts w:ascii="Arial" w:eastAsia="Times New Roman" w:hAnsi="Arial" w:cs="Arial"/>
+          <w:color w:val="000000"/>
+          <w:szCs w:val="20"/>
+        </w:rPr>
+        <w:t>Features that can be improved</w:t>
+      </w:r>
+    </w:p>
+    <w:p>
+      <w:pPr>
+        <w:numPr>
+          <w:ilvl w:val="0"/>
+          <w:numId w:val="17"/>
+        </w:numPr>
+        <w:spacing w:line="240" w:lineRule="auto"/>
+        <w:textAlignment w:val="baseline"/>
+        <w:rPr>
+          <w:rFonts w:ascii="Arial" w:eastAsia="Times New Roman" w:hAnsi="Arial" w:cs="Arial"/>
+          <w:color w:val="000000"/>
+          <w:szCs w:val="20"/>
+        </w:rPr>
+      </w:pPr>
+      <w:r>
+        <w:rPr>
+          <w:rFonts w:ascii="Arial" w:eastAsia="Times New Roman" w:hAnsi="Arial" w:cs="Arial"/>
+          <w:color w:val="000000"/>
+          <w:szCs w:val="20"/>
+        </w:rPr>
+        <w:t>Is there an existing system you would like us to look into?</w:t>
+      </w:r>
+    </w:p>
+    <w:p>
+      <w:pPr>
+        <w:numPr>
+          <w:ilvl w:val="0"/>
+          <w:numId w:val="17"/>
+        </w:numPr>
+        <w:spacing w:line="240" w:lineRule="auto"/>
+        <w:textAlignment w:val="baseline"/>
+        <w:rPr>
+          <w:rFonts w:ascii="Arial" w:eastAsia="Times New Roman" w:hAnsi="Arial" w:cs="Arial"/>
+          <w:szCs w:val="20"/>
+        </w:rPr>
+      </w:pPr>
+      <w:r>
+        <w:rPr>
+          <w:rFonts w:ascii="Arial" w:eastAsia="Times New Roman" w:hAnsi="Arial" w:cs="Arial"/>
+          <w:color w:val="000000"/>
+          <w:szCs w:val="20"/>
+        </w:rPr>
+        <w:t>Are you having a hard time minimizing the total cost of inventory? Which information are most vital in controlling the costs?(Balancing carrying costs vs. ordering costs vs. shortage costs)</w:t>
+      </w:r>
+    </w:p>
+    <w:p>
+      <w:pPr>
         <w:pStyle w:val="ListParagraph"/>
         <w:numPr>
           <w:ilvl w:val="0"/>
-          <w:numId w:val="4"/>
-        </w:numPr>
-      </w:pPr>
-    </w:p>
-    <w:p/>
-    <w:p/>
-    <w:p>
-      <w:r>
-        <w:t xml:space="preserve">Subteam </w:t>
-      </w:r>
-      <w:r>
-        <w:t>2</w:t>
-      </w:r>
-      <w:r>
-        <w:t xml:space="preserve">: </w:t>
-      </w:r>
-      <w:r>
-        <w:t>TAN, SHAYANE (ANA); COQUILLA, BRYAN (DEV); POBLETE, CLARISSE (QA)</w:t>
-      </w:r>
-    </w:p>
-    <w:p>
-      <w:r>
-        <w:t>Prospective Client 2</w:t>
-      </w:r>
-      <w:r>
-        <w:t xml:space="preserve">: </w:t>
-      </w:r>
-      <w:r>
+          <w:numId w:val="17"/>
+        </w:numPr>
+        <w:rPr>
+          <w:rFonts w:ascii="Arial" w:eastAsia="Times New Roman" w:hAnsi="Arial" w:cs="Arial"/>
+          <w:sz w:val="20"/>
+          <w:szCs w:val="20"/>
+        </w:rPr>
+      </w:pPr>
+      <w:r>
+        <w:rPr>
+          <w:rFonts w:ascii="Arial" w:eastAsia="Times New Roman" w:hAnsi="Arial" w:cs="Arial"/>
+          <w:color w:val="000000"/>
+          <w:sz w:val="20"/>
+          <w:szCs w:val="20"/>
+        </w:rPr>
+        <w:t>Do you encounter stock-out problems? If so, what do you think causes this?</w:t>
+      </w:r>
+    </w:p>
+    <w:p>
+      <w:pPr>
+        <w:pStyle w:val="ListParagraph"/>
+        <w:numPr>
+          <w:ilvl w:val="0"/>
+          <w:numId w:val="17"/>
+        </w:numPr>
+        <w:rPr>
+          <w:rFonts w:ascii="Arial" w:eastAsia="Times New Roman" w:hAnsi="Arial" w:cs="Arial"/>
+          <w:sz w:val="20"/>
+          <w:szCs w:val="20"/>
+        </w:rPr>
+      </w:pPr>
+      <w:r>
+        <w:rPr>
+          <w:rFonts w:ascii="Arial" w:eastAsia="Times New Roman" w:hAnsi="Arial" w:cs="Arial"/>
+          <w:color w:val="000000"/>
+          <w:sz w:val="20"/>
+          <w:szCs w:val="20"/>
+        </w:rPr>
+        <w:t>How do you manage seasonal demands? Troubles?</w:t>
+      </w:r>
+    </w:p>
+    <w:p>
+      <w:pPr>
+        <w:pStyle w:val="ListParagraph"/>
+        <w:numPr>
+          <w:ilvl w:val="0"/>
+          <w:numId w:val="17"/>
+        </w:numPr>
+        <w:rPr>
+          <w:rFonts w:ascii="Arial" w:eastAsia="Times New Roman" w:hAnsi="Arial" w:cs="Arial"/>
+          <w:sz w:val="20"/>
+          <w:szCs w:val="20"/>
+        </w:rPr>
+      </w:pPr>
+      <w:r>
+        <w:rPr>
+          <w:rFonts w:ascii="Arial" w:eastAsia="Times New Roman" w:hAnsi="Arial" w:cs="Arial"/>
+          <w:color w:val="000000"/>
+          <w:sz w:val="20"/>
+          <w:szCs w:val="20"/>
+        </w:rPr>
+        <w:t>What are your activities to tolerate/endure price increase?</w:t>
+      </w:r>
+    </w:p>
+    <w:p>
+      <w:pPr>
+        <w:pStyle w:val="ListParagraph"/>
+        <w:numPr>
+          <w:ilvl w:val="0"/>
+          <w:numId w:val="17"/>
+        </w:numPr>
+        <w:rPr>
+          <w:rFonts w:ascii="Arial" w:eastAsia="Times New Roman" w:hAnsi="Arial" w:cs="Arial"/>
+          <w:sz w:val="20"/>
+          <w:szCs w:val="20"/>
+        </w:rPr>
+      </w:pPr>
+      <w:r>
+        <w:rPr>
+          <w:rFonts w:ascii="Arial" w:eastAsia="Times New Roman" w:hAnsi="Arial" w:cs="Arial"/>
+          <w:color w:val="000000"/>
+          <w:sz w:val="20"/>
+          <w:szCs w:val="20"/>
+        </w:rPr>
+        <w:t>How do you keep track of manufacturers/suppliers to get quality discounts?</w:t>
+      </w:r>
+    </w:p>
+    <w:p>
+      <w:pPr>
+        <w:pStyle w:val="ListParagraph"/>
+        <w:numPr>
+          <w:ilvl w:val="0"/>
+          <w:numId w:val="17"/>
+        </w:numPr>
+        <w:rPr>
+          <w:rFonts w:ascii="Arial" w:hAnsi="Arial" w:cs="Arial"/>
+          <w:sz w:val="20"/>
+          <w:szCs w:val="20"/>
+        </w:rPr>
+      </w:pPr>
+      <w:r>
+        <w:rPr>
+          <w:rFonts w:ascii="Arial" w:eastAsia="Times New Roman" w:hAnsi="Arial" w:cs="Arial"/>
+          <w:color w:val="000000"/>
+          <w:sz w:val="20"/>
+          <w:szCs w:val="20"/>
+        </w:rPr>
+        <w:t>In which cases do you increase your inventory?</w:t>
+      </w:r>
+    </w:p>
+    <w:p>
+      <w:pPr>
+        <w:rPr>
+          <w:rFonts w:ascii="Arial" w:hAnsi="Arial" w:cs="Arial"/>
+          <w:szCs w:val="20"/>
+        </w:rPr>
+      </w:pPr>
+    </w:p>
+    <w:p>
+      <w:pPr>
+        <w:rPr>
+          <w:rFonts w:ascii="Arial" w:hAnsi="Arial" w:cs="Arial"/>
+          <w:szCs w:val="20"/>
+        </w:rPr>
+      </w:pPr>
+    </w:p>
+    <w:p>
+      <w:pPr>
+        <w:rPr>
+          <w:rFonts w:ascii="Arial" w:hAnsi="Arial" w:cs="Arial"/>
+          <w:szCs w:val="20"/>
+        </w:rPr>
+      </w:pPr>
+      <w:proofErr w:type="spellStart"/>
+      <w:r>
+        <w:rPr>
+          <w:rFonts w:ascii="Arial" w:hAnsi="Arial" w:cs="Arial"/>
+          <w:szCs w:val="20"/>
+        </w:rPr>
+        <w:t>Subteam</w:t>
+      </w:r>
+      <w:proofErr w:type="spellEnd"/>
+      <w:r>
+        <w:rPr>
+          <w:rFonts w:ascii="Arial" w:hAnsi="Arial" w:cs="Arial"/>
+          <w:szCs w:val="20"/>
+        </w:rPr>
+        <w:t xml:space="preserve"> 2: TAN, SHAYANE (ANA); COQUILLA, BRYAN (DEV); POBLETE, CLARISSE (QA)</w:t>
+      </w:r>
+    </w:p>
+    <w:p>
+      <w:pPr>
+        <w:rPr>
+          <w:rFonts w:ascii="Arial" w:hAnsi="Arial" w:cs="Arial"/>
+          <w:szCs w:val="20"/>
+        </w:rPr>
+      </w:pPr>
+      <w:r>
+        <w:rPr>
+          <w:rFonts w:ascii="Arial" w:hAnsi="Arial" w:cs="Arial"/>
+          <w:szCs w:val="20"/>
+        </w:rPr>
+        <w:t xml:space="preserve">Prospective Client 2: </w:t>
+      </w:r>
+      <w:r>
+        <w:rPr>
+          <w:rFonts w:ascii="Arial" w:hAnsi="Arial" w:cs="Arial"/>
+          <w:szCs w:val="20"/>
+        </w:rPr>
         <w:t>CAI-STA (Rosalie Fernandez)</w:t>
       </w:r>
     </w:p>
     <w:p>
-      <w:r>
-        <w:t>List of Questions for Client 2</w:t>
-      </w:r>
-      <w:r>
-        <w:t>:</w:t>
-      </w:r>
-    </w:p>
-    <w:p>
-      <w:pPr>
-        <w:pStyle w:val="ListParagraph"/>
+      <w:pPr>
+        <w:rPr>
+          <w:rFonts w:ascii="Arial" w:hAnsi="Arial" w:cs="Arial"/>
+          <w:szCs w:val="20"/>
+        </w:rPr>
+      </w:pPr>
+      <w:r>
+        <w:rPr>
+          <w:rFonts w:ascii="Arial" w:hAnsi="Arial" w:cs="Arial"/>
+          <w:szCs w:val="20"/>
+        </w:rPr>
+        <w:t>List of Questions for Client 2:</w:t>
+      </w:r>
+    </w:p>
+    <w:p>
+      <w:pPr>
+        <w:pStyle w:val="NormalWeb"/>
         <w:numPr>
           <w:ilvl w:val="0"/>
           <w:numId w:val="5"/>
         </w:numPr>
-      </w:pPr>
-    </w:p>
-    <w:p/>
-    <w:p/>
-    <w:p>
-      <w:r>
-        <w:t>Subteam 3</w:t>
-      </w:r>
-      <w:r>
-        <w:t xml:space="preserve">: </w:t>
-      </w:r>
-      <w:r>
-        <w:t>VELEZ, GIO(ANA); SALCEDA, FRANCESCO (DEV); UY, MERVIN (QA)</w:t>
-      </w:r>
-    </w:p>
-    <w:p>
-      <w:r>
-        <w:t>Prospective Client 3</w:t>
-      </w:r>
-      <w:r>
-        <w:t xml:space="preserve">: </w:t>
-      </w:r>
-      <w:r>
-        <w:t>Camella Homes (Runar Quindoza)</w:t>
-      </w:r>
-    </w:p>
-    <w:p>
-      <w:r>
-        <w:t>List of Questions for Client 3</w:t>
-      </w:r>
-      <w:r>
-        <w:t>:</w:t>
+        <w:shd w:val="clear" w:color="auto" w:fill="FFFFFF"/>
+        <w:spacing w:before="0" w:beforeAutospacing="0" w:after="0" w:afterAutospacing="0"/>
+        <w:jc w:val="both"/>
+        <w:textAlignment w:val="baseline"/>
+        <w:rPr>
+          <w:rFonts w:ascii="Arial" w:hAnsi="Arial" w:cs="Arial"/>
+          <w:color w:val="141823"/>
+          <w:sz w:val="20"/>
+          <w:szCs w:val="20"/>
+        </w:rPr>
+      </w:pPr>
+      <w:proofErr w:type="gramStart"/>
+      <w:r>
+        <w:rPr>
+          <w:rFonts w:ascii="Arial" w:hAnsi="Arial" w:cs="Arial"/>
+          <w:color w:val="141823"/>
+          <w:sz w:val="20"/>
+          <w:szCs w:val="20"/>
+          <w:shd w:val="clear" w:color="auto" w:fill="FFFFFF"/>
+        </w:rPr>
+        <w:t>Are</w:t>
+      </w:r>
+      <w:proofErr w:type="gramEnd"/>
+      <w:r>
+        <w:rPr>
+          <w:rFonts w:ascii="Arial" w:hAnsi="Arial" w:cs="Arial"/>
+          <w:color w:val="141823"/>
+          <w:sz w:val="20"/>
+          <w:szCs w:val="20"/>
+          <w:shd w:val="clear" w:color="auto" w:fill="FFFFFF"/>
+        </w:rPr>
+        <w:t xml:space="preserve"> there any existing database systems/software that the company is using?</w:t>
+      </w:r>
+    </w:p>
+    <w:p>
+      <w:pPr>
+        <w:pStyle w:val="NormalWeb"/>
+        <w:numPr>
+          <w:ilvl w:val="0"/>
+          <w:numId w:val="5"/>
+        </w:numPr>
+        <w:shd w:val="clear" w:color="auto" w:fill="FFFFFF"/>
+        <w:spacing w:before="0" w:beforeAutospacing="0" w:after="0" w:afterAutospacing="0"/>
+        <w:jc w:val="both"/>
+        <w:textAlignment w:val="baseline"/>
+        <w:rPr>
+          <w:rFonts w:ascii="Arial" w:hAnsi="Arial" w:cs="Arial"/>
+          <w:color w:val="141823"/>
+          <w:sz w:val="20"/>
+          <w:szCs w:val="20"/>
+        </w:rPr>
+      </w:pPr>
+      <w:r>
+        <w:rPr>
+          <w:rFonts w:ascii="Arial" w:hAnsi="Arial" w:cs="Arial"/>
+          <w:color w:val="141823"/>
+          <w:sz w:val="20"/>
+          <w:szCs w:val="20"/>
+          <w:shd w:val="clear" w:color="auto" w:fill="FFFFFF"/>
+        </w:rPr>
+        <w:t>Through what means do the company does in making the inventory for purchases currently?</w:t>
+      </w:r>
+    </w:p>
+    <w:p>
+      <w:pPr>
+        <w:pStyle w:val="NormalWeb"/>
+        <w:numPr>
+          <w:ilvl w:val="0"/>
+          <w:numId w:val="5"/>
+        </w:numPr>
+        <w:shd w:val="clear" w:color="auto" w:fill="FFFFFF"/>
+        <w:spacing w:before="0" w:beforeAutospacing="0" w:after="0" w:afterAutospacing="0"/>
+        <w:jc w:val="both"/>
+        <w:textAlignment w:val="baseline"/>
+        <w:rPr>
+          <w:rFonts w:ascii="Arial" w:hAnsi="Arial" w:cs="Arial"/>
+          <w:color w:val="141823"/>
+          <w:sz w:val="20"/>
+          <w:szCs w:val="20"/>
+        </w:rPr>
+      </w:pPr>
+      <w:r>
+        <w:rPr>
+          <w:rFonts w:ascii="Arial" w:hAnsi="Arial" w:cs="Arial"/>
+          <w:color w:val="141823"/>
+          <w:sz w:val="20"/>
+          <w:szCs w:val="20"/>
+          <w:shd w:val="clear" w:color="auto" w:fill="FFFFFF"/>
+        </w:rPr>
+        <w:t>How is the data for purchases represented?</w:t>
+      </w:r>
+    </w:p>
+    <w:p>
+      <w:pPr>
+        <w:pStyle w:val="NormalWeb"/>
+        <w:numPr>
+          <w:ilvl w:val="0"/>
+          <w:numId w:val="5"/>
+        </w:numPr>
+        <w:shd w:val="clear" w:color="auto" w:fill="FFFFFF"/>
+        <w:spacing w:before="0" w:beforeAutospacing="0" w:after="0" w:afterAutospacing="0"/>
+        <w:jc w:val="both"/>
+        <w:textAlignment w:val="baseline"/>
+        <w:rPr>
+          <w:rFonts w:ascii="Arial" w:hAnsi="Arial" w:cs="Arial"/>
+          <w:color w:val="141823"/>
+          <w:sz w:val="20"/>
+          <w:szCs w:val="20"/>
+        </w:rPr>
+      </w:pPr>
+      <w:r>
+        <w:rPr>
+          <w:rFonts w:ascii="Arial" w:hAnsi="Arial" w:cs="Arial"/>
+          <w:color w:val="141823"/>
+          <w:sz w:val="20"/>
+          <w:szCs w:val="20"/>
+          <w:shd w:val="clear" w:color="auto" w:fill="FFFFFF"/>
+        </w:rPr>
+        <w:t xml:space="preserve">How </w:t>
+      </w:r>
+      <w:proofErr w:type="gramStart"/>
+      <w:r>
+        <w:rPr>
+          <w:rFonts w:ascii="Arial" w:hAnsi="Arial" w:cs="Arial"/>
+          <w:color w:val="141823"/>
+          <w:sz w:val="20"/>
+          <w:szCs w:val="20"/>
+          <w:shd w:val="clear" w:color="auto" w:fill="FFFFFF"/>
+        </w:rPr>
+        <w:t>is</w:t>
+      </w:r>
+      <w:proofErr w:type="gramEnd"/>
+      <w:r>
+        <w:rPr>
+          <w:rFonts w:ascii="Arial" w:hAnsi="Arial" w:cs="Arial"/>
+          <w:color w:val="141823"/>
+          <w:sz w:val="20"/>
+          <w:szCs w:val="20"/>
+          <w:shd w:val="clear" w:color="auto" w:fill="FFFFFF"/>
+        </w:rPr>
+        <w:t xml:space="preserve"> the data/ information gathered?</w:t>
+      </w:r>
+    </w:p>
+    <w:p>
+      <w:pPr>
+        <w:pStyle w:val="NormalWeb"/>
+        <w:numPr>
+          <w:ilvl w:val="0"/>
+          <w:numId w:val="5"/>
+        </w:numPr>
+        <w:shd w:val="clear" w:color="auto" w:fill="FFFFFF"/>
+        <w:spacing w:before="0" w:beforeAutospacing="0" w:after="0" w:afterAutospacing="0"/>
+        <w:jc w:val="both"/>
+        <w:textAlignment w:val="baseline"/>
+        <w:rPr>
+          <w:rFonts w:ascii="Arial" w:hAnsi="Arial" w:cs="Arial"/>
+          <w:color w:val="141823"/>
+          <w:sz w:val="20"/>
+          <w:szCs w:val="20"/>
+        </w:rPr>
+      </w:pPr>
+      <w:r>
+        <w:rPr>
+          <w:rFonts w:ascii="Arial" w:hAnsi="Arial" w:cs="Arial"/>
+          <w:color w:val="141823"/>
+          <w:sz w:val="20"/>
+          <w:szCs w:val="20"/>
+          <w:shd w:val="clear" w:color="auto" w:fill="FFFFFF"/>
+        </w:rPr>
+        <w:t>Who uses the data/information gathered?</w:t>
+      </w:r>
+    </w:p>
+    <w:p>
+      <w:pPr>
+        <w:pStyle w:val="NormalWeb"/>
+        <w:numPr>
+          <w:ilvl w:val="0"/>
+          <w:numId w:val="5"/>
+        </w:numPr>
+        <w:shd w:val="clear" w:color="auto" w:fill="FFFFFF"/>
+        <w:spacing w:before="0" w:beforeAutospacing="0" w:after="0" w:afterAutospacing="0"/>
+        <w:jc w:val="both"/>
+        <w:textAlignment w:val="baseline"/>
+        <w:rPr>
+          <w:rFonts w:ascii="Arial" w:hAnsi="Arial" w:cs="Arial"/>
+          <w:color w:val="141823"/>
+          <w:sz w:val="20"/>
+          <w:szCs w:val="20"/>
+        </w:rPr>
+      </w:pPr>
+      <w:r>
+        <w:rPr>
+          <w:rFonts w:ascii="Arial" w:hAnsi="Arial" w:cs="Arial"/>
+          <w:color w:val="141823"/>
+          <w:sz w:val="20"/>
+          <w:szCs w:val="20"/>
+          <w:shd w:val="clear" w:color="auto" w:fill="FFFFFF"/>
+        </w:rPr>
+        <w:t>How does the data/information affect the company?</w:t>
+      </w:r>
+    </w:p>
+    <w:p>
+      <w:pPr>
+        <w:pStyle w:val="NormalWeb"/>
+        <w:numPr>
+          <w:ilvl w:val="0"/>
+          <w:numId w:val="5"/>
+        </w:numPr>
+        <w:shd w:val="clear" w:color="auto" w:fill="FFFFFF"/>
+        <w:spacing w:before="0" w:beforeAutospacing="0" w:after="0" w:afterAutospacing="0"/>
+        <w:jc w:val="both"/>
+        <w:textAlignment w:val="baseline"/>
+        <w:rPr>
+          <w:rFonts w:ascii="Arial" w:hAnsi="Arial" w:cs="Arial"/>
+          <w:color w:val="141823"/>
+          <w:sz w:val="20"/>
+          <w:szCs w:val="20"/>
+        </w:rPr>
+      </w:pPr>
+      <w:r>
+        <w:rPr>
+          <w:rFonts w:ascii="Arial" w:hAnsi="Arial" w:cs="Arial"/>
+          <w:color w:val="141823"/>
+          <w:sz w:val="20"/>
+          <w:szCs w:val="20"/>
+          <w:shd w:val="clear" w:color="auto" w:fill="FFFFFF"/>
+        </w:rPr>
+        <w:t>What are the different types of users that access the database?</w:t>
+      </w:r>
+    </w:p>
+    <w:p>
+      <w:pPr>
+        <w:pStyle w:val="NormalWeb"/>
+        <w:numPr>
+          <w:ilvl w:val="0"/>
+          <w:numId w:val="5"/>
+        </w:numPr>
+        <w:shd w:val="clear" w:color="auto" w:fill="FFFFFF"/>
+        <w:spacing w:before="0" w:beforeAutospacing="0" w:after="0" w:afterAutospacing="0"/>
+        <w:jc w:val="both"/>
+        <w:textAlignment w:val="baseline"/>
+        <w:rPr>
+          <w:rFonts w:ascii="Arial" w:hAnsi="Arial" w:cs="Arial"/>
+          <w:color w:val="141823"/>
+          <w:sz w:val="20"/>
+          <w:szCs w:val="20"/>
+        </w:rPr>
+      </w:pPr>
+      <w:r>
+        <w:rPr>
+          <w:rFonts w:ascii="Arial" w:hAnsi="Arial" w:cs="Arial"/>
+          <w:color w:val="141823"/>
+          <w:sz w:val="20"/>
+          <w:szCs w:val="20"/>
+          <w:shd w:val="clear" w:color="auto" w:fill="FFFFFF"/>
+        </w:rPr>
+        <w:t xml:space="preserve">What </w:t>
+      </w:r>
+      <w:proofErr w:type="gramStart"/>
+      <w:r>
+        <w:rPr>
+          <w:rFonts w:ascii="Arial" w:hAnsi="Arial" w:cs="Arial"/>
+          <w:color w:val="141823"/>
+          <w:sz w:val="20"/>
+          <w:szCs w:val="20"/>
+          <w:shd w:val="clear" w:color="auto" w:fill="FFFFFF"/>
+        </w:rPr>
+        <w:t>are the restriction</w:t>
+      </w:r>
+      <w:proofErr w:type="gramEnd"/>
+      <w:r>
+        <w:rPr>
+          <w:rFonts w:ascii="Arial" w:hAnsi="Arial" w:cs="Arial"/>
+          <w:color w:val="141823"/>
+          <w:sz w:val="20"/>
+          <w:szCs w:val="20"/>
+          <w:shd w:val="clear" w:color="auto" w:fill="FFFFFF"/>
+        </w:rPr>
+        <w:t xml:space="preserve"> on these users?</w:t>
+      </w:r>
+    </w:p>
+    <w:p>
+      <w:pPr>
+        <w:pStyle w:val="NormalWeb"/>
+        <w:numPr>
+          <w:ilvl w:val="0"/>
+          <w:numId w:val="5"/>
+        </w:numPr>
+        <w:shd w:val="clear" w:color="auto" w:fill="FFFFFF"/>
+        <w:spacing w:before="0" w:beforeAutospacing="0" w:after="0" w:afterAutospacing="0"/>
+        <w:jc w:val="both"/>
+        <w:textAlignment w:val="baseline"/>
+        <w:rPr>
+          <w:rFonts w:ascii="Arial" w:hAnsi="Arial" w:cs="Arial"/>
+          <w:color w:val="141823"/>
+          <w:sz w:val="20"/>
+          <w:szCs w:val="20"/>
+        </w:rPr>
+      </w:pPr>
+      <w:r>
+        <w:rPr>
+          <w:rFonts w:ascii="Arial" w:hAnsi="Arial" w:cs="Arial"/>
+          <w:color w:val="141823"/>
+          <w:sz w:val="20"/>
+          <w:szCs w:val="20"/>
+          <w:shd w:val="clear" w:color="auto" w:fill="FFFFFF"/>
+        </w:rPr>
+        <w:t>Are there any business rules that affect the data?</w:t>
+      </w:r>
+    </w:p>
+    <w:p>
+      <w:pPr>
+        <w:pStyle w:val="NormalWeb"/>
+        <w:numPr>
+          <w:ilvl w:val="0"/>
+          <w:numId w:val="5"/>
+        </w:numPr>
+        <w:shd w:val="clear" w:color="auto" w:fill="FFFFFF"/>
+        <w:spacing w:before="0" w:beforeAutospacing="0" w:after="0" w:afterAutospacing="0"/>
+        <w:jc w:val="both"/>
+        <w:textAlignment w:val="baseline"/>
+        <w:rPr>
+          <w:rFonts w:ascii="Arial" w:hAnsi="Arial" w:cs="Arial"/>
+          <w:color w:val="141823"/>
+          <w:sz w:val="20"/>
+          <w:szCs w:val="20"/>
+        </w:rPr>
+      </w:pPr>
+      <w:r>
+        <w:rPr>
+          <w:rFonts w:ascii="Arial" w:hAnsi="Arial" w:cs="Arial"/>
+          <w:color w:val="141823"/>
+          <w:sz w:val="20"/>
+          <w:szCs w:val="20"/>
+          <w:shd w:val="clear" w:color="auto" w:fill="FFFFFF"/>
+        </w:rPr>
+        <w:t>What is the relevance of these data to your customers?</w:t>
+      </w:r>
+    </w:p>
+    <w:p>
+      <w:pPr>
+        <w:pStyle w:val="NormalWeb"/>
+        <w:numPr>
+          <w:ilvl w:val="0"/>
+          <w:numId w:val="5"/>
+        </w:numPr>
+        <w:shd w:val="clear" w:color="auto" w:fill="FFFFFF"/>
+        <w:spacing w:before="0" w:beforeAutospacing="0" w:after="0" w:afterAutospacing="0"/>
+        <w:jc w:val="both"/>
+        <w:textAlignment w:val="baseline"/>
+        <w:rPr>
+          <w:rFonts w:ascii="Arial" w:hAnsi="Arial" w:cs="Arial"/>
+          <w:color w:val="141823"/>
+          <w:sz w:val="20"/>
+          <w:szCs w:val="20"/>
+        </w:rPr>
+      </w:pPr>
+      <w:r>
+        <w:rPr>
+          <w:rFonts w:ascii="Arial" w:hAnsi="Arial" w:cs="Arial"/>
+          <w:color w:val="141823"/>
+          <w:sz w:val="20"/>
+          <w:szCs w:val="20"/>
+          <w:shd w:val="clear" w:color="auto" w:fill="FFFFFF"/>
+        </w:rPr>
+        <w:t xml:space="preserve">What </w:t>
+      </w:r>
+      <w:proofErr w:type="gramStart"/>
+      <w:r>
+        <w:rPr>
+          <w:rFonts w:ascii="Arial" w:hAnsi="Arial" w:cs="Arial"/>
+          <w:color w:val="141823"/>
+          <w:sz w:val="20"/>
+          <w:szCs w:val="20"/>
+          <w:shd w:val="clear" w:color="auto" w:fill="FFFFFF"/>
+        </w:rPr>
+        <w:t>are</w:t>
+      </w:r>
+      <w:proofErr w:type="gramEnd"/>
+      <w:r>
+        <w:rPr>
+          <w:rFonts w:ascii="Arial" w:hAnsi="Arial" w:cs="Arial"/>
+          <w:color w:val="141823"/>
+          <w:sz w:val="20"/>
+          <w:szCs w:val="20"/>
+          <w:shd w:val="clear" w:color="auto" w:fill="FFFFFF"/>
+        </w:rPr>
+        <w:t xml:space="preserve"> the other information or requirements that are tied to the data?</w:t>
+      </w:r>
+    </w:p>
+    <w:p>
+      <w:pPr>
+        <w:pStyle w:val="NormalWeb"/>
+        <w:numPr>
+          <w:ilvl w:val="0"/>
+          <w:numId w:val="5"/>
+        </w:numPr>
+        <w:shd w:val="clear" w:color="auto" w:fill="FFFFFF"/>
+        <w:spacing w:before="0" w:beforeAutospacing="0" w:after="0" w:afterAutospacing="0"/>
+        <w:jc w:val="both"/>
+        <w:textAlignment w:val="baseline"/>
+        <w:rPr>
+          <w:rFonts w:ascii="Arial" w:hAnsi="Arial" w:cs="Arial"/>
+          <w:color w:val="141823"/>
+          <w:sz w:val="20"/>
+          <w:szCs w:val="20"/>
+        </w:rPr>
+      </w:pPr>
+      <w:r>
+        <w:rPr>
+          <w:rFonts w:ascii="Arial" w:hAnsi="Arial" w:cs="Arial"/>
+          <w:color w:val="141823"/>
+          <w:sz w:val="20"/>
+          <w:szCs w:val="20"/>
+          <w:shd w:val="clear" w:color="auto" w:fill="FFFFFF"/>
+        </w:rPr>
+        <w:t xml:space="preserve">Have you encountered any problems or any incorrect information? What are the </w:t>
+      </w:r>
+      <w:proofErr w:type="gramStart"/>
+      <w:r>
+        <w:rPr>
+          <w:rFonts w:ascii="Arial" w:hAnsi="Arial" w:cs="Arial"/>
+          <w:color w:val="141823"/>
+          <w:sz w:val="20"/>
+          <w:szCs w:val="20"/>
+          <w:shd w:val="clear" w:color="auto" w:fill="FFFFFF"/>
+        </w:rPr>
+        <w:t>reasons that causes</w:t>
+      </w:r>
+      <w:proofErr w:type="gramEnd"/>
+      <w:r>
+        <w:rPr>
+          <w:rFonts w:ascii="Arial" w:hAnsi="Arial" w:cs="Arial"/>
+          <w:color w:val="141823"/>
+          <w:sz w:val="20"/>
+          <w:szCs w:val="20"/>
+          <w:shd w:val="clear" w:color="auto" w:fill="FFFFFF"/>
+        </w:rPr>
+        <w:t xml:space="preserve"> these problems to happen? How do you handle these problems and incorrect information encountered?</w:t>
+      </w:r>
+    </w:p>
+    <w:p>
+      <w:pPr>
+        <w:rPr>
+          <w:rFonts w:ascii="Arial" w:hAnsi="Arial" w:cs="Arial"/>
+          <w:szCs w:val="20"/>
+        </w:rPr>
+      </w:pPr>
+    </w:p>
+    <w:p>
+      <w:pPr>
+        <w:rPr>
+          <w:rFonts w:ascii="Arial" w:hAnsi="Arial" w:cs="Arial"/>
+          <w:szCs w:val="20"/>
+        </w:rPr>
+      </w:pPr>
+    </w:p>
+    <w:p>
+      <w:pPr>
+        <w:rPr>
+          <w:rFonts w:ascii="Arial" w:hAnsi="Arial" w:cs="Arial"/>
+          <w:szCs w:val="20"/>
+        </w:rPr>
+      </w:pPr>
+      <w:proofErr w:type="spellStart"/>
+      <w:r>
+        <w:rPr>
+          <w:rFonts w:ascii="Arial" w:hAnsi="Arial" w:cs="Arial"/>
+          <w:szCs w:val="20"/>
+        </w:rPr>
+        <w:t>Subteam</w:t>
+      </w:r>
+      <w:proofErr w:type="spellEnd"/>
+      <w:r>
+        <w:rPr>
+          <w:rFonts w:ascii="Arial" w:hAnsi="Arial" w:cs="Arial"/>
+          <w:szCs w:val="20"/>
+        </w:rPr>
+        <w:t xml:space="preserve"> 3: VELEZ, </w:t>
+      </w:r>
+      <w:proofErr w:type="gramStart"/>
+      <w:r>
+        <w:rPr>
+          <w:rFonts w:ascii="Arial" w:hAnsi="Arial" w:cs="Arial"/>
+          <w:szCs w:val="20"/>
+        </w:rPr>
+        <w:t>GIO(</w:t>
+      </w:r>
+      <w:proofErr w:type="gramEnd"/>
+      <w:r>
+        <w:rPr>
+          <w:rFonts w:ascii="Arial" w:hAnsi="Arial" w:cs="Arial"/>
+          <w:szCs w:val="20"/>
+        </w:rPr>
+        <w:t>ANA); SALCEDA, FRANCESCO (DEV); UY, MERVIN (QA)</w:t>
+      </w:r>
+    </w:p>
+    <w:p>
+      <w:pPr>
+        <w:rPr>
+          <w:rFonts w:ascii="Arial" w:hAnsi="Arial" w:cs="Arial"/>
+          <w:szCs w:val="20"/>
+        </w:rPr>
+      </w:pPr>
+      <w:r>
+        <w:rPr>
+          <w:rFonts w:ascii="Arial" w:hAnsi="Arial" w:cs="Arial"/>
+          <w:szCs w:val="20"/>
+        </w:rPr>
+        <w:t xml:space="preserve">Prospective Client 3: </w:t>
+      </w:r>
+      <w:proofErr w:type="spellStart"/>
+      <w:r>
+        <w:rPr>
+          <w:rFonts w:ascii="Arial" w:hAnsi="Arial" w:cs="Arial"/>
+          <w:szCs w:val="20"/>
+        </w:rPr>
+        <w:t>Camella</w:t>
+      </w:r>
+      <w:proofErr w:type="spellEnd"/>
+      <w:r>
+        <w:rPr>
+          <w:rFonts w:ascii="Arial" w:hAnsi="Arial" w:cs="Arial"/>
+          <w:szCs w:val="20"/>
+        </w:rPr>
+        <w:t xml:space="preserve"> Homes (</w:t>
+      </w:r>
+      <w:proofErr w:type="spellStart"/>
+      <w:r>
+        <w:rPr>
+          <w:rFonts w:ascii="Arial" w:hAnsi="Arial" w:cs="Arial"/>
+          <w:szCs w:val="20"/>
+        </w:rPr>
+        <w:t>Runar</w:t>
+      </w:r>
+      <w:proofErr w:type="spellEnd"/>
+      <w:r>
+        <w:rPr>
+          <w:rFonts w:ascii="Arial" w:hAnsi="Arial" w:cs="Arial"/>
+          <w:szCs w:val="20"/>
+        </w:rPr>
+        <w:t xml:space="preserve"> </w:t>
+      </w:r>
+      <w:proofErr w:type="spellStart"/>
+      <w:r>
+        <w:rPr>
+          <w:rFonts w:ascii="Arial" w:hAnsi="Arial" w:cs="Arial"/>
+          <w:szCs w:val="20"/>
+        </w:rPr>
+        <w:t>Quindoza</w:t>
+      </w:r>
+      <w:proofErr w:type="spellEnd"/>
+      <w:r>
+        <w:rPr>
+          <w:rFonts w:ascii="Arial" w:hAnsi="Arial" w:cs="Arial"/>
+          <w:szCs w:val="20"/>
+        </w:rPr>
+        <w:t>)</w:t>
+      </w:r>
+    </w:p>
+    <w:p>
+      <w:pPr>
+        <w:rPr>
+          <w:rFonts w:ascii="Arial" w:hAnsi="Arial" w:cs="Arial"/>
+          <w:szCs w:val="20"/>
+        </w:rPr>
+      </w:pPr>
+      <w:r>
+        <w:rPr>
+          <w:rFonts w:ascii="Arial" w:hAnsi="Arial" w:cs="Arial"/>
+          <w:szCs w:val="20"/>
+        </w:rPr>
+        <w:t>List of Questions for Client 3:</w:t>
       </w:r>
     </w:p>
     <w:p>
@@ -132,16 +1508,25 @@
         <w:pStyle w:val="ListParagraph"/>
         <w:numPr>
           <w:ilvl w:val="0"/>
-          <w:numId w:val="6"/>
-        </w:numPr>
-      </w:pPr>
-    </w:p>
-    <w:p/>
-    <w:p/>
-    <w:p/>
+          <w:numId w:val="19"/>
+        </w:numPr>
+        <w:rPr>
+          <w:rFonts w:ascii="Arial" w:hAnsi="Arial" w:cs="Arial"/>
+          <w:szCs w:val="20"/>
+        </w:rPr>
+      </w:pPr>
+    </w:p>
+    <w:p>
+      <w:pPr>
+        <w:rPr>
+          <w:rFonts w:ascii="Arial" w:hAnsi="Arial" w:cs="Arial"/>
+          <w:szCs w:val="20"/>
+        </w:rPr>
+      </w:pPr>
+    </w:p>
     <w:sectPr>
       <w:pgSz w:w="12240" w:h="15840"/>
-      <w:pgMar w:top="1440" w:right="1440" w:bottom="1440" w:left="1440" w:header="720" w:footer="720" w:gutter="0"/>
+      <w:pgMar w:top="720" w:right="720" w:bottom="720" w:left="720" w:header="720" w:footer="720" w:gutter="0"/>
       <w:cols w:space="720"/>
       <w:docGrid w:linePitch="360"/>
     </w:sectPr>
@@ -150,12 +1535,125 @@
 </file>
 
 <file path=word/numbering.xml><?xml version="1.0" encoding="utf-8"?>
-<w:numbering xmlns:wpc="http://schemas.microsoft.com/office/word/2010/wordprocessingCanvas" xmlns:mc="http://schemas.openxmlformats.org/markup-compatibility/2006" xmlns:o="urn:schemas-microsoft-com:office:office" xmlns:r="http://schemas.openxmlformats.org/officeDocument/2006/relationships" xmlns:m="http://schemas.openxmlformats.org/officeDocument/2006/math" xmlns:v="urn:schemas-microsoft-com:vml" xmlns:wp14="http://schemas.microsoft.com/office/word/2010/wordprocessingDrawing" xmlns:wp="http://schemas.openxmlformats.org/drawingml/2006/wordprocessingDrawing" xmlns:w10="urn:schemas-microsoft-com:office:word" xmlns:w="http://schemas.openxmlformats.org/wordprocessingml/2006/main" xmlns:w14="http://schemas.microsoft.com/office/word/2010/wordml" xmlns:wpg="http://schemas.microsoft.com/office/word/2010/wordprocessingGroup" xmlns:wpi="http://schemas.microsoft.com/office/word/2010/wordprocessingInk" xmlns:wne="http://schemas.microsoft.com/office/word/2006/wordml" xmlns:wps="http://schemas.microsoft.com/office/word/2010/wordprocessingShape" mc:Ignorable="w14 wp14">
+<w:numbering xmlns:ve="http://schemas.openxmlformats.org/markup-compatibility/2006" xmlns:o="urn:schemas-microsoft-com:office:office" xmlns:r="http://schemas.openxmlformats.org/officeDocument/2006/relationships" xmlns:m="http://schemas.openxmlformats.org/officeDocument/2006/math" xmlns:v="urn:schemas-microsoft-com:vml" xmlns:wp="http://schemas.openxmlformats.org/drawingml/2006/wordprocessingDrawing" xmlns:w10="urn:schemas-microsoft-com:office:word" xmlns:w="http://schemas.openxmlformats.org/wordprocessingml/2006/main" xmlns:wne="http://schemas.microsoft.com/office/word/2006/wordml">
   <w:abstractNum w:abstractNumId="0">
+    <w:nsid w:val="052C2667"/>
+    <w:multiLevelType w:val="multilevel"/>
+    <w:tmpl w:val="CAC0B242"/>
+    <w:lvl w:ilvl="0">
+      <w:start w:val="1"/>
+      <w:numFmt w:val="decimal"/>
+      <w:lvlText w:val="%1."/>
+      <w:lvlJc w:val="left"/>
+      <w:pPr>
+        <w:tabs>
+          <w:tab w:val="num" w:pos="720"/>
+        </w:tabs>
+        <w:ind w:left="720" w:hanging="360"/>
+      </w:pPr>
+    </w:lvl>
+    <w:lvl w:ilvl="1" w:tentative="1">
+      <w:start w:val="1"/>
+      <w:numFmt w:val="decimal"/>
+      <w:lvlText w:val="%2."/>
+      <w:lvlJc w:val="left"/>
+      <w:pPr>
+        <w:tabs>
+          <w:tab w:val="num" w:pos="1440"/>
+        </w:tabs>
+        <w:ind w:left="1440" w:hanging="360"/>
+      </w:pPr>
+    </w:lvl>
+    <w:lvl w:ilvl="2" w:tentative="1">
+      <w:start w:val="1"/>
+      <w:numFmt w:val="decimal"/>
+      <w:lvlText w:val="%3."/>
+      <w:lvlJc w:val="left"/>
+      <w:pPr>
+        <w:tabs>
+          <w:tab w:val="num" w:pos="2160"/>
+        </w:tabs>
+        <w:ind w:left="2160" w:hanging="360"/>
+      </w:pPr>
+    </w:lvl>
+    <w:lvl w:ilvl="3" w:tentative="1">
+      <w:start w:val="1"/>
+      <w:numFmt w:val="decimal"/>
+      <w:lvlText w:val="%4."/>
+      <w:lvlJc w:val="left"/>
+      <w:pPr>
+        <w:tabs>
+          <w:tab w:val="num" w:pos="2880"/>
+        </w:tabs>
+        <w:ind w:left="2880" w:hanging="360"/>
+      </w:pPr>
+    </w:lvl>
+    <w:lvl w:ilvl="4" w:tentative="1">
+      <w:start w:val="1"/>
+      <w:numFmt w:val="decimal"/>
+      <w:lvlText w:val="%5."/>
+      <w:lvlJc w:val="left"/>
+      <w:pPr>
+        <w:tabs>
+          <w:tab w:val="num" w:pos="3600"/>
+        </w:tabs>
+        <w:ind w:left="3600" w:hanging="360"/>
+      </w:pPr>
+    </w:lvl>
+    <w:lvl w:ilvl="5" w:tentative="1">
+      <w:start w:val="1"/>
+      <w:numFmt w:val="decimal"/>
+      <w:lvlText w:val="%6."/>
+      <w:lvlJc w:val="left"/>
+      <w:pPr>
+        <w:tabs>
+          <w:tab w:val="num" w:pos="4320"/>
+        </w:tabs>
+        <w:ind w:left="4320" w:hanging="360"/>
+      </w:pPr>
+    </w:lvl>
+    <w:lvl w:ilvl="6" w:tentative="1">
+      <w:start w:val="1"/>
+      <w:numFmt w:val="decimal"/>
+      <w:lvlText w:val="%7."/>
+      <w:lvlJc w:val="left"/>
+      <w:pPr>
+        <w:tabs>
+          <w:tab w:val="num" w:pos="5040"/>
+        </w:tabs>
+        <w:ind w:left="5040" w:hanging="360"/>
+      </w:pPr>
+    </w:lvl>
+    <w:lvl w:ilvl="7" w:tentative="1">
+      <w:start w:val="1"/>
+      <w:numFmt w:val="decimal"/>
+      <w:lvlText w:val="%8."/>
+      <w:lvlJc w:val="left"/>
+      <w:pPr>
+        <w:tabs>
+          <w:tab w:val="num" w:pos="5760"/>
+        </w:tabs>
+        <w:ind w:left="5760" w:hanging="360"/>
+      </w:pPr>
+    </w:lvl>
+    <w:lvl w:ilvl="8" w:tentative="1">
+      <w:start w:val="1"/>
+      <w:numFmt w:val="decimal"/>
+      <w:lvlText w:val="%9."/>
+      <w:lvlJc w:val="left"/>
+      <w:pPr>
+        <w:tabs>
+          <w:tab w:val="num" w:pos="6480"/>
+        </w:tabs>
+        <w:ind w:left="6480" w:hanging="360"/>
+      </w:pPr>
+    </w:lvl>
+  </w:abstractNum>
+  <w:abstractNum w:abstractNumId="1">
     <w:nsid w:val="16515821"/>
     <w:multiLevelType w:val="hybridMultilevel"/>
-    <w:tmpl w:val="868AD1E8"/>
-    <w:lvl w:ilvl="0" w:tplc="4D426642">
+    <w:tmpl w:val="557282FE"/>
+    <w:lvl w:ilvl="0" w:tplc="C8FAC330">
       <w:start w:val="1"/>
       <w:numFmt w:val="decimal"/>
       <w:lvlText w:val="%1."/>
@@ -164,8 +1662,8 @@
         <w:ind w:left="720" w:hanging="360"/>
       </w:pPr>
       <w:rPr>
-        <w:rFonts w:ascii="Nexa Bold" w:hAnsi="Nexa Bold"/>
-        <w:b/>
+        <w:rFonts w:ascii="Arial" w:hAnsi="Arial"/>
+        <w:b w:val="0"/>
         <w:sz w:val="20"/>
         <w:szCs w:val="20"/>
       </w:rPr>
@@ -243,11 +1741,11 @@
       </w:pPr>
     </w:lvl>
   </w:abstractNum>
-  <w:abstractNum w:abstractNumId="1">
+  <w:abstractNum w:abstractNumId="2">
     <w:nsid w:val="16975D7F"/>
     <w:multiLevelType w:val="hybridMultilevel"/>
-    <w:tmpl w:val="62DAD04A"/>
-    <w:lvl w:ilvl="0" w:tplc="4A0402A6">
+    <w:tmpl w:val="5A70F086"/>
+    <w:lvl w:ilvl="0" w:tplc="D04A34C8">
       <w:start w:val="1"/>
       <w:numFmt w:val="decimal"/>
       <w:lvlText w:val="%1."/>
@@ -256,8 +1754,8 @@
         <w:ind w:left="720" w:hanging="360"/>
       </w:pPr>
       <w:rPr>
-        <w:rFonts w:ascii="Nexa Bold" w:hAnsi="Nexa Bold"/>
-        <w:b/>
+        <w:rFonts w:ascii="Arial" w:hAnsi="Arial"/>
+        <w:b w:val="0"/>
         <w:sz w:val="20"/>
         <w:szCs w:val="20"/>
       </w:rPr>
@@ -335,7 +1833,7 @@
       </w:pPr>
     </w:lvl>
   </w:abstractNum>
-  <w:abstractNum w:abstractNumId="2">
+  <w:abstractNum w:abstractNumId="3">
     <w:nsid w:val="18116840"/>
     <w:multiLevelType w:val="hybridMultilevel"/>
     <w:tmpl w:val="5248139E"/>
@@ -448,7 +1946,7 @@
       </w:rPr>
     </w:lvl>
   </w:abstractNum>
-  <w:abstractNum w:abstractNumId="3">
+  <w:abstractNum w:abstractNumId="4">
     <w:nsid w:val="2D264DBC"/>
     <w:multiLevelType w:val="hybridMultilevel"/>
     <w:tmpl w:val="C3263FEC"/>
@@ -534,7 +2032,120 @@
       </w:pPr>
     </w:lvl>
   </w:abstractNum>
-  <w:abstractNum w:abstractNumId="4">
+  <w:abstractNum w:abstractNumId="5">
+    <w:nsid w:val="2DDC1E12"/>
+    <w:multiLevelType w:val="multilevel"/>
+    <w:tmpl w:val="B44073A4"/>
+    <w:lvl w:ilvl="0">
+      <w:start w:val="1"/>
+      <w:numFmt w:val="decimal"/>
+      <w:lvlText w:val="%1."/>
+      <w:lvlJc w:val="left"/>
+      <w:pPr>
+        <w:tabs>
+          <w:tab w:val="num" w:pos="720"/>
+        </w:tabs>
+        <w:ind w:left="720" w:hanging="360"/>
+      </w:pPr>
+    </w:lvl>
+    <w:lvl w:ilvl="1" w:tentative="1">
+      <w:start w:val="1"/>
+      <w:numFmt w:val="decimal"/>
+      <w:lvlText w:val="%2."/>
+      <w:lvlJc w:val="left"/>
+      <w:pPr>
+        <w:tabs>
+          <w:tab w:val="num" w:pos="1440"/>
+        </w:tabs>
+        <w:ind w:left="1440" w:hanging="360"/>
+      </w:pPr>
+    </w:lvl>
+    <w:lvl w:ilvl="2" w:tentative="1">
+      <w:start w:val="1"/>
+      <w:numFmt w:val="decimal"/>
+      <w:lvlText w:val="%3."/>
+      <w:lvlJc w:val="left"/>
+      <w:pPr>
+        <w:tabs>
+          <w:tab w:val="num" w:pos="2160"/>
+        </w:tabs>
+        <w:ind w:left="2160" w:hanging="360"/>
+      </w:pPr>
+    </w:lvl>
+    <w:lvl w:ilvl="3" w:tentative="1">
+      <w:start w:val="1"/>
+      <w:numFmt w:val="decimal"/>
+      <w:lvlText w:val="%4."/>
+      <w:lvlJc w:val="left"/>
+      <w:pPr>
+        <w:tabs>
+          <w:tab w:val="num" w:pos="2880"/>
+        </w:tabs>
+        <w:ind w:left="2880" w:hanging="360"/>
+      </w:pPr>
+    </w:lvl>
+    <w:lvl w:ilvl="4" w:tentative="1">
+      <w:start w:val="1"/>
+      <w:numFmt w:val="decimal"/>
+      <w:lvlText w:val="%5."/>
+      <w:lvlJc w:val="left"/>
+      <w:pPr>
+        <w:tabs>
+          <w:tab w:val="num" w:pos="3600"/>
+        </w:tabs>
+        <w:ind w:left="3600" w:hanging="360"/>
+      </w:pPr>
+    </w:lvl>
+    <w:lvl w:ilvl="5" w:tentative="1">
+      <w:start w:val="1"/>
+      <w:numFmt w:val="decimal"/>
+      <w:lvlText w:val="%6."/>
+      <w:lvlJc w:val="left"/>
+      <w:pPr>
+        <w:tabs>
+          <w:tab w:val="num" w:pos="4320"/>
+        </w:tabs>
+        <w:ind w:left="4320" w:hanging="360"/>
+      </w:pPr>
+    </w:lvl>
+    <w:lvl w:ilvl="6" w:tentative="1">
+      <w:start w:val="1"/>
+      <w:numFmt w:val="decimal"/>
+      <w:lvlText w:val="%7."/>
+      <w:lvlJc w:val="left"/>
+      <w:pPr>
+        <w:tabs>
+          <w:tab w:val="num" w:pos="5040"/>
+        </w:tabs>
+        <w:ind w:left="5040" w:hanging="360"/>
+      </w:pPr>
+    </w:lvl>
+    <w:lvl w:ilvl="7" w:tentative="1">
+      <w:start w:val="1"/>
+      <w:numFmt w:val="decimal"/>
+      <w:lvlText w:val="%8."/>
+      <w:lvlJc w:val="left"/>
+      <w:pPr>
+        <w:tabs>
+          <w:tab w:val="num" w:pos="5760"/>
+        </w:tabs>
+        <w:ind w:left="5760" w:hanging="360"/>
+      </w:pPr>
+    </w:lvl>
+    <w:lvl w:ilvl="8" w:tentative="1">
+      <w:start w:val="1"/>
+      <w:numFmt w:val="decimal"/>
+      <w:lvlText w:val="%9."/>
+      <w:lvlJc w:val="left"/>
+      <w:pPr>
+        <w:tabs>
+          <w:tab w:val="num" w:pos="6480"/>
+        </w:tabs>
+        <w:ind w:left="6480" w:hanging="360"/>
+      </w:pPr>
+    </w:lvl>
+  </w:abstractNum>
+  <w:abstractNum w:abstractNumId="6">
     <w:nsid w:val="3C570318"/>
     <w:multiLevelType w:val="hybridMultilevel"/>
     <w:tmpl w:val="C84236FC"/>
@@ -647,11 +2258,11 @@
       </w:rPr>
     </w:lvl>
   </w:abstractNum>
-  <w:abstractNum w:abstractNumId="5">
+  <w:abstractNum w:abstractNumId="7">
     <w:nsid w:val="513F189D"/>
     <w:multiLevelType w:val="hybridMultilevel"/>
-    <w:tmpl w:val="F0D84ECA"/>
-    <w:lvl w:ilvl="0" w:tplc="FB5CC0D0">
+    <w:tmpl w:val="797E4CCE"/>
+    <w:lvl w:ilvl="0" w:tplc="F2925C90">
       <w:start w:val="1"/>
       <w:numFmt w:val="decimal"/>
       <w:lvlText w:val="%1."/>
@@ -660,8 +2271,8 @@
         <w:ind w:left="720" w:hanging="360"/>
       </w:pPr>
       <w:rPr>
-        <w:rFonts w:ascii="Nexa Bold" w:hAnsi="Nexa Bold"/>
-        <w:b/>
+        <w:rFonts w:ascii="Arial" w:hAnsi="Arial"/>
+        <w:b w:val="0"/>
         <w:sz w:val="20"/>
         <w:szCs w:val="20"/>
       </w:rPr>
@@ -739,29 +2350,441 @@
       </w:pPr>
     </w:lvl>
   </w:abstractNum>
+  <w:abstractNum w:abstractNumId="8">
+    <w:nsid w:val="5C3530EF"/>
+    <w:multiLevelType w:val="multilevel"/>
+    <w:tmpl w:val="FB188B42"/>
+    <w:lvl w:ilvl="0">
+      <w:start w:val="1"/>
+      <w:numFmt w:val="decimal"/>
+      <w:lvlText w:val="%1."/>
+      <w:lvlJc w:val="left"/>
+      <w:pPr>
+        <w:tabs>
+          <w:tab w:val="num" w:pos="720"/>
+        </w:tabs>
+        <w:ind w:left="720" w:hanging="360"/>
+      </w:pPr>
+    </w:lvl>
+    <w:lvl w:ilvl="1">
+      <w:start w:val="1"/>
+      <w:numFmt w:val="decimal"/>
+      <w:lvlText w:val="%2."/>
+      <w:lvlJc w:val="left"/>
+      <w:pPr>
+        <w:tabs>
+          <w:tab w:val="num" w:pos="1440"/>
+        </w:tabs>
+        <w:ind w:left="1440" w:hanging="360"/>
+      </w:pPr>
+    </w:lvl>
+    <w:lvl w:ilvl="2">
+      <w:start w:val="1"/>
+      <w:numFmt w:val="decimal"/>
+      <w:lvlText w:val="%3."/>
+      <w:lvlJc w:val="left"/>
+      <w:pPr>
+        <w:tabs>
+          <w:tab w:val="num" w:pos="2160"/>
+        </w:tabs>
+        <w:ind w:left="2160" w:hanging="360"/>
+      </w:pPr>
+    </w:lvl>
+    <w:lvl w:ilvl="3" w:tentative="1">
+      <w:start w:val="1"/>
+      <w:numFmt w:val="decimal"/>
+      <w:lvlText w:val="%4."/>
+      <w:lvlJc w:val="left"/>
+      <w:pPr>
+        <w:tabs>
+          <w:tab w:val="num" w:pos="2880"/>
+        </w:tabs>
+        <w:ind w:left="2880" w:hanging="360"/>
+      </w:pPr>
+    </w:lvl>
+    <w:lvl w:ilvl="4" w:tentative="1">
+      <w:start w:val="1"/>
+      <w:numFmt w:val="decimal"/>
+      <w:lvlText w:val="%5."/>
+      <w:lvlJc w:val="left"/>
+      <w:pPr>
+        <w:tabs>
+          <w:tab w:val="num" w:pos="3600"/>
+        </w:tabs>
+        <w:ind w:left="3600" w:hanging="360"/>
+      </w:pPr>
+    </w:lvl>
+    <w:lvl w:ilvl="5" w:tentative="1">
+      <w:start w:val="1"/>
+      <w:numFmt w:val="decimal"/>
+      <w:lvlText w:val="%6."/>
+      <w:lvlJc w:val="left"/>
+      <w:pPr>
+        <w:tabs>
+          <w:tab w:val="num" w:pos="4320"/>
+        </w:tabs>
+        <w:ind w:left="4320" w:hanging="360"/>
+      </w:pPr>
+    </w:lvl>
+    <w:lvl w:ilvl="6" w:tentative="1">
+      <w:start w:val="1"/>
+      <w:numFmt w:val="decimal"/>
+      <w:lvlText w:val="%7."/>
+      <w:lvlJc w:val="left"/>
+      <w:pPr>
+        <w:tabs>
+          <w:tab w:val="num" w:pos="5040"/>
+        </w:tabs>
+        <w:ind w:left="5040" w:hanging="360"/>
+      </w:pPr>
+    </w:lvl>
+    <w:lvl w:ilvl="7" w:tentative="1">
+      <w:start w:val="1"/>
+      <w:numFmt w:val="decimal"/>
+      <w:lvlText w:val="%8."/>
+      <w:lvlJc w:val="left"/>
+      <w:pPr>
+        <w:tabs>
+          <w:tab w:val="num" w:pos="5760"/>
+        </w:tabs>
+        <w:ind w:left="5760" w:hanging="360"/>
+      </w:pPr>
+    </w:lvl>
+    <w:lvl w:ilvl="8" w:tentative="1">
+      <w:start w:val="1"/>
+      <w:numFmt w:val="decimal"/>
+      <w:lvlText w:val="%9."/>
+      <w:lvlJc w:val="left"/>
+      <w:pPr>
+        <w:tabs>
+          <w:tab w:val="num" w:pos="6480"/>
+        </w:tabs>
+        <w:ind w:left="6480" w:hanging="360"/>
+      </w:pPr>
+    </w:lvl>
+  </w:abstractNum>
+  <w:abstractNum w:abstractNumId="9">
+    <w:nsid w:val="61C212B3"/>
+    <w:multiLevelType w:val="hybridMultilevel"/>
+    <w:tmpl w:val="1610A580"/>
+    <w:lvl w:ilvl="0" w:tplc="A18C214A">
+      <w:start w:val="1"/>
+      <w:numFmt w:val="decimal"/>
+      <w:lvlText w:val="%1."/>
+      <w:lvlJc w:val="left"/>
+      <w:pPr>
+        <w:ind w:left="720" w:hanging="360"/>
+      </w:pPr>
+      <w:rPr>
+        <w:sz w:val="20"/>
+        <w:szCs w:val="20"/>
+      </w:rPr>
+    </w:lvl>
+    <w:lvl w:ilvl="1" w:tplc="04090019" w:tentative="1">
+      <w:start w:val="1"/>
+      <w:numFmt w:val="lowerLetter"/>
+      <w:lvlText w:val="%2."/>
+      <w:lvlJc w:val="left"/>
+      <w:pPr>
+        <w:ind w:left="1440" w:hanging="360"/>
+      </w:pPr>
+    </w:lvl>
+    <w:lvl w:ilvl="2" w:tplc="0409001B" w:tentative="1">
+      <w:start w:val="1"/>
+      <w:numFmt w:val="lowerRoman"/>
+      <w:lvlText w:val="%3."/>
+      <w:lvlJc w:val="right"/>
+      <w:pPr>
+        <w:ind w:left="2160" w:hanging="180"/>
+      </w:pPr>
+    </w:lvl>
+    <w:lvl w:ilvl="3" w:tplc="0409000F" w:tentative="1">
+      <w:start w:val="1"/>
+      <w:numFmt w:val="decimal"/>
+      <w:lvlText w:val="%4."/>
+      <w:lvlJc w:val="left"/>
+      <w:pPr>
+        <w:ind w:left="2880" w:hanging="360"/>
+      </w:pPr>
+    </w:lvl>
+    <w:lvl w:ilvl="4" w:tplc="04090019" w:tentative="1">
+      <w:start w:val="1"/>
+      <w:numFmt w:val="lowerLetter"/>
+      <w:lvlText w:val="%5."/>
+      <w:lvlJc w:val="left"/>
+      <w:pPr>
+        <w:ind w:left="3600" w:hanging="360"/>
+      </w:pPr>
+    </w:lvl>
+    <w:lvl w:ilvl="5" w:tplc="0409001B" w:tentative="1">
+      <w:start w:val="1"/>
+      <w:numFmt w:val="lowerRoman"/>
+      <w:lvlText w:val="%6."/>
+      <w:lvlJc w:val="right"/>
+      <w:pPr>
+        <w:ind w:left="4320" w:hanging="180"/>
+      </w:pPr>
+    </w:lvl>
+    <w:lvl w:ilvl="6" w:tplc="0409000F" w:tentative="1">
+      <w:start w:val="1"/>
+      <w:numFmt w:val="decimal"/>
+      <w:lvlText w:val="%7."/>
+      <w:lvlJc w:val="left"/>
+      <w:pPr>
+        <w:ind w:left="5040" w:hanging="360"/>
+      </w:pPr>
+    </w:lvl>
+    <w:lvl w:ilvl="7" w:tplc="04090019" w:tentative="1">
+      <w:start w:val="1"/>
+      <w:numFmt w:val="lowerLetter"/>
+      <w:lvlText w:val="%8."/>
+      <w:lvlJc w:val="left"/>
+      <w:pPr>
+        <w:ind w:left="5760" w:hanging="360"/>
+      </w:pPr>
+    </w:lvl>
+    <w:lvl w:ilvl="8" w:tplc="0409001B" w:tentative="1">
+      <w:start w:val="1"/>
+      <w:numFmt w:val="lowerRoman"/>
+      <w:lvlText w:val="%9."/>
+      <w:lvlJc w:val="right"/>
+      <w:pPr>
+        <w:ind w:left="6480" w:hanging="180"/>
+      </w:pPr>
+    </w:lvl>
+  </w:abstractNum>
+  <w:abstractNum w:abstractNumId="10">
+    <w:nsid w:val="7B9B49D0"/>
+    <w:multiLevelType w:val="hybridMultilevel"/>
+    <w:tmpl w:val="DECCDC08"/>
+    <w:lvl w:ilvl="0" w:tplc="0409000F">
+      <w:start w:val="1"/>
+      <w:numFmt w:val="decimal"/>
+      <w:lvlText w:val="%1."/>
+      <w:lvlJc w:val="left"/>
+      <w:pPr>
+        <w:ind w:left="720" w:hanging="360"/>
+      </w:pPr>
+    </w:lvl>
+    <w:lvl w:ilvl="1" w:tplc="04090019">
+      <w:start w:val="1"/>
+      <w:numFmt w:val="lowerLetter"/>
+      <w:lvlText w:val="%2."/>
+      <w:lvlJc w:val="left"/>
+      <w:pPr>
+        <w:ind w:left="1440" w:hanging="360"/>
+      </w:pPr>
+    </w:lvl>
+    <w:lvl w:ilvl="2" w:tplc="0409001B">
+      <w:start w:val="1"/>
+      <w:numFmt w:val="lowerRoman"/>
+      <w:lvlText w:val="%3."/>
+      <w:lvlJc w:val="right"/>
+      <w:pPr>
+        <w:ind w:left="2160" w:hanging="180"/>
+      </w:pPr>
+    </w:lvl>
+    <w:lvl w:ilvl="3" w:tplc="0409000F" w:tentative="1">
+      <w:start w:val="1"/>
+      <w:numFmt w:val="decimal"/>
+      <w:lvlText w:val="%4."/>
+      <w:lvlJc w:val="left"/>
+      <w:pPr>
+        <w:ind w:left="2880" w:hanging="360"/>
+      </w:pPr>
+    </w:lvl>
+    <w:lvl w:ilvl="4" w:tplc="04090019" w:tentative="1">
+      <w:start w:val="1"/>
+      <w:numFmt w:val="lowerLetter"/>
+      <w:lvlText w:val="%5."/>
+      <w:lvlJc w:val="left"/>
+      <w:pPr>
+        <w:ind w:left="3600" w:hanging="360"/>
+      </w:pPr>
+    </w:lvl>
+    <w:lvl w:ilvl="5" w:tplc="0409001B" w:tentative="1">
+      <w:start w:val="1"/>
+      <w:numFmt w:val="lowerRoman"/>
+      <w:lvlText w:val="%6."/>
+      <w:lvlJc w:val="right"/>
+      <w:pPr>
+        <w:ind w:left="4320" w:hanging="180"/>
+      </w:pPr>
+    </w:lvl>
+    <w:lvl w:ilvl="6" w:tplc="0409000F" w:tentative="1">
+      <w:start w:val="1"/>
+      <w:numFmt w:val="decimal"/>
+      <w:lvlText w:val="%7."/>
+      <w:lvlJc w:val="left"/>
+      <w:pPr>
+        <w:ind w:left="5040" w:hanging="360"/>
+      </w:pPr>
+    </w:lvl>
+    <w:lvl w:ilvl="7" w:tplc="04090019" w:tentative="1">
+      <w:start w:val="1"/>
+      <w:numFmt w:val="lowerLetter"/>
+      <w:lvlText w:val="%8."/>
+      <w:lvlJc w:val="left"/>
+      <w:pPr>
+        <w:ind w:left="5760" w:hanging="360"/>
+      </w:pPr>
+    </w:lvl>
+    <w:lvl w:ilvl="8" w:tplc="0409001B" w:tentative="1">
+      <w:start w:val="1"/>
+      <w:numFmt w:val="lowerRoman"/>
+      <w:lvlText w:val="%9."/>
+      <w:lvlJc w:val="right"/>
+      <w:pPr>
+        <w:ind w:left="6480" w:hanging="180"/>
+      </w:pPr>
+    </w:lvl>
+  </w:abstractNum>
   <w:num w:numId="1">
+    <w:abstractNumId w:val="4"/>
+  </w:num>
+  <w:num w:numId="2">
     <w:abstractNumId w:val="3"/>
   </w:num>
-  <w:num w:numId="2">
+  <w:num w:numId="3">
+    <w:abstractNumId w:val="6"/>
+  </w:num>
+  <w:num w:numId="4">
+    <w:abstractNumId w:val="7"/>
+  </w:num>
+  <w:num w:numId="5">
     <w:abstractNumId w:val="2"/>
   </w:num>
-  <w:num w:numId="3">
-    <w:abstractNumId w:val="4"/>
+  <w:num w:numId="6">
+    <w:abstractNumId w:val="1"/>
   </w:num>
-  <w:num w:numId="4">
+  <w:num w:numId="7">
+    <w:abstractNumId w:val="8"/>
+  </w:num>
+  <w:num w:numId="8">
+    <w:abstractNumId w:val="8"/>
+    <w:lvlOverride w:ilvl="1">
+      <w:lvl w:ilvl="1">
+        <w:numFmt w:val="lowerLetter"/>
+        <w:lvlText w:val="%2."/>
+        <w:lvlJc w:val="left"/>
+      </w:lvl>
+    </w:lvlOverride>
+  </w:num>
+  <w:num w:numId="9">
+    <w:abstractNumId w:val="8"/>
+    <w:lvlOverride w:ilvl="1">
+      <w:lvl w:ilvl="1">
+        <w:numFmt w:val="lowerLetter"/>
+        <w:lvlText w:val="%2."/>
+        <w:lvlJc w:val="left"/>
+      </w:lvl>
+    </w:lvlOverride>
+  </w:num>
+  <w:num w:numId="10">
+    <w:abstractNumId w:val="8"/>
+    <w:lvlOverride w:ilvl="1">
+      <w:lvl w:ilvl="1">
+        <w:numFmt w:val="lowerLetter"/>
+        <w:lvlText w:val="%2."/>
+        <w:lvlJc w:val="left"/>
+      </w:lvl>
+    </w:lvlOverride>
+  </w:num>
+  <w:num w:numId="11">
+    <w:abstractNumId w:val="8"/>
+    <w:lvlOverride w:ilvl="1">
+      <w:lvl w:ilvl="1">
+        <w:numFmt w:val="lowerLetter"/>
+        <w:lvlText w:val="%2."/>
+        <w:lvlJc w:val="left"/>
+      </w:lvl>
+    </w:lvlOverride>
+  </w:num>
+  <w:num w:numId="12">
+    <w:abstractNumId w:val="8"/>
+    <w:lvlOverride w:ilvl="1">
+      <w:lvl w:ilvl="1">
+        <w:numFmt w:val="lowerLetter"/>
+        <w:lvlText w:val="%2."/>
+        <w:lvlJc w:val="left"/>
+      </w:lvl>
+    </w:lvlOverride>
+    <w:lvlOverride w:ilvl="2">
+      <w:lvl w:ilvl="2">
+        <w:numFmt w:val="lowerRoman"/>
+        <w:lvlText w:val="%3."/>
+        <w:lvlJc w:val="right"/>
+      </w:lvl>
+    </w:lvlOverride>
+  </w:num>
+  <w:num w:numId="13">
+    <w:abstractNumId w:val="8"/>
+    <w:lvlOverride w:ilvl="1">
+      <w:lvl w:ilvl="1">
+        <w:numFmt w:val="lowerLetter"/>
+        <w:lvlText w:val="%2."/>
+        <w:lvlJc w:val="left"/>
+      </w:lvl>
+    </w:lvlOverride>
+    <w:lvlOverride w:ilvl="2">
+      <w:lvl w:ilvl="2">
+        <w:numFmt w:val="lowerRoman"/>
+        <w:lvlText w:val="%3."/>
+        <w:lvlJc w:val="right"/>
+      </w:lvl>
+    </w:lvlOverride>
+  </w:num>
+  <w:num w:numId="14">
+    <w:abstractNumId w:val="8"/>
+    <w:lvlOverride w:ilvl="1">
+      <w:lvl w:ilvl="1">
+        <w:numFmt w:val="lowerLetter"/>
+        <w:lvlText w:val="%2."/>
+        <w:lvlJc w:val="left"/>
+      </w:lvl>
+    </w:lvlOverride>
+    <w:lvlOverride w:ilvl="2">
+      <w:lvl w:ilvl="2">
+        <w:numFmt w:val="lowerRoman"/>
+        <w:lvlText w:val="%3."/>
+        <w:lvlJc w:val="right"/>
+      </w:lvl>
+    </w:lvlOverride>
+  </w:num>
+  <w:num w:numId="15">
+    <w:abstractNumId w:val="8"/>
+    <w:lvlOverride w:ilvl="1">
+      <w:lvl w:ilvl="1">
+        <w:numFmt w:val="lowerLetter"/>
+        <w:lvlText w:val="%2."/>
+        <w:lvlJc w:val="left"/>
+      </w:lvl>
+    </w:lvlOverride>
+    <w:lvlOverride w:ilvl="2">
+      <w:lvl w:ilvl="2">
+        <w:numFmt w:val="lowerRoman"/>
+        <w:lvlText w:val="%3."/>
+        <w:lvlJc w:val="right"/>
+      </w:lvl>
+    </w:lvlOverride>
+  </w:num>
+  <w:num w:numId="16">
+    <w:abstractNumId w:val="0"/>
+  </w:num>
+  <w:num w:numId="17">
+    <w:abstractNumId w:val="10"/>
+  </w:num>
+  <w:num w:numId="18">
     <w:abstractNumId w:val="5"/>
   </w:num>
-  <w:num w:numId="5">
-    <w:abstractNumId w:val="1"/>
-  </w:num>
-  <w:num w:numId="6">
-    <w:abstractNumId w:val="0"/>
+  <w:num w:numId="19">
+    <w:abstractNumId w:val="9"/>
   </w:num>
 </w:numbering>
 </file>
 
 <file path=word/styles.xml><?xml version="1.0" encoding="utf-8"?>
-<w:styles xmlns:mc="http://schemas.openxmlformats.org/markup-compatibility/2006" xmlns:r="http://schemas.openxmlformats.org/officeDocument/2006/relationships" xmlns:w="http://schemas.openxmlformats.org/wordprocessingml/2006/main" xmlns:w14="http://schemas.microsoft.com/office/word/2010/wordml" mc:Ignorable="w14">
+<w:styles xmlns:r="http://schemas.openxmlformats.org/officeDocument/2006/relationships" xmlns:w="http://schemas.openxmlformats.org/wordprocessingml/2006/main">
   <w:docDefaults>
     <w:rPrDefault>
       <w:rPr>
@@ -939,6 +2962,7 @@
     <w:uiPriority w:val="99"/>
     <w:semiHidden/>
     <w:unhideWhenUsed/>
+    <w:qFormat/>
     <w:tblPr>
       <w:tblInd w:w="0" w:type="dxa"/>
       <w:tblCellMar>
@@ -968,6 +2992,21 @@
     </w:pPr>
     <w:rPr>
       <w:rFonts w:asciiTheme="minorHAnsi" w:eastAsiaTheme="minorEastAsia" w:hAnsiTheme="minorHAnsi"/>
+      <w:sz w:val="24"/>
+      <w:szCs w:val="24"/>
+    </w:rPr>
+  </w:style>
+  <w:style w:type="paragraph" w:styleId="NormalWeb">
+    <w:name w:val="Normal (Web)"/>
+    <w:basedOn w:val="Normal"/>
+    <w:uiPriority w:val="99"/>
+    <w:unhideWhenUsed/>
+    <w:rsid w:val="003973F5"/>
+    <w:pPr>
+      <w:spacing w:before="100" w:beforeAutospacing="1" w:after="100" w:afterAutospacing="1" w:line="240" w:lineRule="auto"/>
+    </w:pPr>
+    <w:rPr>
+      <w:rFonts w:ascii="Times New Roman" w:eastAsia="Times New Roman" w:hAnsi="Times New Roman" w:cs="Times New Roman"/>
       <w:sz w:val="24"/>
       <w:szCs w:val="24"/>
     </w:rPr>
@@ -1233,7 +3272,7 @@
     </a:clrScheme>
     <a:fontScheme name="Office">
       <a:majorFont>
-        <a:latin typeface="Calibri Light" panose="020F0302020204030204"/>
+        <a:latin typeface="Calibri Light"/>
         <a:ea typeface=""/>
         <a:cs typeface=""/>
         <a:font script="Jpan" typeface="ＭＳ ゴシック"/>
@@ -1268,7 +3307,7 @@
         <a:font script="Geor" typeface="Sylfaen"/>
       </a:majorFont>
       <a:minorFont>
-        <a:latin typeface="Calibri" panose="020F0502020204030204"/>
+        <a:latin typeface="Calibri"/>
         <a:ea typeface=""/>
         <a:cs typeface=""/>
         <a:font script="Jpan" typeface="ＭＳ 明朝"/>
@@ -1445,7 +3484,7 @@
   <a:extraClrSchemeLst/>
   <a:extLst>
     <a:ext uri="{05A4C25C-085E-4340-85A3-A5531E510DB2}">
-      <thm15:themeFamily xmlns="" xmlns:thm15="http://schemas.microsoft.com/office/thememl/2012/main" name="Office Theme" id="{62F939B6-93AF-4DB8-9C6B-D6C7DFDC589F}" vid="{4A3C46E8-61CC-4603-A589-7422A47A8E4A}"/>
+      <thm15:themeFamily xmlns:thm15="http://schemas.microsoft.com/office/thememl/2012/main" xmlns="" name="Office Theme" id="{62F939B6-93AF-4DB8-9C6B-D6C7DFDC589F}" vid="{4A3C46E8-61CC-4603-A589-7422A47A8E4A}"/>
     </a:ext>
   </a:extLst>
 </a:theme>

</xml_diff>

<commit_message>
Added Subteam 3's Questions
I reviewed, edited, and added subteam 3's questions.
</commit_message>
<xml_diff>
--- a/SPSWENG_SystemScape_InterviewQuestions_v1.docx
+++ b/SPSWENG_SystemScape_InterviewQuestions_v1.docx
@@ -1,30 +1,223 @@
 
 <file path=word/document.xml><?xml version="1.0" encoding="utf-8"?>
-<w:document xmlns:ve="http://schemas.openxmlformats.org/markup-compatibility/2006" xmlns:o="urn:schemas-microsoft-com:office:office" xmlns:r="http://schemas.openxmlformats.org/officeDocument/2006/relationships" xmlns:m="http://schemas.openxmlformats.org/officeDocument/2006/math" xmlns:v="urn:schemas-microsoft-com:vml" xmlns:wp="http://schemas.openxmlformats.org/drawingml/2006/wordprocessingDrawing" xmlns:w10="urn:schemas-microsoft-com:office:word" xmlns:w="http://schemas.openxmlformats.org/wordprocessingml/2006/main" xmlns:wne="http://schemas.microsoft.com/office/word/2006/wordml">
+<w:document xmlns:wpc="http://schemas.microsoft.com/office/word/2010/wordprocessingCanvas" xmlns:mc="http://schemas.openxmlformats.org/markup-compatibility/2006" xmlns:o="urn:schemas-microsoft-com:office:office" xmlns:r="http://schemas.openxmlformats.org/officeDocument/2006/relationships" xmlns:m="http://schemas.openxmlformats.org/officeDocument/2006/math" xmlns:v="urn:schemas-microsoft-com:vml" xmlns:wp14="http://schemas.microsoft.com/office/word/2010/wordprocessingDrawing" xmlns:wp="http://schemas.openxmlformats.org/drawingml/2006/wordprocessingDrawing" xmlns:w10="urn:schemas-microsoft-com:office:word" xmlns:w="http://schemas.openxmlformats.org/wordprocessingml/2006/main" xmlns:w14="http://schemas.microsoft.com/office/word/2010/wordml" xmlns:wpg="http://schemas.microsoft.com/office/word/2010/wordprocessingGroup" xmlns:wpi="http://schemas.microsoft.com/office/word/2010/wordprocessingInk" xmlns:wne="http://schemas.microsoft.com/office/word/2006/wordml" xmlns:wps="http://schemas.microsoft.com/office/word/2010/wordprocessingShape" mc:Ignorable="w14 wp14">
   <w:body>
     <w:p>
       <w:pPr>
-        <w:rPr>
-          <w:rFonts w:ascii="Arial" w:hAnsi="Arial" w:cs="Arial"/>
-          <w:szCs w:val="20"/>
-        </w:rPr>
-      </w:pPr>
-      <w:r>
-        <w:rPr>
-          <w:rFonts w:ascii="Arial" w:hAnsi="Arial" w:cs="Arial"/>
-          <w:szCs w:val="20"/>
-        </w:rPr>
-        <w:t xml:space="preserve">Team Name: </w:t>
-      </w:r>
-      <w:proofErr w:type="spellStart"/>
-      <w:r>
-        <w:rPr>
-          <w:rFonts w:ascii="Arial" w:hAnsi="Arial" w:cs="Arial"/>
-          <w:szCs w:val="20"/>
-        </w:rPr>
-        <w:t>SystemScape</w:t>
-      </w:r>
-      <w:proofErr w:type="spellEnd"/>
+        <w:jc w:val="center"/>
+        <w:rPr>
+          <w:rFonts w:ascii="Arial" w:hAnsi="Arial" w:cs="Arial"/>
+          <w:b/>
+        </w:rPr>
+      </w:pPr>
+      <w:r>
+        <w:rPr>
+          <w:noProof/>
+        </w:rPr>
+        <w:pict>
+          <v:shapetype id="_x0000_t202" coordsize="21600,21600" o:spt="202" path="m,l,21600r21600,l21600,xe">
+            <v:stroke joinstyle="miter"/>
+            <v:path gradientshapeok="t" o:connecttype="rect"/>
+          </v:shapetype>
+          <v:shape id="Text Box 6" o:spid="_x0000_s1026" type="#_x0000_t202" style="position:absolute;left:0;text-align:left;margin-left:481.75pt;margin-top:.4pt;width:60.6pt;height:18.05pt;z-index:251659264;visibility:visible;mso-wrap-distance-left:9pt;mso-wrap-distance-top:0;mso-wrap-distance-right:9pt;mso-wrap-distance-bottom:0;mso-position-horizontal:absolute;mso-position-horizontal-relative:text;mso-position-vertical:absolute;mso-position-vertical-relative:text;mso-width-relative:page;mso-height-relative:page;v-text-anchor:top" o:gfxdata="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" filled="f" stroked="f">
+            <v:textbox inset="0,0,0,0">
+              <w:txbxContent>
+                <w:tbl>
+                  <w:tblPr>
+                    <w:tblW w:w="996" w:type="dxa"/>
+                    <w:jc w:val="center"/>
+                    <w:tblInd w:w="-126" w:type="dxa"/>
+                    <w:tblBorders>
+                      <w:top w:val="single" w:sz="4" w:space="0" w:color="auto"/>
+                      <w:left w:val="single" w:sz="4" w:space="0" w:color="auto"/>
+                      <w:bottom w:val="single" w:sz="4" w:space="0" w:color="auto"/>
+                      <w:right w:val="single" w:sz="4" w:space="0" w:color="auto"/>
+                      <w:insideH w:val="single" w:sz="4" w:space="0" w:color="auto"/>
+                      <w:insideV w:val="single" w:sz="4" w:space="0" w:color="auto"/>
+                    </w:tblBorders>
+                    <w:tblLayout w:type="fixed"/>
+                    <w:tblLook w:val="01E0" w:firstRow="1" w:lastRow="1" w:firstColumn="1" w:lastColumn="1" w:noHBand="0" w:noVBand="0"/>
+                  </w:tblPr>
+                  <w:tblGrid>
+                    <w:gridCol w:w="362"/>
+                    <w:gridCol w:w="634"/>
+                  </w:tblGrid>
+                  <w:tr>
+                    <w:trPr>
+                      <w:trHeight w:val="350"/>
+                      <w:jc w:val="center"/>
+                    </w:trPr>
+                    <w:tc>
+                      <w:tcPr>
+                        <w:tcW w:w="362" w:type="dxa"/>
+                        <w:tcBorders>
+                          <w:top w:val="single" w:sz="4" w:space="0" w:color="auto"/>
+                          <w:left w:val="single" w:sz="4" w:space="0" w:color="auto"/>
+                          <w:bottom w:val="single" w:sz="4" w:space="0" w:color="auto"/>
+                          <w:right w:val="single" w:sz="4" w:space="0" w:color="auto"/>
+                        </w:tcBorders>
+                        <w:vAlign w:val="center"/>
+                        <w:hideMark/>
+                      </w:tcPr>
+                      <w:p>
+                        <w:pPr>
+                          <w:spacing w:line="276" w:lineRule="auto"/>
+                          <w:jc w:val="center"/>
+                          <w:rPr>
+                            <w:rFonts w:ascii="Arial" w:hAnsi="Arial"/>
+                            <w:sz w:val="22"/>
+                          </w:rPr>
+                        </w:pPr>
+                        <w:r>
+                          <w:rPr>
+                            <w:rFonts w:ascii="Arial" w:hAnsi="Arial"/>
+                            <w:sz w:val="22"/>
+                          </w:rPr>
+                          <w:t>S</w:t>
+                        </w:r>
+                      </w:p>
+                    </w:tc>
+                    <w:tc>
+                      <w:tcPr>
+                        <w:tcW w:w="634" w:type="dxa"/>
+                        <w:tcBorders>
+                          <w:top w:val="single" w:sz="4" w:space="0" w:color="auto"/>
+                          <w:left w:val="single" w:sz="4" w:space="0" w:color="auto"/>
+                          <w:bottom w:val="single" w:sz="4" w:space="0" w:color="auto"/>
+                          <w:right w:val="single" w:sz="4" w:space="0" w:color="auto"/>
+                        </w:tcBorders>
+                        <w:vAlign w:val="center"/>
+                        <w:hideMark/>
+                      </w:tcPr>
+                      <w:p>
+                        <w:pPr>
+                          <w:spacing w:line="276" w:lineRule="auto"/>
+                          <w:rPr>
+                            <w:rFonts w:ascii="Arial" w:hAnsi="Arial"/>
+                            <w:sz w:val="22"/>
+                          </w:rPr>
+                        </w:pPr>
+                        <w:r>
+                          <w:rPr>
+                            <w:rFonts w:ascii="Arial" w:hAnsi="Arial"/>
+                            <w:sz w:val="22"/>
+                          </w:rPr>
+                          <w:t>19A</w:t>
+                        </w:r>
+                      </w:p>
+                    </w:tc>
+                  </w:tr>
+                </w:tbl>
+                <w:p/>
+              </w:txbxContent>
+            </v:textbox>
+          </v:shape>
+        </w:pict>
+      </w:r>
+      <w:r>
+        <w:rPr>
+          <w:rFonts w:ascii="Arial" w:hAnsi="Arial" w:cs="Arial"/>
+          <w:b/>
+        </w:rPr>
+        <w:object w:dxaOrig="930" w:dyaOrig="930">
+          <v:shapetype id="_x0000_t75" coordsize="21600,21600" o:spt="75" o:preferrelative="t" path="m@4@5l@4@11@9@11@9@5xe" filled="f" stroked="f">
+            <v:stroke joinstyle="miter"/>
+            <v:formulas>
+              <v:f eqn="if lineDrawn pixelLineWidth 0"/>
+              <v:f eqn="sum @0 1 0"/>
+              <v:f eqn="sum 0 0 @1"/>
+              <v:f eqn="prod @2 1 2"/>
+              <v:f eqn="prod @3 21600 pixelWidth"/>
+              <v:f eqn="prod @3 21600 pixelHeight"/>
+              <v:f eqn="sum @0 0 1"/>
+              <v:f eqn="prod @6 1 2"/>
+              <v:f eqn="prod @7 21600 pixelWidth"/>
+              <v:f eqn="sum @8 21600 0"/>
+              <v:f eqn="prod @7 21600 pixelHeight"/>
+              <v:f eqn="sum @10 21600 0"/>
+            </v:formulas>
+            <v:path o:extrusionok="f" gradientshapeok="t" o:connecttype="rect"/>
+            <o:lock v:ext="edit" aspectratio="t"/>
+          </v:shapetype>
+          <v:shape id="_x0000_i1025" type="#_x0000_t75" style="width:46.95pt;height:46.95pt" o:ole="">
+            <v:imagedata r:id="rId6" o:title=""/>
+          </v:shape>
+          <o:OLEObject Type="Embed" ProgID="Unknown" ShapeID="_x0000_i1025" DrawAspect="Content" ObjectID="_1483163988" r:id="rId7"/>
+        </w:object>
+      </w:r>
+    </w:p>
+    <w:p>
+      <w:pPr>
+        <w:jc w:val="center"/>
+        <w:rPr>
+          <w:rFonts w:ascii="Arial" w:hAnsi="Arial" w:cs="Arial"/>
+          <w:b/>
+        </w:rPr>
+      </w:pPr>
+      <w:r>
+        <w:rPr>
+          <w:rFonts w:ascii="Arial" w:hAnsi="Arial" w:cs="Arial"/>
+          <w:b/>
+        </w:rPr>
+        <w:t xml:space="preserve">De La Salle University • </w:t>
+      </w:r>
+      <w:smartTag w:uri="urn:schemas-microsoft-com:office:smarttags" w:element="place">
+        <w:smartTag w:uri="urn:schemas-microsoft-com:office:smarttags" w:element="PlaceType">
+          <w:r>
+            <w:rPr>
+              <w:rFonts w:ascii="Arial" w:hAnsi="Arial" w:cs="Arial"/>
+              <w:b/>
+            </w:rPr>
+            <w:t>College</w:t>
+          </w:r>
+        </w:smartTag>
+        <w:r>
+          <w:rPr>
+            <w:rFonts w:ascii="Arial" w:hAnsi="Arial" w:cs="Arial"/>
+            <w:b/>
+          </w:rPr>
+          <w:t xml:space="preserve"> of </w:t>
+        </w:r>
+        <w:smartTag w:uri="urn:schemas-microsoft-com:office:smarttags" w:element="PlaceName">
+          <w:r>
+            <w:rPr>
+              <w:rFonts w:ascii="Arial" w:hAnsi="Arial" w:cs="Arial"/>
+              <w:b/>
+            </w:rPr>
+            <w:t>Computer</w:t>
+          </w:r>
+        </w:smartTag>
+      </w:smartTag>
+      <w:r>
+        <w:rPr>
+          <w:rFonts w:ascii="Arial" w:hAnsi="Arial" w:cs="Arial"/>
+          <w:b/>
+        </w:rPr>
+        <w:t xml:space="preserve"> Studies</w:t>
+      </w:r>
+    </w:p>
+    <w:p>
+      <w:pPr>
+        <w:rPr>
+          <w:rFonts w:ascii="Arial" w:hAnsi="Arial" w:cs="Arial"/>
+          <w:szCs w:val="20"/>
+        </w:rPr>
+      </w:pPr>
+    </w:p>
+    <w:p>
+      <w:pPr>
+        <w:rPr>
+          <w:rFonts w:ascii="Arial" w:hAnsi="Arial" w:cs="Arial"/>
+          <w:szCs w:val="20"/>
+        </w:rPr>
+      </w:pPr>
+      <w:r>
+        <w:rPr>
+          <w:rFonts w:ascii="Arial" w:hAnsi="Arial" w:cs="Arial"/>
+          <w:szCs w:val="20"/>
+        </w:rPr>
+        <w:t>Team Name: SystemScape</w:t>
+      </w:r>
     </w:p>
     <w:p>
       <w:pPr>
@@ -56,21 +249,20 @@
           <w:szCs w:val="20"/>
         </w:rPr>
       </w:pPr>
-      <w:proofErr w:type="spellStart"/>
-      <w:r>
-        <w:rPr>
-          <w:rFonts w:ascii="Arial" w:hAnsi="Arial" w:cs="Arial"/>
-          <w:szCs w:val="20"/>
-        </w:rPr>
-        <w:t>Subteam</w:t>
-      </w:r>
-      <w:proofErr w:type="spellEnd"/>
-      <w:r>
-        <w:rPr>
-          <w:rFonts w:ascii="Arial" w:hAnsi="Arial" w:cs="Arial"/>
-          <w:szCs w:val="20"/>
-        </w:rPr>
-        <w:t xml:space="preserve"> 1: QUINDOZA, RISSA (ANA); COTE, CHRISTIAN (DEV); ANGELES, ANTONIO (QA)</w:t>
+    </w:p>
+    <w:p>
+      <w:pPr>
+        <w:rPr>
+          <w:rFonts w:ascii="Arial" w:hAnsi="Arial" w:cs="Arial"/>
+          <w:szCs w:val="20"/>
+        </w:rPr>
+      </w:pPr>
+      <w:r>
+        <w:rPr>
+          <w:rFonts w:ascii="Arial" w:hAnsi="Arial" w:cs="Arial"/>
+          <w:szCs w:val="20"/>
+        </w:rPr>
+        <w:t>Subteam 1: QUINDOZA, RISSA (ANA); COTE, CHRISTIAN (DEV); ANGELES, ANTONIO (QA)</w:t>
       </w:r>
     </w:p>
     <w:p>
@@ -94,16 +286,13 @@
         </w:rPr>
         <w:t xml:space="preserve">Torrent </w:t>
       </w:r>
-      <w:proofErr w:type="gramStart"/>
-      <w:r>
-        <w:rPr>
-          <w:rFonts w:ascii="Arial" w:hAnsi="Arial" w:cs="Arial"/>
-          <w:szCs w:val="20"/>
-        </w:rPr>
-        <w:t>Pharmaceuticals(</w:t>
-      </w:r>
-      <w:proofErr w:type="spellStart"/>
-      <w:proofErr w:type="gramEnd"/>
+      <w:r>
+        <w:rPr>
+          <w:rFonts w:ascii="Arial" w:hAnsi="Arial" w:cs="Arial"/>
+          <w:szCs w:val="20"/>
+        </w:rPr>
+        <w:t>Pharmaceuticals (</w:t>
+      </w:r>
       <w:r>
         <w:rPr>
           <w:rFonts w:ascii="Arial" w:hAnsi="Arial" w:cs="Arial"/>
@@ -111,38 +300,12 @@
         </w:rPr>
         <w:t>Ka</w:t>
       </w:r>
-      <w:bookmarkStart w:id="0" w:name="_GoBack"/>
-      <w:bookmarkEnd w:id="0"/>
-      <w:r>
-        <w:rPr>
-          <w:rFonts w:ascii="Arial" w:hAnsi="Arial" w:cs="Arial"/>
-          <w:szCs w:val="20"/>
-        </w:rPr>
-        <w:t>rmi</w:t>
-      </w:r>
-      <w:proofErr w:type="spellEnd"/>
-      <w:r>
-        <w:rPr>
-          <w:rFonts w:ascii="Arial" w:hAnsi="Arial" w:cs="Arial"/>
-          <w:szCs w:val="20"/>
-        </w:rPr>
-        <w:t xml:space="preserve"> </w:t>
-      </w:r>
-      <w:proofErr w:type="spellStart"/>
-      <w:r>
-        <w:rPr>
-          <w:rFonts w:ascii="Arial" w:hAnsi="Arial" w:cs="Arial"/>
-          <w:szCs w:val="20"/>
-        </w:rPr>
-        <w:t>Dungo</w:t>
-      </w:r>
-      <w:proofErr w:type="spellEnd"/>
-      <w:r>
-        <w:rPr>
-          <w:rFonts w:ascii="Arial" w:hAnsi="Arial" w:cs="Arial"/>
-          <w:szCs w:val="20"/>
-        </w:rPr>
-        <w:t>)</w:t>
+      <w:r>
+        <w:rPr>
+          <w:rFonts w:ascii="Arial" w:hAnsi="Arial" w:cs="Arial"/>
+          <w:szCs w:val="20"/>
+        </w:rPr>
+        <w:t>rmi Dungo)</w:t>
       </w:r>
     </w:p>
     <w:p>
@@ -527,16 +690,14 @@
         </w:rPr>
         <w:t xml:space="preserve">What </w:t>
       </w:r>
-      <w:proofErr w:type="gramStart"/>
-      <w:r>
-        <w:rPr>
-          <w:rFonts w:ascii="Arial" w:eastAsia="Times New Roman" w:hAnsi="Arial" w:cs="Arial"/>
-          <w:color w:val="000000"/>
-          <w:szCs w:val="20"/>
-        </w:rPr>
-        <w:t>sort of reports are</w:t>
-      </w:r>
-      <w:proofErr w:type="gramEnd"/>
+      <w:r>
+        <w:rPr>
+          <w:rFonts w:ascii="Arial" w:eastAsia="Times New Roman" w:hAnsi="Arial" w:cs="Arial"/>
+          <w:color w:val="000000"/>
+          <w:szCs w:val="20"/>
+        </w:rPr>
+        <w:t>sorts of reports are</w:t>
+      </w:r>
       <w:r>
         <w:rPr>
           <w:rFonts w:ascii="Arial" w:eastAsia="Times New Roman" w:hAnsi="Arial" w:cs="Arial"/>
@@ -867,21 +1028,12 @@
           <w:szCs w:val="20"/>
         </w:rPr>
       </w:pPr>
-      <w:proofErr w:type="spellStart"/>
-      <w:r>
-        <w:rPr>
-          <w:rFonts w:ascii="Arial" w:hAnsi="Arial" w:cs="Arial"/>
-          <w:szCs w:val="20"/>
-        </w:rPr>
-        <w:t>Subteam</w:t>
-      </w:r>
-      <w:proofErr w:type="spellEnd"/>
-      <w:r>
-        <w:rPr>
-          <w:rFonts w:ascii="Arial" w:hAnsi="Arial" w:cs="Arial"/>
-          <w:szCs w:val="20"/>
-        </w:rPr>
-        <w:t xml:space="preserve"> 2: TAN, SHAYANE (ANA); COQUILLA, BRYAN (DEV); POBLETE, CLARISSE (QA)</w:t>
+      <w:r>
+        <w:rPr>
+          <w:rFonts w:ascii="Arial" w:hAnsi="Arial" w:cs="Arial"/>
+          <w:szCs w:val="20"/>
+        </w:rPr>
+        <w:t>Subteam 2: TAN, SHAYANE (ANA); COQUILLA, BRYAN (DEV); POBLETE, CLARISSE (QA)</w:t>
       </w:r>
     </w:p>
     <w:p>
@@ -939,7 +1091,6 @@
           <w:szCs w:val="20"/>
         </w:rPr>
       </w:pPr>
-      <w:proofErr w:type="gramStart"/>
       <w:r>
         <w:rPr>
           <w:rFonts w:ascii="Arial" w:hAnsi="Arial" w:cs="Arial"/>
@@ -948,18 +1099,7 @@
           <w:szCs w:val="20"/>
           <w:shd w:val="clear" w:color="auto" w:fill="FFFFFF"/>
         </w:rPr>
-        <w:t>Are</w:t>
-      </w:r>
-      <w:proofErr w:type="gramEnd"/>
-      <w:r>
-        <w:rPr>
-          <w:rFonts w:ascii="Arial" w:hAnsi="Arial" w:cs="Arial"/>
-          <w:color w:val="141823"/>
-          <w:sz w:val="20"/>
-          <w:szCs w:val="20"/>
-          <w:shd w:val="clear" w:color="auto" w:fill="FFFFFF"/>
-        </w:rPr>
-        <w:t xml:space="preserve"> there any existing database systems/software that the company is using?</w:t>
+        <w:t>Are there any existing database systems/software that the company is using?</w:t>
       </w:r>
     </w:p>
     <w:p>
@@ -1046,29 +1186,7 @@
           <w:szCs w:val="20"/>
           <w:shd w:val="clear" w:color="auto" w:fill="FFFFFF"/>
         </w:rPr>
-        <w:t xml:space="preserve">How </w:t>
-      </w:r>
-      <w:proofErr w:type="gramStart"/>
-      <w:r>
-        <w:rPr>
-          <w:rFonts w:ascii="Arial" w:hAnsi="Arial" w:cs="Arial"/>
-          <w:color w:val="141823"/>
-          <w:sz w:val="20"/>
-          <w:szCs w:val="20"/>
-          <w:shd w:val="clear" w:color="auto" w:fill="FFFFFF"/>
-        </w:rPr>
-        <w:t>is</w:t>
-      </w:r>
-      <w:proofErr w:type="gramEnd"/>
-      <w:r>
-        <w:rPr>
-          <w:rFonts w:ascii="Arial" w:hAnsi="Arial" w:cs="Arial"/>
-          <w:color w:val="141823"/>
-          <w:sz w:val="20"/>
-          <w:szCs w:val="20"/>
-          <w:shd w:val="clear" w:color="auto" w:fill="FFFFFF"/>
-        </w:rPr>
-        <w:t xml:space="preserve"> the data/ information gathered?</w:t>
+        <w:t>How is the data/ information gathered?</w:t>
       </w:r>
     </w:p>
     <w:p>
@@ -1186,7 +1304,6 @@
         </w:rPr>
         <w:t xml:space="preserve">What </w:t>
       </w:r>
-      <w:proofErr w:type="gramStart"/>
       <w:r>
         <w:rPr>
           <w:rFonts w:ascii="Arial" w:hAnsi="Arial" w:cs="Arial"/>
@@ -1195,9 +1312,8 @@
           <w:szCs w:val="20"/>
           <w:shd w:val="clear" w:color="auto" w:fill="FFFFFF"/>
         </w:rPr>
-        <w:t>are the restriction</w:t>
-      </w:r>
-      <w:proofErr w:type="gramEnd"/>
+        <w:t>are the restrictions</w:t>
+      </w:r>
       <w:r>
         <w:rPr>
           <w:rFonts w:ascii="Arial" w:hAnsi="Arial" w:cs="Arial"/>
@@ -1293,29 +1409,7 @@
           <w:szCs w:val="20"/>
           <w:shd w:val="clear" w:color="auto" w:fill="FFFFFF"/>
         </w:rPr>
-        <w:t xml:space="preserve">What </w:t>
-      </w:r>
-      <w:proofErr w:type="gramStart"/>
-      <w:r>
-        <w:rPr>
-          <w:rFonts w:ascii="Arial" w:hAnsi="Arial" w:cs="Arial"/>
-          <w:color w:val="141823"/>
-          <w:sz w:val="20"/>
-          <w:szCs w:val="20"/>
-          <w:shd w:val="clear" w:color="auto" w:fill="FFFFFF"/>
-        </w:rPr>
-        <w:t>are</w:t>
-      </w:r>
-      <w:proofErr w:type="gramEnd"/>
-      <w:r>
-        <w:rPr>
-          <w:rFonts w:ascii="Arial" w:hAnsi="Arial" w:cs="Arial"/>
-          <w:color w:val="141823"/>
-          <w:sz w:val="20"/>
-          <w:szCs w:val="20"/>
-          <w:shd w:val="clear" w:color="auto" w:fill="FFFFFF"/>
-        </w:rPr>
-        <w:t xml:space="preserve"> the other information or requirements that are tied to the data?</w:t>
+        <w:t>What are the other information or requirements that are tied to the data?</w:t>
       </w:r>
     </w:p>
     <w:p>
@@ -1344,9 +1438,8 @@
           <w:szCs w:val="20"/>
           <w:shd w:val="clear" w:color="auto" w:fill="FFFFFF"/>
         </w:rPr>
-        <w:t xml:space="preserve">Have you encountered any problems or any incorrect information? What are the </w:t>
-      </w:r>
-      <w:proofErr w:type="gramStart"/>
+        <w:t xml:space="preserve">Have you encountered any problems or any incorrect information? </w:t>
+      </w:r>
       <w:r>
         <w:rPr>
           <w:rFonts w:ascii="Arial" w:hAnsi="Arial" w:cs="Arial"/>
@@ -1355,9 +1448,8 @@
           <w:szCs w:val="20"/>
           <w:shd w:val="clear" w:color="auto" w:fill="FFFFFF"/>
         </w:rPr>
-        <w:t>reasons that causes</w:t>
-      </w:r>
-      <w:proofErr w:type="gramEnd"/>
+        <w:t xml:space="preserve">What are the reasons for these problems to happen? </w:t>
+      </w:r>
       <w:r>
         <w:rPr>
           <w:rFonts w:ascii="Arial" w:hAnsi="Arial" w:cs="Arial"/>
@@ -1366,57 +1458,48 @@
           <w:szCs w:val="20"/>
           <w:shd w:val="clear" w:color="auto" w:fill="FFFFFF"/>
         </w:rPr>
-        <w:t xml:space="preserve"> these problems to happen? How do you handle these problems and incorrect information encountered?</w:t>
-      </w:r>
-    </w:p>
-    <w:p>
-      <w:pPr>
-        <w:rPr>
-          <w:rFonts w:ascii="Arial" w:hAnsi="Arial" w:cs="Arial"/>
-          <w:szCs w:val="20"/>
-        </w:rPr>
-      </w:pPr>
-    </w:p>
-    <w:p>
-      <w:pPr>
-        <w:rPr>
-          <w:rFonts w:ascii="Arial" w:hAnsi="Arial" w:cs="Arial"/>
-          <w:szCs w:val="20"/>
-        </w:rPr>
-      </w:pPr>
-    </w:p>
-    <w:p>
-      <w:pPr>
-        <w:rPr>
-          <w:rFonts w:ascii="Arial" w:hAnsi="Arial" w:cs="Arial"/>
-          <w:szCs w:val="20"/>
-        </w:rPr>
-      </w:pPr>
-      <w:proofErr w:type="spellStart"/>
-      <w:r>
-        <w:rPr>
-          <w:rFonts w:ascii="Arial" w:hAnsi="Arial" w:cs="Arial"/>
-          <w:szCs w:val="20"/>
-        </w:rPr>
-        <w:t>Subteam</w:t>
-      </w:r>
-      <w:proofErr w:type="spellEnd"/>
-      <w:r>
-        <w:rPr>
-          <w:rFonts w:ascii="Arial" w:hAnsi="Arial" w:cs="Arial"/>
-          <w:szCs w:val="20"/>
-        </w:rPr>
-        <w:t xml:space="preserve"> 3: VELEZ, </w:t>
-      </w:r>
-      <w:proofErr w:type="gramStart"/>
-      <w:r>
-        <w:rPr>
-          <w:rFonts w:ascii="Arial" w:hAnsi="Arial" w:cs="Arial"/>
-          <w:szCs w:val="20"/>
-        </w:rPr>
-        <w:t>GIO(</w:t>
-      </w:r>
-      <w:proofErr w:type="gramEnd"/>
+        <w:t>How do you handle these problems and incorrect information encountered?</w:t>
+      </w:r>
+    </w:p>
+    <w:p>
+      <w:pPr>
+        <w:rPr>
+          <w:rFonts w:ascii="Arial" w:hAnsi="Arial" w:cs="Arial"/>
+          <w:szCs w:val="20"/>
+        </w:rPr>
+      </w:pPr>
+    </w:p>
+    <w:p>
+      <w:pPr>
+        <w:rPr>
+          <w:rFonts w:ascii="Arial" w:hAnsi="Arial" w:cs="Arial"/>
+          <w:szCs w:val="20"/>
+        </w:rPr>
+      </w:pPr>
+      <w:bookmarkStart w:id="0" w:name="_GoBack"/>
+      <w:bookmarkEnd w:id="0"/>
+    </w:p>
+    <w:p>
+      <w:pPr>
+        <w:rPr>
+          <w:rFonts w:ascii="Arial" w:hAnsi="Arial" w:cs="Arial"/>
+          <w:szCs w:val="20"/>
+        </w:rPr>
+      </w:pPr>
+      <w:r>
+        <w:rPr>
+          <w:rFonts w:ascii="Arial" w:hAnsi="Arial" w:cs="Arial"/>
+          <w:szCs w:val="20"/>
+        </w:rPr>
+        <w:t xml:space="preserve">Subteam 3: VELEZ, </w:t>
+      </w:r>
+      <w:r>
+        <w:rPr>
+          <w:rFonts w:ascii="Arial" w:hAnsi="Arial" w:cs="Arial"/>
+          <w:szCs w:val="20"/>
+        </w:rPr>
+        <w:t>GIO (</w:t>
+      </w:r>
       <w:r>
         <w:rPr>
           <w:rFonts w:ascii="Arial" w:hAnsi="Arial" w:cs="Arial"/>
@@ -1439,53 +1522,12 @@
         </w:rPr>
         <w:t xml:space="preserve">Prospective Client 3: </w:t>
       </w:r>
-      <w:proofErr w:type="spellStart"/>
-      <w:r>
-        <w:rPr>
-          <w:rFonts w:ascii="Arial" w:hAnsi="Arial" w:cs="Arial"/>
-          <w:szCs w:val="20"/>
-        </w:rPr>
-        <w:t>Camella</w:t>
-      </w:r>
-      <w:proofErr w:type="spellEnd"/>
-      <w:r>
-        <w:rPr>
-          <w:rFonts w:ascii="Arial" w:hAnsi="Arial" w:cs="Arial"/>
-          <w:szCs w:val="20"/>
-        </w:rPr>
-        <w:t xml:space="preserve"> Homes (</w:t>
-      </w:r>
-      <w:proofErr w:type="spellStart"/>
-      <w:r>
-        <w:rPr>
-          <w:rFonts w:ascii="Arial" w:hAnsi="Arial" w:cs="Arial"/>
-          <w:szCs w:val="20"/>
-        </w:rPr>
-        <w:t>Runar</w:t>
-      </w:r>
-      <w:proofErr w:type="spellEnd"/>
-      <w:r>
-        <w:rPr>
-          <w:rFonts w:ascii="Arial" w:hAnsi="Arial" w:cs="Arial"/>
-          <w:szCs w:val="20"/>
-        </w:rPr>
-        <w:t xml:space="preserve"> </w:t>
-      </w:r>
-      <w:proofErr w:type="spellStart"/>
-      <w:r>
-        <w:rPr>
-          <w:rFonts w:ascii="Arial" w:hAnsi="Arial" w:cs="Arial"/>
-          <w:szCs w:val="20"/>
-        </w:rPr>
-        <w:t>Quindoza</w:t>
-      </w:r>
-      <w:proofErr w:type="spellEnd"/>
-      <w:r>
-        <w:rPr>
-          <w:rFonts w:ascii="Arial" w:hAnsi="Arial" w:cs="Arial"/>
-          <w:szCs w:val="20"/>
-        </w:rPr>
-        <w:t>)</w:t>
+      <w:r>
+        <w:rPr>
+          <w:rFonts w:ascii="Arial" w:hAnsi="Arial" w:cs="Arial"/>
+          <w:szCs w:val="20"/>
+        </w:rPr>
+        <w:t>Camella Homes (Runar Quindoza)</w:t>
       </w:r>
     </w:p>
     <w:p>
@@ -1505,16 +1547,324 @@
     </w:p>
     <w:p>
       <w:pPr>
-        <w:pStyle w:val="ListParagraph"/>
+        <w:pStyle w:val="NormalWeb"/>
         <w:numPr>
           <w:ilvl w:val="0"/>
-          <w:numId w:val="19"/>
-        </w:numPr>
-        <w:rPr>
-          <w:rFonts w:ascii="Arial" w:hAnsi="Arial" w:cs="Arial"/>
-          <w:szCs w:val="20"/>
-        </w:rPr>
-      </w:pPr>
+          <w:numId w:val="24"/>
+        </w:numPr>
+        <w:spacing w:before="0" w:beforeAutospacing="0" w:after="0" w:afterAutospacing="0"/>
+        <w:textAlignment w:val="baseline"/>
+        <w:rPr>
+          <w:rFonts w:ascii="Arial" w:hAnsi="Arial" w:cs="Arial"/>
+          <w:color w:val="000000"/>
+          <w:sz w:val="20"/>
+          <w:szCs w:val="20"/>
+        </w:rPr>
+      </w:pPr>
+      <w:r>
+        <w:rPr>
+          <w:rFonts w:ascii="Arial" w:hAnsi="Arial" w:cs="Arial"/>
+          <w:color w:val="000000"/>
+          <w:sz w:val="20"/>
+          <w:szCs w:val="20"/>
+        </w:rPr>
+        <w:t>What do you think is the most important thing the software needs to do?</w:t>
+      </w:r>
+    </w:p>
+    <w:p>
+      <w:pPr>
+        <w:pStyle w:val="NormalWeb"/>
+        <w:numPr>
+          <w:ilvl w:val="0"/>
+          <w:numId w:val="24"/>
+        </w:numPr>
+        <w:spacing w:before="0" w:beforeAutospacing="0" w:after="0" w:afterAutospacing="0"/>
+        <w:textAlignment w:val="baseline"/>
+        <w:rPr>
+          <w:rFonts w:ascii="Arial" w:hAnsi="Arial" w:cs="Arial"/>
+          <w:color w:val="000000"/>
+          <w:sz w:val="20"/>
+          <w:szCs w:val="20"/>
+        </w:rPr>
+      </w:pPr>
+      <w:r>
+        <w:rPr>
+          <w:rFonts w:ascii="Arial" w:hAnsi="Arial" w:cs="Arial"/>
+          <w:color w:val="000000"/>
+          <w:sz w:val="20"/>
+          <w:szCs w:val="20"/>
+        </w:rPr>
+        <w:t>How do you compute for the building cost?</w:t>
+      </w:r>
+    </w:p>
+    <w:p>
+      <w:pPr>
+        <w:pStyle w:val="NormalWeb"/>
+        <w:numPr>
+          <w:ilvl w:val="1"/>
+          <w:numId w:val="24"/>
+        </w:numPr>
+        <w:spacing w:before="0" w:beforeAutospacing="0" w:after="0" w:afterAutospacing="0"/>
+        <w:textAlignment w:val="baseline"/>
+        <w:rPr>
+          <w:rFonts w:ascii="Arial" w:hAnsi="Arial" w:cs="Arial"/>
+          <w:color w:val="000000"/>
+          <w:sz w:val="20"/>
+          <w:szCs w:val="20"/>
+        </w:rPr>
+      </w:pPr>
+      <w:r>
+        <w:rPr>
+          <w:rFonts w:ascii="Arial" w:hAnsi="Arial" w:cs="Arial"/>
+          <w:color w:val="000000"/>
+          <w:sz w:val="20"/>
+          <w:szCs w:val="20"/>
+        </w:rPr>
+        <w:t>What are the factors in determining the building cost? What kind of data are you dealing with?</w:t>
+      </w:r>
+    </w:p>
+    <w:p>
+      <w:pPr>
+        <w:pStyle w:val="NormalWeb"/>
+        <w:numPr>
+          <w:ilvl w:val="1"/>
+          <w:numId w:val="24"/>
+        </w:numPr>
+        <w:spacing w:before="0" w:beforeAutospacing="0" w:after="0" w:afterAutospacing="0"/>
+        <w:textAlignment w:val="baseline"/>
+        <w:rPr>
+          <w:rFonts w:ascii="Arial" w:hAnsi="Arial" w:cs="Arial"/>
+          <w:color w:val="000000"/>
+          <w:sz w:val="20"/>
+          <w:szCs w:val="20"/>
+        </w:rPr>
+      </w:pPr>
+      <w:r>
+        <w:rPr>
+          <w:rFonts w:ascii="Arial" w:hAnsi="Arial" w:cs="Arial"/>
+          <w:color w:val="000000"/>
+          <w:sz w:val="20"/>
+          <w:szCs w:val="20"/>
+        </w:rPr>
+        <w:t>How do these factors affect the building cost?</w:t>
+      </w:r>
+    </w:p>
+    <w:p>
+      <w:pPr>
+        <w:pStyle w:val="NormalWeb"/>
+        <w:numPr>
+          <w:ilvl w:val="0"/>
+          <w:numId w:val="24"/>
+        </w:numPr>
+        <w:spacing w:before="0" w:beforeAutospacing="0" w:after="0" w:afterAutospacing="0"/>
+        <w:textAlignment w:val="baseline"/>
+        <w:rPr>
+          <w:rFonts w:ascii="Arial" w:hAnsi="Arial" w:cs="Arial"/>
+          <w:color w:val="000000"/>
+          <w:sz w:val="20"/>
+          <w:szCs w:val="20"/>
+        </w:rPr>
+      </w:pPr>
+      <w:r>
+        <w:rPr>
+          <w:rFonts w:ascii="Arial" w:hAnsi="Arial" w:cs="Arial"/>
+          <w:color w:val="000000"/>
+          <w:sz w:val="20"/>
+          <w:szCs w:val="20"/>
+        </w:rPr>
+        <w:t>Who will be using the software?</w:t>
+      </w:r>
+    </w:p>
+    <w:p>
+      <w:pPr>
+        <w:pStyle w:val="NormalWeb"/>
+        <w:numPr>
+          <w:ilvl w:val="0"/>
+          <w:numId w:val="24"/>
+        </w:numPr>
+        <w:spacing w:before="0" w:beforeAutospacing="0" w:after="0" w:afterAutospacing="0"/>
+        <w:textAlignment w:val="baseline"/>
+        <w:rPr>
+          <w:rFonts w:ascii="Arial" w:hAnsi="Arial" w:cs="Arial"/>
+          <w:color w:val="000000"/>
+          <w:sz w:val="20"/>
+          <w:szCs w:val="20"/>
+        </w:rPr>
+      </w:pPr>
+      <w:r>
+        <w:rPr>
+          <w:rFonts w:ascii="Arial" w:hAnsi="Arial" w:cs="Arial"/>
+          <w:color w:val="000000"/>
+          <w:sz w:val="20"/>
+          <w:szCs w:val="20"/>
+        </w:rPr>
+        <w:t>Is the software open to public?</w:t>
+      </w:r>
+    </w:p>
+    <w:p>
+      <w:pPr>
+        <w:pStyle w:val="NormalWeb"/>
+        <w:numPr>
+          <w:ilvl w:val="1"/>
+          <w:numId w:val="24"/>
+        </w:numPr>
+        <w:spacing w:before="0" w:beforeAutospacing="0" w:after="0" w:afterAutospacing="0"/>
+        <w:textAlignment w:val="baseline"/>
+        <w:rPr>
+          <w:rFonts w:ascii="Arial" w:hAnsi="Arial" w:cs="Arial"/>
+          <w:color w:val="000000"/>
+          <w:sz w:val="20"/>
+          <w:szCs w:val="20"/>
+        </w:rPr>
+      </w:pPr>
+      <w:r>
+        <w:rPr>
+          <w:rFonts w:ascii="Arial" w:hAnsi="Arial" w:cs="Arial"/>
+          <w:color w:val="000000"/>
+          <w:sz w:val="20"/>
+          <w:szCs w:val="20"/>
+        </w:rPr>
+        <w:t xml:space="preserve">Do you need credentials or an account to access parts of the software? </w:t>
+      </w:r>
+    </w:p>
+    <w:p>
+      <w:pPr>
+        <w:pStyle w:val="NormalWeb"/>
+        <w:numPr>
+          <w:ilvl w:val="2"/>
+          <w:numId w:val="24"/>
+        </w:numPr>
+        <w:spacing w:before="0" w:beforeAutospacing="0" w:after="0" w:afterAutospacing="0"/>
+        <w:textAlignment w:val="baseline"/>
+        <w:rPr>
+          <w:rFonts w:ascii="Arial" w:hAnsi="Arial" w:cs="Arial"/>
+          <w:color w:val="000000"/>
+          <w:sz w:val="20"/>
+          <w:szCs w:val="20"/>
+        </w:rPr>
+      </w:pPr>
+      <w:r>
+        <w:rPr>
+          <w:rFonts w:ascii="Arial" w:hAnsi="Arial" w:cs="Arial"/>
+          <w:color w:val="000000"/>
+          <w:sz w:val="20"/>
+          <w:szCs w:val="20"/>
+        </w:rPr>
+        <w:t>If</w:t>
+      </w:r>
+      <w:r>
+        <w:rPr>
+          <w:rFonts w:ascii="Arial" w:hAnsi="Arial" w:cs="Arial"/>
+          <w:color w:val="000000"/>
+          <w:sz w:val="20"/>
+          <w:szCs w:val="20"/>
+        </w:rPr>
+        <w:t xml:space="preserve"> so, what kinds of accounts are there?</w:t>
+      </w:r>
+    </w:p>
+    <w:p>
+      <w:pPr>
+        <w:pStyle w:val="NormalWeb"/>
+        <w:numPr>
+          <w:ilvl w:val="2"/>
+          <w:numId w:val="24"/>
+        </w:numPr>
+        <w:spacing w:before="0" w:beforeAutospacing="0" w:after="0" w:afterAutospacing="0"/>
+        <w:textAlignment w:val="baseline"/>
+        <w:rPr>
+          <w:rFonts w:ascii="Arial" w:hAnsi="Arial" w:cs="Arial"/>
+          <w:color w:val="000000"/>
+          <w:sz w:val="20"/>
+          <w:szCs w:val="20"/>
+        </w:rPr>
+      </w:pPr>
+      <w:r>
+        <w:rPr>
+          <w:rFonts w:ascii="Arial" w:hAnsi="Arial" w:cs="Arial"/>
+          <w:color w:val="000000"/>
+          <w:sz w:val="20"/>
+          <w:szCs w:val="20"/>
+        </w:rPr>
+        <w:t>What features should each kind of account be able to access?</w:t>
+      </w:r>
+    </w:p>
+    <w:p>
+      <w:pPr>
+        <w:pStyle w:val="NormalWeb"/>
+        <w:numPr>
+          <w:ilvl w:val="0"/>
+          <w:numId w:val="24"/>
+        </w:numPr>
+        <w:spacing w:before="0" w:beforeAutospacing="0" w:after="0" w:afterAutospacing="0"/>
+        <w:textAlignment w:val="baseline"/>
+        <w:rPr>
+          <w:rFonts w:ascii="Arial" w:hAnsi="Arial" w:cs="Arial"/>
+          <w:color w:val="000000"/>
+          <w:sz w:val="20"/>
+          <w:szCs w:val="20"/>
+        </w:rPr>
+      </w:pPr>
+      <w:r>
+        <w:rPr>
+          <w:rFonts w:ascii="Arial" w:hAnsi="Arial" w:cs="Arial"/>
+          <w:color w:val="000000"/>
+          <w:sz w:val="20"/>
+          <w:szCs w:val="20"/>
+        </w:rPr>
+        <w:t>On what platform should this software be available or installed?</w:t>
+      </w:r>
+    </w:p>
+    <w:p>
+      <w:pPr>
+        <w:pStyle w:val="NormalWeb"/>
+        <w:numPr>
+          <w:ilvl w:val="0"/>
+          <w:numId w:val="24"/>
+        </w:numPr>
+        <w:spacing w:before="0" w:beforeAutospacing="0" w:after="0" w:afterAutospacing="0"/>
+        <w:textAlignment w:val="baseline"/>
+        <w:rPr>
+          <w:rFonts w:ascii="Arial" w:hAnsi="Arial" w:cs="Arial"/>
+          <w:color w:val="000000"/>
+          <w:sz w:val="20"/>
+          <w:szCs w:val="20"/>
+        </w:rPr>
+      </w:pPr>
+      <w:r>
+        <w:rPr>
+          <w:rFonts w:ascii="Arial" w:hAnsi="Arial" w:cs="Arial"/>
+          <w:color w:val="000000"/>
+          <w:sz w:val="20"/>
+          <w:szCs w:val="20"/>
+        </w:rPr>
+        <w:t>Aside from final building cost, what other reports might you need?</w:t>
+      </w:r>
+    </w:p>
+    <w:p>
+      <w:pPr>
+        <w:pStyle w:val="NormalWeb"/>
+        <w:numPr>
+          <w:ilvl w:val="0"/>
+          <w:numId w:val="24"/>
+        </w:numPr>
+        <w:spacing w:before="0" w:beforeAutospacing="0" w:after="0" w:afterAutospacing="0"/>
+        <w:textAlignment w:val="baseline"/>
+        <w:rPr>
+          <w:rFonts w:ascii="Arial" w:hAnsi="Arial" w:cs="Arial"/>
+          <w:color w:val="000000"/>
+          <w:sz w:val="20"/>
+          <w:szCs w:val="20"/>
+        </w:rPr>
+      </w:pPr>
+      <w:r>
+        <w:rPr>
+          <w:rFonts w:ascii="Arial" w:hAnsi="Arial" w:cs="Arial"/>
+          <w:color w:val="000000"/>
+          <w:sz w:val="20"/>
+          <w:szCs w:val="20"/>
+        </w:rPr>
+        <w:t>Do you have any current system that we may look at for reference?</w:t>
+      </w:r>
     </w:p>
     <w:p>
       <w:pPr>
@@ -1535,7 +1885,7 @@
 </file>
 
 <file path=word/numbering.xml><?xml version="1.0" encoding="utf-8"?>
-<w:numbering xmlns:ve="http://schemas.openxmlformats.org/markup-compatibility/2006" xmlns:o="urn:schemas-microsoft-com:office:office" xmlns:r="http://schemas.openxmlformats.org/officeDocument/2006/relationships" xmlns:m="http://schemas.openxmlformats.org/officeDocument/2006/math" xmlns:v="urn:schemas-microsoft-com:vml" xmlns:wp="http://schemas.openxmlformats.org/drawingml/2006/wordprocessingDrawing" xmlns:w10="urn:schemas-microsoft-com:office:word" xmlns:w="http://schemas.openxmlformats.org/wordprocessingml/2006/main" xmlns:wne="http://schemas.microsoft.com/office/word/2006/wordml">
+<w:numbering xmlns:wpc="http://schemas.microsoft.com/office/word/2010/wordprocessingCanvas" xmlns:mc="http://schemas.openxmlformats.org/markup-compatibility/2006" xmlns:o="urn:schemas-microsoft-com:office:office" xmlns:r="http://schemas.openxmlformats.org/officeDocument/2006/relationships" xmlns:m="http://schemas.openxmlformats.org/officeDocument/2006/math" xmlns:v="urn:schemas-microsoft-com:vml" xmlns:wp14="http://schemas.microsoft.com/office/word/2010/wordprocessingDrawing" xmlns:wp="http://schemas.openxmlformats.org/drawingml/2006/wordprocessingDrawing" xmlns:w10="urn:schemas-microsoft-com:office:word" xmlns:w="http://schemas.openxmlformats.org/wordprocessingml/2006/main" xmlns:w14="http://schemas.microsoft.com/office/word/2010/wordml" xmlns:wpg="http://schemas.microsoft.com/office/word/2010/wordprocessingGroup" xmlns:wpi="http://schemas.microsoft.com/office/word/2010/wordprocessingInk" xmlns:wne="http://schemas.microsoft.com/office/word/2006/wordml" xmlns:wps="http://schemas.microsoft.com/office/word/2010/wordprocessingShape" mc:Ignorable="w14 wp14">
   <w:abstractNum w:abstractNumId="0">
     <w:nsid w:val="052C2667"/>
     <w:multiLevelType w:val="multilevel"/>
@@ -1947,6 +2297,119 @@
     </w:lvl>
   </w:abstractNum>
   <w:abstractNum w:abstractNumId="4">
+    <w:nsid w:val="1FDF6F2A"/>
+    <w:multiLevelType w:val="multilevel"/>
+    <w:tmpl w:val="FE7C9FB0"/>
+    <w:lvl w:ilvl="0">
+      <w:start w:val="1"/>
+      <w:numFmt w:val="decimal"/>
+      <w:lvlText w:val="%1."/>
+      <w:lvlJc w:val="left"/>
+      <w:pPr>
+        <w:tabs>
+          <w:tab w:val="num" w:pos="720"/>
+        </w:tabs>
+        <w:ind w:left="720" w:hanging="360"/>
+      </w:pPr>
+    </w:lvl>
+    <w:lvl w:ilvl="1">
+      <w:start w:val="1"/>
+      <w:numFmt w:val="decimal"/>
+      <w:lvlText w:val="%2."/>
+      <w:lvlJc w:val="left"/>
+      <w:pPr>
+        <w:tabs>
+          <w:tab w:val="num" w:pos="1440"/>
+        </w:tabs>
+        <w:ind w:left="1440" w:hanging="360"/>
+      </w:pPr>
+    </w:lvl>
+    <w:lvl w:ilvl="2">
+      <w:start w:val="1"/>
+      <w:numFmt w:val="decimal"/>
+      <w:lvlText w:val="%3."/>
+      <w:lvlJc w:val="left"/>
+      <w:pPr>
+        <w:tabs>
+          <w:tab w:val="num" w:pos="2160"/>
+        </w:tabs>
+        <w:ind w:left="2160" w:hanging="360"/>
+      </w:pPr>
+    </w:lvl>
+    <w:lvl w:ilvl="3" w:tentative="1">
+      <w:start w:val="1"/>
+      <w:numFmt w:val="decimal"/>
+      <w:lvlText w:val="%4."/>
+      <w:lvlJc w:val="left"/>
+      <w:pPr>
+        <w:tabs>
+          <w:tab w:val="num" w:pos="2880"/>
+        </w:tabs>
+        <w:ind w:left="2880" w:hanging="360"/>
+      </w:pPr>
+    </w:lvl>
+    <w:lvl w:ilvl="4" w:tentative="1">
+      <w:start w:val="1"/>
+      <w:numFmt w:val="decimal"/>
+      <w:lvlText w:val="%5."/>
+      <w:lvlJc w:val="left"/>
+      <w:pPr>
+        <w:tabs>
+          <w:tab w:val="num" w:pos="3600"/>
+        </w:tabs>
+        <w:ind w:left="3600" w:hanging="360"/>
+      </w:pPr>
+    </w:lvl>
+    <w:lvl w:ilvl="5" w:tentative="1">
+      <w:start w:val="1"/>
+      <w:numFmt w:val="decimal"/>
+      <w:lvlText w:val="%6."/>
+      <w:lvlJc w:val="left"/>
+      <w:pPr>
+        <w:tabs>
+          <w:tab w:val="num" w:pos="4320"/>
+        </w:tabs>
+        <w:ind w:left="4320" w:hanging="360"/>
+      </w:pPr>
+    </w:lvl>
+    <w:lvl w:ilvl="6" w:tentative="1">
+      <w:start w:val="1"/>
+      <w:numFmt w:val="decimal"/>
+      <w:lvlText w:val="%7."/>
+      <w:lvlJc w:val="left"/>
+      <w:pPr>
+        <w:tabs>
+          <w:tab w:val="num" w:pos="5040"/>
+        </w:tabs>
+        <w:ind w:left="5040" w:hanging="360"/>
+      </w:pPr>
+    </w:lvl>
+    <w:lvl w:ilvl="7" w:tentative="1">
+      <w:start w:val="1"/>
+      <w:numFmt w:val="decimal"/>
+      <w:lvlText w:val="%8."/>
+      <w:lvlJc w:val="left"/>
+      <w:pPr>
+        <w:tabs>
+          <w:tab w:val="num" w:pos="5760"/>
+        </w:tabs>
+        <w:ind w:left="5760" w:hanging="360"/>
+      </w:pPr>
+    </w:lvl>
+    <w:lvl w:ilvl="8" w:tentative="1">
+      <w:start w:val="1"/>
+      <w:numFmt w:val="decimal"/>
+      <w:lvlText w:val="%9."/>
+      <w:lvlJc w:val="left"/>
+      <w:pPr>
+        <w:tabs>
+          <w:tab w:val="num" w:pos="6480"/>
+        </w:tabs>
+        <w:ind w:left="6480" w:hanging="360"/>
+      </w:pPr>
+    </w:lvl>
+  </w:abstractNum>
+  <w:abstractNum w:abstractNumId="5">
     <w:nsid w:val="2D264DBC"/>
     <w:multiLevelType w:val="hybridMultilevel"/>
     <w:tmpl w:val="C3263FEC"/>
@@ -2032,7 +2495,7 @@
       </w:pPr>
     </w:lvl>
   </w:abstractNum>
-  <w:abstractNum w:abstractNumId="5">
+  <w:abstractNum w:abstractNumId="6">
     <w:nsid w:val="2DDC1E12"/>
     <w:multiLevelType w:val="multilevel"/>
     <w:tmpl w:val="B44073A4"/>
@@ -2145,7 +2608,7 @@
       </w:pPr>
     </w:lvl>
   </w:abstractNum>
-  <w:abstractNum w:abstractNumId="6">
+  <w:abstractNum w:abstractNumId="7">
     <w:nsid w:val="3C570318"/>
     <w:multiLevelType w:val="hybridMultilevel"/>
     <w:tmpl w:val="C84236FC"/>
@@ -2258,7 +2721,7 @@
       </w:rPr>
     </w:lvl>
   </w:abstractNum>
-  <w:abstractNum w:abstractNumId="7">
+  <w:abstractNum w:abstractNumId="8">
     <w:nsid w:val="513F189D"/>
     <w:multiLevelType w:val="hybridMultilevel"/>
     <w:tmpl w:val="797E4CCE"/>
@@ -2350,7 +2813,7 @@
       </w:pPr>
     </w:lvl>
   </w:abstractNum>
-  <w:abstractNum w:abstractNumId="8">
+  <w:abstractNum w:abstractNumId="9">
     <w:nsid w:val="5C3530EF"/>
     <w:multiLevelType w:val="multilevel"/>
     <w:tmpl w:val="FB188B42"/>
@@ -2463,7 +2926,7 @@
       </w:pPr>
     </w:lvl>
   </w:abstractNum>
-  <w:abstractNum w:abstractNumId="9">
+  <w:abstractNum w:abstractNumId="10">
     <w:nsid w:val="61C212B3"/>
     <w:multiLevelType w:val="hybridMultilevel"/>
     <w:tmpl w:val="1610A580"/>
@@ -2553,7 +3016,93 @@
       </w:pPr>
     </w:lvl>
   </w:abstractNum>
-  <w:abstractNum w:abstractNumId="10">
+  <w:abstractNum w:abstractNumId="11">
+    <w:nsid w:val="69BB6BDD"/>
+    <w:multiLevelType w:val="hybridMultilevel"/>
+    <w:tmpl w:val="AA74902A"/>
+    <w:lvl w:ilvl="0" w:tplc="0409000F">
+      <w:start w:val="1"/>
+      <w:numFmt w:val="decimal"/>
+      <w:lvlText w:val="%1."/>
+      <w:lvlJc w:val="left"/>
+      <w:pPr>
+        <w:ind w:left="720" w:hanging="360"/>
+      </w:pPr>
+    </w:lvl>
+    <w:lvl w:ilvl="1" w:tplc="04090019">
+      <w:start w:val="1"/>
+      <w:numFmt w:val="lowerLetter"/>
+      <w:lvlText w:val="%2."/>
+      <w:lvlJc w:val="left"/>
+      <w:pPr>
+        <w:ind w:left="1440" w:hanging="360"/>
+      </w:pPr>
+    </w:lvl>
+    <w:lvl w:ilvl="2" w:tplc="0409001B">
+      <w:start w:val="1"/>
+      <w:numFmt w:val="lowerRoman"/>
+      <w:lvlText w:val="%3."/>
+      <w:lvlJc w:val="right"/>
+      <w:pPr>
+        <w:ind w:left="2160" w:hanging="180"/>
+      </w:pPr>
+    </w:lvl>
+    <w:lvl w:ilvl="3" w:tplc="0409000F" w:tentative="1">
+      <w:start w:val="1"/>
+      <w:numFmt w:val="decimal"/>
+      <w:lvlText w:val="%4."/>
+      <w:lvlJc w:val="left"/>
+      <w:pPr>
+        <w:ind w:left="2880" w:hanging="360"/>
+      </w:pPr>
+    </w:lvl>
+    <w:lvl w:ilvl="4" w:tplc="04090019" w:tentative="1">
+      <w:start w:val="1"/>
+      <w:numFmt w:val="lowerLetter"/>
+      <w:lvlText w:val="%5."/>
+      <w:lvlJc w:val="left"/>
+      <w:pPr>
+        <w:ind w:left="3600" w:hanging="360"/>
+      </w:pPr>
+    </w:lvl>
+    <w:lvl w:ilvl="5" w:tplc="0409001B" w:tentative="1">
+      <w:start w:val="1"/>
+      <w:numFmt w:val="lowerRoman"/>
+      <w:lvlText w:val="%6."/>
+      <w:lvlJc w:val="right"/>
+      <w:pPr>
+        <w:ind w:left="4320" w:hanging="180"/>
+      </w:pPr>
+    </w:lvl>
+    <w:lvl w:ilvl="6" w:tplc="0409000F" w:tentative="1">
+      <w:start w:val="1"/>
+      <w:numFmt w:val="decimal"/>
+      <w:lvlText w:val="%7."/>
+      <w:lvlJc w:val="left"/>
+      <w:pPr>
+        <w:ind w:left="5040" w:hanging="360"/>
+      </w:pPr>
+    </w:lvl>
+    <w:lvl w:ilvl="7" w:tplc="04090019" w:tentative="1">
+      <w:start w:val="1"/>
+      <w:numFmt w:val="lowerLetter"/>
+      <w:lvlText w:val="%8."/>
+      <w:lvlJc w:val="left"/>
+      <w:pPr>
+        <w:ind w:left="5760" w:hanging="360"/>
+      </w:pPr>
+    </w:lvl>
+    <w:lvl w:ilvl="8" w:tplc="0409001B" w:tentative="1">
+      <w:start w:val="1"/>
+      <w:numFmt w:val="lowerRoman"/>
+      <w:lvlText w:val="%9."/>
+      <w:lvlJc w:val="right"/>
+      <w:pPr>
+        <w:ind w:left="6480" w:hanging="180"/>
+      </w:pPr>
+    </w:lvl>
+  </w:abstractNum>
+  <w:abstractNum w:abstractNumId="12">
     <w:nsid w:val="7B9B49D0"/>
     <w:multiLevelType w:val="hybridMultilevel"/>
     <w:tmpl w:val="DECCDC08"/>
@@ -2640,16 +3189,16 @@
     </w:lvl>
   </w:abstractNum>
   <w:num w:numId="1">
-    <w:abstractNumId w:val="4"/>
+    <w:abstractNumId w:val="5"/>
   </w:num>
   <w:num w:numId="2">
     <w:abstractNumId w:val="3"/>
   </w:num>
   <w:num w:numId="3">
-    <w:abstractNumId w:val="6"/>
+    <w:abstractNumId w:val="7"/>
   </w:num>
   <w:num w:numId="4">
-    <w:abstractNumId w:val="7"/>
+    <w:abstractNumId w:val="8"/>
   </w:num>
   <w:num w:numId="5">
     <w:abstractNumId w:val="2"/>
@@ -2658,10 +3207,10 @@
     <w:abstractNumId w:val="1"/>
   </w:num>
   <w:num w:numId="7">
-    <w:abstractNumId w:val="8"/>
+    <w:abstractNumId w:val="9"/>
   </w:num>
   <w:num w:numId="8">
-    <w:abstractNumId w:val="8"/>
+    <w:abstractNumId w:val="9"/>
     <w:lvlOverride w:ilvl="1">
       <w:lvl w:ilvl="1">
         <w:numFmt w:val="lowerLetter"/>
@@ -2671,7 +3220,7 @@
     </w:lvlOverride>
   </w:num>
   <w:num w:numId="9">
-    <w:abstractNumId w:val="8"/>
+    <w:abstractNumId w:val="9"/>
     <w:lvlOverride w:ilvl="1">
       <w:lvl w:ilvl="1">
         <w:numFmt w:val="lowerLetter"/>
@@ -2681,7 +3230,7 @@
     </w:lvlOverride>
   </w:num>
   <w:num w:numId="10">
-    <w:abstractNumId w:val="8"/>
+    <w:abstractNumId w:val="9"/>
     <w:lvlOverride w:ilvl="1">
       <w:lvl w:ilvl="1">
         <w:numFmt w:val="lowerLetter"/>
@@ -2691,7 +3240,7 @@
     </w:lvlOverride>
   </w:num>
   <w:num w:numId="11">
-    <w:abstractNumId w:val="8"/>
+    <w:abstractNumId w:val="9"/>
     <w:lvlOverride w:ilvl="1">
       <w:lvl w:ilvl="1">
         <w:numFmt w:val="lowerLetter"/>
@@ -2701,7 +3250,7 @@
     </w:lvlOverride>
   </w:num>
   <w:num w:numId="12">
-    <w:abstractNumId w:val="8"/>
+    <w:abstractNumId w:val="9"/>
     <w:lvlOverride w:ilvl="1">
       <w:lvl w:ilvl="1">
         <w:numFmt w:val="lowerLetter"/>
@@ -2718,7 +3267,7 @@
     </w:lvlOverride>
   </w:num>
   <w:num w:numId="13">
-    <w:abstractNumId w:val="8"/>
+    <w:abstractNumId w:val="9"/>
     <w:lvlOverride w:ilvl="1">
       <w:lvl w:ilvl="1">
         <w:numFmt w:val="lowerLetter"/>
@@ -2735,7 +3284,7 @@
     </w:lvlOverride>
   </w:num>
   <w:num w:numId="14">
-    <w:abstractNumId w:val="8"/>
+    <w:abstractNumId w:val="9"/>
     <w:lvlOverride w:ilvl="1">
       <w:lvl w:ilvl="1">
         <w:numFmt w:val="lowerLetter"/>
@@ -2752,7 +3301,7 @@
     </w:lvlOverride>
   </w:num>
   <w:num w:numId="15">
-    <w:abstractNumId w:val="8"/>
+    <w:abstractNumId w:val="9"/>
     <w:lvlOverride w:ilvl="1">
       <w:lvl w:ilvl="1">
         <w:numFmt w:val="lowerLetter"/>
@@ -2772,19 +3321,62 @@
     <w:abstractNumId w:val="0"/>
   </w:num>
   <w:num w:numId="17">
+    <w:abstractNumId w:val="12"/>
+  </w:num>
+  <w:num w:numId="18">
+    <w:abstractNumId w:val="6"/>
+  </w:num>
+  <w:num w:numId="19">
     <w:abstractNumId w:val="10"/>
   </w:num>
-  <w:num w:numId="18">
-    <w:abstractNumId w:val="5"/>
+  <w:num w:numId="20">
+    <w:abstractNumId w:val="4"/>
   </w:num>
-  <w:num w:numId="19">
-    <w:abstractNumId w:val="9"/>
+  <w:num w:numId="21">
+    <w:abstractNumId w:val="4"/>
+    <w:lvlOverride w:ilvl="1">
+      <w:lvl w:ilvl="1">
+        <w:numFmt w:val="lowerLetter"/>
+        <w:lvlText w:val="%2."/>
+        <w:lvlJc w:val="left"/>
+      </w:lvl>
+    </w:lvlOverride>
+  </w:num>
+  <w:num w:numId="22">
+    <w:abstractNumId w:val="4"/>
+    <w:lvlOverride w:ilvl="1">
+      <w:lvl w:ilvl="1">
+        <w:numFmt w:val="lowerLetter"/>
+        <w:lvlText w:val="%2."/>
+        <w:lvlJc w:val="left"/>
+      </w:lvl>
+    </w:lvlOverride>
+  </w:num>
+  <w:num w:numId="23">
+    <w:abstractNumId w:val="4"/>
+    <w:lvlOverride w:ilvl="1">
+      <w:lvl w:ilvl="1">
+        <w:numFmt w:val="lowerLetter"/>
+        <w:lvlText w:val="%2."/>
+        <w:lvlJc w:val="left"/>
+      </w:lvl>
+    </w:lvlOverride>
+    <w:lvlOverride w:ilvl="2">
+      <w:lvl w:ilvl="2">
+        <w:numFmt w:val="lowerRoman"/>
+        <w:lvlText w:val="%3."/>
+        <w:lvlJc w:val="right"/>
+      </w:lvl>
+    </w:lvlOverride>
+  </w:num>
+  <w:num w:numId="24">
+    <w:abstractNumId w:val="11"/>
   </w:num>
 </w:numbering>
 </file>
 
 <file path=word/styles.xml><?xml version="1.0" encoding="utf-8"?>
-<w:styles xmlns:r="http://schemas.openxmlformats.org/officeDocument/2006/relationships" xmlns:w="http://schemas.openxmlformats.org/wordprocessingml/2006/main">
+<w:styles xmlns:mc="http://schemas.openxmlformats.org/markup-compatibility/2006" xmlns:r="http://schemas.openxmlformats.org/officeDocument/2006/relationships" xmlns:w="http://schemas.openxmlformats.org/wordprocessingml/2006/main" xmlns:w14="http://schemas.microsoft.com/office/word/2010/wordml" mc:Ignorable="w14">
   <w:docDefaults>
     <w:rPrDefault>
       <w:rPr>
@@ -2962,7 +3554,6 @@
     <w:uiPriority w:val="99"/>
     <w:semiHidden/>
     <w:unhideWhenUsed/>
-    <w:qFormat/>
     <w:tblPr>
       <w:tblInd w:w="0" w:type="dxa"/>
       <w:tblCellMar>
@@ -3484,7 +4075,7 @@
   <a:extraClrSchemeLst/>
   <a:extLst>
     <a:ext uri="{05A4C25C-085E-4340-85A3-A5531E510DB2}">
-      <thm15:themeFamily xmlns:thm15="http://schemas.microsoft.com/office/thememl/2012/main" xmlns="" name="Office Theme" id="{62F939B6-93AF-4DB8-9C6B-D6C7DFDC589F}" vid="{4A3C46E8-61CC-4603-A589-7422A47A8E4A}"/>
+      <thm15:themeFamily xmlns="" xmlns:thm15="http://schemas.microsoft.com/office/thememl/2012/main" name="Office Theme" id="{62F939B6-93AF-4DB8-9C6B-D6C7DFDC589F}" vid="{4A3C46E8-61CC-4603-A589-7422A47A8E4A}"/>
     </a:ext>
   </a:extLst>
 </a:theme>

</xml_diff>

<commit_message>
Updated with Ms. Ethel's Comments
I have uploaded the questions partially revised to meet Ms. Ethel's
standards. Please address the remaining concerns.
</commit_message>
<xml_diff>
--- a/SPSWENG_SystemScape_InterviewQuestions_v1.docx
+++ b/SPSWENG_SystemScape_InterviewQuestions_v1.docx
@@ -14,7 +14,7 @@
         <w:rPr>
           <w:noProof/>
         </w:rPr>
-        <w:pict>
+        <w:pict w14:anchorId="356427A7">
           <v:shapetype id="_x0000_t202" coordsize="21600,21600" o:spt="202" path="m,l,21600r21600,l21600,xe">
             <v:stroke joinstyle="miter"/>
             <v:path gradientshapeok="t" o:connecttype="rect"/>
@@ -119,7 +119,7 @@
           <w:rFonts w:ascii="Arial" w:hAnsi="Arial" w:cs="Arial"/>
           <w:b/>
         </w:rPr>
-        <w:object w:dxaOrig="930" w:dyaOrig="930">
+        <w:object w:dxaOrig="930" w:dyaOrig="930" w14:anchorId="5E51F10E">
           <v:shapetype id="_x0000_t75" coordsize="21600,21600" o:spt="75" o:preferrelative="t" path="m@4@5l@4@11@9@11@9@5xe" filled="f" stroked="f">
             <v:stroke joinstyle="miter"/>
             <v:formulas>
@@ -139,10 +139,10 @@
             <v:path o:extrusionok="f" gradientshapeok="t" o:connecttype="rect"/>
             <o:lock v:ext="edit" aspectratio="t"/>
           </v:shapetype>
-          <v:shape id="_x0000_i1025" type="#_x0000_t75" style="width:46.95pt;height:46.95pt" o:ole="">
+          <v:shape id="_x0000_i1025" type="#_x0000_t75" style="width:46.85pt;height:46.85pt" o:ole="">
             <v:imagedata r:id="rId6" o:title=""/>
           </v:shape>
-          <o:OLEObject Type="Embed" ProgID="Unknown" ShapeID="_x0000_i1025" DrawAspect="Content" ObjectID="_1483163988" r:id="rId7"/>
+          <o:OLEObject Type="Embed" ProgID="Unknown" ShapeID="_x0000_i1025" DrawAspect="Content" ObjectID="_1483202167" r:id="rId7"/>
         </w:object>
       </w:r>
     </w:p>
@@ -159,41 +159,7 @@
           <w:rFonts w:ascii="Arial" w:hAnsi="Arial" w:cs="Arial"/>
           <w:b/>
         </w:rPr>
-        <w:t xml:space="preserve">De La Salle University • </w:t>
-      </w:r>
-      <w:smartTag w:uri="urn:schemas-microsoft-com:office:smarttags" w:element="place">
-        <w:smartTag w:uri="urn:schemas-microsoft-com:office:smarttags" w:element="PlaceType">
-          <w:r>
-            <w:rPr>
-              <w:rFonts w:ascii="Arial" w:hAnsi="Arial" w:cs="Arial"/>
-              <w:b/>
-            </w:rPr>
-            <w:t>College</w:t>
-          </w:r>
-        </w:smartTag>
-        <w:r>
-          <w:rPr>
-            <w:rFonts w:ascii="Arial" w:hAnsi="Arial" w:cs="Arial"/>
-            <w:b/>
-          </w:rPr>
-          <w:t xml:space="preserve"> of </w:t>
-        </w:r>
-        <w:smartTag w:uri="urn:schemas-microsoft-com:office:smarttags" w:element="PlaceName">
-          <w:r>
-            <w:rPr>
-              <w:rFonts w:ascii="Arial" w:hAnsi="Arial" w:cs="Arial"/>
-              <w:b/>
-            </w:rPr>
-            <w:t>Computer</w:t>
-          </w:r>
-        </w:smartTag>
-      </w:smartTag>
-      <w:r>
-        <w:rPr>
-          <w:rFonts w:ascii="Arial" w:hAnsi="Arial" w:cs="Arial"/>
-          <w:b/>
-        </w:rPr>
-        <w:t xml:space="preserve"> Studies</w:t>
+        <w:t>De La Salle University • College of Computer Studies</w:t>
       </w:r>
     </w:p>
     <w:p>
@@ -249,6 +215,391 @@
           <w:szCs w:val="20"/>
         </w:rPr>
       </w:pPr>
+      <w:r>
+        <w:rPr>
+          <w:rFonts w:ascii="Arial" w:hAnsi="Arial" w:cs="Arial"/>
+          <w:szCs w:val="20"/>
+        </w:rPr>
+        <w:t>General Interview Structure</w:t>
+      </w:r>
+    </w:p>
+    <w:p>
+      <w:pPr>
+        <w:pStyle w:val="ListParagraph"/>
+        <w:numPr>
+          <w:ilvl w:val="0"/>
+          <w:numId w:val="26"/>
+        </w:numPr>
+        <w:rPr>
+          <w:rFonts w:ascii="Arial" w:hAnsi="Arial" w:cs="Arial"/>
+          <w:sz w:val="20"/>
+          <w:szCs w:val="20"/>
+        </w:rPr>
+      </w:pPr>
+      <w:r>
+        <w:rPr>
+          <w:rFonts w:ascii="Arial" w:hAnsi="Arial" w:cs="Arial"/>
+          <w:sz w:val="20"/>
+          <w:szCs w:val="20"/>
+        </w:rPr>
+        <w:t>Introduction and outline</w:t>
+      </w:r>
+    </w:p>
+    <w:p>
+      <w:pPr>
+        <w:pStyle w:val="ListParagraph"/>
+        <w:numPr>
+          <w:ilvl w:val="0"/>
+          <w:numId w:val="26"/>
+        </w:numPr>
+        <w:rPr>
+          <w:rFonts w:ascii="Arial" w:hAnsi="Arial" w:cs="Arial"/>
+          <w:sz w:val="20"/>
+          <w:szCs w:val="20"/>
+        </w:rPr>
+      </w:pPr>
+      <w:r>
+        <w:rPr>
+          <w:rFonts w:ascii="Arial" w:hAnsi="Arial" w:cs="Arial"/>
+          <w:sz w:val="20"/>
+          <w:szCs w:val="20"/>
+        </w:rPr>
+        <w:t>Questions</w:t>
+      </w:r>
+    </w:p>
+    <w:p>
+      <w:pPr>
+        <w:pStyle w:val="ListParagraph"/>
+        <w:numPr>
+          <w:ilvl w:val="1"/>
+          <w:numId w:val="26"/>
+        </w:numPr>
+        <w:rPr>
+          <w:rFonts w:ascii="Arial" w:hAnsi="Arial" w:cs="Arial"/>
+          <w:sz w:val="20"/>
+          <w:szCs w:val="20"/>
+        </w:rPr>
+      </w:pPr>
+      <w:r>
+        <w:rPr>
+          <w:rFonts w:ascii="Arial" w:hAnsi="Arial" w:cs="Arial"/>
+          <w:sz w:val="20"/>
+          <w:szCs w:val="20"/>
+        </w:rPr>
+        <w:t>Data, Users, Processes</w:t>
+      </w:r>
+    </w:p>
+    <w:p>
+      <w:pPr>
+        <w:pStyle w:val="ListParagraph"/>
+        <w:numPr>
+          <w:ilvl w:val="1"/>
+          <w:numId w:val="26"/>
+        </w:numPr>
+        <w:rPr>
+          <w:rFonts w:ascii="Arial" w:hAnsi="Arial" w:cs="Arial"/>
+          <w:sz w:val="20"/>
+          <w:szCs w:val="20"/>
+        </w:rPr>
+      </w:pPr>
+      <w:r>
+        <w:rPr>
+          <w:rFonts w:ascii="Arial" w:hAnsi="Arial" w:cs="Arial"/>
+          <w:sz w:val="20"/>
+          <w:szCs w:val="20"/>
+        </w:rPr>
+        <w:t>Inverted Pyramid, going from General to Specific issues (follow-up)</w:t>
+      </w:r>
+    </w:p>
+    <w:p>
+      <w:pPr>
+        <w:pStyle w:val="ListParagraph"/>
+        <w:numPr>
+          <w:ilvl w:val="1"/>
+          <w:numId w:val="26"/>
+        </w:numPr>
+        <w:rPr>
+          <w:rFonts w:ascii="Arial" w:hAnsi="Arial" w:cs="Arial"/>
+          <w:sz w:val="20"/>
+          <w:szCs w:val="20"/>
+        </w:rPr>
+      </w:pPr>
+      <w:r>
+        <w:rPr>
+          <w:rFonts w:ascii="Arial" w:hAnsi="Arial" w:cs="Arial"/>
+          <w:sz w:val="20"/>
+          <w:szCs w:val="20"/>
+        </w:rPr>
+        <w:t>Existing Software</w:t>
+      </w:r>
+    </w:p>
+    <w:p>
+      <w:pPr>
+        <w:pStyle w:val="ListParagraph"/>
+        <w:numPr>
+          <w:ilvl w:val="2"/>
+          <w:numId w:val="26"/>
+        </w:numPr>
+        <w:rPr>
+          <w:rFonts w:ascii="Arial" w:hAnsi="Arial" w:cs="Arial"/>
+          <w:sz w:val="20"/>
+          <w:szCs w:val="20"/>
+        </w:rPr>
+      </w:pPr>
+      <w:r>
+        <w:rPr>
+          <w:rFonts w:ascii="Arial" w:hAnsi="Arial" w:cs="Arial"/>
+          <w:sz w:val="20"/>
+          <w:szCs w:val="20"/>
+        </w:rPr>
+        <w:t>Ask for Software Evaluation</w:t>
+      </w:r>
+    </w:p>
+    <w:p>
+      <w:pPr>
+        <w:pStyle w:val="ListParagraph"/>
+        <w:numPr>
+          <w:ilvl w:val="1"/>
+          <w:numId w:val="26"/>
+        </w:numPr>
+        <w:rPr>
+          <w:rFonts w:ascii="Arial" w:hAnsi="Arial" w:cs="Arial"/>
+          <w:sz w:val="20"/>
+          <w:szCs w:val="20"/>
+        </w:rPr>
+      </w:pPr>
+      <w:r>
+        <w:rPr>
+          <w:rFonts w:ascii="Arial" w:hAnsi="Arial" w:cs="Arial"/>
+          <w:sz w:val="20"/>
+          <w:szCs w:val="20"/>
+        </w:rPr>
+        <w:t>Generated Reports</w:t>
+      </w:r>
+    </w:p>
+    <w:p>
+      <w:pPr>
+        <w:pStyle w:val="ListParagraph"/>
+        <w:numPr>
+          <w:ilvl w:val="2"/>
+          <w:numId w:val="26"/>
+        </w:numPr>
+        <w:rPr>
+          <w:rFonts w:ascii="Arial" w:hAnsi="Arial" w:cs="Arial"/>
+          <w:sz w:val="20"/>
+          <w:szCs w:val="20"/>
+        </w:rPr>
+      </w:pPr>
+      <w:r>
+        <w:rPr>
+          <w:rFonts w:ascii="Arial" w:hAnsi="Arial" w:cs="Arial"/>
+          <w:sz w:val="20"/>
+          <w:szCs w:val="20"/>
+        </w:rPr>
+        <w:t xml:space="preserve"> Document Review if possible.</w:t>
+      </w:r>
+    </w:p>
+    <w:p>
+      <w:pPr>
+        <w:pStyle w:val="ListParagraph"/>
+        <w:numPr>
+          <w:ilvl w:val="0"/>
+          <w:numId w:val="26"/>
+        </w:numPr>
+        <w:rPr>
+          <w:rFonts w:ascii="Arial" w:hAnsi="Arial" w:cs="Arial"/>
+          <w:sz w:val="20"/>
+          <w:szCs w:val="20"/>
+        </w:rPr>
+      </w:pPr>
+      <w:r>
+        <w:rPr>
+          <w:rFonts w:ascii="Arial" w:hAnsi="Arial" w:cs="Arial"/>
+          <w:sz w:val="20"/>
+          <w:szCs w:val="20"/>
+        </w:rPr>
+        <w:t>Summary of Points Gathered</w:t>
+      </w:r>
+    </w:p>
+    <w:p>
+      <w:pPr>
+        <w:pStyle w:val="ListParagraph"/>
+        <w:numPr>
+          <w:ilvl w:val="0"/>
+          <w:numId w:val="26"/>
+        </w:numPr>
+        <w:rPr>
+          <w:rFonts w:ascii="Arial" w:hAnsi="Arial" w:cs="Arial"/>
+          <w:sz w:val="20"/>
+          <w:szCs w:val="20"/>
+        </w:rPr>
+      </w:pPr>
+      <w:r>
+        <w:rPr>
+          <w:rFonts w:ascii="Arial" w:hAnsi="Arial" w:cs="Arial"/>
+          <w:sz w:val="20"/>
+          <w:szCs w:val="20"/>
+        </w:rPr>
+        <w:t>Thank client and ask for contact details</w:t>
+      </w:r>
+    </w:p>
+    <w:p>
+      <w:pPr>
+        <w:rPr>
+          <w:rFonts w:ascii="Arial" w:hAnsi="Arial" w:cs="Arial"/>
+          <w:color w:val="0000FF"/>
+          <w:szCs w:val="20"/>
+        </w:rPr>
+      </w:pPr>
+    </w:p>
+    <w:p>
+      <w:pPr>
+        <w:rPr>
+          <w:rFonts w:ascii="Arial" w:hAnsi="Arial" w:cs="Arial"/>
+          <w:szCs w:val="20"/>
+        </w:rPr>
+      </w:pPr>
+      <w:r>
+        <w:rPr>
+          <w:rFonts w:ascii="Arial" w:hAnsi="Arial" w:cs="Arial"/>
+          <w:szCs w:val="20"/>
+        </w:rPr>
+        <w:t xml:space="preserve">Extra notes: </w:t>
+      </w:r>
+    </w:p>
+    <w:p>
+      <w:pPr>
+        <w:pStyle w:val="ListParagraph"/>
+        <w:numPr>
+          <w:ilvl w:val="0"/>
+          <w:numId w:val="27"/>
+        </w:numPr>
+        <w:rPr>
+          <w:rFonts w:ascii="Arial" w:hAnsi="Arial" w:cs="Arial"/>
+          <w:sz w:val="20"/>
+          <w:szCs w:val="20"/>
+        </w:rPr>
+      </w:pPr>
+      <w:r>
+        <w:rPr>
+          <w:rFonts w:ascii="Arial" w:hAnsi="Arial" w:cs="Arial"/>
+          <w:sz w:val="20"/>
+          <w:szCs w:val="20"/>
+        </w:rPr>
+        <w:t xml:space="preserve">There should be a note-taker and a lead-interviewer. </w:t>
+      </w:r>
+    </w:p>
+    <w:p>
+      <w:pPr>
+        <w:pStyle w:val="ListParagraph"/>
+        <w:numPr>
+          <w:ilvl w:val="0"/>
+          <w:numId w:val="27"/>
+        </w:numPr>
+        <w:rPr>
+          <w:rFonts w:ascii="Arial" w:hAnsi="Arial" w:cs="Arial"/>
+          <w:sz w:val="20"/>
+          <w:szCs w:val="20"/>
+        </w:rPr>
+      </w:pPr>
+      <w:r>
+        <w:rPr>
+          <w:rFonts w:ascii="Arial" w:hAnsi="Arial" w:cs="Arial"/>
+          <w:sz w:val="20"/>
+          <w:szCs w:val="20"/>
+        </w:rPr>
+        <w:t>Please do not interrupt client.</w:t>
+      </w:r>
+    </w:p>
+    <w:p>
+      <w:pPr>
+        <w:pStyle w:val="ListParagraph"/>
+        <w:numPr>
+          <w:ilvl w:val="0"/>
+          <w:numId w:val="27"/>
+        </w:numPr>
+        <w:rPr>
+          <w:rFonts w:ascii="Arial" w:hAnsi="Arial" w:cs="Arial"/>
+          <w:sz w:val="20"/>
+          <w:szCs w:val="20"/>
+        </w:rPr>
+      </w:pPr>
+      <w:r>
+        <w:rPr>
+          <w:rFonts w:ascii="Arial" w:hAnsi="Arial" w:cs="Arial"/>
+          <w:sz w:val="20"/>
+          <w:szCs w:val="20"/>
+        </w:rPr>
+        <w:t xml:space="preserve">Each member may ask follow-up questions when necessary. </w:t>
+      </w:r>
+    </w:p>
+    <w:p>
+      <w:pPr>
+        <w:pStyle w:val="ListParagraph"/>
+        <w:numPr>
+          <w:ilvl w:val="0"/>
+          <w:numId w:val="27"/>
+        </w:numPr>
+        <w:rPr>
+          <w:rFonts w:ascii="Arial" w:hAnsi="Arial" w:cs="Arial"/>
+          <w:sz w:val="20"/>
+          <w:szCs w:val="20"/>
+        </w:rPr>
+      </w:pPr>
+      <w:r>
+        <w:rPr>
+          <w:rFonts w:ascii="Arial" w:hAnsi="Arial" w:cs="Arial"/>
+          <w:sz w:val="20"/>
+          <w:szCs w:val="20"/>
+        </w:rPr>
+        <w:t>Ask for permission for a recording</w:t>
+      </w:r>
+      <w:r>
+        <w:rPr>
+          <w:rFonts w:ascii="Arial" w:hAnsi="Arial" w:cs="Arial"/>
+          <w:sz w:val="20"/>
+          <w:szCs w:val="20"/>
+        </w:rPr>
+        <w:t>.</w:t>
+      </w:r>
+    </w:p>
+    <w:p>
+      <w:pPr>
+        <w:pStyle w:val="ListParagraph"/>
+        <w:numPr>
+          <w:ilvl w:val="0"/>
+          <w:numId w:val="27"/>
+        </w:numPr>
+        <w:rPr>
+          <w:rFonts w:ascii="Arial" w:hAnsi="Arial" w:cs="Arial"/>
+          <w:sz w:val="20"/>
+          <w:szCs w:val="20"/>
+        </w:rPr>
+      </w:pPr>
+      <w:r>
+        <w:rPr>
+          <w:rFonts w:ascii="Arial" w:hAnsi="Arial" w:cs="Arial"/>
+          <w:sz w:val="20"/>
+          <w:szCs w:val="20"/>
+        </w:rPr>
+        <w:t>T</w:t>
+      </w:r>
+      <w:r>
+        <w:rPr>
+          <w:rFonts w:ascii="Arial" w:hAnsi="Arial" w:cs="Arial"/>
+          <w:sz w:val="20"/>
+          <w:szCs w:val="20"/>
+        </w:rPr>
+        <w:t>ake extensive notes regardless of their answer.</w:t>
+      </w:r>
+    </w:p>
+    <w:p>
+      <w:pPr>
+        <w:rPr>
+          <w:rFonts w:ascii="Arial" w:hAnsi="Arial" w:cs="Arial"/>
+          <w:szCs w:val="20"/>
+        </w:rPr>
+      </w:pPr>
     </w:p>
     <w:p>
       <w:pPr>
@@ -322,13 +673,80 @@
         </w:rPr>
         <w:t>List of Questions for Client 1:</w:t>
       </w:r>
-    </w:p>
-    <w:p>
-      <w:pPr>
+      <w:r>
+        <w:rPr>
+          <w:rFonts w:ascii="Arial" w:hAnsi="Arial" w:cs="Arial"/>
+          <w:szCs w:val="20"/>
+        </w:rPr>
+        <w:t xml:space="preserve"> &lt;follow-up questions when necessary&gt;</w:t>
+      </w:r>
+    </w:p>
+    <w:p>
+      <w:pPr>
+        <w:pStyle w:val="ListParagraph"/>
         <w:numPr>
           <w:ilvl w:val="0"/>
           <w:numId w:val="17"/>
         </w:numPr>
+        <w:spacing w:line="276" w:lineRule="auto"/>
+        <w:ind w:left="714" w:hanging="357"/>
+        <w:contextualSpacing w:val="0"/>
+        <w:rPr>
+          <w:rFonts w:ascii="Arial" w:hAnsi="Arial" w:cs="Arial"/>
+          <w:sz w:val="20"/>
+        </w:rPr>
+      </w:pPr>
+      <w:r>
+        <w:rPr>
+          <w:rFonts w:ascii="Arial" w:hAnsi="Arial" w:cs="Arial"/>
+          <w:sz w:val="20"/>
+        </w:rPr>
+        <w:t>&lt;</w:t>
+      </w:r>
+      <w:r>
+        <w:rPr>
+          <w:rFonts w:ascii="Arial" w:hAnsi="Arial" w:cs="Arial"/>
+          <w:sz w:val="20"/>
+        </w:rPr>
+        <w:t>Formal introduction of mem</w:t>
+      </w:r>
+      <w:r>
+        <w:rPr>
+          <w:rFonts w:ascii="Arial" w:hAnsi="Arial" w:cs="Arial"/>
+          <w:sz w:val="20"/>
+        </w:rPr>
+        <w:t>bers, degree program, and school&gt;</w:t>
+      </w:r>
+    </w:p>
+    <w:p>
+      <w:pPr>
+        <w:pStyle w:val="ListParagraph"/>
+        <w:numPr>
+          <w:ilvl w:val="0"/>
+          <w:numId w:val="17"/>
+        </w:numPr>
+        <w:spacing w:line="276" w:lineRule="auto"/>
+        <w:ind w:left="714" w:hanging="357"/>
+        <w:contextualSpacing w:val="0"/>
+        <w:rPr>
+          <w:rFonts w:ascii="Arial" w:hAnsi="Arial" w:cs="Arial"/>
+          <w:sz w:val="20"/>
+        </w:rPr>
+      </w:pPr>
+      <w:r>
+        <w:rPr>
+          <w:rFonts w:ascii="Arial" w:hAnsi="Arial" w:cs="Arial"/>
+          <w:sz w:val="20"/>
+        </w:rPr>
+        <w:t>&lt;Explain interview outline to give prospective client an idea of the purpose of the interview&gt;</w:t>
+      </w:r>
+    </w:p>
+    <w:p>
+      <w:pPr>
+        <w:numPr>
+          <w:ilvl w:val="0"/>
+          <w:numId w:val="17"/>
+        </w:numPr>
         <w:spacing w:line="240" w:lineRule="auto"/>
         <w:textAlignment w:val="baseline"/>
         <w:rPr>
@@ -706,6 +1124,21 @@
         </w:rPr>
         <w:t xml:space="preserve"> produced?</w:t>
       </w:r>
+      <w:r>
+        <w:rPr>
+          <w:rFonts w:ascii="Arial" w:eastAsia="Times New Roman" w:hAnsi="Arial" w:cs="Arial"/>
+          <w:color w:val="000000"/>
+          <w:szCs w:val="20"/>
+        </w:rPr>
+        <w:t xml:space="preserve"> </w:t>
+      </w:r>
+      <w:r>
+        <w:rPr>
+          <w:rFonts w:ascii="Arial" w:eastAsia="Times New Roman" w:hAnsi="Arial" w:cs="Arial"/>
+          <w:szCs w:val="20"/>
+        </w:rPr>
+        <w:t>&lt;Ask for document review&gt;</w:t>
+      </w:r>
     </w:p>
     <w:p>
       <w:pPr>
@@ -773,7 +1206,15 @@
           <w:color w:val="000000"/>
           <w:szCs w:val="20"/>
         </w:rPr>
-        <w:t xml:space="preserve">What system do you currently use to perform your task? </w:t>
+        <w:t>What system do you currently use to perform your task</w:t>
+      </w:r>
+      <w:r>
+        <w:rPr>
+          <w:rFonts w:ascii="Arial" w:eastAsia="Times New Roman" w:hAnsi="Arial" w:cs="Arial"/>
+          <w:color w:val="000000"/>
+          <w:szCs w:val="20"/>
+        </w:rPr>
+        <w:t>? &lt;Ask for possible software evaluation&gt;</w:t>
       </w:r>
     </w:p>
     <w:p>
@@ -796,7 +1237,31 @@
           <w:color w:val="000000"/>
           <w:szCs w:val="20"/>
         </w:rPr>
-        <w:t xml:space="preserve">What flaws do you experience in using the system? </w:t>
+        <w:t xml:space="preserve">What </w:t>
+      </w:r>
+      <w:commentRangeStart w:id="0"/>
+      <w:r>
+        <w:rPr>
+          <w:rFonts w:ascii="Arial" w:eastAsia="Times New Roman" w:hAnsi="Arial" w:cs="Arial"/>
+          <w:color w:val="000000"/>
+          <w:szCs w:val="20"/>
+        </w:rPr>
+        <w:t>flaws</w:t>
+      </w:r>
+      <w:commentRangeEnd w:id="0"/>
+      <w:r>
+        <w:rPr>
+          <w:rStyle w:val="CommentReference"/>
+        </w:rPr>
+        <w:commentReference w:id="0"/>
+      </w:r>
+      <w:r>
+        <w:rPr>
+          <w:rFonts w:ascii="Arial" w:eastAsia="Times New Roman" w:hAnsi="Arial" w:cs="Arial"/>
+          <w:color w:val="000000"/>
+          <w:szCs w:val="20"/>
+        </w:rPr>
+        <w:t xml:space="preserve"> do you experience in using the system? </w:t>
       </w:r>
     </w:p>
     <w:p>
@@ -859,13 +1324,29 @@
           <w:szCs w:val="20"/>
         </w:rPr>
       </w:pPr>
-      <w:r>
-        <w:rPr>
-          <w:rFonts w:ascii="Arial" w:eastAsia="Times New Roman" w:hAnsi="Arial" w:cs="Arial"/>
-          <w:color w:val="000000"/>
-          <w:szCs w:val="20"/>
-        </w:rPr>
-        <w:t>Is there an existing system you would like us to look into?</w:t>
+      <w:commentRangeStart w:id="1"/>
+      <w:r>
+        <w:rPr>
+          <w:rFonts w:ascii="Arial" w:eastAsia="Times New Roman" w:hAnsi="Arial" w:cs="Arial"/>
+          <w:color w:val="000000"/>
+          <w:szCs w:val="20"/>
+        </w:rPr>
+        <w:t>Is there an existing system you would like us to look into</w:t>
+      </w:r>
+      <w:commentRangeEnd w:id="1"/>
+      <w:r>
+        <w:rPr>
+          <w:rStyle w:val="CommentReference"/>
+        </w:rPr>
+        <w:commentReference w:id="1"/>
+      </w:r>
+      <w:r>
+        <w:rPr>
+          <w:rFonts w:ascii="Arial" w:eastAsia="Times New Roman" w:hAnsi="Arial" w:cs="Arial"/>
+          <w:color w:val="000000"/>
+          <w:szCs w:val="20"/>
+        </w:rPr>
+        <w:t>?</w:t>
       </w:r>
     </w:p>
     <w:p>
@@ -884,10 +1365,183 @@
       <w:r>
         <w:rPr>
           <w:rFonts w:ascii="Arial" w:eastAsia="Times New Roman" w:hAnsi="Arial" w:cs="Arial"/>
-          <w:color w:val="000000"/>
-          <w:szCs w:val="20"/>
-        </w:rPr>
-        <w:t>Are you having a hard time minimizing the total cost of inventory? Which information are most vital in controlling the costs?(Balancing carrying costs vs. ordering costs vs. shortage costs)</w:t>
+          <w:color w:val="FF0000"/>
+          <w:szCs w:val="20"/>
+        </w:rPr>
+        <w:t>What problems do you encounter in managing your inventory? (The following are some of the problems. If there are others, you would want to pose follow-up questions to understand the cause.)</w:t>
+      </w:r>
+    </w:p>
+    <w:p>
+      <w:pPr>
+        <w:numPr>
+          <w:ilvl w:val="1"/>
+          <w:numId w:val="17"/>
+        </w:numPr>
+        <w:spacing w:line="240" w:lineRule="auto"/>
+        <w:textAlignment w:val="baseline"/>
+        <w:rPr>
+          <w:rFonts w:ascii="Arial" w:eastAsia="Times New Roman" w:hAnsi="Arial" w:cs="Arial"/>
+          <w:szCs w:val="20"/>
+        </w:rPr>
+      </w:pPr>
+      <w:r>
+        <w:rPr>
+          <w:rFonts w:ascii="Arial" w:eastAsia="Times New Roman" w:hAnsi="Arial" w:cs="Arial"/>
+          <w:color w:val="FF0000"/>
+          <w:szCs w:val="20"/>
+        </w:rPr>
+        <w:t xml:space="preserve">Do you experience any difficulty in minimizing the total cost? </w:t>
+      </w:r>
+      <w:r>
+        <w:rPr>
+          <w:rFonts w:ascii="Arial" w:eastAsia="Times New Roman" w:hAnsi="Arial" w:cs="Arial"/>
+          <w:strike/>
+          <w:color w:val="000000"/>
+          <w:szCs w:val="20"/>
+        </w:rPr>
+        <w:t>Are you having a hard time minimizing the total cost of inventory?</w:t>
+      </w:r>
+      <w:r>
+        <w:rPr>
+          <w:rFonts w:ascii="Arial" w:eastAsia="Times New Roman" w:hAnsi="Arial" w:cs="Arial"/>
+          <w:color w:val="000000"/>
+          <w:szCs w:val="20"/>
+        </w:rPr>
+        <w:t xml:space="preserve"> Which information are most vital in controlling the costs?(Balancing carrying costs </w:t>
+      </w:r>
+      <w:r>
+        <w:rPr>
+          <w:rFonts w:ascii="Arial" w:eastAsia="Times New Roman" w:hAnsi="Arial" w:cs="Arial"/>
+          <w:color w:val="000000"/>
+          <w:szCs w:val="20"/>
+        </w:rPr>
+        <w:lastRenderedPageBreak/>
+        <w:t>vs. ordering costs vs. shortage costs)</w:t>
+      </w:r>
+      <w:r>
+        <w:rPr>
+          <w:rFonts w:ascii="Arial" w:eastAsia="Times New Roman" w:hAnsi="Arial" w:cs="Arial"/>
+          <w:color w:val="000000"/>
+          <w:szCs w:val="20"/>
+        </w:rPr>
+        <w:t xml:space="preserve"> </w:t>
+      </w:r>
+      <w:r>
+        <w:rPr>
+          <w:rFonts w:ascii="Arial" w:eastAsia="Times New Roman" w:hAnsi="Arial" w:cs="Arial"/>
+          <w:color w:val="FF0000"/>
+          <w:szCs w:val="20"/>
+        </w:rPr>
+        <w:t>==&gt; Be careful that the problem may not be solved by computing</w:t>
+      </w:r>
+      <w:r>
+        <w:rPr>
+          <w:rFonts w:ascii="Arial" w:eastAsia="Times New Roman" w:hAnsi="Arial" w:cs="Arial"/>
+          <w:color w:val="FF0000"/>
+          <w:szCs w:val="20"/>
+        </w:rPr>
+        <w:t>.</w:t>
+      </w:r>
+      <w:r>
+        <w:rPr>
+          <w:rFonts w:ascii="Arial" w:eastAsia="Times New Roman" w:hAnsi="Arial" w:cs="Arial"/>
+          <w:color w:val="FF0000"/>
+          <w:szCs w:val="20"/>
+        </w:rPr>
+        <w:t xml:space="preserve"> </w:t>
+      </w:r>
+      <w:r>
+        <w:rPr>
+          <w:rFonts w:ascii="Arial" w:eastAsia="Times New Roman" w:hAnsi="Arial" w:cs="Arial"/>
+          <w:color w:val="FF0000"/>
+          <w:szCs w:val="20"/>
+        </w:rPr>
+        <w:t>O</w:t>
+      </w:r>
+      <w:r>
+        <w:rPr>
+          <w:rFonts w:ascii="Arial" w:eastAsia="Times New Roman" w:hAnsi="Arial" w:cs="Arial"/>
+          <w:color w:val="FF0000"/>
+          <w:szCs w:val="20"/>
+        </w:rPr>
+        <w:t>r be careful to identify the problem where a computer can help address.</w:t>
+      </w:r>
+      <w:r>
+        <w:rPr>
+          <w:rFonts w:ascii="Arial" w:eastAsia="Times New Roman" w:hAnsi="Arial" w:cs="Arial"/>
+          <w:color w:val="FF0000"/>
+          <w:szCs w:val="20"/>
+        </w:rPr>
+        <w:t xml:space="preserve"> For example, you can help minimize losses by having computers provide you with an up-to-date inventory count after each transaction.</w:t>
+      </w:r>
+    </w:p>
+    <w:p>
+      <w:pPr>
+        <w:pStyle w:val="ListParagraph"/>
+        <w:numPr>
+          <w:ilvl w:val="1"/>
+          <w:numId w:val="17"/>
+        </w:numPr>
+        <w:rPr>
+          <w:rFonts w:ascii="Arial" w:eastAsia="Times New Roman" w:hAnsi="Arial" w:cs="Arial"/>
+          <w:sz w:val="20"/>
+          <w:szCs w:val="20"/>
+        </w:rPr>
+      </w:pPr>
+      <w:r>
+        <w:rPr>
+          <w:rFonts w:ascii="Arial" w:eastAsia="Times New Roman" w:hAnsi="Arial" w:cs="Arial"/>
+          <w:color w:val="000000"/>
+          <w:sz w:val="20"/>
+          <w:szCs w:val="20"/>
+        </w:rPr>
+        <w:t>Do you encounter stock-out problems? If so, what do you think causes this?</w:t>
+      </w:r>
+    </w:p>
+    <w:p>
+      <w:pPr>
+        <w:pStyle w:val="ListParagraph"/>
+        <w:numPr>
+          <w:ilvl w:val="1"/>
+          <w:numId w:val="17"/>
+        </w:numPr>
+        <w:rPr>
+          <w:rFonts w:ascii="Arial" w:eastAsia="Times New Roman" w:hAnsi="Arial" w:cs="Arial"/>
+          <w:sz w:val="20"/>
+          <w:szCs w:val="20"/>
+        </w:rPr>
+      </w:pPr>
+      <w:r>
+        <w:rPr>
+          <w:rFonts w:ascii="Arial" w:eastAsia="Times New Roman" w:hAnsi="Arial" w:cs="Arial"/>
+          <w:color w:val="000000"/>
+          <w:sz w:val="20"/>
+          <w:szCs w:val="20"/>
+        </w:rPr>
+        <w:t>How do you manage seasonal demands? Troubles?</w:t>
+      </w:r>
+    </w:p>
+    <w:p>
+      <w:pPr>
+        <w:pStyle w:val="ListParagraph"/>
+        <w:numPr>
+          <w:ilvl w:val="1"/>
+          <w:numId w:val="17"/>
+        </w:numPr>
+        <w:rPr>
+          <w:rFonts w:ascii="Arial" w:eastAsia="Times New Roman" w:hAnsi="Arial" w:cs="Arial"/>
+          <w:sz w:val="20"/>
+          <w:szCs w:val="20"/>
+        </w:rPr>
+      </w:pPr>
+      <w:r>
+        <w:rPr>
+          <w:rFonts w:ascii="Arial" w:eastAsia="Times New Roman" w:hAnsi="Arial" w:cs="Arial"/>
+          <w:color w:val="000000"/>
+          <w:sz w:val="20"/>
+          <w:szCs w:val="20"/>
+        </w:rPr>
+        <w:t>What are your activities to tolerate/endure price increase?</w:t>
       </w:r>
     </w:p>
     <w:p>
@@ -910,7 +1564,48 @@
           <w:sz w:val="20"/>
           <w:szCs w:val="20"/>
         </w:rPr>
-        <w:t>Do you encounter stock-out problems? If so, what do you think causes this?</w:t>
+        <w:t>How do you keep track of manufacturers/suppliers</w:t>
+      </w:r>
+      <w:r>
+        <w:rPr>
+          <w:rFonts w:ascii="Arial" w:eastAsia="Times New Roman" w:hAnsi="Arial" w:cs="Arial"/>
+          <w:color w:val="000000"/>
+          <w:sz w:val="20"/>
+          <w:szCs w:val="20"/>
+        </w:rPr>
+        <w:t>?</w:t>
+      </w:r>
+    </w:p>
+    <w:p>
+      <w:pPr>
+        <w:pStyle w:val="ListParagraph"/>
+        <w:numPr>
+          <w:ilvl w:val="1"/>
+          <w:numId w:val="17"/>
+        </w:numPr>
+        <w:rPr>
+          <w:rFonts w:ascii="Arial" w:eastAsia="Times New Roman" w:hAnsi="Arial" w:cs="Arial"/>
+          <w:sz w:val="20"/>
+          <w:szCs w:val="20"/>
+        </w:rPr>
+      </w:pPr>
+      <w:r>
+        <w:rPr>
+          <w:rFonts w:ascii="Arial" w:eastAsia="Times New Roman" w:hAnsi="Arial" w:cs="Arial"/>
+          <w:color w:val="000000"/>
+          <w:sz w:val="20"/>
+          <w:szCs w:val="20"/>
+        </w:rPr>
+        <w:t>T</w:t>
+      </w:r>
+      <w:r>
+        <w:rPr>
+          <w:rFonts w:ascii="Arial" w:eastAsia="Times New Roman" w:hAnsi="Arial" w:cs="Arial"/>
+          <w:color w:val="000000"/>
+          <w:sz w:val="20"/>
+          <w:szCs w:val="20"/>
+        </w:rPr>
+        <w:t>o get quality discounts?</w:t>
       </w:r>
     </w:p>
     <w:p>
@@ -921,19 +1616,19 @@
           <w:numId w:val="17"/>
         </w:numPr>
         <w:rPr>
-          <w:rFonts w:ascii="Arial" w:eastAsia="Times New Roman" w:hAnsi="Arial" w:cs="Arial"/>
-          <w:sz w:val="20"/>
-          <w:szCs w:val="20"/>
-        </w:rPr>
-      </w:pPr>
-      <w:r>
-        <w:rPr>
-          <w:rFonts w:ascii="Arial" w:eastAsia="Times New Roman" w:hAnsi="Arial" w:cs="Arial"/>
-          <w:color w:val="000000"/>
-          <w:sz w:val="20"/>
-          <w:szCs w:val="20"/>
-        </w:rPr>
-        <w:t>How do you manage seasonal demands? Troubles?</w:t>
+          <w:rFonts w:ascii="Arial" w:hAnsi="Arial" w:cs="Arial"/>
+          <w:sz w:val="20"/>
+          <w:szCs w:val="20"/>
+        </w:rPr>
+      </w:pPr>
+      <w:r>
+        <w:rPr>
+          <w:rFonts w:ascii="Arial" w:eastAsia="Times New Roman" w:hAnsi="Arial" w:cs="Arial"/>
+          <w:color w:val="000000"/>
+          <w:sz w:val="20"/>
+          <w:szCs w:val="20"/>
+        </w:rPr>
+        <w:t>In which cases do you increase your inventory?</w:t>
       </w:r>
     </w:p>
     <w:p>
@@ -943,20 +1638,18 @@
           <w:ilvl w:val="0"/>
           <w:numId w:val="17"/>
         </w:numPr>
-        <w:rPr>
-          <w:rFonts w:ascii="Arial" w:eastAsia="Times New Roman" w:hAnsi="Arial" w:cs="Arial"/>
-          <w:sz w:val="20"/>
-          <w:szCs w:val="20"/>
-        </w:rPr>
-      </w:pPr>
-      <w:r>
-        <w:rPr>
-          <w:rFonts w:ascii="Arial" w:eastAsia="Times New Roman" w:hAnsi="Arial" w:cs="Arial"/>
-          <w:color w:val="000000"/>
-          <w:sz w:val="20"/>
-          <w:szCs w:val="20"/>
-        </w:rPr>
-        <w:t>What are your activities to tolerate/endure price increase?</w:t>
+        <w:spacing w:after="200" w:line="276" w:lineRule="auto"/>
+        <w:rPr>
+          <w:rFonts w:ascii="Arial" w:hAnsi="Arial" w:cs="Arial"/>
+          <w:sz w:val="20"/>
+        </w:rPr>
+      </w:pPr>
+      <w:r>
+        <w:rPr>
+          <w:rFonts w:ascii="Arial" w:hAnsi="Arial" w:cs="Arial"/>
+          <w:sz w:val="20"/>
+        </w:rPr>
+        <w:t>&lt;Summarize the points gathered from the interview. If new questions arise, inform client and ask&gt;</w:t>
       </w:r>
     </w:p>
     <w:p>
@@ -966,20 +1659,154 @@
           <w:ilvl w:val="0"/>
           <w:numId w:val="17"/>
         </w:numPr>
-        <w:rPr>
-          <w:rFonts w:ascii="Arial" w:eastAsia="Times New Roman" w:hAnsi="Arial" w:cs="Arial"/>
-          <w:sz w:val="20"/>
-          <w:szCs w:val="20"/>
-        </w:rPr>
-      </w:pPr>
-      <w:r>
-        <w:rPr>
-          <w:rFonts w:ascii="Arial" w:eastAsia="Times New Roman" w:hAnsi="Arial" w:cs="Arial"/>
-          <w:color w:val="000000"/>
-          <w:sz w:val="20"/>
-          <w:szCs w:val="20"/>
-        </w:rPr>
-        <w:t>How do you keep track of manufacturers/suppliers to get quality discounts?</w:t>
+        <w:spacing w:after="200" w:line="276" w:lineRule="auto"/>
+        <w:rPr>
+          <w:rFonts w:ascii="Arial" w:hAnsi="Arial" w:cs="Arial"/>
+          <w:sz w:val="20"/>
+        </w:rPr>
+      </w:pPr>
+      <w:r>
+        <w:rPr>
+          <w:rFonts w:ascii="Arial" w:hAnsi="Arial" w:cs="Arial"/>
+          <w:sz w:val="20"/>
+        </w:rPr>
+        <w:t>&lt;Thank client and ask for contact details (if lacking) for further correspondence&gt;</w:t>
+      </w:r>
+    </w:p>
+    <w:p>
+      <w:pPr>
+        <w:rPr>
+          <w:rFonts w:ascii="Arial" w:hAnsi="Arial" w:cs="Arial"/>
+          <w:color w:val="FF0000"/>
+          <w:szCs w:val="20"/>
+        </w:rPr>
+      </w:pPr>
+      <w:r>
+        <w:rPr>
+          <w:rFonts w:ascii="Arial" w:hAnsi="Arial" w:cs="Arial"/>
+          <w:color w:val="FF0000"/>
+          <w:szCs w:val="20"/>
+        </w:rPr>
+        <w:t>Clarify your scope: inventory management and movement (meaning, increase inventory through purchases from suppliers, and decrease inventory from customer sales). The latter will be the motivation to your #1</w:t>
+      </w:r>
+      <w:r>
+        <w:rPr>
+          <w:rFonts w:ascii="Arial" w:hAnsi="Arial" w:cs="Arial"/>
+          <w:color w:val="FF0000"/>
+          <w:szCs w:val="20"/>
+        </w:rPr>
+        <w:t>2</w:t>
+      </w:r>
+      <w:r>
+        <w:rPr>
+          <w:rFonts w:ascii="Arial" w:hAnsi="Arial" w:cs="Arial"/>
+          <w:color w:val="FF0000"/>
+          <w:szCs w:val="20"/>
+        </w:rPr>
+        <w:t xml:space="preserve"> question (insufficient stock, thus you need to increase your inventory).</w:t>
+      </w:r>
+    </w:p>
+    <w:p>
+      <w:pPr>
+        <w:rPr>
+          <w:rFonts w:ascii="Arial" w:hAnsi="Arial" w:cs="Arial"/>
+          <w:color w:val="FF0000"/>
+          <w:szCs w:val="20"/>
+        </w:rPr>
+      </w:pPr>
+    </w:p>
+    <w:p>
+      <w:pPr>
+        <w:rPr>
+          <w:rFonts w:ascii="Arial" w:hAnsi="Arial" w:cs="Arial"/>
+          <w:color w:val="FF0000"/>
+          <w:szCs w:val="20"/>
+        </w:rPr>
+      </w:pPr>
+      <w:r>
+        <w:rPr>
+          <w:rFonts w:ascii="Arial" w:hAnsi="Arial" w:cs="Arial"/>
+          <w:color w:val="FF0000"/>
+          <w:szCs w:val="20"/>
+        </w:rPr>
+        <w:t>Also, you need to note that certain questions arise depending on your interviewee's answers to #5. For example, for inventory management - you focus on inventory details. Then for movement, you focus first on suppliers and purchases; then customers and sales.</w:t>
+      </w:r>
+    </w:p>
+    <w:p>
+      <w:pPr>
+        <w:rPr>
+          <w:rFonts w:ascii="Arial" w:hAnsi="Arial" w:cs="Arial"/>
+          <w:szCs w:val="20"/>
+        </w:rPr>
+      </w:pPr>
+    </w:p>
+    <w:p>
+      <w:pPr>
+        <w:rPr>
+          <w:rFonts w:ascii="Arial" w:hAnsi="Arial" w:cs="Arial"/>
+          <w:szCs w:val="20"/>
+        </w:rPr>
+      </w:pPr>
+      <w:bookmarkStart w:id="2" w:name="_GoBack"/>
+      <w:bookmarkEnd w:id="2"/>
+    </w:p>
+    <w:p>
+      <w:pPr>
+        <w:rPr>
+          <w:rFonts w:ascii="Arial" w:hAnsi="Arial" w:cs="Arial"/>
+          <w:szCs w:val="20"/>
+        </w:rPr>
+      </w:pPr>
+      <w:r>
+        <w:rPr>
+          <w:rFonts w:ascii="Arial" w:hAnsi="Arial" w:cs="Arial"/>
+          <w:szCs w:val="20"/>
+        </w:rPr>
+        <w:t>Subteam 2: TAN, SHAYANE (ANA); COQUILLA, BRYAN (DEV); POBLETE, CLARISSE (QA)</w:t>
+      </w:r>
+    </w:p>
+    <w:p>
+      <w:pPr>
+        <w:rPr>
+          <w:rFonts w:ascii="Arial" w:hAnsi="Arial" w:cs="Arial"/>
+          <w:szCs w:val="20"/>
+        </w:rPr>
+      </w:pPr>
+      <w:r>
+        <w:rPr>
+          <w:rFonts w:ascii="Arial" w:hAnsi="Arial" w:cs="Arial"/>
+          <w:szCs w:val="20"/>
+        </w:rPr>
+        <w:t xml:space="preserve">Prospective Client 2: </w:t>
+      </w:r>
+      <w:r>
+        <w:rPr>
+          <w:rFonts w:ascii="Arial" w:hAnsi="Arial" w:cs="Arial"/>
+          <w:szCs w:val="20"/>
+        </w:rPr>
+        <w:t>CAI-STA (Rosalie Fernandez)</w:t>
+      </w:r>
+    </w:p>
+    <w:p>
+      <w:pPr>
+        <w:rPr>
+          <w:rFonts w:ascii="Arial" w:hAnsi="Arial" w:cs="Arial"/>
+          <w:szCs w:val="20"/>
+        </w:rPr>
+      </w:pPr>
+      <w:r>
+        <w:rPr>
+          <w:rFonts w:ascii="Arial" w:hAnsi="Arial" w:cs="Arial"/>
+          <w:szCs w:val="20"/>
+        </w:rPr>
+        <w:t>List of Questions for Client 2:</w:t>
+      </w:r>
+      <w:r>
+        <w:rPr>
+          <w:rFonts w:ascii="Arial" w:hAnsi="Arial" w:cs="Arial"/>
+          <w:szCs w:val="20"/>
+        </w:rPr>
+        <w:t xml:space="preserve"> &lt;follow-up questions when necessary&gt;</w:t>
       </w:r>
     </w:p>
     <w:p>
@@ -987,90 +1814,57 @@
         <w:pStyle w:val="ListParagraph"/>
         <w:numPr>
           <w:ilvl w:val="0"/>
-          <w:numId w:val="17"/>
-        </w:numPr>
-        <w:rPr>
-          <w:rFonts w:ascii="Arial" w:hAnsi="Arial" w:cs="Arial"/>
-          <w:sz w:val="20"/>
-          <w:szCs w:val="20"/>
-        </w:rPr>
-      </w:pPr>
-      <w:r>
-        <w:rPr>
-          <w:rFonts w:ascii="Arial" w:eastAsia="Times New Roman" w:hAnsi="Arial" w:cs="Arial"/>
-          <w:color w:val="000000"/>
-          <w:sz w:val="20"/>
-          <w:szCs w:val="20"/>
-        </w:rPr>
-        <w:t>In which cases do you increase your inventory?</w:t>
-      </w:r>
-    </w:p>
-    <w:p>
-      <w:pPr>
-        <w:rPr>
-          <w:rFonts w:ascii="Arial" w:hAnsi="Arial" w:cs="Arial"/>
-          <w:szCs w:val="20"/>
-        </w:rPr>
-      </w:pPr>
-    </w:p>
-    <w:p>
-      <w:pPr>
-        <w:rPr>
-          <w:rFonts w:ascii="Arial" w:hAnsi="Arial" w:cs="Arial"/>
-          <w:szCs w:val="20"/>
-        </w:rPr>
-      </w:pPr>
-    </w:p>
-    <w:p>
-      <w:pPr>
-        <w:rPr>
-          <w:rFonts w:ascii="Arial" w:hAnsi="Arial" w:cs="Arial"/>
-          <w:szCs w:val="20"/>
-        </w:rPr>
-      </w:pPr>
-      <w:r>
-        <w:rPr>
-          <w:rFonts w:ascii="Arial" w:hAnsi="Arial" w:cs="Arial"/>
-          <w:szCs w:val="20"/>
-        </w:rPr>
-        <w:t>Subteam 2: TAN, SHAYANE (ANA); COQUILLA, BRYAN (DEV); POBLETE, CLARISSE (QA)</w:t>
-      </w:r>
-    </w:p>
-    <w:p>
-      <w:pPr>
-        <w:rPr>
-          <w:rFonts w:ascii="Arial" w:hAnsi="Arial" w:cs="Arial"/>
-          <w:szCs w:val="20"/>
-        </w:rPr>
-      </w:pPr>
-      <w:r>
-        <w:rPr>
-          <w:rFonts w:ascii="Arial" w:hAnsi="Arial" w:cs="Arial"/>
-          <w:szCs w:val="20"/>
-        </w:rPr>
-        <w:t xml:space="preserve">Prospective Client 2: </w:t>
-      </w:r>
-      <w:r>
-        <w:rPr>
-          <w:rFonts w:ascii="Arial" w:hAnsi="Arial" w:cs="Arial"/>
-          <w:szCs w:val="20"/>
-        </w:rPr>
-        <w:t>CAI-STA (Rosalie Fernandez)</w:t>
-      </w:r>
-    </w:p>
-    <w:p>
-      <w:pPr>
-        <w:rPr>
-          <w:rFonts w:ascii="Arial" w:hAnsi="Arial" w:cs="Arial"/>
-          <w:szCs w:val="20"/>
-        </w:rPr>
-      </w:pPr>
-      <w:r>
-        <w:rPr>
-          <w:rFonts w:ascii="Arial" w:hAnsi="Arial" w:cs="Arial"/>
-          <w:szCs w:val="20"/>
-        </w:rPr>
-        <w:t>List of Questions for Client 2:</w:t>
+          <w:numId w:val="5"/>
+        </w:numPr>
+        <w:spacing w:line="276" w:lineRule="auto"/>
+        <w:contextualSpacing w:val="0"/>
+        <w:rPr>
+          <w:rFonts w:ascii="Arial" w:hAnsi="Arial" w:cs="Arial"/>
+          <w:sz w:val="20"/>
+        </w:rPr>
+      </w:pPr>
+      <w:r>
+        <w:rPr>
+          <w:rFonts w:ascii="Arial" w:hAnsi="Arial" w:cs="Arial"/>
+          <w:sz w:val="20"/>
+        </w:rPr>
+        <w:t>&lt;</w:t>
+      </w:r>
+      <w:r>
+        <w:rPr>
+          <w:rFonts w:ascii="Arial" w:hAnsi="Arial" w:cs="Arial"/>
+          <w:sz w:val="20"/>
+        </w:rPr>
+        <w:t>Formal introduction of mem</w:t>
+      </w:r>
+      <w:r>
+        <w:rPr>
+          <w:rFonts w:ascii="Arial" w:hAnsi="Arial" w:cs="Arial"/>
+          <w:sz w:val="20"/>
+        </w:rPr>
+        <w:t>bers, degree program, and school&gt;</w:t>
+      </w:r>
+    </w:p>
+    <w:p>
+      <w:pPr>
+        <w:pStyle w:val="ListParagraph"/>
+        <w:numPr>
+          <w:ilvl w:val="0"/>
+          <w:numId w:val="5"/>
+        </w:numPr>
+        <w:spacing w:line="276" w:lineRule="auto"/>
+        <w:contextualSpacing w:val="0"/>
+        <w:rPr>
+          <w:rFonts w:ascii="Arial" w:hAnsi="Arial" w:cs="Arial"/>
+          <w:sz w:val="20"/>
+        </w:rPr>
+      </w:pPr>
+      <w:r>
+        <w:rPr>
+          <w:rFonts w:ascii="Arial" w:hAnsi="Arial" w:cs="Arial"/>
+          <w:sz w:val="20"/>
+        </w:rPr>
+        <w:t>&lt;Explain interview outline to give prospective client an idea of the purpose of the interview&gt;</w:t>
       </w:r>
     </w:p>
     <w:p>
@@ -1099,14 +1893,14 @@
           <w:szCs w:val="20"/>
           <w:shd w:val="clear" w:color="auto" w:fill="FFFFFF"/>
         </w:rPr>
-        <w:t>Are there any existing database systems/software that the company is using?</w:t>
+        <w:t>Through what means does the company currently keep track of the inventory for purchases?</w:t>
       </w:r>
     </w:p>
     <w:p>
       <w:pPr>
         <w:pStyle w:val="NormalWeb"/>
         <w:numPr>
-          <w:ilvl w:val="0"/>
+          <w:ilvl w:val="1"/>
           <w:numId w:val="5"/>
         </w:numPr>
         <w:shd w:val="clear" w:color="auto" w:fill="FFFFFF"/>
@@ -1128,14 +1922,54 @@
           <w:szCs w:val="20"/>
           <w:shd w:val="clear" w:color="auto" w:fill="FFFFFF"/>
         </w:rPr>
-        <w:t>Through what means do the company does in making the inventory for purchases currently?</w:t>
+        <w:t>Are there any existing database systems/software that the company is using?</w:t>
+      </w:r>
+      <w:r>
+        <w:rPr>
+          <w:rFonts w:ascii="Arial" w:hAnsi="Arial" w:cs="Arial"/>
+          <w:color w:val="141823"/>
+          <w:sz w:val="20"/>
+          <w:szCs w:val="20"/>
+          <w:shd w:val="clear" w:color="auto" w:fill="FFFFFF"/>
+        </w:rPr>
+        <w:t xml:space="preserve"> </w:t>
+      </w:r>
+      <w:r>
+        <w:rPr>
+          <w:rFonts w:ascii="Arial" w:hAnsi="Arial" w:cs="Arial"/>
+          <w:color w:val="141823"/>
+          <w:sz w:val="20"/>
+          <w:szCs w:val="20"/>
+          <w:shd w:val="clear" w:color="auto" w:fill="FFFFFF"/>
+        </w:rPr>
+        <w:t xml:space="preserve">&lt;Ask for </w:t>
+      </w:r>
+      <w:r>
+        <w:rPr>
+          <w:rFonts w:ascii="Arial" w:hAnsi="Arial" w:cs="Arial"/>
+          <w:color w:val="141823"/>
+          <w:sz w:val="20"/>
+          <w:szCs w:val="20"/>
+          <w:shd w:val="clear" w:color="auto" w:fill="FFFFFF"/>
+        </w:rPr>
+        <w:t xml:space="preserve">opportunity for a </w:t>
+      </w:r>
+      <w:r>
+        <w:rPr>
+          <w:rFonts w:ascii="Arial" w:hAnsi="Arial" w:cs="Arial"/>
+          <w:color w:val="141823"/>
+          <w:sz w:val="20"/>
+          <w:szCs w:val="20"/>
+          <w:shd w:val="clear" w:color="auto" w:fill="FFFFFF"/>
+        </w:rPr>
+        <w:t>Software Evaluation if possible&gt;</w:t>
       </w:r>
     </w:p>
     <w:p>
       <w:pPr>
         <w:pStyle w:val="NormalWeb"/>
         <w:numPr>
-          <w:ilvl w:val="0"/>
+          <w:ilvl w:val="2"/>
           <w:numId w:val="5"/>
         </w:numPr>
         <w:shd w:val="clear" w:color="auto" w:fill="FFFFFF"/>
@@ -1144,27 +1978,25 @@
         <w:textAlignment w:val="baseline"/>
         <w:rPr>
           <w:rFonts w:ascii="Arial" w:hAnsi="Arial" w:cs="Arial"/>
-          <w:color w:val="141823"/>
-          <w:sz w:val="20"/>
-          <w:szCs w:val="20"/>
-        </w:rPr>
-      </w:pPr>
-      <w:r>
-        <w:rPr>
-          <w:rFonts w:ascii="Arial" w:hAnsi="Arial" w:cs="Arial"/>
-          <w:color w:val="141823"/>
+          <w:sz w:val="20"/>
+          <w:szCs w:val="20"/>
+        </w:rPr>
+      </w:pPr>
+      <w:r>
+        <w:rPr>
+          <w:rFonts w:ascii="Arial" w:hAnsi="Arial" w:cs="Arial"/>
           <w:sz w:val="20"/>
           <w:szCs w:val="20"/>
           <w:shd w:val="clear" w:color="auto" w:fill="FFFFFF"/>
         </w:rPr>
-        <w:t>How is the data for purchases represented?</w:t>
+        <w:t>Observe interface</w:t>
       </w:r>
     </w:p>
     <w:p>
       <w:pPr>
         <w:pStyle w:val="NormalWeb"/>
         <w:numPr>
-          <w:ilvl w:val="0"/>
+          <w:ilvl w:val="2"/>
           <w:numId w:val="5"/>
         </w:numPr>
         <w:shd w:val="clear" w:color="auto" w:fill="FFFFFF"/>
@@ -1173,27 +2005,25 @@
         <w:textAlignment w:val="baseline"/>
         <w:rPr>
           <w:rFonts w:ascii="Arial" w:hAnsi="Arial" w:cs="Arial"/>
-          <w:color w:val="141823"/>
-          <w:sz w:val="20"/>
-          <w:szCs w:val="20"/>
-        </w:rPr>
-      </w:pPr>
-      <w:r>
-        <w:rPr>
-          <w:rFonts w:ascii="Arial" w:hAnsi="Arial" w:cs="Arial"/>
-          <w:color w:val="141823"/>
+          <w:sz w:val="20"/>
+          <w:szCs w:val="20"/>
+        </w:rPr>
+      </w:pPr>
+      <w:r>
+        <w:rPr>
+          <w:rFonts w:ascii="Arial" w:hAnsi="Arial" w:cs="Arial"/>
           <w:sz w:val="20"/>
           <w:szCs w:val="20"/>
           <w:shd w:val="clear" w:color="auto" w:fill="FFFFFF"/>
         </w:rPr>
-        <w:t>How is the data/ information gathered?</w:t>
+        <w:t>Observe functionalities</w:t>
       </w:r>
     </w:p>
     <w:p>
       <w:pPr>
         <w:pStyle w:val="NormalWeb"/>
         <w:numPr>
-          <w:ilvl w:val="0"/>
+          <w:ilvl w:val="2"/>
           <w:numId w:val="5"/>
         </w:numPr>
         <w:shd w:val="clear" w:color="auto" w:fill="FFFFFF"/>
@@ -1202,27 +2032,25 @@
         <w:textAlignment w:val="baseline"/>
         <w:rPr>
           <w:rFonts w:ascii="Arial" w:hAnsi="Arial" w:cs="Arial"/>
-          <w:color w:val="141823"/>
-          <w:sz w:val="20"/>
-          <w:szCs w:val="20"/>
-        </w:rPr>
-      </w:pPr>
-      <w:r>
-        <w:rPr>
-          <w:rFonts w:ascii="Arial" w:hAnsi="Arial" w:cs="Arial"/>
-          <w:color w:val="141823"/>
+          <w:sz w:val="20"/>
+          <w:szCs w:val="20"/>
+        </w:rPr>
+      </w:pPr>
+      <w:r>
+        <w:rPr>
+          <w:rFonts w:ascii="Arial" w:hAnsi="Arial" w:cs="Arial"/>
           <w:sz w:val="20"/>
           <w:szCs w:val="20"/>
           <w:shd w:val="clear" w:color="auto" w:fill="FFFFFF"/>
         </w:rPr>
-        <w:t>Who uses the data/information gathered?</w:t>
+        <w:t>Observe flaws.</w:t>
       </w:r>
     </w:p>
     <w:p>
       <w:pPr>
         <w:pStyle w:val="NormalWeb"/>
         <w:numPr>
-          <w:ilvl w:val="0"/>
+          <w:ilvl w:val="1"/>
           <w:numId w:val="5"/>
         </w:numPr>
         <w:shd w:val="clear" w:color="auto" w:fill="FFFFFF"/>
@@ -1231,20 +2059,33 @@
         <w:textAlignment w:val="baseline"/>
         <w:rPr>
           <w:rFonts w:ascii="Arial" w:hAnsi="Arial" w:cs="Arial"/>
-          <w:color w:val="141823"/>
-          <w:sz w:val="20"/>
-          <w:szCs w:val="20"/>
-        </w:rPr>
-      </w:pPr>
-      <w:r>
-        <w:rPr>
-          <w:rFonts w:ascii="Arial" w:hAnsi="Arial" w:cs="Arial"/>
-          <w:color w:val="141823"/>
-          <w:sz w:val="20"/>
-          <w:szCs w:val="20"/>
-          <w:shd w:val="clear" w:color="auto" w:fill="FFFFFF"/>
-        </w:rPr>
-        <w:t>How does the data/information affect the company?</w:t>
+          <w:sz w:val="20"/>
+          <w:szCs w:val="20"/>
+        </w:rPr>
+      </w:pPr>
+      <w:r>
+        <w:rPr>
+          <w:rFonts w:ascii="Arial" w:hAnsi="Arial" w:cs="Arial"/>
+          <w:sz w:val="20"/>
+          <w:szCs w:val="20"/>
+        </w:rPr>
+        <w:t xml:space="preserve">What reports do you currently receive from this </w:t>
+      </w:r>
+      <w:r>
+        <w:rPr>
+          <w:rFonts w:ascii="Arial" w:hAnsi="Arial" w:cs="Arial"/>
+          <w:sz w:val="20"/>
+          <w:szCs w:val="20"/>
+        </w:rPr>
+        <w:t>system or need? &lt;Request for a Document R</w:t>
+      </w:r>
+      <w:r>
+        <w:rPr>
+          <w:rFonts w:ascii="Arial" w:hAnsi="Arial" w:cs="Arial"/>
+          <w:sz w:val="20"/>
+          <w:szCs w:val="20"/>
+        </w:rPr>
+        <w:t>eview if possible&gt;</w:t>
       </w:r>
     </w:p>
     <w:p>
@@ -1268,19 +2109,28 @@
       <w:r>
         <w:rPr>
           <w:rFonts w:ascii="Arial" w:hAnsi="Arial" w:cs="Arial"/>
+          <w:sz w:val="20"/>
+          <w:szCs w:val="20"/>
+          <w:shd w:val="clear" w:color="auto" w:fill="FFFFFF"/>
+        </w:rPr>
+        <w:t xml:space="preserve">How is </w:t>
+      </w:r>
+      <w:r>
+        <w:rPr>
+          <w:rFonts w:ascii="Arial" w:hAnsi="Arial" w:cs="Arial"/>
           <w:color w:val="141823"/>
           <w:sz w:val="20"/>
           <w:szCs w:val="20"/>
           <w:shd w:val="clear" w:color="auto" w:fill="FFFFFF"/>
         </w:rPr>
-        <w:t>What are the different types of users that access the database?</w:t>
+        <w:t>the data for purchases represented?</w:t>
       </w:r>
     </w:p>
     <w:p>
       <w:pPr>
         <w:pStyle w:val="NormalWeb"/>
         <w:numPr>
-          <w:ilvl w:val="0"/>
+          <w:ilvl w:val="1"/>
           <w:numId w:val="5"/>
         </w:numPr>
         <w:shd w:val="clear" w:color="auto" w:fill="FFFFFF"/>
@@ -1302,7 +2152,34 @@
           <w:szCs w:val="20"/>
           <w:shd w:val="clear" w:color="auto" w:fill="FFFFFF"/>
         </w:rPr>
-        <w:t xml:space="preserve">What </w:t>
+        <w:t xml:space="preserve">How is the data/ information </w:t>
+      </w:r>
+      <w:r>
+        <w:rPr>
+          <w:rFonts w:ascii="Arial" w:hAnsi="Arial" w:cs="Arial"/>
+          <w:sz w:val="20"/>
+          <w:szCs w:val="20"/>
+          <w:shd w:val="clear" w:color="auto" w:fill="FFFFFF"/>
+        </w:rPr>
+        <w:t>for purchases</w:t>
+      </w:r>
+      <w:r>
+        <w:rPr>
+          <w:rFonts w:ascii="Arial" w:hAnsi="Arial" w:cs="Arial"/>
+          <w:sz w:val="20"/>
+          <w:szCs w:val="20"/>
+          <w:shd w:val="clear" w:color="auto" w:fill="FFFFFF"/>
+        </w:rPr>
+        <w:t xml:space="preserve"> </w:t>
+      </w:r>
+      <w:r>
+        <w:rPr>
+          <w:rFonts w:ascii="Arial" w:hAnsi="Arial" w:cs="Arial"/>
+          <w:sz w:val="20"/>
+          <w:szCs w:val="20"/>
+          <w:shd w:val="clear" w:color="auto" w:fill="FFFFFF"/>
+        </w:rPr>
+        <w:t xml:space="preserve">and transactions </w:t>
       </w:r>
       <w:r>
         <w:rPr>
@@ -1312,24 +2189,14 @@
           <w:szCs w:val="20"/>
           <w:shd w:val="clear" w:color="auto" w:fill="FFFFFF"/>
         </w:rPr>
-        <w:t>are the restrictions</w:t>
-      </w:r>
-      <w:r>
-        <w:rPr>
-          <w:rFonts w:ascii="Arial" w:hAnsi="Arial" w:cs="Arial"/>
-          <w:color w:val="141823"/>
-          <w:sz w:val="20"/>
-          <w:szCs w:val="20"/>
-          <w:shd w:val="clear" w:color="auto" w:fill="FFFFFF"/>
-        </w:rPr>
-        <w:t xml:space="preserve"> on these users?</w:t>
+        <w:t>gathered?</w:t>
       </w:r>
     </w:p>
     <w:p>
       <w:pPr>
         <w:pStyle w:val="NormalWeb"/>
         <w:numPr>
-          <w:ilvl w:val="0"/>
+          <w:ilvl w:val="1"/>
           <w:numId w:val="5"/>
         </w:numPr>
         <w:shd w:val="clear" w:color="auto" w:fill="FFFFFF"/>
@@ -1380,7 +2247,7 @@
           <w:szCs w:val="20"/>
           <w:shd w:val="clear" w:color="auto" w:fill="FFFFFF"/>
         </w:rPr>
-        <w:t>What is the relevance of these data to your customers?</w:t>
+        <w:t>Who uses the data/information gathered?</w:t>
       </w:r>
     </w:p>
     <w:p>
@@ -1409,14 +2276,14 @@
           <w:szCs w:val="20"/>
           <w:shd w:val="clear" w:color="auto" w:fill="FFFFFF"/>
         </w:rPr>
-        <w:t>What are the other information or requirements that are tied to the data?</w:t>
+        <w:t>What are the different types of users that access the database?</w:t>
       </w:r>
     </w:p>
     <w:p>
       <w:pPr>
         <w:pStyle w:val="NormalWeb"/>
         <w:numPr>
-          <w:ilvl w:val="0"/>
+          <w:ilvl w:val="1"/>
           <w:numId w:val="5"/>
         </w:numPr>
         <w:shd w:val="clear" w:color="auto" w:fill="FFFFFF"/>
@@ -1438,7 +2305,7 @@
           <w:szCs w:val="20"/>
           <w:shd w:val="clear" w:color="auto" w:fill="FFFFFF"/>
         </w:rPr>
-        <w:t xml:space="preserve">Have you encountered any problems or any incorrect information? </w:t>
+        <w:t xml:space="preserve">What </w:t>
       </w:r>
       <w:r>
         <w:rPr>
@@ -1448,36 +2315,153 @@
           <w:szCs w:val="20"/>
           <w:shd w:val="clear" w:color="auto" w:fill="FFFFFF"/>
         </w:rPr>
+        <w:t>are the restrictions</w:t>
+      </w:r>
+      <w:r>
+        <w:rPr>
+          <w:rFonts w:ascii="Arial" w:hAnsi="Arial" w:cs="Arial"/>
+          <w:color w:val="141823"/>
+          <w:sz w:val="20"/>
+          <w:szCs w:val="20"/>
+          <w:shd w:val="clear" w:color="auto" w:fill="FFFFFF"/>
+        </w:rPr>
+        <w:t xml:space="preserve"> on these users?</w:t>
+      </w:r>
+    </w:p>
+    <w:p>
+      <w:pPr>
+        <w:pStyle w:val="NormalWeb"/>
+        <w:numPr>
+          <w:ilvl w:val="0"/>
+          <w:numId w:val="5"/>
+        </w:numPr>
+        <w:shd w:val="clear" w:color="auto" w:fill="FFFFFF"/>
+        <w:spacing w:before="0" w:beforeAutospacing="0" w:after="0" w:afterAutospacing="0"/>
+        <w:jc w:val="both"/>
+        <w:textAlignment w:val="baseline"/>
+        <w:rPr>
+          <w:rFonts w:ascii="Arial" w:hAnsi="Arial" w:cs="Arial"/>
+          <w:sz w:val="20"/>
+          <w:szCs w:val="20"/>
+        </w:rPr>
+      </w:pPr>
+      <w:r>
+        <w:rPr>
+          <w:rFonts w:ascii="Arial" w:hAnsi="Arial" w:cs="Arial"/>
+          <w:sz w:val="20"/>
+          <w:szCs w:val="20"/>
+          <w:shd w:val="clear" w:color="auto" w:fill="FFFFFF"/>
+        </w:rPr>
+        <w:t xml:space="preserve">What problems do you encounter? </w:t>
+      </w:r>
+    </w:p>
+    <w:p>
+      <w:pPr>
+        <w:pStyle w:val="NormalWeb"/>
+        <w:numPr>
+          <w:ilvl w:val="1"/>
+          <w:numId w:val="5"/>
+        </w:numPr>
+        <w:shd w:val="clear" w:color="auto" w:fill="FFFFFF"/>
+        <w:spacing w:before="0" w:beforeAutospacing="0" w:after="0" w:afterAutospacing="0"/>
+        <w:jc w:val="both"/>
+        <w:textAlignment w:val="baseline"/>
+        <w:rPr>
+          <w:rFonts w:ascii="Arial" w:hAnsi="Arial" w:cs="Arial"/>
+          <w:color w:val="141823"/>
+          <w:sz w:val="20"/>
+          <w:szCs w:val="20"/>
+        </w:rPr>
+      </w:pPr>
+      <w:r>
+        <w:rPr>
+          <w:rFonts w:ascii="Arial" w:hAnsi="Arial" w:cs="Arial"/>
+          <w:color w:val="141823"/>
+          <w:sz w:val="20"/>
+          <w:szCs w:val="20"/>
+          <w:shd w:val="clear" w:color="auto" w:fill="FFFFFF"/>
+        </w:rPr>
         <w:t xml:space="preserve">What are the reasons for these problems to happen? </w:t>
       </w:r>
-      <w:r>
+    </w:p>
+    <w:p>
+      <w:pPr>
+        <w:pStyle w:val="NormalWeb"/>
+        <w:numPr>
+          <w:ilvl w:val="1"/>
+          <w:numId w:val="5"/>
+        </w:numPr>
+        <w:shd w:val="clear" w:color="auto" w:fill="FFFFFF"/>
+        <w:spacing w:before="0" w:beforeAutospacing="0" w:after="0" w:afterAutospacing="0"/>
+        <w:jc w:val="both"/>
+        <w:textAlignment w:val="baseline"/>
         <w:rPr>
           <w:rFonts w:ascii="Arial" w:hAnsi="Arial" w:cs="Arial"/>
           <w:color w:val="141823"/>
           <w:sz w:val="20"/>
           <w:szCs w:val="20"/>
+        </w:rPr>
+      </w:pPr>
+      <w:r>
+        <w:rPr>
+          <w:rFonts w:ascii="Arial" w:hAnsi="Arial" w:cs="Arial"/>
+          <w:color w:val="141823"/>
+          <w:sz w:val="20"/>
+          <w:szCs w:val="20"/>
           <w:shd w:val="clear" w:color="auto" w:fill="FFFFFF"/>
         </w:rPr>
-        <w:t>How do you handle these problems and incorrect information encountered?</w:t>
-      </w:r>
-    </w:p>
-    <w:p>
-      <w:pPr>
-        <w:rPr>
-          <w:rFonts w:ascii="Arial" w:hAnsi="Arial" w:cs="Arial"/>
-          <w:szCs w:val="20"/>
-        </w:rPr>
-      </w:pPr>
-    </w:p>
-    <w:p>
-      <w:pPr>
-        <w:rPr>
-          <w:rFonts w:ascii="Arial" w:hAnsi="Arial" w:cs="Arial"/>
-          <w:szCs w:val="20"/>
-        </w:rPr>
-      </w:pPr>
-      <w:bookmarkStart w:id="0" w:name="_GoBack"/>
-      <w:bookmarkEnd w:id="0"/>
+        <w:t>How do you handle these problems?</w:t>
+      </w:r>
+    </w:p>
+    <w:p>
+      <w:pPr>
+        <w:pStyle w:val="ListParagraph"/>
+        <w:numPr>
+          <w:ilvl w:val="0"/>
+          <w:numId w:val="5"/>
+        </w:numPr>
+        <w:spacing w:after="200" w:line="276" w:lineRule="auto"/>
+        <w:rPr>
+          <w:rFonts w:ascii="Arial" w:hAnsi="Arial" w:cs="Arial"/>
+          <w:sz w:val="20"/>
+        </w:rPr>
+      </w:pPr>
+      <w:r>
+        <w:rPr>
+          <w:rFonts w:ascii="Arial" w:hAnsi="Arial" w:cs="Arial"/>
+          <w:sz w:val="20"/>
+        </w:rPr>
+        <w:t>&lt;Summarize the points gathered from the interview. If new questions arise, inform client and ask&gt;</w:t>
+      </w:r>
+    </w:p>
+    <w:p>
+      <w:pPr>
+        <w:pStyle w:val="ListParagraph"/>
+        <w:numPr>
+          <w:ilvl w:val="0"/>
+          <w:numId w:val="5"/>
+        </w:numPr>
+        <w:spacing w:after="200" w:line="276" w:lineRule="auto"/>
+        <w:rPr>
+          <w:rFonts w:ascii="Arial" w:hAnsi="Arial" w:cs="Arial"/>
+          <w:sz w:val="20"/>
+        </w:rPr>
+      </w:pPr>
+      <w:r>
+        <w:rPr>
+          <w:rFonts w:ascii="Arial" w:hAnsi="Arial" w:cs="Arial"/>
+          <w:sz w:val="20"/>
+        </w:rPr>
+        <w:t>&lt;Thank client and ask for contact details (if lacking) for further correspondence&gt;</w:t>
+      </w:r>
+    </w:p>
+    <w:p>
+      <w:pPr>
+        <w:rPr>
+          <w:rFonts w:ascii="Arial" w:hAnsi="Arial" w:cs="Arial"/>
+          <w:szCs w:val="20"/>
+        </w:rPr>
+      </w:pPr>
     </w:p>
     <w:p>
       <w:pPr>
@@ -1544,14 +2528,65 @@
         </w:rPr>
         <w:t>List of Questions for Client 3:</w:t>
       </w:r>
-    </w:p>
-    <w:p>
-      <w:pPr>
-        <w:pStyle w:val="NormalWeb"/>
+      <w:r>
+        <w:rPr>
+          <w:rFonts w:ascii="Arial" w:hAnsi="Arial" w:cs="Arial"/>
+          <w:szCs w:val="20"/>
+        </w:rPr>
+        <w:t xml:space="preserve"> &lt;follow-up questions when necessary&gt;</w:t>
+      </w:r>
+    </w:p>
+    <w:p>
+      <w:pPr>
+        <w:pStyle w:val="ListParagraph"/>
         <w:numPr>
           <w:ilvl w:val="0"/>
           <w:numId w:val="24"/>
         </w:numPr>
+        <w:spacing w:line="276" w:lineRule="auto"/>
+        <w:contextualSpacing w:val="0"/>
+        <w:rPr>
+          <w:rFonts w:ascii="Arial" w:hAnsi="Arial" w:cs="Arial"/>
+          <w:sz w:val="20"/>
+        </w:rPr>
+      </w:pPr>
+      <w:r>
+        <w:rPr>
+          <w:rFonts w:ascii="Arial" w:hAnsi="Arial" w:cs="Arial"/>
+          <w:sz w:val="20"/>
+        </w:rPr>
+        <w:t>&lt;Formal introduction of members, degree program, and school&gt;</w:t>
+      </w:r>
+    </w:p>
+    <w:p>
+      <w:pPr>
+        <w:pStyle w:val="ListParagraph"/>
+        <w:numPr>
+          <w:ilvl w:val="0"/>
+          <w:numId w:val="24"/>
+        </w:numPr>
+        <w:spacing w:line="276" w:lineRule="auto"/>
+        <w:contextualSpacing w:val="0"/>
+        <w:rPr>
+          <w:rFonts w:ascii="Arial" w:hAnsi="Arial" w:cs="Arial"/>
+          <w:sz w:val="20"/>
+        </w:rPr>
+      </w:pPr>
+      <w:r>
+        <w:rPr>
+          <w:rFonts w:ascii="Arial" w:hAnsi="Arial" w:cs="Arial"/>
+          <w:sz w:val="20"/>
+        </w:rPr>
+        <w:t>&lt;Explain interview outline to give prospective client an idea of the purpose of the interview&gt;</w:t>
+      </w:r>
+    </w:p>
+    <w:p>
+      <w:pPr>
+        <w:pStyle w:val="NormalWeb"/>
+        <w:numPr>
+          <w:ilvl w:val="0"/>
+          <w:numId w:val="24"/>
+        </w:numPr>
         <w:spacing w:before="0" w:beforeAutospacing="0" w:after="0" w:afterAutospacing="0"/>
         <w:textAlignment w:val="baseline"/>
         <w:rPr>
@@ -1568,7 +2603,7 @@
           <w:sz w:val="20"/>
           <w:szCs w:val="20"/>
         </w:rPr>
-        <w:t>What do you think is the most important thing the software needs to do?</w:t>
+        <w:t>Who will be using the software?</w:t>
       </w:r>
     </w:p>
     <w:p>
@@ -1582,19 +2617,25 @@
         <w:textAlignment w:val="baseline"/>
         <w:rPr>
           <w:rFonts w:ascii="Arial" w:hAnsi="Arial" w:cs="Arial"/>
-          <w:color w:val="000000"/>
-          <w:sz w:val="20"/>
-          <w:szCs w:val="20"/>
-        </w:rPr>
-      </w:pPr>
-      <w:r>
-        <w:rPr>
-          <w:rFonts w:ascii="Arial" w:hAnsi="Arial" w:cs="Arial"/>
-          <w:color w:val="000000"/>
-          <w:sz w:val="20"/>
-          <w:szCs w:val="20"/>
-        </w:rPr>
-        <w:t>How do you compute for the building cost?</w:t>
+          <w:sz w:val="20"/>
+          <w:szCs w:val="20"/>
+        </w:rPr>
+      </w:pPr>
+      <w:r>
+        <w:rPr>
+          <w:rFonts w:ascii="Arial" w:hAnsi="Arial" w:cs="Arial"/>
+          <w:sz w:val="20"/>
+          <w:szCs w:val="20"/>
+        </w:rPr>
+        <w:t xml:space="preserve">What </w:t>
+      </w:r>
+      <w:r>
+        <w:rPr>
+          <w:rFonts w:ascii="Arial" w:hAnsi="Arial" w:cs="Arial"/>
+          <w:sz w:val="20"/>
+          <w:szCs w:val="20"/>
+        </w:rPr>
+        <w:t>will each of these users do in the software? What data can they access?</w:t>
       </w:r>
     </w:p>
     <w:p>
@@ -1620,7 +2661,59 @@
           <w:sz w:val="20"/>
           <w:szCs w:val="20"/>
         </w:rPr>
-        <w:t>What are the factors in determining the building cost? What kind of data are you dealing with?</w:t>
+        <w:t xml:space="preserve">Do you need credentials or an account to access parts of the software? </w:t>
+      </w:r>
+    </w:p>
+    <w:p>
+      <w:pPr>
+        <w:pStyle w:val="NormalWeb"/>
+        <w:numPr>
+          <w:ilvl w:val="2"/>
+          <w:numId w:val="24"/>
+        </w:numPr>
+        <w:spacing w:before="0" w:beforeAutospacing="0" w:after="0" w:afterAutospacing="0"/>
+        <w:textAlignment w:val="baseline"/>
+        <w:rPr>
+          <w:rFonts w:ascii="Arial" w:hAnsi="Arial" w:cs="Arial"/>
+          <w:color w:val="000000"/>
+          <w:sz w:val="20"/>
+          <w:szCs w:val="20"/>
+        </w:rPr>
+      </w:pPr>
+      <w:r>
+        <w:rPr>
+          <w:rFonts w:ascii="Arial" w:hAnsi="Arial" w:cs="Arial"/>
+          <w:color w:val="000000"/>
+          <w:sz w:val="20"/>
+          <w:szCs w:val="20"/>
+        </w:rPr>
+        <w:t>If so, what kinds of accounts are there?</w:t>
+      </w:r>
+    </w:p>
+    <w:p>
+      <w:pPr>
+        <w:pStyle w:val="NormalWeb"/>
+        <w:numPr>
+          <w:ilvl w:val="2"/>
+          <w:numId w:val="24"/>
+        </w:numPr>
+        <w:spacing w:before="0" w:beforeAutospacing="0" w:after="0" w:afterAutospacing="0"/>
+        <w:textAlignment w:val="baseline"/>
+        <w:rPr>
+          <w:rFonts w:ascii="Arial" w:hAnsi="Arial" w:cs="Arial"/>
+          <w:color w:val="000000"/>
+          <w:sz w:val="20"/>
+          <w:szCs w:val="20"/>
+        </w:rPr>
+      </w:pPr>
+      <w:r>
+        <w:rPr>
+          <w:rFonts w:ascii="Arial" w:hAnsi="Arial" w:cs="Arial"/>
+          <w:color w:val="000000"/>
+          <w:sz w:val="20"/>
+          <w:szCs w:val="20"/>
+        </w:rPr>
+        <w:t>What features should each kind of account be able to access?</w:t>
       </w:r>
     </w:p>
     <w:p>
@@ -1646,7 +2739,118 @@
           <w:sz w:val="20"/>
           <w:szCs w:val="20"/>
         </w:rPr>
+        <w:t>How do you compute for the building cost?</w:t>
+      </w:r>
+    </w:p>
+    <w:p>
+      <w:pPr>
+        <w:pStyle w:val="NormalWeb"/>
+        <w:numPr>
+          <w:ilvl w:val="2"/>
+          <w:numId w:val="24"/>
+        </w:numPr>
+        <w:spacing w:before="0" w:beforeAutospacing="0" w:after="0" w:afterAutospacing="0"/>
+        <w:textAlignment w:val="baseline"/>
+        <w:rPr>
+          <w:rFonts w:ascii="Arial" w:hAnsi="Arial" w:cs="Arial"/>
+          <w:color w:val="000000"/>
+          <w:sz w:val="20"/>
+          <w:szCs w:val="20"/>
+        </w:rPr>
+      </w:pPr>
+      <w:r>
+        <w:rPr>
+          <w:rFonts w:ascii="Arial" w:hAnsi="Arial" w:cs="Arial"/>
+          <w:color w:val="000000"/>
+          <w:sz w:val="20"/>
+          <w:szCs w:val="20"/>
+        </w:rPr>
+        <w:t xml:space="preserve">What are the factors in determining the building cost? What data </w:t>
+      </w:r>
+      <w:r>
+        <w:rPr>
+          <w:rFonts w:ascii="Arial" w:hAnsi="Arial" w:cs="Arial"/>
+          <w:sz w:val="20"/>
+          <w:szCs w:val="20"/>
+        </w:rPr>
+        <w:t>do you need</w:t>
+      </w:r>
+      <w:r>
+        <w:rPr>
+          <w:rFonts w:ascii="Arial" w:hAnsi="Arial" w:cs="Arial"/>
+          <w:color w:val="000000"/>
+          <w:sz w:val="20"/>
+          <w:szCs w:val="20"/>
+        </w:rPr>
+        <w:t>?</w:t>
+      </w:r>
+    </w:p>
+    <w:p>
+      <w:pPr>
+        <w:pStyle w:val="NormalWeb"/>
+        <w:numPr>
+          <w:ilvl w:val="2"/>
+          <w:numId w:val="24"/>
+        </w:numPr>
+        <w:spacing w:before="0" w:beforeAutospacing="0" w:after="0" w:afterAutospacing="0"/>
+        <w:textAlignment w:val="baseline"/>
+        <w:rPr>
+          <w:rFonts w:ascii="Arial" w:hAnsi="Arial" w:cs="Arial"/>
+          <w:color w:val="000000"/>
+          <w:sz w:val="20"/>
+          <w:szCs w:val="20"/>
+        </w:rPr>
+      </w:pPr>
+      <w:r>
+        <w:rPr>
+          <w:rFonts w:ascii="Arial" w:hAnsi="Arial" w:cs="Arial"/>
+          <w:color w:val="000000"/>
+          <w:sz w:val="20"/>
+          <w:szCs w:val="20"/>
+        </w:rPr>
+        <w:lastRenderedPageBreak/>
         <w:t>How do these factors affect the building cost?</w:t>
+      </w:r>
+      <w:r>
+        <w:rPr>
+          <w:rFonts w:ascii="Arial" w:hAnsi="Arial" w:cs="Arial"/>
+          <w:color w:val="000000"/>
+          <w:sz w:val="20"/>
+          <w:szCs w:val="20"/>
+        </w:rPr>
+        <w:t xml:space="preserve"> </w:t>
+      </w:r>
+    </w:p>
+    <w:p>
+      <w:pPr>
+        <w:pStyle w:val="NormalWeb"/>
+        <w:numPr>
+          <w:ilvl w:val="2"/>
+          <w:numId w:val="24"/>
+        </w:numPr>
+        <w:spacing w:before="0" w:beforeAutospacing="0" w:after="0" w:afterAutospacing="0"/>
+        <w:textAlignment w:val="baseline"/>
+        <w:rPr>
+          <w:rFonts w:ascii="Arial" w:hAnsi="Arial" w:cs="Arial"/>
+          <w:sz w:val="20"/>
+          <w:szCs w:val="20"/>
+        </w:rPr>
+      </w:pPr>
+      <w:r>
+        <w:rPr>
+          <w:rFonts w:ascii="Arial" w:hAnsi="Arial" w:cs="Arial"/>
+          <w:sz w:val="20"/>
+          <w:szCs w:val="20"/>
+        </w:rPr>
+        <w:t>What formula/e</w:t>
+      </w:r>
+      <w:r>
+        <w:rPr>
+          <w:rFonts w:ascii="Arial" w:hAnsi="Arial" w:cs="Arial"/>
+          <w:sz w:val="20"/>
+          <w:szCs w:val="20"/>
+        </w:rPr>
+        <w:t xml:space="preserve"> do you use?</w:t>
       </w:r>
     </w:p>
     <w:p>
@@ -1672,7 +2876,7 @@
           <w:sz w:val="20"/>
           <w:szCs w:val="20"/>
         </w:rPr>
-        <w:t>Who will be using the software?</w:t>
+        <w:t>On what platform should this software be available or installed?</w:t>
       </w:r>
     </w:p>
     <w:p>
@@ -1698,7 +2902,16 @@
           <w:sz w:val="20"/>
           <w:szCs w:val="20"/>
         </w:rPr>
-        <w:t>Is the software open to public?</w:t>
+        <w:t>Aside from final building cost, what other reports might you need?</w:t>
+      </w:r>
+      <w:r>
+        <w:rPr>
+          <w:rFonts w:ascii="Arial" w:hAnsi="Arial" w:cs="Arial"/>
+          <w:color w:val="000000"/>
+          <w:sz w:val="20"/>
+          <w:szCs w:val="20"/>
+        </w:rPr>
+        <w:t xml:space="preserve"> &lt;Request for Document Review if possible&gt;</w:t>
       </w:r>
     </w:p>
     <w:p>
@@ -1712,167 +2925,232 @@
         <w:textAlignment w:val="baseline"/>
         <w:rPr>
           <w:rFonts w:ascii="Arial" w:hAnsi="Arial" w:cs="Arial"/>
-          <w:color w:val="000000"/>
-          <w:sz w:val="20"/>
-          <w:szCs w:val="20"/>
-        </w:rPr>
-      </w:pPr>
-      <w:r>
-        <w:rPr>
-          <w:rFonts w:ascii="Arial" w:hAnsi="Arial" w:cs="Arial"/>
-          <w:color w:val="000000"/>
-          <w:sz w:val="20"/>
-          <w:szCs w:val="20"/>
-        </w:rPr>
-        <w:t xml:space="preserve">Do you need credentials or an account to access parts of the software? </w:t>
+          <w:sz w:val="20"/>
+          <w:szCs w:val="20"/>
+        </w:rPr>
+      </w:pPr>
+      <w:r>
+        <w:rPr>
+          <w:rFonts w:ascii="Arial" w:hAnsi="Arial" w:cs="Arial"/>
+          <w:sz w:val="20"/>
+          <w:szCs w:val="20"/>
+        </w:rPr>
+        <w:t>Who will need these reports?</w:t>
       </w:r>
     </w:p>
     <w:p>
       <w:pPr>
         <w:pStyle w:val="NormalWeb"/>
         <w:numPr>
-          <w:ilvl w:val="2"/>
+          <w:ilvl w:val="1"/>
           <w:numId w:val="24"/>
         </w:numPr>
         <w:spacing w:before="0" w:beforeAutospacing="0" w:after="0" w:afterAutospacing="0"/>
         <w:textAlignment w:val="baseline"/>
         <w:rPr>
           <w:rFonts w:ascii="Arial" w:hAnsi="Arial" w:cs="Arial"/>
-          <w:color w:val="000000"/>
-          <w:sz w:val="20"/>
-          <w:szCs w:val="20"/>
-        </w:rPr>
-      </w:pPr>
-      <w:r>
-        <w:rPr>
-          <w:rFonts w:ascii="Arial" w:hAnsi="Arial" w:cs="Arial"/>
-          <w:color w:val="000000"/>
-          <w:sz w:val="20"/>
-          <w:szCs w:val="20"/>
-        </w:rPr>
-        <w:t>If</w:t>
-      </w:r>
-      <w:r>
-        <w:rPr>
-          <w:rFonts w:ascii="Arial" w:hAnsi="Arial" w:cs="Arial"/>
-          <w:color w:val="000000"/>
-          <w:sz w:val="20"/>
-          <w:szCs w:val="20"/>
-        </w:rPr>
-        <w:t xml:space="preserve"> so, what kinds of accounts are there?</w:t>
+          <w:sz w:val="20"/>
+          <w:szCs w:val="20"/>
+        </w:rPr>
+      </w:pPr>
+      <w:r>
+        <w:rPr>
+          <w:rFonts w:ascii="Arial" w:hAnsi="Arial" w:cs="Arial"/>
+          <w:sz w:val="20"/>
+          <w:szCs w:val="20"/>
+        </w:rPr>
+        <w:t>How often will these reports be generated?</w:t>
       </w:r>
     </w:p>
     <w:p>
       <w:pPr>
         <w:pStyle w:val="NormalWeb"/>
         <w:numPr>
-          <w:ilvl w:val="2"/>
+          <w:ilvl w:val="1"/>
           <w:numId w:val="24"/>
         </w:numPr>
         <w:spacing w:before="0" w:beforeAutospacing="0" w:after="0" w:afterAutospacing="0"/>
         <w:textAlignment w:val="baseline"/>
         <w:rPr>
           <w:rFonts w:ascii="Arial" w:hAnsi="Arial" w:cs="Arial"/>
-          <w:color w:val="000000"/>
-          <w:sz w:val="20"/>
-          <w:szCs w:val="20"/>
-        </w:rPr>
-      </w:pPr>
-      <w:r>
-        <w:rPr>
-          <w:rFonts w:ascii="Arial" w:hAnsi="Arial" w:cs="Arial"/>
-          <w:color w:val="000000"/>
-          <w:sz w:val="20"/>
-          <w:szCs w:val="20"/>
-        </w:rPr>
-        <w:t>What features should each kind of account be able to access?</w:t>
-      </w:r>
-    </w:p>
-    <w:p>
-      <w:pPr>
-        <w:pStyle w:val="NormalWeb"/>
+          <w:sz w:val="20"/>
+          <w:szCs w:val="20"/>
+        </w:rPr>
+      </w:pPr>
+      <w:r>
+        <w:rPr>
+          <w:rFonts w:ascii="Arial" w:hAnsi="Arial" w:cs="Arial"/>
+          <w:sz w:val="20"/>
+          <w:szCs w:val="20"/>
+        </w:rPr>
+        <w:t>What will be in the reports? (Layout, content)</w:t>
+      </w:r>
+    </w:p>
+    <w:p>
+      <w:pPr>
+        <w:numPr>
+          <w:ilvl w:val="0"/>
+          <w:numId w:val="17"/>
+        </w:numPr>
+        <w:spacing w:line="240" w:lineRule="auto"/>
+        <w:textAlignment w:val="baseline"/>
+        <w:rPr>
+          <w:rFonts w:ascii="Arial" w:eastAsia="Times New Roman" w:hAnsi="Arial" w:cs="Arial"/>
+          <w:color w:val="000000"/>
+          <w:szCs w:val="20"/>
+        </w:rPr>
+      </w:pPr>
+      <w:r>
+        <w:rPr>
+          <w:rFonts w:ascii="Arial" w:hAnsi="Arial" w:cs="Arial"/>
+          <w:color w:val="000000"/>
+          <w:szCs w:val="20"/>
+        </w:rPr>
+        <w:t>Do you have any current system that we may look at for reference?</w:t>
+      </w:r>
+      <w:r>
+        <w:rPr>
+          <w:rFonts w:ascii="Arial" w:eastAsia="Times New Roman" w:hAnsi="Arial" w:cs="Arial"/>
+          <w:color w:val="000000"/>
+          <w:szCs w:val="20"/>
+        </w:rPr>
+        <w:t>&lt;Ask for possible software evaluation&gt;</w:t>
+      </w:r>
+    </w:p>
+    <w:p>
+      <w:pPr>
+        <w:numPr>
+          <w:ilvl w:val="1"/>
+          <w:numId w:val="17"/>
+        </w:numPr>
+        <w:spacing w:line="240" w:lineRule="auto"/>
+        <w:textAlignment w:val="baseline"/>
+        <w:rPr>
+          <w:rFonts w:ascii="Arial" w:eastAsia="Times New Roman" w:hAnsi="Arial" w:cs="Arial"/>
+          <w:color w:val="000000"/>
+          <w:szCs w:val="20"/>
+        </w:rPr>
+      </w:pPr>
+      <w:r>
+        <w:rPr>
+          <w:rFonts w:ascii="Arial" w:eastAsia="Times New Roman" w:hAnsi="Arial" w:cs="Arial"/>
+          <w:color w:val="000000"/>
+          <w:szCs w:val="20"/>
+        </w:rPr>
+        <w:t xml:space="preserve">What </w:t>
+      </w:r>
+      <w:commentRangeStart w:id="3"/>
+      <w:r>
+        <w:rPr>
+          <w:rFonts w:ascii="Arial" w:eastAsia="Times New Roman" w:hAnsi="Arial" w:cs="Arial"/>
+          <w:color w:val="000000"/>
+          <w:szCs w:val="20"/>
+        </w:rPr>
+        <w:t>flaws</w:t>
+      </w:r>
+      <w:commentRangeEnd w:id="3"/>
+      <w:r>
+        <w:rPr>
+          <w:rStyle w:val="CommentReference"/>
+        </w:rPr>
+        <w:commentReference w:id="3"/>
+      </w:r>
+      <w:r>
+        <w:rPr>
+          <w:rFonts w:ascii="Arial" w:eastAsia="Times New Roman" w:hAnsi="Arial" w:cs="Arial"/>
+          <w:color w:val="000000"/>
+          <w:szCs w:val="20"/>
+        </w:rPr>
+        <w:t xml:space="preserve"> do you experience in using the system? </w:t>
+      </w:r>
+    </w:p>
+    <w:p>
+      <w:pPr>
+        <w:numPr>
+          <w:ilvl w:val="2"/>
+          <w:numId w:val="17"/>
+        </w:numPr>
+        <w:spacing w:line="240" w:lineRule="auto"/>
+        <w:textAlignment w:val="baseline"/>
+        <w:rPr>
+          <w:rFonts w:ascii="Arial" w:eastAsia="Times New Roman" w:hAnsi="Arial" w:cs="Arial"/>
+          <w:color w:val="000000"/>
+          <w:szCs w:val="20"/>
+        </w:rPr>
+      </w:pPr>
+      <w:r>
+        <w:rPr>
+          <w:rFonts w:ascii="Arial" w:eastAsia="Times New Roman" w:hAnsi="Arial" w:cs="Arial"/>
+          <w:color w:val="000000"/>
+          <w:szCs w:val="20"/>
+        </w:rPr>
+        <w:t>Features that are lacking</w:t>
+      </w:r>
+    </w:p>
+    <w:p>
+      <w:pPr>
+        <w:numPr>
+          <w:ilvl w:val="2"/>
+          <w:numId w:val="17"/>
+        </w:numPr>
+        <w:spacing w:line="240" w:lineRule="auto"/>
+        <w:textAlignment w:val="baseline"/>
+        <w:rPr>
+          <w:rFonts w:ascii="Arial" w:eastAsia="Times New Roman" w:hAnsi="Arial" w:cs="Arial"/>
+          <w:color w:val="000000"/>
+          <w:szCs w:val="20"/>
+        </w:rPr>
+      </w:pPr>
+      <w:r>
+        <w:rPr>
+          <w:rFonts w:ascii="Arial" w:eastAsia="Times New Roman" w:hAnsi="Arial" w:cs="Arial"/>
+          <w:color w:val="000000"/>
+          <w:szCs w:val="20"/>
+        </w:rPr>
+        <w:t>Features that can be improved</w:t>
+      </w:r>
+    </w:p>
+    <w:p>
+      <w:pPr>
+        <w:pStyle w:val="ListParagraph"/>
         <w:numPr>
           <w:ilvl w:val="0"/>
           <w:numId w:val="24"/>
         </w:numPr>
-        <w:spacing w:before="0" w:beforeAutospacing="0" w:after="0" w:afterAutospacing="0"/>
-        <w:textAlignment w:val="baseline"/>
-        <w:rPr>
-          <w:rFonts w:ascii="Arial" w:hAnsi="Arial" w:cs="Arial"/>
-          <w:color w:val="000000"/>
-          <w:sz w:val="20"/>
-          <w:szCs w:val="20"/>
-        </w:rPr>
-      </w:pPr>
-      <w:r>
-        <w:rPr>
-          <w:rFonts w:ascii="Arial" w:hAnsi="Arial" w:cs="Arial"/>
-          <w:color w:val="000000"/>
-          <w:sz w:val="20"/>
-          <w:szCs w:val="20"/>
-        </w:rPr>
-        <w:t>On what platform should this software be available or installed?</w:t>
-      </w:r>
-    </w:p>
-    <w:p>
-      <w:pPr>
-        <w:pStyle w:val="NormalWeb"/>
+        <w:spacing w:after="200" w:line="276" w:lineRule="auto"/>
+        <w:rPr>
+          <w:rFonts w:ascii="Arial" w:hAnsi="Arial" w:cs="Arial"/>
+          <w:sz w:val="20"/>
+        </w:rPr>
+      </w:pPr>
+      <w:r>
+        <w:rPr>
+          <w:rFonts w:ascii="Arial" w:hAnsi="Arial" w:cs="Arial"/>
+          <w:sz w:val="20"/>
+        </w:rPr>
+        <w:t>&lt;Summarize the points gathered from the interview. If new questions arise, inform client and ask&gt;</w:t>
+      </w:r>
+    </w:p>
+    <w:p>
+      <w:pPr>
+        <w:pStyle w:val="ListParagraph"/>
         <w:numPr>
           <w:ilvl w:val="0"/>
           <w:numId w:val="24"/>
         </w:numPr>
-        <w:spacing w:before="0" w:beforeAutospacing="0" w:after="0" w:afterAutospacing="0"/>
-        <w:textAlignment w:val="baseline"/>
-        <w:rPr>
-          <w:rFonts w:ascii="Arial" w:hAnsi="Arial" w:cs="Arial"/>
-          <w:color w:val="000000"/>
-          <w:sz w:val="20"/>
-          <w:szCs w:val="20"/>
-        </w:rPr>
-      </w:pPr>
-      <w:r>
-        <w:rPr>
-          <w:rFonts w:ascii="Arial" w:hAnsi="Arial" w:cs="Arial"/>
-          <w:color w:val="000000"/>
-          <w:sz w:val="20"/>
-          <w:szCs w:val="20"/>
-        </w:rPr>
-        <w:t>Aside from final building cost, what other reports might you need?</w:t>
-      </w:r>
-    </w:p>
-    <w:p>
-      <w:pPr>
-        <w:pStyle w:val="NormalWeb"/>
-        <w:numPr>
-          <w:ilvl w:val="0"/>
-          <w:numId w:val="24"/>
-        </w:numPr>
-        <w:spacing w:before="0" w:beforeAutospacing="0" w:after="0" w:afterAutospacing="0"/>
-        <w:textAlignment w:val="baseline"/>
-        <w:rPr>
-          <w:rFonts w:ascii="Arial" w:hAnsi="Arial" w:cs="Arial"/>
-          <w:color w:val="000000"/>
-          <w:sz w:val="20"/>
-          <w:szCs w:val="20"/>
-        </w:rPr>
-      </w:pPr>
-      <w:r>
-        <w:rPr>
-          <w:rFonts w:ascii="Arial" w:hAnsi="Arial" w:cs="Arial"/>
-          <w:color w:val="000000"/>
-          <w:sz w:val="20"/>
-          <w:szCs w:val="20"/>
-        </w:rPr>
-        <w:t>Do you have any current system that we may look at for reference?</w:t>
-      </w:r>
-    </w:p>
-    <w:p>
-      <w:pPr>
-        <w:rPr>
-          <w:rFonts w:ascii="Arial" w:hAnsi="Arial" w:cs="Arial"/>
-          <w:szCs w:val="20"/>
-        </w:rPr>
-      </w:pPr>
+        <w:spacing w:after="200" w:line="276" w:lineRule="auto"/>
+        <w:rPr>
+          <w:rFonts w:ascii="Arial" w:hAnsi="Arial" w:cs="Arial"/>
+          <w:szCs w:val="20"/>
+        </w:rPr>
+      </w:pPr>
+      <w:r>
+        <w:rPr>
+          <w:rFonts w:ascii="Arial" w:hAnsi="Arial" w:cs="Arial"/>
+          <w:sz w:val="20"/>
+        </w:rPr>
+        <w:t>&lt;Thank client and ask for contact details (if lacking) for further correspondence&gt;</w:t>
+      </w:r>
     </w:p>
     <w:sectPr>
       <w:pgSz w:w="12240" w:h="15840"/>
@@ -1884,6 +3162,59 @@
 </w:document>
 </file>
 
+<file path=word/comments.xml><?xml version="1.0" encoding="utf-8"?>
+<w:comments xmlns:wpc="http://schemas.microsoft.com/office/word/2010/wordprocessingCanvas" xmlns:mc="http://schemas.openxmlformats.org/markup-compatibility/2006" xmlns:o="urn:schemas-microsoft-com:office:office" xmlns:r="http://schemas.openxmlformats.org/officeDocument/2006/relationships" xmlns:m="http://schemas.openxmlformats.org/officeDocument/2006/math" xmlns:v="urn:schemas-microsoft-com:vml" xmlns:wp14="http://schemas.microsoft.com/office/word/2010/wordprocessingDrawing" xmlns:wp="http://schemas.openxmlformats.org/drawingml/2006/wordprocessingDrawing" xmlns:w10="urn:schemas-microsoft-com:office:word" xmlns:w="http://schemas.openxmlformats.org/wordprocessingml/2006/main" xmlns:w14="http://schemas.microsoft.com/office/word/2010/wordml" xmlns:wpg="http://schemas.microsoft.com/office/word/2010/wordprocessingGroup" xmlns:wpi="http://schemas.microsoft.com/office/word/2010/wordprocessingInk" xmlns:wne="http://schemas.microsoft.com/office/word/2006/wordml" xmlns:wps="http://schemas.microsoft.com/office/word/2010/wordprocessingShape" mc:Ignorable="w14 wp14">
+  <w:comment w:id="0" w:author="Ethel Ong" w:date="2015-01-19T17:57:00Z" w:initials="EO">
+    <w:p>
+      <w:pPr>
+        <w:pStyle w:val="CommentText"/>
+      </w:pPr>
+      <w:r>
+        <w:rPr>
+          <w:rStyle w:val="CommentReference"/>
+        </w:rPr>
+        <w:annotationRef/>
+      </w:r>
+      <w:r>
+        <w:t>You immediately asked for flaws in the existing system, sparking biases that your proposed system might be better. You should ask first what features are existing in the current system, the strengths of these features, before asking what are lacking.</w:t>
+      </w:r>
+    </w:p>
+  </w:comment>
+  <w:comment w:id="1" w:author="Ethel Ong" w:date="2015-01-19T17:57:00Z" w:initials="EO">
+    <w:p>
+      <w:pPr>
+        <w:pStyle w:val="CommentText"/>
+      </w:pPr>
+      <w:r>
+        <w:rPr>
+          <w:rStyle w:val="CommentReference"/>
+        </w:rPr>
+        <w:annotationRef/>
+      </w:r>
+      <w:r>
+        <w:t>You may have to explain the rationale for this question, i.e., there may be an existing system whose features they would want you to duplicate.</w:t>
+      </w:r>
+    </w:p>
+  </w:comment>
+  <w:comment w:id="3" w:author="Ethel Ong" w:date="2015-01-19T19:42:00Z" w:initials="EO">
+    <w:p>
+      <w:pPr>
+        <w:pStyle w:val="CommentText"/>
+      </w:pPr>
+      <w:r>
+        <w:rPr>
+          <w:rStyle w:val="CommentReference"/>
+        </w:rPr>
+        <w:annotationRef/>
+      </w:r>
+      <w:r>
+        <w:t>You immediately asked for flaws in the existing system, sparking biases that your proposed system might be better. You should ask first what features are existing in the current system, the strengths of these features, before asking what are lacking.</w:t>
+      </w:r>
+    </w:p>
+  </w:comment>
+</w:comments>
+</file>
+
 <file path=word/numbering.xml><?xml version="1.0" encoding="utf-8"?>
 <w:numbering xmlns:wpc="http://schemas.microsoft.com/office/word/2010/wordprocessingCanvas" xmlns:mc="http://schemas.openxmlformats.org/markup-compatibility/2006" xmlns:o="urn:schemas-microsoft-com:office:office" xmlns:r="http://schemas.openxmlformats.org/officeDocument/2006/relationships" xmlns:m="http://schemas.openxmlformats.org/officeDocument/2006/math" xmlns:v="urn:schemas-microsoft-com:vml" xmlns:wp14="http://schemas.microsoft.com/office/word/2010/wordprocessingDrawing" xmlns:wp="http://schemas.openxmlformats.org/drawingml/2006/wordprocessingDrawing" xmlns:w10="urn:schemas-microsoft-com:office:word" xmlns:w="http://schemas.openxmlformats.org/wordprocessingml/2006/main" xmlns:w14="http://schemas.microsoft.com/office/word/2010/wordml" xmlns:wpg="http://schemas.microsoft.com/office/word/2010/wordprocessingGroup" xmlns:wpi="http://schemas.microsoft.com/office/word/2010/wordprocessingInk" xmlns:wne="http://schemas.microsoft.com/office/word/2006/wordml" xmlns:wps="http://schemas.microsoft.com/office/word/2010/wordprocessingShape" mc:Ignorable="w14 wp14">
   <w:abstractNum w:abstractNumId="0">
@@ -2110,7 +3441,7 @@
         <w:szCs w:val="20"/>
       </w:rPr>
     </w:lvl>
-    <w:lvl w:ilvl="1" w:tplc="04090019" w:tentative="1">
+    <w:lvl w:ilvl="1" w:tplc="04090019">
       <w:start w:val="1"/>
       <w:numFmt w:val="lowerLetter"/>
       <w:lvlText w:val="%2."/>
@@ -2119,7 +3450,7 @@
         <w:ind w:left="1440" w:hanging="360"/>
       </w:pPr>
     </w:lvl>
-    <w:lvl w:ilvl="2" w:tplc="0409001B" w:tentative="1">
+    <w:lvl w:ilvl="2" w:tplc="0409001B">
       <w:start w:val="1"/>
       <w:numFmt w:val="lowerRoman"/>
       <w:lvlText w:val="%3."/>
@@ -2410,6 +3741,92 @@
     </w:lvl>
   </w:abstractNum>
   <w:abstractNum w:abstractNumId="5">
+    <w:nsid w:val="2CE33C16"/>
+    <w:multiLevelType w:val="hybridMultilevel"/>
+    <w:tmpl w:val="94D638E4"/>
+    <w:lvl w:ilvl="0" w:tplc="0409000F">
+      <w:start w:val="1"/>
+      <w:numFmt w:val="decimal"/>
+      <w:lvlText w:val="%1."/>
+      <w:lvlJc w:val="left"/>
+      <w:pPr>
+        <w:ind w:left="720" w:hanging="360"/>
+      </w:pPr>
+    </w:lvl>
+    <w:lvl w:ilvl="1" w:tplc="04090019">
+      <w:start w:val="1"/>
+      <w:numFmt w:val="lowerLetter"/>
+      <w:lvlText w:val="%2."/>
+      <w:lvlJc w:val="left"/>
+      <w:pPr>
+        <w:ind w:left="1440" w:hanging="360"/>
+      </w:pPr>
+    </w:lvl>
+    <w:lvl w:ilvl="2" w:tplc="0409001B">
+      <w:start w:val="1"/>
+      <w:numFmt w:val="lowerRoman"/>
+      <w:lvlText w:val="%3."/>
+      <w:lvlJc w:val="right"/>
+      <w:pPr>
+        <w:ind w:left="2160" w:hanging="180"/>
+      </w:pPr>
+    </w:lvl>
+    <w:lvl w:ilvl="3" w:tplc="0409000F" w:tentative="1">
+      <w:start w:val="1"/>
+      <w:numFmt w:val="decimal"/>
+      <w:lvlText w:val="%4."/>
+      <w:lvlJc w:val="left"/>
+      <w:pPr>
+        <w:ind w:left="2880" w:hanging="360"/>
+      </w:pPr>
+    </w:lvl>
+    <w:lvl w:ilvl="4" w:tplc="04090019" w:tentative="1">
+      <w:start w:val="1"/>
+      <w:numFmt w:val="lowerLetter"/>
+      <w:lvlText w:val="%5."/>
+      <w:lvlJc w:val="left"/>
+      <w:pPr>
+        <w:ind w:left="3600" w:hanging="360"/>
+      </w:pPr>
+    </w:lvl>
+    <w:lvl w:ilvl="5" w:tplc="0409001B" w:tentative="1">
+      <w:start w:val="1"/>
+      <w:numFmt w:val="lowerRoman"/>
+      <w:lvlText w:val="%6."/>
+      <w:lvlJc w:val="right"/>
+      <w:pPr>
+        <w:ind w:left="4320" w:hanging="180"/>
+      </w:pPr>
+    </w:lvl>
+    <w:lvl w:ilvl="6" w:tplc="0409000F" w:tentative="1">
+      <w:start w:val="1"/>
+      <w:numFmt w:val="decimal"/>
+      <w:lvlText w:val="%7."/>
+      <w:lvlJc w:val="left"/>
+      <w:pPr>
+        <w:ind w:left="5040" w:hanging="360"/>
+      </w:pPr>
+    </w:lvl>
+    <w:lvl w:ilvl="7" w:tplc="04090019" w:tentative="1">
+      <w:start w:val="1"/>
+      <w:numFmt w:val="lowerLetter"/>
+      <w:lvlText w:val="%8."/>
+      <w:lvlJc w:val="left"/>
+      <w:pPr>
+        <w:ind w:left="5760" w:hanging="360"/>
+      </w:pPr>
+    </w:lvl>
+    <w:lvl w:ilvl="8" w:tplc="0409001B" w:tentative="1">
+      <w:start w:val="1"/>
+      <w:numFmt w:val="lowerRoman"/>
+      <w:lvlText w:val="%9."/>
+      <w:lvlJc w:val="right"/>
+      <w:pPr>
+        <w:ind w:left="6480" w:hanging="180"/>
+      </w:pPr>
+    </w:lvl>
+  </w:abstractNum>
+  <w:abstractNum w:abstractNumId="6">
     <w:nsid w:val="2D264DBC"/>
     <w:multiLevelType w:val="hybridMultilevel"/>
     <w:tmpl w:val="C3263FEC"/>
@@ -2495,7 +3912,7 @@
       </w:pPr>
     </w:lvl>
   </w:abstractNum>
-  <w:abstractNum w:abstractNumId="6">
+  <w:abstractNum w:abstractNumId="7">
     <w:nsid w:val="2DDC1E12"/>
     <w:multiLevelType w:val="multilevel"/>
     <w:tmpl w:val="B44073A4"/>
@@ -2608,7 +4025,7 @@
       </w:pPr>
     </w:lvl>
   </w:abstractNum>
-  <w:abstractNum w:abstractNumId="7">
+  <w:abstractNum w:abstractNumId="8">
     <w:nsid w:val="3C570318"/>
     <w:multiLevelType w:val="hybridMultilevel"/>
     <w:tmpl w:val="C84236FC"/>
@@ -2721,7 +4138,7 @@
       </w:rPr>
     </w:lvl>
   </w:abstractNum>
-  <w:abstractNum w:abstractNumId="8">
+  <w:abstractNum w:abstractNumId="9">
     <w:nsid w:val="513F189D"/>
     <w:multiLevelType w:val="hybridMultilevel"/>
     <w:tmpl w:val="797E4CCE"/>
@@ -2813,7 +4230,7 @@
       </w:pPr>
     </w:lvl>
   </w:abstractNum>
-  <w:abstractNum w:abstractNumId="9">
+  <w:abstractNum w:abstractNumId="10">
     <w:nsid w:val="5C3530EF"/>
     <w:multiLevelType w:val="multilevel"/>
     <w:tmpl w:val="FB188B42"/>
@@ -2926,7 +4343,7 @@
       </w:pPr>
     </w:lvl>
   </w:abstractNum>
-  <w:abstractNum w:abstractNumId="10">
+  <w:abstractNum w:abstractNumId="11">
     <w:nsid w:val="61C212B3"/>
     <w:multiLevelType w:val="hybridMultilevel"/>
     <w:tmpl w:val="1610A580"/>
@@ -3016,11 +4433,100 @@
       </w:pPr>
     </w:lvl>
   </w:abstractNum>
-  <w:abstractNum w:abstractNumId="11">
+  <w:abstractNum w:abstractNumId="12">
+    <w:nsid w:val="694120FD"/>
+    <w:multiLevelType w:val="hybridMultilevel"/>
+    <w:tmpl w:val="B1626FD2"/>
+    <w:lvl w:ilvl="0" w:tplc="0409000F">
+      <w:start w:val="1"/>
+      <w:numFmt w:val="decimal"/>
+      <w:lvlText w:val="%1."/>
+      <w:lvlJc w:val="left"/>
+      <w:pPr>
+        <w:ind w:left="720" w:hanging="360"/>
+      </w:pPr>
+    </w:lvl>
+    <w:lvl w:ilvl="1" w:tplc="04090019">
+      <w:start w:val="1"/>
+      <w:numFmt w:val="lowerLetter"/>
+      <w:lvlText w:val="%2."/>
+      <w:lvlJc w:val="left"/>
+      <w:pPr>
+        <w:ind w:left="1440" w:hanging="360"/>
+      </w:pPr>
+    </w:lvl>
+    <w:lvl w:ilvl="2" w:tplc="04090001">
+      <w:start w:val="1"/>
+      <w:numFmt w:val="bullet"/>
+      <w:lvlText w:val=""/>
+      <w:lvlJc w:val="left"/>
+      <w:pPr>
+        <w:ind w:left="2340" w:hanging="360"/>
+      </w:pPr>
+      <w:rPr>
+        <w:rFonts w:ascii="Symbol" w:hAnsi="Symbol" w:hint="default"/>
+      </w:rPr>
+    </w:lvl>
+    <w:lvl w:ilvl="3" w:tplc="0409000F">
+      <w:start w:val="1"/>
+      <w:numFmt w:val="decimal"/>
+      <w:lvlText w:val="%4."/>
+      <w:lvlJc w:val="left"/>
+      <w:pPr>
+        <w:ind w:left="2880" w:hanging="360"/>
+      </w:pPr>
+    </w:lvl>
+    <w:lvl w:ilvl="4" w:tplc="04090019">
+      <w:start w:val="1"/>
+      <w:numFmt w:val="lowerLetter"/>
+      <w:lvlText w:val="%5."/>
+      <w:lvlJc w:val="left"/>
+      <w:pPr>
+        <w:ind w:left="3600" w:hanging="360"/>
+      </w:pPr>
+    </w:lvl>
+    <w:lvl w:ilvl="5" w:tplc="0409001B" w:tentative="1">
+      <w:start w:val="1"/>
+      <w:numFmt w:val="lowerRoman"/>
+      <w:lvlText w:val="%6."/>
+      <w:lvlJc w:val="right"/>
+      <w:pPr>
+        <w:ind w:left="4320" w:hanging="180"/>
+      </w:pPr>
+    </w:lvl>
+    <w:lvl w:ilvl="6" w:tplc="0409000F" w:tentative="1">
+      <w:start w:val="1"/>
+      <w:numFmt w:val="decimal"/>
+      <w:lvlText w:val="%7."/>
+      <w:lvlJc w:val="left"/>
+      <w:pPr>
+        <w:ind w:left="5040" w:hanging="360"/>
+      </w:pPr>
+    </w:lvl>
+    <w:lvl w:ilvl="7" w:tplc="04090019" w:tentative="1">
+      <w:start w:val="1"/>
+      <w:numFmt w:val="lowerLetter"/>
+      <w:lvlText w:val="%8."/>
+      <w:lvlJc w:val="left"/>
+      <w:pPr>
+        <w:ind w:left="5760" w:hanging="360"/>
+      </w:pPr>
+    </w:lvl>
+    <w:lvl w:ilvl="8" w:tplc="0409001B" w:tentative="1">
+      <w:start w:val="1"/>
+      <w:numFmt w:val="lowerRoman"/>
+      <w:lvlText w:val="%9."/>
+      <w:lvlJc w:val="right"/>
+      <w:pPr>
+        <w:ind w:left="6480" w:hanging="180"/>
+      </w:pPr>
+    </w:lvl>
+  </w:abstractNum>
+  <w:abstractNum w:abstractNumId="13">
     <w:nsid w:val="69BB6BDD"/>
     <w:multiLevelType w:val="hybridMultilevel"/>
-    <w:tmpl w:val="AA74902A"/>
-    <w:lvl w:ilvl="0" w:tplc="0409000F">
+    <w:tmpl w:val="E4088F0E"/>
+    <w:lvl w:ilvl="0" w:tplc="ADDA39E0">
       <w:start w:val="1"/>
       <w:numFmt w:val="decimal"/>
       <w:lvlText w:val="%1."/>
@@ -3028,6 +4534,9 @@
       <w:pPr>
         <w:ind w:left="720" w:hanging="360"/>
       </w:pPr>
+      <w:rPr>
+        <w:sz w:val="20"/>
+      </w:rPr>
     </w:lvl>
     <w:lvl w:ilvl="1" w:tplc="04090019">
       <w:start w:val="1"/>
@@ -3102,7 +4611,7 @@
       </w:pPr>
     </w:lvl>
   </w:abstractNum>
-  <w:abstractNum w:abstractNumId="12">
+  <w:abstractNum w:abstractNumId="14">
     <w:nsid w:val="7B9B49D0"/>
     <w:multiLevelType w:val="hybridMultilevel"/>
     <w:tmpl w:val="DECCDC08"/>
@@ -3188,17 +4697,130 @@
       </w:pPr>
     </w:lvl>
   </w:abstractNum>
+  <w:abstractNum w:abstractNumId="15">
+    <w:nsid w:val="7F4D048F"/>
+    <w:multiLevelType w:val="hybridMultilevel"/>
+    <w:tmpl w:val="38CEC90E"/>
+    <w:lvl w:ilvl="0" w:tplc="04090001">
+      <w:start w:val="1"/>
+      <w:numFmt w:val="bullet"/>
+      <w:lvlText w:val=""/>
+      <w:lvlJc w:val="left"/>
+      <w:pPr>
+        <w:ind w:left="720" w:hanging="360"/>
+      </w:pPr>
+      <w:rPr>
+        <w:rFonts w:ascii="Symbol" w:hAnsi="Symbol" w:hint="default"/>
+      </w:rPr>
+    </w:lvl>
+    <w:lvl w:ilvl="1" w:tplc="04090003" w:tentative="1">
+      <w:start w:val="1"/>
+      <w:numFmt w:val="bullet"/>
+      <w:lvlText w:val="o"/>
+      <w:lvlJc w:val="left"/>
+      <w:pPr>
+        <w:ind w:left="1440" w:hanging="360"/>
+      </w:pPr>
+      <w:rPr>
+        <w:rFonts w:ascii="Courier New" w:hAnsi="Courier New" w:cs="Courier New" w:hint="default"/>
+      </w:rPr>
+    </w:lvl>
+    <w:lvl w:ilvl="2" w:tplc="04090005" w:tentative="1">
+      <w:start w:val="1"/>
+      <w:numFmt w:val="bullet"/>
+      <w:lvlText w:val=""/>
+      <w:lvlJc w:val="left"/>
+      <w:pPr>
+        <w:ind w:left="2160" w:hanging="360"/>
+      </w:pPr>
+      <w:rPr>
+        <w:rFonts w:ascii="Wingdings" w:hAnsi="Wingdings" w:hint="default"/>
+      </w:rPr>
+    </w:lvl>
+    <w:lvl w:ilvl="3" w:tplc="04090001" w:tentative="1">
+      <w:start w:val="1"/>
+      <w:numFmt w:val="bullet"/>
+      <w:lvlText w:val=""/>
+      <w:lvlJc w:val="left"/>
+      <w:pPr>
+        <w:ind w:left="2880" w:hanging="360"/>
+      </w:pPr>
+      <w:rPr>
+        <w:rFonts w:ascii="Symbol" w:hAnsi="Symbol" w:hint="default"/>
+      </w:rPr>
+    </w:lvl>
+    <w:lvl w:ilvl="4" w:tplc="04090003" w:tentative="1">
+      <w:start w:val="1"/>
+      <w:numFmt w:val="bullet"/>
+      <w:lvlText w:val="o"/>
+      <w:lvlJc w:val="left"/>
+      <w:pPr>
+        <w:ind w:left="3600" w:hanging="360"/>
+      </w:pPr>
+      <w:rPr>
+        <w:rFonts w:ascii="Courier New" w:hAnsi="Courier New" w:cs="Courier New" w:hint="default"/>
+      </w:rPr>
+    </w:lvl>
+    <w:lvl w:ilvl="5" w:tplc="04090005" w:tentative="1">
+      <w:start w:val="1"/>
+      <w:numFmt w:val="bullet"/>
+      <w:lvlText w:val=""/>
+      <w:lvlJc w:val="left"/>
+      <w:pPr>
+        <w:ind w:left="4320" w:hanging="360"/>
+      </w:pPr>
+      <w:rPr>
+        <w:rFonts w:ascii="Wingdings" w:hAnsi="Wingdings" w:hint="default"/>
+      </w:rPr>
+    </w:lvl>
+    <w:lvl w:ilvl="6" w:tplc="04090001" w:tentative="1">
+      <w:start w:val="1"/>
+      <w:numFmt w:val="bullet"/>
+      <w:lvlText w:val=""/>
+      <w:lvlJc w:val="left"/>
+      <w:pPr>
+        <w:ind w:left="5040" w:hanging="360"/>
+      </w:pPr>
+      <w:rPr>
+        <w:rFonts w:ascii="Symbol" w:hAnsi="Symbol" w:hint="default"/>
+      </w:rPr>
+    </w:lvl>
+    <w:lvl w:ilvl="7" w:tplc="04090003" w:tentative="1">
+      <w:start w:val="1"/>
+      <w:numFmt w:val="bullet"/>
+      <w:lvlText w:val="o"/>
+      <w:lvlJc w:val="left"/>
+      <w:pPr>
+        <w:ind w:left="5760" w:hanging="360"/>
+      </w:pPr>
+      <w:rPr>
+        <w:rFonts w:ascii="Courier New" w:hAnsi="Courier New" w:cs="Courier New" w:hint="default"/>
+      </w:rPr>
+    </w:lvl>
+    <w:lvl w:ilvl="8" w:tplc="04090005" w:tentative="1">
+      <w:start w:val="1"/>
+      <w:numFmt w:val="bullet"/>
+      <w:lvlText w:val=""/>
+      <w:lvlJc w:val="left"/>
+      <w:pPr>
+        <w:ind w:left="6480" w:hanging="360"/>
+      </w:pPr>
+      <w:rPr>
+        <w:rFonts w:ascii="Wingdings" w:hAnsi="Wingdings" w:hint="default"/>
+      </w:rPr>
+    </w:lvl>
+  </w:abstractNum>
   <w:num w:numId="1">
-    <w:abstractNumId w:val="5"/>
+    <w:abstractNumId w:val="6"/>
   </w:num>
   <w:num w:numId="2">
     <w:abstractNumId w:val="3"/>
   </w:num>
   <w:num w:numId="3">
-    <w:abstractNumId w:val="7"/>
+    <w:abstractNumId w:val="8"/>
   </w:num>
   <w:num w:numId="4">
-    <w:abstractNumId w:val="8"/>
+    <w:abstractNumId w:val="9"/>
   </w:num>
   <w:num w:numId="5">
     <w:abstractNumId w:val="2"/>
@@ -3207,10 +4829,10 @@
     <w:abstractNumId w:val="1"/>
   </w:num>
   <w:num w:numId="7">
-    <w:abstractNumId w:val="9"/>
+    <w:abstractNumId w:val="10"/>
   </w:num>
   <w:num w:numId="8">
-    <w:abstractNumId w:val="9"/>
+    <w:abstractNumId w:val="10"/>
     <w:lvlOverride w:ilvl="1">
       <w:lvl w:ilvl="1">
         <w:numFmt w:val="lowerLetter"/>
@@ -3220,7 +4842,7 @@
     </w:lvlOverride>
   </w:num>
   <w:num w:numId="9">
-    <w:abstractNumId w:val="9"/>
+    <w:abstractNumId w:val="10"/>
     <w:lvlOverride w:ilvl="1">
       <w:lvl w:ilvl="1">
         <w:numFmt w:val="lowerLetter"/>
@@ -3230,7 +4852,7 @@
     </w:lvlOverride>
   </w:num>
   <w:num w:numId="10">
-    <w:abstractNumId w:val="9"/>
+    <w:abstractNumId w:val="10"/>
     <w:lvlOverride w:ilvl="1">
       <w:lvl w:ilvl="1">
         <w:numFmt w:val="lowerLetter"/>
@@ -3240,7 +4862,7 @@
     </w:lvlOverride>
   </w:num>
   <w:num w:numId="11">
-    <w:abstractNumId w:val="9"/>
+    <w:abstractNumId w:val="10"/>
     <w:lvlOverride w:ilvl="1">
       <w:lvl w:ilvl="1">
         <w:numFmt w:val="lowerLetter"/>
@@ -3250,7 +4872,7 @@
     </w:lvlOverride>
   </w:num>
   <w:num w:numId="12">
-    <w:abstractNumId w:val="9"/>
+    <w:abstractNumId w:val="10"/>
     <w:lvlOverride w:ilvl="1">
       <w:lvl w:ilvl="1">
         <w:numFmt w:val="lowerLetter"/>
@@ -3267,7 +4889,7 @@
     </w:lvlOverride>
   </w:num>
   <w:num w:numId="13">
-    <w:abstractNumId w:val="9"/>
+    <w:abstractNumId w:val="10"/>
     <w:lvlOverride w:ilvl="1">
       <w:lvl w:ilvl="1">
         <w:numFmt w:val="lowerLetter"/>
@@ -3284,7 +4906,7 @@
     </w:lvlOverride>
   </w:num>
   <w:num w:numId="14">
-    <w:abstractNumId w:val="9"/>
+    <w:abstractNumId w:val="10"/>
     <w:lvlOverride w:ilvl="1">
       <w:lvl w:ilvl="1">
         <w:numFmt w:val="lowerLetter"/>
@@ -3301,7 +4923,7 @@
     </w:lvlOverride>
   </w:num>
   <w:num w:numId="15">
-    <w:abstractNumId w:val="9"/>
+    <w:abstractNumId w:val="10"/>
     <w:lvlOverride w:ilvl="1">
       <w:lvl w:ilvl="1">
         <w:numFmt w:val="lowerLetter"/>
@@ -3321,13 +4943,13 @@
     <w:abstractNumId w:val="0"/>
   </w:num>
   <w:num w:numId="17">
-    <w:abstractNumId w:val="12"/>
+    <w:abstractNumId w:val="14"/>
   </w:num>
   <w:num w:numId="18">
-    <w:abstractNumId w:val="6"/>
+    <w:abstractNumId w:val="7"/>
   </w:num>
   <w:num w:numId="19">
-    <w:abstractNumId w:val="10"/>
+    <w:abstractNumId w:val="11"/>
   </w:num>
   <w:num w:numId="20">
     <w:abstractNumId w:val="4"/>
@@ -3370,7 +4992,16 @@
     </w:lvlOverride>
   </w:num>
   <w:num w:numId="24">
-    <w:abstractNumId w:val="11"/>
+    <w:abstractNumId w:val="13"/>
+  </w:num>
+  <w:num w:numId="25">
+    <w:abstractNumId w:val="12"/>
+  </w:num>
+  <w:num w:numId="26">
+    <w:abstractNumId w:val="5"/>
+  </w:num>
+  <w:num w:numId="27">
+    <w:abstractNumId w:val="15"/>
   </w:num>
 </w:numbering>
 </file>
@@ -3600,6 +5231,108 @@
       <w:rFonts w:ascii="Times New Roman" w:eastAsia="Times New Roman" w:hAnsi="Times New Roman" w:cs="Times New Roman"/>
       <w:sz w:val="24"/>
       <w:szCs w:val="24"/>
+    </w:rPr>
+  </w:style>
+  <w:style w:type="character" w:styleId="CommentReference">
+    <w:name w:val="annotation reference"/>
+    <w:basedOn w:val="DefaultParagraphFont"/>
+    <w:uiPriority w:val="99"/>
+    <w:semiHidden/>
+    <w:unhideWhenUsed/>
+    <w:rsid w:val="00482EC7"/>
+    <w:rPr>
+      <w:sz w:val="18"/>
+      <w:szCs w:val="18"/>
+    </w:rPr>
+  </w:style>
+  <w:style w:type="paragraph" w:styleId="CommentText">
+    <w:name w:val="annotation text"/>
+    <w:basedOn w:val="Normal"/>
+    <w:link w:val="CommentTextChar"/>
+    <w:uiPriority w:val="99"/>
+    <w:semiHidden/>
+    <w:unhideWhenUsed/>
+    <w:rsid w:val="00482EC7"/>
+    <w:pPr>
+      <w:spacing w:line="240" w:lineRule="auto"/>
+    </w:pPr>
+    <w:rPr>
+      <w:sz w:val="24"/>
+      <w:szCs w:val="24"/>
+    </w:rPr>
+  </w:style>
+  <w:style w:type="character" w:customStyle="1" w:styleId="CommentTextChar">
+    <w:name w:val="Comment Text Char"/>
+    <w:basedOn w:val="DefaultParagraphFont"/>
+    <w:link w:val="CommentText"/>
+    <w:uiPriority w:val="99"/>
+    <w:semiHidden/>
+    <w:rsid w:val="00482EC7"/>
+    <w:rPr>
+      <w:rFonts w:ascii="Nexa Light" w:hAnsi="Nexa Light"/>
+      <w:sz w:val="24"/>
+      <w:szCs w:val="24"/>
+    </w:rPr>
+  </w:style>
+  <w:style w:type="paragraph" w:styleId="CommentSubject">
+    <w:name w:val="annotation subject"/>
+    <w:basedOn w:val="CommentText"/>
+    <w:next w:val="CommentText"/>
+    <w:link w:val="CommentSubjectChar"/>
+    <w:uiPriority w:val="99"/>
+    <w:semiHidden/>
+    <w:unhideWhenUsed/>
+    <w:rsid w:val="00482EC7"/>
+    <w:rPr>
+      <w:b/>
+      <w:bCs/>
+      <w:sz w:val="20"/>
+      <w:szCs w:val="20"/>
+    </w:rPr>
+  </w:style>
+  <w:style w:type="character" w:customStyle="1" w:styleId="CommentSubjectChar">
+    <w:name w:val="Comment Subject Char"/>
+    <w:basedOn w:val="CommentTextChar"/>
+    <w:link w:val="CommentSubject"/>
+    <w:uiPriority w:val="99"/>
+    <w:semiHidden/>
+    <w:rsid w:val="00482EC7"/>
+    <w:rPr>
+      <w:rFonts w:ascii="Nexa Light" w:hAnsi="Nexa Light"/>
+      <w:b/>
+      <w:bCs/>
+      <w:sz w:val="20"/>
+      <w:szCs w:val="20"/>
+    </w:rPr>
+  </w:style>
+  <w:style w:type="paragraph" w:styleId="BalloonText">
+    <w:name w:val="Balloon Text"/>
+    <w:basedOn w:val="Normal"/>
+    <w:link w:val="BalloonTextChar"/>
+    <w:uiPriority w:val="99"/>
+    <w:semiHidden/>
+    <w:unhideWhenUsed/>
+    <w:rsid w:val="00482EC7"/>
+    <w:pPr>
+      <w:spacing w:line="240" w:lineRule="auto"/>
+    </w:pPr>
+    <w:rPr>
+      <w:rFonts w:ascii="Lucida Grande" w:hAnsi="Lucida Grande" w:cs="Lucida Grande"/>
+      <w:sz w:val="18"/>
+      <w:szCs w:val="18"/>
+    </w:rPr>
+  </w:style>
+  <w:style w:type="character" w:customStyle="1" w:styleId="BalloonTextChar">
+    <w:name w:val="Balloon Text Char"/>
+    <w:basedOn w:val="DefaultParagraphFont"/>
+    <w:link w:val="BalloonText"/>
+    <w:uiPriority w:val="99"/>
+    <w:semiHidden/>
+    <w:rsid w:val="00482EC7"/>
+    <w:rPr>
+      <w:rFonts w:ascii="Lucida Grande" w:hAnsi="Lucida Grande" w:cs="Lucida Grande"/>
+      <w:sz w:val="18"/>
+      <w:szCs w:val="18"/>
     </w:rPr>
   </w:style>
 </w:styles>
@@ -4075,7 +5808,7 @@
   <a:extraClrSchemeLst/>
   <a:extLst>
     <a:ext uri="{05A4C25C-085E-4340-85A3-A5531E510DB2}">
-      <thm15:themeFamily xmlns="" xmlns:thm15="http://schemas.microsoft.com/office/thememl/2012/main" name="Office Theme" id="{62F939B6-93AF-4DB8-9C6B-D6C7DFDC589F}" vid="{4A3C46E8-61CC-4603-A589-7422A47A8E4A}"/>
+      <thm15:themeFamily xmlns:thm15="http://schemas.microsoft.com/office/thememl/2012/main" xmlns="" name="Office Theme" id="{62F939B6-93AF-4DB8-9C6B-D6C7DFDC589F}" vid="{4A3C46E8-61CC-4603-A589-7422A47A8E4A}"/>
     </a:ext>
   </a:extLst>
 </a:theme>

</xml_diff>

<commit_message>
Added Subteam 1's Revisions
I added the revisions of subteam 1.
</commit_message>
<xml_diff>
--- a/SPSWENG_SystemScape_InterviewQuestions_v1.docx
+++ b/SPSWENG_SystemScape_InterviewQuestions_v1.docx
@@ -19,7 +19,7 @@
             <v:stroke joinstyle="miter"/>
             <v:path gradientshapeok="t" o:connecttype="rect"/>
           </v:shapetype>
-          <v:shape id="Text Box 6" o:spid="_x0000_s1026" type="#_x0000_t202" style="position:absolute;left:0;text-align:left;margin-left:481.75pt;margin-top:.4pt;width:60.6pt;height:18.05pt;z-index:251659264;visibility:visible;mso-wrap-distance-left:9pt;mso-wrap-distance-top:0;mso-wrap-distance-right:9pt;mso-wrap-distance-bottom:0;mso-position-horizontal:absolute;mso-position-horizontal-relative:text;mso-position-vertical:absolute;mso-position-vertical-relative:text;mso-width-relative:page;mso-height-relative:page;v-text-anchor:top" o:gfxdata="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" filled="f" stroked="f">
+          <v:shape id="Text Box 6" o:spid="_x0000_s1026" type="#_x0000_t202" style="position:absolute;left:0;text-align:left;margin-left:481.75pt;margin-top:.4pt;width:60.6pt;height:23.35pt;z-index:251659264;visibility:visible;mso-wrap-distance-left:9pt;mso-wrap-distance-top:0;mso-wrap-distance-right:9pt;mso-wrap-distance-bottom:0;mso-position-horizontal:absolute;mso-position-horizontal-relative:text;mso-position-vertical:absolute;mso-position-vertical-relative:text;mso-width-relative:page;mso-height-relative:page;v-text-anchor:top" o:gfxdata="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" filled="f" stroked="f">
             <v:textbox inset="0,0,0,0">
               <w:txbxContent>
                 <w:tbl>
@@ -142,7 +142,7 @@
           <v:shape id="_x0000_i1025" type="#_x0000_t75" style="width:46.85pt;height:46.85pt" o:ole="">
             <v:imagedata r:id="rId6" o:title=""/>
           </v:shape>
-          <o:OLEObject Type="Embed" ProgID="Unknown" ShapeID="_x0000_i1025" DrawAspect="Content" ObjectID="_1483202167" r:id="rId7"/>
+          <o:OLEObject Type="Embed" ProgID="Unknown" ShapeID="_x0000_i1025" DrawAspect="Content" ObjectID="_1483220366" r:id="rId7"/>
         </w:object>
       </w:r>
     </w:p>
@@ -182,8 +182,17 @@
           <w:rFonts w:ascii="Arial" w:hAnsi="Arial" w:cs="Arial"/>
           <w:szCs w:val="20"/>
         </w:rPr>
-        <w:t>Team Name: SystemScape</w:t>
-      </w:r>
+        <w:t xml:space="preserve">Team Name: </w:t>
+      </w:r>
+      <w:proofErr w:type="spellStart"/>
+      <w:r>
+        <w:rPr>
+          <w:rFonts w:ascii="Arial" w:hAnsi="Arial" w:cs="Arial"/>
+          <w:szCs w:val="20"/>
+        </w:rPr>
+        <w:t>SystemScape</w:t>
+      </w:r>
+      <w:proofErr w:type="spellEnd"/>
     </w:p>
     <w:p>
       <w:pPr>
@@ -608,12 +617,21 @@
           <w:szCs w:val="20"/>
         </w:rPr>
       </w:pPr>
-      <w:r>
-        <w:rPr>
-          <w:rFonts w:ascii="Arial" w:hAnsi="Arial" w:cs="Arial"/>
-          <w:szCs w:val="20"/>
-        </w:rPr>
-        <w:t>Subteam 1: QUINDOZA, RISSA (ANA); COTE, CHRISTIAN (DEV); ANGELES, ANTONIO (QA)</w:t>
+      <w:proofErr w:type="spellStart"/>
+      <w:r>
+        <w:rPr>
+          <w:rFonts w:ascii="Arial" w:hAnsi="Arial" w:cs="Arial"/>
+          <w:szCs w:val="20"/>
+        </w:rPr>
+        <w:t>Subteam</w:t>
+      </w:r>
+      <w:proofErr w:type="spellEnd"/>
+      <w:r>
+        <w:rPr>
+          <w:rFonts w:ascii="Arial" w:hAnsi="Arial" w:cs="Arial"/>
+          <w:szCs w:val="20"/>
+        </w:rPr>
+        <w:t xml:space="preserve"> 1: QUINDOZA, RISSA (ANA); COTE, CHRISTIAN (DEV); ANGELES, ANTONIO (QA)</w:t>
       </w:r>
     </w:p>
     <w:p>
@@ -644,6 +662,7 @@
         </w:rPr>
         <w:t>Pharmaceuticals (</w:t>
       </w:r>
+      <w:proofErr w:type="spellStart"/>
       <w:r>
         <w:rPr>
           <w:rFonts w:ascii="Arial" w:hAnsi="Arial" w:cs="Arial"/>
@@ -656,7 +675,31 @@
           <w:rFonts w:ascii="Arial" w:hAnsi="Arial" w:cs="Arial"/>
           <w:szCs w:val="20"/>
         </w:rPr>
-        <w:t>rmi Dungo)</w:t>
+        <w:t>rmi</w:t>
+      </w:r>
+      <w:proofErr w:type="spellEnd"/>
+      <w:r>
+        <w:rPr>
+          <w:rFonts w:ascii="Arial" w:hAnsi="Arial" w:cs="Arial"/>
+          <w:szCs w:val="20"/>
+        </w:rPr>
+        <w:t xml:space="preserve"> </w:t>
+      </w:r>
+      <w:proofErr w:type="spellStart"/>
+      <w:r>
+        <w:rPr>
+          <w:rFonts w:ascii="Arial" w:hAnsi="Arial" w:cs="Arial"/>
+          <w:szCs w:val="20"/>
+        </w:rPr>
+        <w:t>Dungo</w:t>
+      </w:r>
+      <w:proofErr w:type="spellEnd"/>
+      <w:r>
+        <w:rPr>
+          <w:rFonts w:ascii="Arial" w:hAnsi="Arial" w:cs="Arial"/>
+          <w:szCs w:val="20"/>
+        </w:rPr>
+        <w:t>)</w:t>
       </w:r>
     </w:p>
     <w:p>
@@ -1219,92 +1262,111 @@
     </w:p>
     <w:p>
       <w:pPr>
+        <w:pStyle w:val="NormalWeb"/>
         <w:numPr>
           <w:ilvl w:val="1"/>
           <w:numId w:val="17"/>
         </w:numPr>
-        <w:spacing w:line="240" w:lineRule="auto"/>
+        <w:spacing w:before="0" w:beforeAutospacing="0" w:after="0" w:afterAutospacing="0"/>
         <w:textAlignment w:val="baseline"/>
         <w:rPr>
-          <w:rFonts w:ascii="Arial" w:eastAsia="Times New Roman" w:hAnsi="Arial" w:cs="Arial"/>
-          <w:color w:val="000000"/>
-          <w:szCs w:val="20"/>
-        </w:rPr>
-      </w:pPr>
-      <w:r>
-        <w:rPr>
-          <w:rFonts w:ascii="Arial" w:eastAsia="Times New Roman" w:hAnsi="Arial" w:cs="Arial"/>
-          <w:color w:val="000000"/>
-          <w:szCs w:val="20"/>
-        </w:rPr>
-        <w:t xml:space="preserve">What </w:t>
-      </w:r>
-      <w:commentRangeStart w:id="0"/>
-      <w:r>
-        <w:rPr>
-          <w:rFonts w:ascii="Arial" w:eastAsia="Times New Roman" w:hAnsi="Arial" w:cs="Arial"/>
-          <w:color w:val="000000"/>
-          <w:szCs w:val="20"/>
-        </w:rPr>
-        <w:t>flaws</w:t>
-      </w:r>
-      <w:commentRangeEnd w:id="0"/>
-      <w:r>
-        <w:rPr>
-          <w:rStyle w:val="CommentReference"/>
-        </w:rPr>
-        <w:commentReference w:id="0"/>
-      </w:r>
-      <w:r>
-        <w:rPr>
-          <w:rFonts w:ascii="Arial" w:eastAsia="Times New Roman" w:hAnsi="Arial" w:cs="Arial"/>
-          <w:color w:val="000000"/>
-          <w:szCs w:val="20"/>
-        </w:rPr>
-        <w:t xml:space="preserve"> do you experience in using the system? </w:t>
-      </w:r>
-    </w:p>
-    <w:p>
-      <w:pPr>
+          <w:rFonts w:ascii="Arial" w:hAnsi="Arial" w:cs="Arial"/>
+          <w:color w:val="000000"/>
+          <w:sz w:val="20"/>
+          <w:szCs w:val="20"/>
+        </w:rPr>
+      </w:pPr>
+      <w:r>
+        <w:rPr>
+          <w:rFonts w:ascii="Arial" w:hAnsi="Arial" w:cs="Arial"/>
+          <w:color w:val="000000"/>
+          <w:sz w:val="20"/>
+          <w:szCs w:val="20"/>
+        </w:rPr>
+        <w:t>What are the features of the system?</w:t>
+      </w:r>
+    </w:p>
+    <w:p>
+      <w:pPr>
+        <w:pStyle w:val="NormalWeb"/>
+        <w:numPr>
+          <w:ilvl w:val="1"/>
+          <w:numId w:val="17"/>
+        </w:numPr>
+        <w:spacing w:before="0" w:beforeAutospacing="0" w:after="0" w:afterAutospacing="0"/>
+        <w:textAlignment w:val="baseline"/>
+        <w:rPr>
+          <w:rFonts w:ascii="Arial" w:hAnsi="Arial" w:cs="Arial"/>
+          <w:color w:val="000000"/>
+          <w:sz w:val="20"/>
+          <w:szCs w:val="20"/>
+        </w:rPr>
+      </w:pPr>
+      <w:r>
+        <w:rPr>
+          <w:rFonts w:ascii="Arial" w:hAnsi="Arial" w:cs="Arial"/>
+          <w:color w:val="000000"/>
+          <w:sz w:val="20"/>
+          <w:szCs w:val="20"/>
+        </w:rPr>
+        <w:t>Which features of the system contributed the most in performing the tasks?</w:t>
+      </w:r>
+    </w:p>
+    <w:p>
+      <w:pPr>
+        <w:pStyle w:val="NormalWeb"/>
         <w:numPr>
           <w:ilvl w:val="2"/>
           <w:numId w:val="17"/>
         </w:numPr>
-        <w:spacing w:line="240" w:lineRule="auto"/>
+        <w:spacing w:before="0" w:beforeAutospacing="0" w:after="0" w:afterAutospacing="0"/>
         <w:textAlignment w:val="baseline"/>
         <w:rPr>
-          <w:rFonts w:ascii="Arial" w:eastAsia="Times New Roman" w:hAnsi="Arial" w:cs="Arial"/>
-          <w:color w:val="000000"/>
-          <w:szCs w:val="20"/>
-        </w:rPr>
-      </w:pPr>
-      <w:r>
-        <w:rPr>
-          <w:rFonts w:ascii="Arial" w:eastAsia="Times New Roman" w:hAnsi="Arial" w:cs="Arial"/>
-          <w:color w:val="000000"/>
-          <w:szCs w:val="20"/>
-        </w:rPr>
-        <w:t>Features that are lacking</w:t>
-      </w:r>
-    </w:p>
-    <w:p>
-      <w:pPr>
+          <w:rFonts w:ascii="Arial" w:hAnsi="Arial" w:cs="Arial"/>
+          <w:color w:val="000000"/>
+          <w:sz w:val="20"/>
+          <w:szCs w:val="20"/>
+        </w:rPr>
+      </w:pPr>
+      <w:r>
+        <w:rPr>
+          <w:rFonts w:ascii="Arial" w:hAnsi="Arial" w:cs="Arial"/>
+          <w:color w:val="000000"/>
+          <w:sz w:val="20"/>
+          <w:szCs w:val="20"/>
+        </w:rPr>
+        <w:t>What are the strengths of the system</w:t>
+      </w:r>
+      <w:r>
+        <w:rPr>
+          <w:rFonts w:ascii="Arial" w:hAnsi="Arial" w:cs="Arial"/>
+          <w:color w:val="000000"/>
+          <w:sz w:val="20"/>
+          <w:szCs w:val="20"/>
+        </w:rPr>
+        <w:t>?</w:t>
+      </w:r>
+    </w:p>
+    <w:p>
+      <w:pPr>
+        <w:pStyle w:val="NormalWeb"/>
         <w:numPr>
           <w:ilvl w:val="2"/>
           <w:numId w:val="17"/>
         </w:numPr>
-        <w:spacing w:line="240" w:lineRule="auto"/>
-        <w:textAlignment w:val="baseline"/>
-        <w:rPr>
-          <w:rFonts w:ascii="Arial" w:eastAsia="Times New Roman" w:hAnsi="Arial" w:cs="Arial"/>
-          <w:color w:val="000000"/>
-          <w:szCs w:val="20"/>
-        </w:rPr>
-      </w:pPr>
-      <w:r>
-        <w:rPr>
-          <w:rFonts w:ascii="Arial" w:eastAsia="Times New Roman" w:hAnsi="Arial" w:cs="Arial"/>
-          <w:color w:val="000000"/>
+        <w:spacing w:before="0" w:beforeAutospacing="0" w:after="0" w:afterAutospacing="0"/>
+        <w:rPr>
+          <w:sz w:val="20"/>
+          <w:szCs w:val="20"/>
+        </w:rPr>
+      </w:pPr>
+      <w:bookmarkStart w:id="0" w:name="_GoBack"/>
+      <w:bookmarkEnd w:id="0"/>
+      <w:r>
+        <w:rPr>
+          <w:rFonts w:ascii="Arial" w:hAnsi="Arial" w:cs="Arial"/>
+          <w:color w:val="000000"/>
+          <w:sz w:val="20"/>
           <w:szCs w:val="20"/>
         </w:rPr>
         <w:t>Features that can be improved</w:t>
@@ -1312,185 +1374,195 @@
     </w:p>
     <w:p>
       <w:pPr>
+        <w:pStyle w:val="NormalWeb"/>
+        <w:numPr>
+          <w:ilvl w:val="2"/>
+          <w:numId w:val="17"/>
+        </w:numPr>
+        <w:spacing w:before="0" w:beforeAutospacing="0" w:after="0" w:afterAutospacing="0"/>
+        <w:rPr>
+          <w:sz w:val="20"/>
+          <w:szCs w:val="20"/>
+        </w:rPr>
+      </w:pPr>
+      <w:r>
+        <w:rPr>
+          <w:rFonts w:ascii="Arial" w:hAnsi="Arial" w:cs="Arial"/>
+          <w:color w:val="000000"/>
+          <w:sz w:val="20"/>
+          <w:szCs w:val="20"/>
+        </w:rPr>
+        <w:t>Features that are lacking</w:t>
+      </w:r>
+    </w:p>
+    <w:p>
+      <w:pPr>
+        <w:pStyle w:val="NormalWeb"/>
         <w:numPr>
           <w:ilvl w:val="0"/>
           <w:numId w:val="17"/>
         </w:numPr>
-        <w:spacing w:line="240" w:lineRule="auto"/>
+        <w:spacing w:before="0" w:beforeAutospacing="0" w:after="0" w:afterAutospacing="0"/>
         <w:textAlignment w:val="baseline"/>
         <w:rPr>
-          <w:rFonts w:ascii="Arial" w:eastAsia="Times New Roman" w:hAnsi="Arial" w:cs="Arial"/>
-          <w:color w:val="000000"/>
-          <w:szCs w:val="20"/>
-        </w:rPr>
-      </w:pPr>
-      <w:commentRangeStart w:id="1"/>
-      <w:r>
-        <w:rPr>
-          <w:rFonts w:ascii="Arial" w:eastAsia="Times New Roman" w:hAnsi="Arial" w:cs="Arial"/>
-          <w:color w:val="000000"/>
-          <w:szCs w:val="20"/>
-        </w:rPr>
-        <w:t>Is there an existing system you would like us to look into</w:t>
-      </w:r>
-      <w:commentRangeEnd w:id="1"/>
-      <w:r>
-        <w:rPr>
-          <w:rStyle w:val="CommentReference"/>
-        </w:rPr>
-        <w:commentReference w:id="1"/>
-      </w:r>
-      <w:r>
-        <w:rPr>
-          <w:rFonts w:ascii="Arial" w:eastAsia="Times New Roman" w:hAnsi="Arial" w:cs="Arial"/>
-          <w:color w:val="000000"/>
-          <w:szCs w:val="20"/>
-        </w:rPr>
-        <w:t>?</w:t>
-      </w:r>
-    </w:p>
-    <w:p>
-      <w:pPr>
+          <w:rFonts w:ascii="Arial" w:hAnsi="Arial" w:cs="Arial"/>
+          <w:color w:val="000000"/>
+          <w:sz w:val="20"/>
+          <w:szCs w:val="20"/>
+        </w:rPr>
+      </w:pPr>
+      <w:r>
+        <w:rPr>
+          <w:rFonts w:ascii="Arial" w:hAnsi="Arial" w:cs="Arial"/>
+          <w:color w:val="000000"/>
+          <w:sz w:val="20"/>
+          <w:szCs w:val="20"/>
+        </w:rPr>
+        <w:t>Is there an existing system you would like us to look into?</w:t>
+      </w:r>
+    </w:p>
+    <w:p>
+      <w:pPr>
+        <w:pStyle w:val="NormalWeb"/>
+        <w:numPr>
+          <w:ilvl w:val="1"/>
+          <w:numId w:val="31"/>
+        </w:numPr>
+        <w:spacing w:before="0" w:beforeAutospacing="0" w:after="0" w:afterAutospacing="0"/>
+        <w:textAlignment w:val="baseline"/>
+        <w:rPr>
+          <w:rFonts w:ascii="Arial" w:hAnsi="Arial" w:cs="Arial"/>
+          <w:color w:val="000000"/>
+          <w:sz w:val="20"/>
+          <w:szCs w:val="20"/>
+        </w:rPr>
+      </w:pPr>
+      <w:r>
+        <w:rPr>
+          <w:rFonts w:ascii="Arial" w:hAnsi="Arial" w:cs="Arial"/>
+          <w:color w:val="000000"/>
+          <w:sz w:val="20"/>
+          <w:szCs w:val="20"/>
+        </w:rPr>
+        <w:t>Ideal features?</w:t>
+      </w:r>
+    </w:p>
+    <w:p>
+      <w:pPr>
+        <w:pStyle w:val="NormalWeb"/>
+        <w:numPr>
+          <w:ilvl w:val="1"/>
+          <w:numId w:val="31"/>
+        </w:numPr>
+        <w:spacing w:before="0" w:beforeAutospacing="0" w:after="0" w:afterAutospacing="0"/>
+        <w:textAlignment w:val="baseline"/>
+        <w:rPr>
+          <w:rFonts w:ascii="Arial" w:hAnsi="Arial" w:cs="Arial"/>
+          <w:color w:val="000000"/>
+          <w:sz w:val="20"/>
+          <w:szCs w:val="20"/>
+        </w:rPr>
+      </w:pPr>
+      <w:r>
+        <w:rPr>
+          <w:rFonts w:ascii="Arial" w:hAnsi="Arial" w:cs="Arial"/>
+          <w:color w:val="000000"/>
+          <w:sz w:val="20"/>
+          <w:szCs w:val="20"/>
+        </w:rPr>
+        <w:t>Ideal design?</w:t>
+      </w:r>
+    </w:p>
+    <w:p>
+      <w:pPr>
+        <w:pStyle w:val="NormalWeb"/>
         <w:numPr>
           <w:ilvl w:val="0"/>
           <w:numId w:val="17"/>
         </w:numPr>
-        <w:spacing w:line="240" w:lineRule="auto"/>
+        <w:spacing w:before="0" w:beforeAutospacing="0" w:after="0" w:afterAutospacing="0"/>
         <w:textAlignment w:val="baseline"/>
         <w:rPr>
-          <w:rFonts w:ascii="Arial" w:eastAsia="Times New Roman" w:hAnsi="Arial" w:cs="Arial"/>
-          <w:szCs w:val="20"/>
-        </w:rPr>
-      </w:pPr>
-      <w:r>
-        <w:rPr>
-          <w:rFonts w:ascii="Arial" w:eastAsia="Times New Roman" w:hAnsi="Arial" w:cs="Arial"/>
-          <w:color w:val="FF0000"/>
-          <w:szCs w:val="20"/>
-        </w:rPr>
-        <w:t>What problems do you encounter in managing your inventory? (The following are some of the problems. If there are others, you would want to pose follow-up questions to understand the cause.)</w:t>
-      </w:r>
-    </w:p>
-    <w:p>
-      <w:pPr>
+          <w:rFonts w:ascii="Arial" w:hAnsi="Arial" w:cs="Arial"/>
+          <w:color w:val="000000"/>
+          <w:sz w:val="20"/>
+          <w:szCs w:val="20"/>
+        </w:rPr>
+      </w:pPr>
+      <w:r>
+        <w:rPr>
+          <w:rFonts w:ascii="Arial" w:hAnsi="Arial" w:cs="Arial"/>
+          <w:color w:val="000000"/>
+          <w:sz w:val="20"/>
+          <w:szCs w:val="20"/>
+        </w:rPr>
+        <w:lastRenderedPageBreak/>
+        <w:t>What problems do you encounter in managing your inventory? (The following are some   of the problems. If there are others, follow-up questions to understand the cause.)</w:t>
+      </w:r>
+    </w:p>
+    <w:p>
+      <w:pPr>
+        <w:pStyle w:val="NormalWeb"/>
         <w:numPr>
           <w:ilvl w:val="1"/>
           <w:numId w:val="17"/>
         </w:numPr>
-        <w:spacing w:line="240" w:lineRule="auto"/>
+        <w:spacing w:before="0" w:beforeAutospacing="0" w:after="0" w:afterAutospacing="0"/>
         <w:textAlignment w:val="baseline"/>
         <w:rPr>
-          <w:rFonts w:ascii="Arial" w:eastAsia="Times New Roman" w:hAnsi="Arial" w:cs="Arial"/>
-          <w:szCs w:val="20"/>
-        </w:rPr>
-      </w:pPr>
-      <w:r>
-        <w:rPr>
-          <w:rFonts w:ascii="Arial" w:eastAsia="Times New Roman" w:hAnsi="Arial" w:cs="Arial"/>
+          <w:rFonts w:ascii="Arial" w:hAnsi="Arial" w:cs="Arial"/>
+          <w:color w:val="000000"/>
+          <w:sz w:val="20"/>
+          <w:szCs w:val="20"/>
+        </w:rPr>
+      </w:pPr>
+      <w:r>
+        <w:rPr>
+          <w:rFonts w:ascii="Arial" w:hAnsi="Arial" w:cs="Arial"/>
+          <w:color w:val="000000"/>
+          <w:sz w:val="20"/>
+          <w:szCs w:val="20"/>
+        </w:rPr>
+        <w:t>Do you experience any difficulty in minimizing the total cost?</w:t>
+      </w:r>
+      <w:r>
+        <w:rPr>
+          <w:rFonts w:ascii="Arial" w:hAnsi="Arial" w:cs="Arial"/>
           <w:color w:val="FF0000"/>
-          <w:szCs w:val="20"/>
-        </w:rPr>
-        <w:t xml:space="preserve">Do you experience any difficulty in minimizing the total cost? </w:t>
-      </w:r>
-      <w:r>
-        <w:rPr>
-          <w:rFonts w:ascii="Arial" w:eastAsia="Times New Roman" w:hAnsi="Arial" w:cs="Arial"/>
-          <w:strike/>
-          <w:color w:val="000000"/>
-          <w:szCs w:val="20"/>
-        </w:rPr>
-        <w:t>Are you having a hard time minimizing the total cost of inventory?</w:t>
-      </w:r>
-      <w:r>
-        <w:rPr>
-          <w:rFonts w:ascii="Arial" w:eastAsia="Times New Roman" w:hAnsi="Arial" w:cs="Arial"/>
-          <w:color w:val="000000"/>
-          <w:szCs w:val="20"/>
-        </w:rPr>
-        <w:t xml:space="preserve"> Which information are most vital in controlling the costs?(Balancing carrying costs </w:t>
-      </w:r>
-      <w:r>
-        <w:rPr>
-          <w:rFonts w:ascii="Arial" w:eastAsia="Times New Roman" w:hAnsi="Arial" w:cs="Arial"/>
-          <w:color w:val="000000"/>
-          <w:szCs w:val="20"/>
-        </w:rPr>
-        <w:lastRenderedPageBreak/>
-        <w:t>vs. ordering costs vs. shortage costs)</w:t>
-      </w:r>
-      <w:r>
-        <w:rPr>
-          <w:rFonts w:ascii="Arial" w:eastAsia="Times New Roman" w:hAnsi="Arial" w:cs="Arial"/>
-          <w:color w:val="000000"/>
+          <w:sz w:val="20"/>
           <w:szCs w:val="20"/>
         </w:rPr>
         <w:t xml:space="preserve"> </w:t>
       </w:r>
       <w:r>
         <w:rPr>
-          <w:rFonts w:ascii="Arial" w:eastAsia="Times New Roman" w:hAnsi="Arial" w:cs="Arial"/>
-          <w:color w:val="FF0000"/>
-          <w:szCs w:val="20"/>
-        </w:rPr>
-        <w:t>==&gt; Be careful that the problem may not be solved by computing</w:t>
-      </w:r>
-      <w:r>
-        <w:rPr>
-          <w:rFonts w:ascii="Arial" w:eastAsia="Times New Roman" w:hAnsi="Arial" w:cs="Arial"/>
-          <w:color w:val="FF0000"/>
-          <w:szCs w:val="20"/>
-        </w:rPr>
-        <w:t>.</w:t>
-      </w:r>
-      <w:r>
-        <w:rPr>
-          <w:rFonts w:ascii="Arial" w:eastAsia="Times New Roman" w:hAnsi="Arial" w:cs="Arial"/>
-          <w:color w:val="FF0000"/>
-          <w:szCs w:val="20"/>
-        </w:rPr>
-        <w:t xml:space="preserve"> </w:t>
-      </w:r>
-      <w:r>
-        <w:rPr>
-          <w:rFonts w:ascii="Arial" w:eastAsia="Times New Roman" w:hAnsi="Arial" w:cs="Arial"/>
-          <w:color w:val="FF0000"/>
-          <w:szCs w:val="20"/>
-        </w:rPr>
-        <w:t>O</w:t>
-      </w:r>
-      <w:r>
-        <w:rPr>
-          <w:rFonts w:ascii="Arial" w:eastAsia="Times New Roman" w:hAnsi="Arial" w:cs="Arial"/>
-          <w:color w:val="FF0000"/>
-          <w:szCs w:val="20"/>
-        </w:rPr>
-        <w:t>r be careful to identify the problem where a computer can help address.</w:t>
-      </w:r>
-      <w:r>
-        <w:rPr>
-          <w:rFonts w:ascii="Arial" w:eastAsia="Times New Roman" w:hAnsi="Arial" w:cs="Arial"/>
-          <w:color w:val="FF0000"/>
-          <w:szCs w:val="20"/>
-        </w:rPr>
-        <w:t xml:space="preserve"> For example, you can help minimize losses by having computers provide you with an up-to-date inventory count after each transaction.</w:t>
-      </w:r>
-    </w:p>
-    <w:p>
-      <w:pPr>
-        <w:pStyle w:val="ListParagraph"/>
+          <w:rFonts w:ascii="Arial" w:hAnsi="Arial" w:cs="Arial"/>
+          <w:color w:val="000000"/>
+          <w:sz w:val="20"/>
+          <w:szCs w:val="20"/>
+        </w:rPr>
+        <w:t>Which information are most vital in controlling the costs?(Balancing carrying costs vs. ordering costs vs. shortage costs)</w:t>
+      </w:r>
+    </w:p>
+    <w:p>
+      <w:pPr>
+        <w:pStyle w:val="NormalWeb"/>
         <w:numPr>
           <w:ilvl w:val="1"/>
           <w:numId w:val="17"/>
         </w:numPr>
-        <w:rPr>
-          <w:rFonts w:ascii="Arial" w:eastAsia="Times New Roman" w:hAnsi="Arial" w:cs="Arial"/>
-          <w:sz w:val="20"/>
-          <w:szCs w:val="20"/>
-        </w:rPr>
-      </w:pPr>
-      <w:r>
-        <w:rPr>
-          <w:rFonts w:ascii="Arial" w:eastAsia="Times New Roman" w:hAnsi="Arial" w:cs="Arial"/>
+        <w:spacing w:before="0" w:beforeAutospacing="0" w:after="0" w:afterAutospacing="0"/>
+        <w:textAlignment w:val="baseline"/>
+        <w:rPr>
+          <w:rFonts w:ascii="Arial" w:hAnsi="Arial" w:cs="Arial"/>
+          <w:color w:val="000000"/>
+          <w:sz w:val="20"/>
+          <w:szCs w:val="20"/>
+        </w:rPr>
+      </w:pPr>
+      <w:r>
+        <w:rPr>
+          <w:rFonts w:ascii="Arial" w:hAnsi="Arial" w:cs="Arial"/>
           <w:color w:val="000000"/>
           <w:sz w:val="20"/>
           <w:szCs w:val="20"/>
@@ -1500,20 +1572,23 @@
     </w:p>
     <w:p>
       <w:pPr>
-        <w:pStyle w:val="ListParagraph"/>
+        <w:pStyle w:val="NormalWeb"/>
         <w:numPr>
           <w:ilvl w:val="1"/>
           <w:numId w:val="17"/>
         </w:numPr>
-        <w:rPr>
-          <w:rFonts w:ascii="Arial" w:eastAsia="Times New Roman" w:hAnsi="Arial" w:cs="Arial"/>
-          <w:sz w:val="20"/>
-          <w:szCs w:val="20"/>
-        </w:rPr>
-      </w:pPr>
-      <w:r>
-        <w:rPr>
-          <w:rFonts w:ascii="Arial" w:eastAsia="Times New Roman" w:hAnsi="Arial" w:cs="Arial"/>
+        <w:spacing w:before="0" w:beforeAutospacing="0" w:after="0" w:afterAutospacing="0"/>
+        <w:textAlignment w:val="baseline"/>
+        <w:rPr>
+          <w:rFonts w:ascii="Arial" w:hAnsi="Arial" w:cs="Arial"/>
+          <w:color w:val="000000"/>
+          <w:sz w:val="20"/>
+          <w:szCs w:val="20"/>
+        </w:rPr>
+      </w:pPr>
+      <w:r>
+        <w:rPr>
+          <w:rFonts w:ascii="Arial" w:hAnsi="Arial" w:cs="Arial"/>
           <w:color w:val="000000"/>
           <w:sz w:val="20"/>
           <w:szCs w:val="20"/>
@@ -1523,20 +1598,23 @@
     </w:p>
     <w:p>
       <w:pPr>
-        <w:pStyle w:val="ListParagraph"/>
+        <w:pStyle w:val="NormalWeb"/>
         <w:numPr>
           <w:ilvl w:val="1"/>
           <w:numId w:val="17"/>
         </w:numPr>
-        <w:rPr>
-          <w:rFonts w:ascii="Arial" w:eastAsia="Times New Roman" w:hAnsi="Arial" w:cs="Arial"/>
-          <w:sz w:val="20"/>
-          <w:szCs w:val="20"/>
-        </w:rPr>
-      </w:pPr>
-      <w:r>
-        <w:rPr>
-          <w:rFonts w:ascii="Arial" w:eastAsia="Times New Roman" w:hAnsi="Arial" w:cs="Arial"/>
+        <w:spacing w:before="0" w:beforeAutospacing="0" w:after="0" w:afterAutospacing="0"/>
+        <w:textAlignment w:val="baseline"/>
+        <w:rPr>
+          <w:rFonts w:ascii="Arial" w:hAnsi="Arial" w:cs="Arial"/>
+          <w:color w:val="000000"/>
+          <w:sz w:val="20"/>
+          <w:szCs w:val="20"/>
+        </w:rPr>
+      </w:pPr>
+      <w:r>
+        <w:rPr>
+          <w:rFonts w:ascii="Arial" w:hAnsi="Arial" w:cs="Arial"/>
           <w:color w:val="000000"/>
           <w:sz w:val="20"/>
           <w:szCs w:val="20"/>
@@ -1638,7 +1716,7 @@
           <w:ilvl w:val="0"/>
           <w:numId w:val="17"/>
         </w:numPr>
-        <w:spacing w:after="200" w:line="276" w:lineRule="auto"/>
+        <w:spacing w:line="276" w:lineRule="auto"/>
         <w:rPr>
           <w:rFonts w:ascii="Arial" w:hAnsi="Arial" w:cs="Arial"/>
           <w:sz w:val="20"/>
@@ -1659,7 +1737,7 @@
           <w:ilvl w:val="0"/>
           <w:numId w:val="17"/>
         </w:numPr>
-        <w:spacing w:after="200" w:line="276" w:lineRule="auto"/>
+        <w:spacing w:line="276" w:lineRule="auto"/>
         <w:rPr>
           <w:rFonts w:ascii="Arial" w:hAnsi="Arial" w:cs="Arial"/>
           <w:sz w:val="20"/>
@@ -1677,92 +1755,40 @@
       <w:pPr>
         <w:rPr>
           <w:rFonts w:ascii="Arial" w:hAnsi="Arial" w:cs="Arial"/>
-          <w:color w:val="FF0000"/>
-          <w:szCs w:val="20"/>
-        </w:rPr>
-      </w:pPr>
-      <w:r>
-        <w:rPr>
-          <w:rFonts w:ascii="Arial" w:hAnsi="Arial" w:cs="Arial"/>
-          <w:color w:val="FF0000"/>
-          <w:szCs w:val="20"/>
-        </w:rPr>
-        <w:t>Clarify your scope: inventory management and movement (meaning, increase inventory through purchases from suppliers, and decrease inventory from customer sales). The latter will be the motivation to your #1</w:t>
-      </w:r>
-      <w:r>
-        <w:rPr>
-          <w:rFonts w:ascii="Arial" w:hAnsi="Arial" w:cs="Arial"/>
-          <w:color w:val="FF0000"/>
-          <w:szCs w:val="20"/>
-        </w:rPr>
-        <w:t>2</w:t>
-      </w:r>
-      <w:r>
-        <w:rPr>
-          <w:rFonts w:ascii="Arial" w:hAnsi="Arial" w:cs="Arial"/>
-          <w:color w:val="FF0000"/>
-          <w:szCs w:val="20"/>
-        </w:rPr>
-        <w:t xml:space="preserve"> question (insufficient stock, thus you need to increase your inventory).</w:t>
-      </w:r>
-    </w:p>
-    <w:p>
-      <w:pPr>
-        <w:rPr>
-          <w:rFonts w:ascii="Arial" w:hAnsi="Arial" w:cs="Arial"/>
-          <w:color w:val="FF0000"/>
-          <w:szCs w:val="20"/>
-        </w:rPr>
-      </w:pPr>
-    </w:p>
-    <w:p>
-      <w:pPr>
-        <w:rPr>
-          <w:rFonts w:ascii="Arial" w:hAnsi="Arial" w:cs="Arial"/>
-          <w:color w:val="FF0000"/>
-          <w:szCs w:val="20"/>
-        </w:rPr>
-      </w:pPr>
-      <w:r>
-        <w:rPr>
-          <w:rFonts w:ascii="Arial" w:hAnsi="Arial" w:cs="Arial"/>
-          <w:color w:val="FF0000"/>
-          <w:szCs w:val="20"/>
-        </w:rPr>
-        <w:t>Also, you need to note that certain questions arise depending on your interviewee's answers to #5. For example, for inventory management - you focus on inventory details. Then for movement, you focus first on suppliers and purchases; then customers and sales.</w:t>
-      </w:r>
-    </w:p>
-    <w:p>
-      <w:pPr>
-        <w:rPr>
-          <w:rFonts w:ascii="Arial" w:hAnsi="Arial" w:cs="Arial"/>
-          <w:szCs w:val="20"/>
-        </w:rPr>
-      </w:pPr>
-    </w:p>
-    <w:p>
-      <w:pPr>
-        <w:rPr>
-          <w:rFonts w:ascii="Arial" w:hAnsi="Arial" w:cs="Arial"/>
-          <w:szCs w:val="20"/>
-        </w:rPr>
-      </w:pPr>
-      <w:bookmarkStart w:id="2" w:name="_GoBack"/>
-      <w:bookmarkEnd w:id="2"/>
-    </w:p>
-    <w:p>
-      <w:pPr>
-        <w:rPr>
-          <w:rFonts w:ascii="Arial" w:hAnsi="Arial" w:cs="Arial"/>
-          <w:szCs w:val="20"/>
-        </w:rPr>
-      </w:pPr>
-      <w:r>
-        <w:rPr>
-          <w:rFonts w:ascii="Arial" w:hAnsi="Arial" w:cs="Arial"/>
-          <w:szCs w:val="20"/>
-        </w:rPr>
-        <w:t>Subteam 2: TAN, SHAYANE (ANA); COQUILLA, BRYAN (DEV); POBLETE, CLARISSE (QA)</w:t>
+          <w:szCs w:val="20"/>
+        </w:rPr>
+      </w:pPr>
+    </w:p>
+    <w:p>
+      <w:pPr>
+        <w:rPr>
+          <w:rFonts w:ascii="Arial" w:hAnsi="Arial" w:cs="Arial"/>
+          <w:szCs w:val="20"/>
+        </w:rPr>
+      </w:pPr>
+    </w:p>
+    <w:p>
+      <w:pPr>
+        <w:rPr>
+          <w:rFonts w:ascii="Arial" w:hAnsi="Arial" w:cs="Arial"/>
+          <w:szCs w:val="20"/>
+        </w:rPr>
+      </w:pPr>
+      <w:proofErr w:type="spellStart"/>
+      <w:r>
+        <w:rPr>
+          <w:rFonts w:ascii="Arial" w:hAnsi="Arial" w:cs="Arial"/>
+          <w:szCs w:val="20"/>
+        </w:rPr>
+        <w:t>Subteam</w:t>
+      </w:r>
+      <w:proofErr w:type="spellEnd"/>
+      <w:r>
+        <w:rPr>
+          <w:rFonts w:ascii="Arial" w:hAnsi="Arial" w:cs="Arial"/>
+          <w:szCs w:val="20"/>
+        </w:rPr>
+        <w:t xml:space="preserve"> 2: TAN, SHAYANE (ANA); COQUILLA, BRYAN (DEV); POBLETE, CLARISSE (QA)</w:t>
       </w:r>
     </w:p>
     <w:p>
@@ -2420,7 +2446,7 @@
           <w:ilvl w:val="0"/>
           <w:numId w:val="5"/>
         </w:numPr>
-        <w:spacing w:after="200" w:line="276" w:lineRule="auto"/>
+        <w:spacing w:line="276" w:lineRule="auto"/>
         <w:rPr>
           <w:rFonts w:ascii="Arial" w:hAnsi="Arial" w:cs="Arial"/>
           <w:sz w:val="20"/>
@@ -2441,7 +2467,7 @@
           <w:ilvl w:val="0"/>
           <w:numId w:val="5"/>
         </w:numPr>
-        <w:spacing w:after="200" w:line="276" w:lineRule="auto"/>
+        <w:spacing w:line="276" w:lineRule="auto"/>
         <w:rPr>
           <w:rFonts w:ascii="Arial" w:hAnsi="Arial" w:cs="Arial"/>
           <w:sz w:val="20"/>
@@ -2457,25 +2483,44 @@
     </w:p>
     <w:p>
       <w:pPr>
-        <w:rPr>
-          <w:rFonts w:ascii="Arial" w:hAnsi="Arial" w:cs="Arial"/>
-          <w:szCs w:val="20"/>
-        </w:rPr>
-      </w:pPr>
-    </w:p>
-    <w:p>
-      <w:pPr>
-        <w:rPr>
-          <w:rFonts w:ascii="Arial" w:hAnsi="Arial" w:cs="Arial"/>
-          <w:szCs w:val="20"/>
-        </w:rPr>
-      </w:pPr>
-      <w:r>
-        <w:rPr>
-          <w:rFonts w:ascii="Arial" w:hAnsi="Arial" w:cs="Arial"/>
-          <w:szCs w:val="20"/>
-        </w:rPr>
-        <w:t xml:space="preserve">Subteam 3: VELEZ, </w:t>
+        <w:pStyle w:val="ListParagraph"/>
+        <w:spacing w:line="276" w:lineRule="auto"/>
+        <w:rPr>
+          <w:rFonts w:ascii="Arial" w:hAnsi="Arial" w:cs="Arial"/>
+          <w:sz w:val="20"/>
+        </w:rPr>
+      </w:pPr>
+    </w:p>
+    <w:p>
+      <w:pPr>
+        <w:rPr>
+          <w:rFonts w:ascii="Arial" w:hAnsi="Arial" w:cs="Arial"/>
+          <w:szCs w:val="20"/>
+        </w:rPr>
+      </w:pPr>
+    </w:p>
+    <w:p>
+      <w:pPr>
+        <w:rPr>
+          <w:rFonts w:ascii="Arial" w:hAnsi="Arial" w:cs="Arial"/>
+          <w:szCs w:val="20"/>
+        </w:rPr>
+      </w:pPr>
+      <w:proofErr w:type="spellStart"/>
+      <w:r>
+        <w:rPr>
+          <w:rFonts w:ascii="Arial" w:hAnsi="Arial" w:cs="Arial"/>
+          <w:szCs w:val="20"/>
+        </w:rPr>
+        <w:t>Subteam</w:t>
+      </w:r>
+      <w:proofErr w:type="spellEnd"/>
+      <w:r>
+        <w:rPr>
+          <w:rFonts w:ascii="Arial" w:hAnsi="Arial" w:cs="Arial"/>
+          <w:szCs w:val="20"/>
+        </w:rPr>
+        <w:t xml:space="preserve"> 3: VELEZ, </w:t>
       </w:r>
       <w:r>
         <w:rPr>
@@ -2506,12 +2551,53 @@
         </w:rPr>
         <w:t xml:space="preserve">Prospective Client 3: </w:t>
       </w:r>
-      <w:r>
-        <w:rPr>
-          <w:rFonts w:ascii="Arial" w:hAnsi="Arial" w:cs="Arial"/>
-          <w:szCs w:val="20"/>
-        </w:rPr>
-        <w:t>Camella Homes (Runar Quindoza)</w:t>
+      <w:proofErr w:type="spellStart"/>
+      <w:r>
+        <w:rPr>
+          <w:rFonts w:ascii="Arial" w:hAnsi="Arial" w:cs="Arial"/>
+          <w:szCs w:val="20"/>
+        </w:rPr>
+        <w:t>Camella</w:t>
+      </w:r>
+      <w:proofErr w:type="spellEnd"/>
+      <w:r>
+        <w:rPr>
+          <w:rFonts w:ascii="Arial" w:hAnsi="Arial" w:cs="Arial"/>
+          <w:szCs w:val="20"/>
+        </w:rPr>
+        <w:t xml:space="preserve"> Homes (</w:t>
+      </w:r>
+      <w:proofErr w:type="spellStart"/>
+      <w:r>
+        <w:rPr>
+          <w:rFonts w:ascii="Arial" w:hAnsi="Arial" w:cs="Arial"/>
+          <w:szCs w:val="20"/>
+        </w:rPr>
+        <w:t>Runar</w:t>
+      </w:r>
+      <w:proofErr w:type="spellEnd"/>
+      <w:r>
+        <w:rPr>
+          <w:rFonts w:ascii="Arial" w:hAnsi="Arial" w:cs="Arial"/>
+          <w:szCs w:val="20"/>
+        </w:rPr>
+        <w:t xml:space="preserve"> </w:t>
+      </w:r>
+      <w:proofErr w:type="spellStart"/>
+      <w:r>
+        <w:rPr>
+          <w:rFonts w:ascii="Arial" w:hAnsi="Arial" w:cs="Arial"/>
+          <w:szCs w:val="20"/>
+        </w:rPr>
+        <w:t>Quindoza</w:t>
+      </w:r>
+      <w:proofErr w:type="spellEnd"/>
+      <w:r>
+        <w:rPr>
+          <w:rFonts w:ascii="Arial" w:hAnsi="Arial" w:cs="Arial"/>
+          <w:szCs w:val="20"/>
+        </w:rPr>
+        <w:t>)</w:t>
       </w:r>
     </w:p>
     <w:p>
@@ -2808,7 +2894,6 @@
           <w:sz w:val="20"/>
           <w:szCs w:val="20"/>
         </w:rPr>
-        <w:lastRenderedPageBreak/>
         <w:t>How do these factors affect the building cost?</w:t>
       </w:r>
       <w:r>
@@ -3037,9 +3122,10 @@
           <w:color w:val="000000"/>
           <w:szCs w:val="20"/>
         </w:rPr>
+        <w:lastRenderedPageBreak/>
         <w:t xml:space="preserve">What </w:t>
       </w:r>
-      <w:commentRangeStart w:id="3"/>
+      <w:commentRangeStart w:id="1"/>
       <w:r>
         <w:rPr>
           <w:rFonts w:ascii="Arial" w:eastAsia="Times New Roman" w:hAnsi="Arial" w:cs="Arial"/>
@@ -3048,12 +3134,12 @@
         </w:rPr>
         <w:t>flaws</w:t>
       </w:r>
-      <w:commentRangeEnd w:id="3"/>
+      <w:commentRangeEnd w:id="1"/>
       <w:r>
         <w:rPr>
           <w:rStyle w:val="CommentReference"/>
         </w:rPr>
-        <w:commentReference w:id="3"/>
+        <w:commentReference w:id="1"/>
       </w:r>
       <w:r>
         <w:rPr>
@@ -3117,7 +3203,7 @@
           <w:ilvl w:val="0"/>
           <w:numId w:val="24"/>
         </w:numPr>
-        <w:spacing w:after="200" w:line="276" w:lineRule="auto"/>
+        <w:spacing w:line="276" w:lineRule="auto"/>
         <w:rPr>
           <w:rFonts w:ascii="Arial" w:hAnsi="Arial" w:cs="Arial"/>
           <w:sz w:val="20"/>
@@ -3138,7 +3224,7 @@
           <w:ilvl w:val="0"/>
           <w:numId w:val="24"/>
         </w:numPr>
-        <w:spacing w:after="200" w:line="276" w:lineRule="auto"/>
+        <w:spacing w:line="276" w:lineRule="auto"/>
         <w:rPr>
           <w:rFonts w:ascii="Arial" w:hAnsi="Arial" w:cs="Arial"/>
           <w:szCs w:val="20"/>
@@ -3164,39 +3250,7 @@
 
 <file path=word/comments.xml><?xml version="1.0" encoding="utf-8"?>
 <w:comments xmlns:wpc="http://schemas.microsoft.com/office/word/2010/wordprocessingCanvas" xmlns:mc="http://schemas.openxmlformats.org/markup-compatibility/2006" xmlns:o="urn:schemas-microsoft-com:office:office" xmlns:r="http://schemas.openxmlformats.org/officeDocument/2006/relationships" xmlns:m="http://schemas.openxmlformats.org/officeDocument/2006/math" xmlns:v="urn:schemas-microsoft-com:vml" xmlns:wp14="http://schemas.microsoft.com/office/word/2010/wordprocessingDrawing" xmlns:wp="http://schemas.openxmlformats.org/drawingml/2006/wordprocessingDrawing" xmlns:w10="urn:schemas-microsoft-com:office:word" xmlns:w="http://schemas.openxmlformats.org/wordprocessingml/2006/main" xmlns:w14="http://schemas.microsoft.com/office/word/2010/wordml" xmlns:wpg="http://schemas.microsoft.com/office/word/2010/wordprocessingGroup" xmlns:wpi="http://schemas.microsoft.com/office/word/2010/wordprocessingInk" xmlns:wne="http://schemas.microsoft.com/office/word/2006/wordml" xmlns:wps="http://schemas.microsoft.com/office/word/2010/wordprocessingShape" mc:Ignorable="w14 wp14">
-  <w:comment w:id="0" w:author="Ethel Ong" w:date="2015-01-19T17:57:00Z" w:initials="EO">
-    <w:p>
-      <w:pPr>
-        <w:pStyle w:val="CommentText"/>
-      </w:pPr>
-      <w:r>
-        <w:rPr>
-          <w:rStyle w:val="CommentReference"/>
-        </w:rPr>
-        <w:annotationRef/>
-      </w:r>
-      <w:r>
-        <w:t>You immediately asked for flaws in the existing system, sparking biases that your proposed system might be better. You should ask first what features are existing in the current system, the strengths of these features, before asking what are lacking.</w:t>
-      </w:r>
-    </w:p>
-  </w:comment>
-  <w:comment w:id="1" w:author="Ethel Ong" w:date="2015-01-19T17:57:00Z" w:initials="EO">
-    <w:p>
-      <w:pPr>
-        <w:pStyle w:val="CommentText"/>
-      </w:pPr>
-      <w:r>
-        <w:rPr>
-          <w:rStyle w:val="CommentReference"/>
-        </w:rPr>
-        <w:annotationRef/>
-      </w:r>
-      <w:r>
-        <w:t>You may have to explain the rationale for this question, i.e., there may be an existing system whose features they would want you to duplicate.</w:t>
-      </w:r>
-    </w:p>
-  </w:comment>
-  <w:comment w:id="3" w:author="Ethel Ong" w:date="2015-01-19T19:42:00Z" w:initials="EO">
+  <w:comment w:id="1" w:author="Ethel Ong" w:date="2015-01-19T19:42:00Z" w:initials="EO">
     <w:p>
       <w:pPr>
         <w:pStyle w:val="CommentText"/>
@@ -3331,6 +3385,119 @@
     </w:lvl>
   </w:abstractNum>
   <w:abstractNum w:abstractNumId="1">
+    <w:nsid w:val="07531F9D"/>
+    <w:multiLevelType w:val="multilevel"/>
+    <w:tmpl w:val="0CECFE4C"/>
+    <w:lvl w:ilvl="0">
+      <w:start w:val="1"/>
+      <w:numFmt w:val="decimal"/>
+      <w:lvlText w:val="%1."/>
+      <w:lvlJc w:val="left"/>
+      <w:pPr>
+        <w:tabs>
+          <w:tab w:val="num" w:pos="720"/>
+        </w:tabs>
+        <w:ind w:left="720" w:hanging="360"/>
+      </w:pPr>
+    </w:lvl>
+    <w:lvl w:ilvl="1">
+      <w:start w:val="1"/>
+      <w:numFmt w:val="decimal"/>
+      <w:lvlText w:val="%2."/>
+      <w:lvlJc w:val="left"/>
+      <w:pPr>
+        <w:tabs>
+          <w:tab w:val="num" w:pos="1440"/>
+        </w:tabs>
+        <w:ind w:left="1440" w:hanging="360"/>
+      </w:pPr>
+    </w:lvl>
+    <w:lvl w:ilvl="2" w:tentative="1">
+      <w:start w:val="1"/>
+      <w:numFmt w:val="decimal"/>
+      <w:lvlText w:val="%3."/>
+      <w:lvlJc w:val="left"/>
+      <w:pPr>
+        <w:tabs>
+          <w:tab w:val="num" w:pos="2160"/>
+        </w:tabs>
+        <w:ind w:left="2160" w:hanging="360"/>
+      </w:pPr>
+    </w:lvl>
+    <w:lvl w:ilvl="3" w:tentative="1">
+      <w:start w:val="1"/>
+      <w:numFmt w:val="decimal"/>
+      <w:lvlText w:val="%4."/>
+      <w:lvlJc w:val="left"/>
+      <w:pPr>
+        <w:tabs>
+          <w:tab w:val="num" w:pos="2880"/>
+        </w:tabs>
+        <w:ind w:left="2880" w:hanging="360"/>
+      </w:pPr>
+    </w:lvl>
+    <w:lvl w:ilvl="4" w:tentative="1">
+      <w:start w:val="1"/>
+      <w:numFmt w:val="decimal"/>
+      <w:lvlText w:val="%5."/>
+      <w:lvlJc w:val="left"/>
+      <w:pPr>
+        <w:tabs>
+          <w:tab w:val="num" w:pos="3600"/>
+        </w:tabs>
+        <w:ind w:left="3600" w:hanging="360"/>
+      </w:pPr>
+    </w:lvl>
+    <w:lvl w:ilvl="5" w:tentative="1">
+      <w:start w:val="1"/>
+      <w:numFmt w:val="decimal"/>
+      <w:lvlText w:val="%6."/>
+      <w:lvlJc w:val="left"/>
+      <w:pPr>
+        <w:tabs>
+          <w:tab w:val="num" w:pos="4320"/>
+        </w:tabs>
+        <w:ind w:left="4320" w:hanging="360"/>
+      </w:pPr>
+    </w:lvl>
+    <w:lvl w:ilvl="6" w:tentative="1">
+      <w:start w:val="1"/>
+      <w:numFmt w:val="decimal"/>
+      <w:lvlText w:val="%7."/>
+      <w:lvlJc w:val="left"/>
+      <w:pPr>
+        <w:tabs>
+          <w:tab w:val="num" w:pos="5040"/>
+        </w:tabs>
+        <w:ind w:left="5040" w:hanging="360"/>
+      </w:pPr>
+    </w:lvl>
+    <w:lvl w:ilvl="7" w:tentative="1">
+      <w:start w:val="1"/>
+      <w:numFmt w:val="decimal"/>
+      <w:lvlText w:val="%8."/>
+      <w:lvlJc w:val="left"/>
+      <w:pPr>
+        <w:tabs>
+          <w:tab w:val="num" w:pos="5760"/>
+        </w:tabs>
+        <w:ind w:left="5760" w:hanging="360"/>
+      </w:pPr>
+    </w:lvl>
+    <w:lvl w:ilvl="8" w:tentative="1">
+      <w:start w:val="1"/>
+      <w:numFmt w:val="decimal"/>
+      <w:lvlText w:val="%9."/>
+      <w:lvlJc w:val="left"/>
+      <w:pPr>
+        <w:tabs>
+          <w:tab w:val="num" w:pos="6480"/>
+        </w:tabs>
+        <w:ind w:left="6480" w:hanging="360"/>
+      </w:pPr>
+    </w:lvl>
+  </w:abstractNum>
+  <w:abstractNum w:abstractNumId="2">
     <w:nsid w:val="16515821"/>
     <w:multiLevelType w:val="hybridMultilevel"/>
     <w:tmpl w:val="557282FE"/>
@@ -3422,7 +3589,7 @@
       </w:pPr>
     </w:lvl>
   </w:abstractNum>
-  <w:abstractNum w:abstractNumId="2">
+  <w:abstractNum w:abstractNumId="3">
     <w:nsid w:val="16975D7F"/>
     <w:multiLevelType w:val="hybridMultilevel"/>
     <w:tmpl w:val="5A70F086"/>
@@ -3514,7 +3681,7 @@
       </w:pPr>
     </w:lvl>
   </w:abstractNum>
-  <w:abstractNum w:abstractNumId="3">
+  <w:abstractNum w:abstractNumId="4">
     <w:nsid w:val="18116840"/>
     <w:multiLevelType w:val="hybridMultilevel"/>
     <w:tmpl w:val="5248139E"/>
@@ -3627,7 +3794,7 @@
       </w:rPr>
     </w:lvl>
   </w:abstractNum>
-  <w:abstractNum w:abstractNumId="4">
+  <w:abstractNum w:abstractNumId="5">
     <w:nsid w:val="1FDF6F2A"/>
     <w:multiLevelType w:val="multilevel"/>
     <w:tmpl w:val="FE7C9FB0"/>
@@ -3740,7 +3907,93 @@
       </w:pPr>
     </w:lvl>
   </w:abstractNum>
-  <w:abstractNum w:abstractNumId="5">
+  <w:abstractNum w:abstractNumId="6">
+    <w:nsid w:val="259D435C"/>
+    <w:multiLevelType w:val="hybridMultilevel"/>
+    <w:tmpl w:val="CC380A68"/>
+    <w:lvl w:ilvl="0" w:tplc="0409001B">
+      <w:start w:val="1"/>
+      <w:numFmt w:val="lowerRoman"/>
+      <w:lvlText w:val="%1."/>
+      <w:lvlJc w:val="right"/>
+      <w:pPr>
+        <w:ind w:left="720" w:hanging="360"/>
+      </w:pPr>
+    </w:lvl>
+    <w:lvl w:ilvl="1" w:tplc="04090019" w:tentative="1">
+      <w:start w:val="1"/>
+      <w:numFmt w:val="lowerLetter"/>
+      <w:lvlText w:val="%2."/>
+      <w:lvlJc w:val="left"/>
+      <w:pPr>
+        <w:ind w:left="1440" w:hanging="360"/>
+      </w:pPr>
+    </w:lvl>
+    <w:lvl w:ilvl="2" w:tplc="0409001B">
+      <w:start w:val="1"/>
+      <w:numFmt w:val="lowerRoman"/>
+      <w:lvlText w:val="%3."/>
+      <w:lvlJc w:val="right"/>
+      <w:pPr>
+        <w:ind w:left="2160" w:hanging="180"/>
+      </w:pPr>
+    </w:lvl>
+    <w:lvl w:ilvl="3" w:tplc="0409000F" w:tentative="1">
+      <w:start w:val="1"/>
+      <w:numFmt w:val="decimal"/>
+      <w:lvlText w:val="%4."/>
+      <w:lvlJc w:val="left"/>
+      <w:pPr>
+        <w:ind w:left="2880" w:hanging="360"/>
+      </w:pPr>
+    </w:lvl>
+    <w:lvl w:ilvl="4" w:tplc="04090019" w:tentative="1">
+      <w:start w:val="1"/>
+      <w:numFmt w:val="lowerLetter"/>
+      <w:lvlText w:val="%5."/>
+      <w:lvlJc w:val="left"/>
+      <w:pPr>
+        <w:ind w:left="3600" w:hanging="360"/>
+      </w:pPr>
+    </w:lvl>
+    <w:lvl w:ilvl="5" w:tplc="0409001B" w:tentative="1">
+      <w:start w:val="1"/>
+      <w:numFmt w:val="lowerRoman"/>
+      <w:lvlText w:val="%6."/>
+      <w:lvlJc w:val="right"/>
+      <w:pPr>
+        <w:ind w:left="4320" w:hanging="180"/>
+      </w:pPr>
+    </w:lvl>
+    <w:lvl w:ilvl="6" w:tplc="0409000F" w:tentative="1">
+      <w:start w:val="1"/>
+      <w:numFmt w:val="decimal"/>
+      <w:lvlText w:val="%7."/>
+      <w:lvlJc w:val="left"/>
+      <w:pPr>
+        <w:ind w:left="5040" w:hanging="360"/>
+      </w:pPr>
+    </w:lvl>
+    <w:lvl w:ilvl="7" w:tplc="04090019" w:tentative="1">
+      <w:start w:val="1"/>
+      <w:numFmt w:val="lowerLetter"/>
+      <w:lvlText w:val="%8."/>
+      <w:lvlJc w:val="left"/>
+      <w:pPr>
+        <w:ind w:left="5760" w:hanging="360"/>
+      </w:pPr>
+    </w:lvl>
+    <w:lvl w:ilvl="8" w:tplc="0409001B" w:tentative="1">
+      <w:start w:val="1"/>
+      <w:numFmt w:val="lowerRoman"/>
+      <w:lvlText w:val="%9."/>
+      <w:lvlJc w:val="right"/>
+      <w:pPr>
+        <w:ind w:left="6480" w:hanging="180"/>
+      </w:pPr>
+    </w:lvl>
+  </w:abstractNum>
+  <w:abstractNum w:abstractNumId="7">
     <w:nsid w:val="2CE33C16"/>
     <w:multiLevelType w:val="hybridMultilevel"/>
     <w:tmpl w:val="94D638E4"/>
@@ -3826,7 +4079,7 @@
       </w:pPr>
     </w:lvl>
   </w:abstractNum>
-  <w:abstractNum w:abstractNumId="6">
+  <w:abstractNum w:abstractNumId="8">
     <w:nsid w:val="2D264DBC"/>
     <w:multiLevelType w:val="hybridMultilevel"/>
     <w:tmpl w:val="C3263FEC"/>
@@ -3912,7 +4165,7 @@
       </w:pPr>
     </w:lvl>
   </w:abstractNum>
-  <w:abstractNum w:abstractNumId="7">
+  <w:abstractNum w:abstractNumId="9">
     <w:nsid w:val="2DDC1E12"/>
     <w:multiLevelType w:val="multilevel"/>
     <w:tmpl w:val="B44073A4"/>
@@ -4025,7 +4278,93 @@
       </w:pPr>
     </w:lvl>
   </w:abstractNum>
-  <w:abstractNum w:abstractNumId="8">
+  <w:abstractNum w:abstractNumId="10">
+    <w:nsid w:val="3A615257"/>
+    <w:multiLevelType w:val="hybridMultilevel"/>
+    <w:tmpl w:val="401016E8"/>
+    <w:lvl w:ilvl="0" w:tplc="0409001B">
+      <w:start w:val="1"/>
+      <w:numFmt w:val="lowerRoman"/>
+      <w:lvlText w:val="%1."/>
+      <w:lvlJc w:val="right"/>
+      <w:pPr>
+        <w:ind w:left="2340" w:hanging="360"/>
+      </w:pPr>
+    </w:lvl>
+    <w:lvl w:ilvl="1" w:tplc="04090019" w:tentative="1">
+      <w:start w:val="1"/>
+      <w:numFmt w:val="lowerLetter"/>
+      <w:lvlText w:val="%2."/>
+      <w:lvlJc w:val="left"/>
+      <w:pPr>
+        <w:ind w:left="3060" w:hanging="360"/>
+      </w:pPr>
+    </w:lvl>
+    <w:lvl w:ilvl="2" w:tplc="0409001B" w:tentative="1">
+      <w:start w:val="1"/>
+      <w:numFmt w:val="lowerRoman"/>
+      <w:lvlText w:val="%3."/>
+      <w:lvlJc w:val="right"/>
+      <w:pPr>
+        <w:ind w:left="3780" w:hanging="180"/>
+      </w:pPr>
+    </w:lvl>
+    <w:lvl w:ilvl="3" w:tplc="0409000F" w:tentative="1">
+      <w:start w:val="1"/>
+      <w:numFmt w:val="decimal"/>
+      <w:lvlText w:val="%4."/>
+      <w:lvlJc w:val="left"/>
+      <w:pPr>
+        <w:ind w:left="4500" w:hanging="360"/>
+      </w:pPr>
+    </w:lvl>
+    <w:lvl w:ilvl="4" w:tplc="04090019" w:tentative="1">
+      <w:start w:val="1"/>
+      <w:numFmt w:val="lowerLetter"/>
+      <w:lvlText w:val="%5."/>
+      <w:lvlJc w:val="left"/>
+      <w:pPr>
+        <w:ind w:left="5220" w:hanging="360"/>
+      </w:pPr>
+    </w:lvl>
+    <w:lvl w:ilvl="5" w:tplc="0409001B" w:tentative="1">
+      <w:start w:val="1"/>
+      <w:numFmt w:val="lowerRoman"/>
+      <w:lvlText w:val="%6."/>
+      <w:lvlJc w:val="right"/>
+      <w:pPr>
+        <w:ind w:left="5940" w:hanging="180"/>
+      </w:pPr>
+    </w:lvl>
+    <w:lvl w:ilvl="6" w:tplc="0409000F" w:tentative="1">
+      <w:start w:val="1"/>
+      <w:numFmt w:val="decimal"/>
+      <w:lvlText w:val="%7."/>
+      <w:lvlJc w:val="left"/>
+      <w:pPr>
+        <w:ind w:left="6660" w:hanging="360"/>
+      </w:pPr>
+    </w:lvl>
+    <w:lvl w:ilvl="7" w:tplc="04090019" w:tentative="1">
+      <w:start w:val="1"/>
+      <w:numFmt w:val="lowerLetter"/>
+      <w:lvlText w:val="%8."/>
+      <w:lvlJc w:val="left"/>
+      <w:pPr>
+        <w:ind w:left="7380" w:hanging="360"/>
+      </w:pPr>
+    </w:lvl>
+    <w:lvl w:ilvl="8" w:tplc="0409001B" w:tentative="1">
+      <w:start w:val="1"/>
+      <w:numFmt w:val="lowerRoman"/>
+      <w:lvlText w:val="%9."/>
+      <w:lvlJc w:val="right"/>
+      <w:pPr>
+        <w:ind w:left="8100" w:hanging="180"/>
+      </w:pPr>
+    </w:lvl>
+  </w:abstractNum>
+  <w:abstractNum w:abstractNumId="11">
     <w:nsid w:val="3C570318"/>
     <w:multiLevelType w:val="hybridMultilevel"/>
     <w:tmpl w:val="C84236FC"/>
@@ -4138,7 +4477,93 @@
       </w:rPr>
     </w:lvl>
   </w:abstractNum>
-  <w:abstractNum w:abstractNumId="9">
+  <w:abstractNum w:abstractNumId="12">
+    <w:nsid w:val="43EE5407"/>
+    <w:multiLevelType w:val="hybridMultilevel"/>
+    <w:tmpl w:val="D1842F60"/>
+    <w:lvl w:ilvl="0" w:tplc="0409000F">
+      <w:start w:val="1"/>
+      <w:numFmt w:val="decimal"/>
+      <w:lvlText w:val="%1."/>
+      <w:lvlJc w:val="left"/>
+      <w:pPr>
+        <w:ind w:left="720" w:hanging="360"/>
+      </w:pPr>
+    </w:lvl>
+    <w:lvl w:ilvl="1" w:tplc="04090019">
+      <w:start w:val="1"/>
+      <w:numFmt w:val="lowerLetter"/>
+      <w:lvlText w:val="%2."/>
+      <w:lvlJc w:val="left"/>
+      <w:pPr>
+        <w:ind w:left="1440" w:hanging="360"/>
+      </w:pPr>
+    </w:lvl>
+    <w:lvl w:ilvl="2" w:tplc="0409001B" w:tentative="1">
+      <w:start w:val="1"/>
+      <w:numFmt w:val="lowerRoman"/>
+      <w:lvlText w:val="%3."/>
+      <w:lvlJc w:val="right"/>
+      <w:pPr>
+        <w:ind w:left="2160" w:hanging="180"/>
+      </w:pPr>
+    </w:lvl>
+    <w:lvl w:ilvl="3" w:tplc="0409000F" w:tentative="1">
+      <w:start w:val="1"/>
+      <w:numFmt w:val="decimal"/>
+      <w:lvlText w:val="%4."/>
+      <w:lvlJc w:val="left"/>
+      <w:pPr>
+        <w:ind w:left="2880" w:hanging="360"/>
+      </w:pPr>
+    </w:lvl>
+    <w:lvl w:ilvl="4" w:tplc="04090019" w:tentative="1">
+      <w:start w:val="1"/>
+      <w:numFmt w:val="lowerLetter"/>
+      <w:lvlText w:val="%5."/>
+      <w:lvlJc w:val="left"/>
+      <w:pPr>
+        <w:ind w:left="3600" w:hanging="360"/>
+      </w:pPr>
+    </w:lvl>
+    <w:lvl w:ilvl="5" w:tplc="0409001B" w:tentative="1">
+      <w:start w:val="1"/>
+      <w:numFmt w:val="lowerRoman"/>
+      <w:lvlText w:val="%6."/>
+      <w:lvlJc w:val="right"/>
+      <w:pPr>
+        <w:ind w:left="4320" w:hanging="180"/>
+      </w:pPr>
+    </w:lvl>
+    <w:lvl w:ilvl="6" w:tplc="0409000F" w:tentative="1">
+      <w:start w:val="1"/>
+      <w:numFmt w:val="decimal"/>
+      <w:lvlText w:val="%7."/>
+      <w:lvlJc w:val="left"/>
+      <w:pPr>
+        <w:ind w:left="5040" w:hanging="360"/>
+      </w:pPr>
+    </w:lvl>
+    <w:lvl w:ilvl="7" w:tplc="04090019" w:tentative="1">
+      <w:start w:val="1"/>
+      <w:numFmt w:val="lowerLetter"/>
+      <w:lvlText w:val="%8."/>
+      <w:lvlJc w:val="left"/>
+      <w:pPr>
+        <w:ind w:left="5760" w:hanging="360"/>
+      </w:pPr>
+    </w:lvl>
+    <w:lvl w:ilvl="8" w:tplc="0409001B" w:tentative="1">
+      <w:start w:val="1"/>
+      <w:numFmt w:val="lowerRoman"/>
+      <w:lvlText w:val="%9."/>
+      <w:lvlJc w:val="right"/>
+      <w:pPr>
+        <w:ind w:left="6480" w:hanging="180"/>
+      </w:pPr>
+    </w:lvl>
+  </w:abstractNum>
+  <w:abstractNum w:abstractNumId="13">
     <w:nsid w:val="513F189D"/>
     <w:multiLevelType w:val="hybridMultilevel"/>
     <w:tmpl w:val="797E4CCE"/>
@@ -4230,7 +4655,7 @@
       </w:pPr>
     </w:lvl>
   </w:abstractNum>
-  <w:abstractNum w:abstractNumId="10">
+  <w:abstractNum w:abstractNumId="14">
     <w:nsid w:val="5C3530EF"/>
     <w:multiLevelType w:val="multilevel"/>
     <w:tmpl w:val="FB188B42"/>
@@ -4343,7 +4768,120 @@
       </w:pPr>
     </w:lvl>
   </w:abstractNum>
-  <w:abstractNum w:abstractNumId="11">
+  <w:abstractNum w:abstractNumId="15">
+    <w:nsid w:val="5D41482D"/>
+    <w:multiLevelType w:val="multilevel"/>
+    <w:tmpl w:val="4DBA457A"/>
+    <w:lvl w:ilvl="0">
+      <w:start w:val="1"/>
+      <w:numFmt w:val="decimal"/>
+      <w:lvlText w:val="%1."/>
+      <w:lvlJc w:val="left"/>
+      <w:pPr>
+        <w:tabs>
+          <w:tab w:val="num" w:pos="720"/>
+        </w:tabs>
+        <w:ind w:left="720" w:hanging="360"/>
+      </w:pPr>
+    </w:lvl>
+    <w:lvl w:ilvl="1" w:tentative="1">
+      <w:start w:val="1"/>
+      <w:numFmt w:val="decimal"/>
+      <w:lvlText w:val="%2."/>
+      <w:lvlJc w:val="left"/>
+      <w:pPr>
+        <w:tabs>
+          <w:tab w:val="num" w:pos="1440"/>
+        </w:tabs>
+        <w:ind w:left="1440" w:hanging="360"/>
+      </w:pPr>
+    </w:lvl>
+    <w:lvl w:ilvl="2" w:tentative="1">
+      <w:start w:val="1"/>
+      <w:numFmt w:val="decimal"/>
+      <w:lvlText w:val="%3."/>
+      <w:lvlJc w:val="left"/>
+      <w:pPr>
+        <w:tabs>
+          <w:tab w:val="num" w:pos="2160"/>
+        </w:tabs>
+        <w:ind w:left="2160" w:hanging="360"/>
+      </w:pPr>
+    </w:lvl>
+    <w:lvl w:ilvl="3" w:tentative="1">
+      <w:start w:val="1"/>
+      <w:numFmt w:val="decimal"/>
+      <w:lvlText w:val="%4."/>
+      <w:lvlJc w:val="left"/>
+      <w:pPr>
+        <w:tabs>
+          <w:tab w:val="num" w:pos="2880"/>
+        </w:tabs>
+        <w:ind w:left="2880" w:hanging="360"/>
+      </w:pPr>
+    </w:lvl>
+    <w:lvl w:ilvl="4" w:tentative="1">
+      <w:start w:val="1"/>
+      <w:numFmt w:val="decimal"/>
+      <w:lvlText w:val="%5."/>
+      <w:lvlJc w:val="left"/>
+      <w:pPr>
+        <w:tabs>
+          <w:tab w:val="num" w:pos="3600"/>
+        </w:tabs>
+        <w:ind w:left="3600" w:hanging="360"/>
+      </w:pPr>
+    </w:lvl>
+    <w:lvl w:ilvl="5" w:tentative="1">
+      <w:start w:val="1"/>
+      <w:numFmt w:val="decimal"/>
+      <w:lvlText w:val="%6."/>
+      <w:lvlJc w:val="left"/>
+      <w:pPr>
+        <w:tabs>
+          <w:tab w:val="num" w:pos="4320"/>
+        </w:tabs>
+        <w:ind w:left="4320" w:hanging="360"/>
+      </w:pPr>
+    </w:lvl>
+    <w:lvl w:ilvl="6" w:tentative="1">
+      <w:start w:val="1"/>
+      <w:numFmt w:val="decimal"/>
+      <w:lvlText w:val="%7."/>
+      <w:lvlJc w:val="left"/>
+      <w:pPr>
+        <w:tabs>
+          <w:tab w:val="num" w:pos="5040"/>
+        </w:tabs>
+        <w:ind w:left="5040" w:hanging="360"/>
+      </w:pPr>
+    </w:lvl>
+    <w:lvl w:ilvl="7" w:tentative="1">
+      <w:start w:val="1"/>
+      <w:numFmt w:val="decimal"/>
+      <w:lvlText w:val="%8."/>
+      <w:lvlJc w:val="left"/>
+      <w:pPr>
+        <w:tabs>
+          <w:tab w:val="num" w:pos="5760"/>
+        </w:tabs>
+        <w:ind w:left="5760" w:hanging="360"/>
+      </w:pPr>
+    </w:lvl>
+    <w:lvl w:ilvl="8" w:tentative="1">
+      <w:start w:val="1"/>
+      <w:numFmt w:val="decimal"/>
+      <w:lvlText w:val="%9."/>
+      <w:lvlJc w:val="left"/>
+      <w:pPr>
+        <w:tabs>
+          <w:tab w:val="num" w:pos="6480"/>
+        </w:tabs>
+        <w:ind w:left="6480" w:hanging="360"/>
+      </w:pPr>
+    </w:lvl>
+  </w:abstractNum>
+  <w:abstractNum w:abstractNumId="16">
     <w:nsid w:val="61C212B3"/>
     <w:multiLevelType w:val="hybridMultilevel"/>
     <w:tmpl w:val="1610A580"/>
@@ -4433,7 +4971,120 @@
       </w:pPr>
     </w:lvl>
   </w:abstractNum>
-  <w:abstractNum w:abstractNumId="12">
+  <w:abstractNum w:abstractNumId="17">
+    <w:nsid w:val="68A71F5D"/>
+    <w:multiLevelType w:val="multilevel"/>
+    <w:tmpl w:val="F26A714A"/>
+    <w:lvl w:ilvl="0">
+      <w:start w:val="1"/>
+      <w:numFmt w:val="decimal"/>
+      <w:lvlText w:val="%1."/>
+      <w:lvlJc w:val="left"/>
+      <w:pPr>
+        <w:tabs>
+          <w:tab w:val="num" w:pos="720"/>
+        </w:tabs>
+        <w:ind w:left="720" w:hanging="360"/>
+      </w:pPr>
+    </w:lvl>
+    <w:lvl w:ilvl="1" w:tentative="1">
+      <w:start w:val="1"/>
+      <w:numFmt w:val="decimal"/>
+      <w:lvlText w:val="%2."/>
+      <w:lvlJc w:val="left"/>
+      <w:pPr>
+        <w:tabs>
+          <w:tab w:val="num" w:pos="1440"/>
+        </w:tabs>
+        <w:ind w:left="1440" w:hanging="360"/>
+      </w:pPr>
+    </w:lvl>
+    <w:lvl w:ilvl="2" w:tentative="1">
+      <w:start w:val="1"/>
+      <w:numFmt w:val="decimal"/>
+      <w:lvlText w:val="%3."/>
+      <w:lvlJc w:val="left"/>
+      <w:pPr>
+        <w:tabs>
+          <w:tab w:val="num" w:pos="2160"/>
+        </w:tabs>
+        <w:ind w:left="2160" w:hanging="360"/>
+      </w:pPr>
+    </w:lvl>
+    <w:lvl w:ilvl="3" w:tentative="1">
+      <w:start w:val="1"/>
+      <w:numFmt w:val="decimal"/>
+      <w:lvlText w:val="%4."/>
+      <w:lvlJc w:val="left"/>
+      <w:pPr>
+        <w:tabs>
+          <w:tab w:val="num" w:pos="2880"/>
+        </w:tabs>
+        <w:ind w:left="2880" w:hanging="360"/>
+      </w:pPr>
+    </w:lvl>
+    <w:lvl w:ilvl="4" w:tentative="1">
+      <w:start w:val="1"/>
+      <w:numFmt w:val="decimal"/>
+      <w:lvlText w:val="%5."/>
+      <w:lvlJc w:val="left"/>
+      <w:pPr>
+        <w:tabs>
+          <w:tab w:val="num" w:pos="3600"/>
+        </w:tabs>
+        <w:ind w:left="3600" w:hanging="360"/>
+      </w:pPr>
+    </w:lvl>
+    <w:lvl w:ilvl="5" w:tentative="1">
+      <w:start w:val="1"/>
+      <w:numFmt w:val="decimal"/>
+      <w:lvlText w:val="%6."/>
+      <w:lvlJc w:val="left"/>
+      <w:pPr>
+        <w:tabs>
+          <w:tab w:val="num" w:pos="4320"/>
+        </w:tabs>
+        <w:ind w:left="4320" w:hanging="360"/>
+      </w:pPr>
+    </w:lvl>
+    <w:lvl w:ilvl="6" w:tentative="1">
+      <w:start w:val="1"/>
+      <w:numFmt w:val="decimal"/>
+      <w:lvlText w:val="%7."/>
+      <w:lvlJc w:val="left"/>
+      <w:pPr>
+        <w:tabs>
+          <w:tab w:val="num" w:pos="5040"/>
+        </w:tabs>
+        <w:ind w:left="5040" w:hanging="360"/>
+      </w:pPr>
+    </w:lvl>
+    <w:lvl w:ilvl="7" w:tentative="1">
+      <w:start w:val="1"/>
+      <w:numFmt w:val="decimal"/>
+      <w:lvlText w:val="%8."/>
+      <w:lvlJc w:val="left"/>
+      <w:pPr>
+        <w:tabs>
+          <w:tab w:val="num" w:pos="5760"/>
+        </w:tabs>
+        <w:ind w:left="5760" w:hanging="360"/>
+      </w:pPr>
+    </w:lvl>
+    <w:lvl w:ilvl="8" w:tentative="1">
+      <w:start w:val="1"/>
+      <w:numFmt w:val="decimal"/>
+      <w:lvlText w:val="%9."/>
+      <w:lvlJc w:val="left"/>
+      <w:pPr>
+        <w:tabs>
+          <w:tab w:val="num" w:pos="6480"/>
+        </w:tabs>
+        <w:ind w:left="6480" w:hanging="360"/>
+      </w:pPr>
+    </w:lvl>
+  </w:abstractNum>
+  <w:abstractNum w:abstractNumId="18">
     <w:nsid w:val="694120FD"/>
     <w:multiLevelType w:val="hybridMultilevel"/>
     <w:tmpl w:val="B1626FD2"/>
@@ -4522,7 +5173,7 @@
       </w:pPr>
     </w:lvl>
   </w:abstractNum>
-  <w:abstractNum w:abstractNumId="13">
+  <w:abstractNum w:abstractNumId="19">
     <w:nsid w:val="69BB6BDD"/>
     <w:multiLevelType w:val="hybridMultilevel"/>
     <w:tmpl w:val="E4088F0E"/>
@@ -4611,10 +5262,10 @@
       </w:pPr>
     </w:lvl>
   </w:abstractNum>
-  <w:abstractNum w:abstractNumId="14">
+  <w:abstractNum w:abstractNumId="20">
     <w:nsid w:val="7B9B49D0"/>
     <w:multiLevelType w:val="hybridMultilevel"/>
-    <w:tmpl w:val="DECCDC08"/>
+    <w:tmpl w:val="F7A048D4"/>
     <w:lvl w:ilvl="0" w:tplc="0409000F">
       <w:start w:val="1"/>
       <w:numFmt w:val="decimal"/>
@@ -4633,7 +5284,7 @@
         <w:ind w:left="1440" w:hanging="360"/>
       </w:pPr>
     </w:lvl>
-    <w:lvl w:ilvl="2" w:tplc="0409001B">
+    <w:lvl w:ilvl="2" w:tplc="652EF068">
       <w:start w:val="1"/>
       <w:numFmt w:val="lowerRoman"/>
       <w:lvlText w:val="%3."/>
@@ -4641,6 +5292,9 @@
       <w:pPr>
         <w:ind w:left="2160" w:hanging="180"/>
       </w:pPr>
+      <w:rPr>
+        <w:rFonts w:ascii="Arial" w:hAnsi="Arial"/>
+      </w:rPr>
     </w:lvl>
     <w:lvl w:ilvl="3" w:tplc="0409000F" w:tentative="1">
       <w:start w:val="1"/>
@@ -4697,7 +5351,120 @@
       </w:pPr>
     </w:lvl>
   </w:abstractNum>
-  <w:abstractNum w:abstractNumId="15">
+  <w:abstractNum w:abstractNumId="21">
+    <w:nsid w:val="7EC640C1"/>
+    <w:multiLevelType w:val="multilevel"/>
+    <w:tmpl w:val="C6809FE4"/>
+    <w:lvl w:ilvl="0">
+      <w:start w:val="1"/>
+      <w:numFmt w:val="decimal"/>
+      <w:lvlText w:val="%1."/>
+      <w:lvlJc w:val="left"/>
+      <w:pPr>
+        <w:tabs>
+          <w:tab w:val="num" w:pos="720"/>
+        </w:tabs>
+        <w:ind w:left="720" w:hanging="360"/>
+      </w:pPr>
+    </w:lvl>
+    <w:lvl w:ilvl="1">
+      <w:start w:val="1"/>
+      <w:numFmt w:val="decimal"/>
+      <w:lvlText w:val="%2."/>
+      <w:lvlJc w:val="left"/>
+      <w:pPr>
+        <w:tabs>
+          <w:tab w:val="num" w:pos="1440"/>
+        </w:tabs>
+        <w:ind w:left="1440" w:hanging="360"/>
+      </w:pPr>
+    </w:lvl>
+    <w:lvl w:ilvl="2" w:tentative="1">
+      <w:start w:val="1"/>
+      <w:numFmt w:val="decimal"/>
+      <w:lvlText w:val="%3."/>
+      <w:lvlJc w:val="left"/>
+      <w:pPr>
+        <w:tabs>
+          <w:tab w:val="num" w:pos="2160"/>
+        </w:tabs>
+        <w:ind w:left="2160" w:hanging="360"/>
+      </w:pPr>
+    </w:lvl>
+    <w:lvl w:ilvl="3" w:tentative="1">
+      <w:start w:val="1"/>
+      <w:numFmt w:val="decimal"/>
+      <w:lvlText w:val="%4."/>
+      <w:lvlJc w:val="left"/>
+      <w:pPr>
+        <w:tabs>
+          <w:tab w:val="num" w:pos="2880"/>
+        </w:tabs>
+        <w:ind w:left="2880" w:hanging="360"/>
+      </w:pPr>
+    </w:lvl>
+    <w:lvl w:ilvl="4" w:tentative="1">
+      <w:start w:val="1"/>
+      <w:numFmt w:val="decimal"/>
+      <w:lvlText w:val="%5."/>
+      <w:lvlJc w:val="left"/>
+      <w:pPr>
+        <w:tabs>
+          <w:tab w:val="num" w:pos="3600"/>
+        </w:tabs>
+        <w:ind w:left="3600" w:hanging="360"/>
+      </w:pPr>
+    </w:lvl>
+    <w:lvl w:ilvl="5" w:tentative="1">
+      <w:start w:val="1"/>
+      <w:numFmt w:val="decimal"/>
+      <w:lvlText w:val="%6."/>
+      <w:lvlJc w:val="left"/>
+      <w:pPr>
+        <w:tabs>
+          <w:tab w:val="num" w:pos="4320"/>
+        </w:tabs>
+        <w:ind w:left="4320" w:hanging="360"/>
+      </w:pPr>
+    </w:lvl>
+    <w:lvl w:ilvl="6" w:tentative="1">
+      <w:start w:val="1"/>
+      <w:numFmt w:val="decimal"/>
+      <w:lvlText w:val="%7."/>
+      <w:lvlJc w:val="left"/>
+      <w:pPr>
+        <w:tabs>
+          <w:tab w:val="num" w:pos="5040"/>
+        </w:tabs>
+        <w:ind w:left="5040" w:hanging="360"/>
+      </w:pPr>
+    </w:lvl>
+    <w:lvl w:ilvl="7" w:tentative="1">
+      <w:start w:val="1"/>
+      <w:numFmt w:val="decimal"/>
+      <w:lvlText w:val="%8."/>
+      <w:lvlJc w:val="left"/>
+      <w:pPr>
+        <w:tabs>
+          <w:tab w:val="num" w:pos="5760"/>
+        </w:tabs>
+        <w:ind w:left="5760" w:hanging="360"/>
+      </w:pPr>
+    </w:lvl>
+    <w:lvl w:ilvl="8" w:tentative="1">
+      <w:start w:val="1"/>
+      <w:numFmt w:val="decimal"/>
+      <w:lvlText w:val="%9."/>
+      <w:lvlJc w:val="left"/>
+      <w:pPr>
+        <w:tabs>
+          <w:tab w:val="num" w:pos="6480"/>
+        </w:tabs>
+        <w:ind w:left="6480" w:hanging="360"/>
+      </w:pPr>
+    </w:lvl>
+  </w:abstractNum>
+  <w:abstractNum w:abstractNumId="22">
     <w:nsid w:val="7F4D048F"/>
     <w:multiLevelType w:val="hybridMultilevel"/>
     <w:tmpl w:val="38CEC90E"/>
@@ -4811,28 +5578,28 @@
     </w:lvl>
   </w:abstractNum>
   <w:num w:numId="1">
-    <w:abstractNumId w:val="6"/>
+    <w:abstractNumId w:val="8"/>
   </w:num>
   <w:num w:numId="2">
+    <w:abstractNumId w:val="4"/>
+  </w:num>
+  <w:num w:numId="3">
+    <w:abstractNumId w:val="11"/>
+  </w:num>
+  <w:num w:numId="4">
+    <w:abstractNumId w:val="13"/>
+  </w:num>
+  <w:num w:numId="5">
     <w:abstractNumId w:val="3"/>
   </w:num>
-  <w:num w:numId="3">
-    <w:abstractNumId w:val="8"/>
-  </w:num>
-  <w:num w:numId="4">
-    <w:abstractNumId w:val="9"/>
-  </w:num>
-  <w:num w:numId="5">
+  <w:num w:numId="6">
     <w:abstractNumId w:val="2"/>
   </w:num>
-  <w:num w:numId="6">
-    <w:abstractNumId w:val="1"/>
-  </w:num>
   <w:num w:numId="7">
-    <w:abstractNumId w:val="10"/>
+    <w:abstractNumId w:val="14"/>
   </w:num>
   <w:num w:numId="8">
-    <w:abstractNumId w:val="10"/>
+    <w:abstractNumId w:val="14"/>
     <w:lvlOverride w:ilvl="1">
       <w:lvl w:ilvl="1">
         <w:numFmt w:val="lowerLetter"/>
@@ -4842,7 +5609,7 @@
     </w:lvlOverride>
   </w:num>
   <w:num w:numId="9">
-    <w:abstractNumId w:val="10"/>
+    <w:abstractNumId w:val="14"/>
     <w:lvlOverride w:ilvl="1">
       <w:lvl w:ilvl="1">
         <w:numFmt w:val="lowerLetter"/>
@@ -4852,7 +5619,7 @@
     </w:lvlOverride>
   </w:num>
   <w:num w:numId="10">
-    <w:abstractNumId w:val="10"/>
+    <w:abstractNumId w:val="14"/>
     <w:lvlOverride w:ilvl="1">
       <w:lvl w:ilvl="1">
         <w:numFmt w:val="lowerLetter"/>
@@ -4862,7 +5629,7 @@
     </w:lvlOverride>
   </w:num>
   <w:num w:numId="11">
-    <w:abstractNumId w:val="10"/>
+    <w:abstractNumId w:val="14"/>
     <w:lvlOverride w:ilvl="1">
       <w:lvl w:ilvl="1">
         <w:numFmt w:val="lowerLetter"/>
@@ -4872,7 +5639,7 @@
     </w:lvlOverride>
   </w:num>
   <w:num w:numId="12">
-    <w:abstractNumId w:val="10"/>
+    <w:abstractNumId w:val="14"/>
     <w:lvlOverride w:ilvl="1">
       <w:lvl w:ilvl="1">
         <w:numFmt w:val="lowerLetter"/>
@@ -4889,7 +5656,7 @@
     </w:lvlOverride>
   </w:num>
   <w:num w:numId="13">
-    <w:abstractNumId w:val="10"/>
+    <w:abstractNumId w:val="14"/>
     <w:lvlOverride w:ilvl="1">
       <w:lvl w:ilvl="1">
         <w:numFmt w:val="lowerLetter"/>
@@ -4906,7 +5673,7 @@
     </w:lvlOverride>
   </w:num>
   <w:num w:numId="14">
-    <w:abstractNumId w:val="10"/>
+    <w:abstractNumId w:val="14"/>
     <w:lvlOverride w:ilvl="1">
       <w:lvl w:ilvl="1">
         <w:numFmt w:val="lowerLetter"/>
@@ -4923,7 +5690,7 @@
     </w:lvlOverride>
   </w:num>
   <w:num w:numId="15">
-    <w:abstractNumId w:val="10"/>
+    <w:abstractNumId w:val="14"/>
     <w:lvlOverride w:ilvl="1">
       <w:lvl w:ilvl="1">
         <w:numFmt w:val="lowerLetter"/>
@@ -4943,19 +5710,19 @@
     <w:abstractNumId w:val="0"/>
   </w:num>
   <w:num w:numId="17">
-    <w:abstractNumId w:val="14"/>
+    <w:abstractNumId w:val="20"/>
   </w:num>
   <w:num w:numId="18">
-    <w:abstractNumId w:val="7"/>
+    <w:abstractNumId w:val="9"/>
   </w:num>
   <w:num w:numId="19">
-    <w:abstractNumId w:val="11"/>
+    <w:abstractNumId w:val="16"/>
   </w:num>
   <w:num w:numId="20">
-    <w:abstractNumId w:val="4"/>
+    <w:abstractNumId w:val="5"/>
   </w:num>
   <w:num w:numId="21">
-    <w:abstractNumId w:val="4"/>
+    <w:abstractNumId w:val="5"/>
     <w:lvlOverride w:ilvl="1">
       <w:lvl w:ilvl="1">
         <w:numFmt w:val="lowerLetter"/>
@@ -4965,7 +5732,7 @@
     </w:lvlOverride>
   </w:num>
   <w:num w:numId="22">
-    <w:abstractNumId w:val="4"/>
+    <w:abstractNumId w:val="5"/>
     <w:lvlOverride w:ilvl="1">
       <w:lvl w:ilvl="1">
         <w:numFmt w:val="lowerLetter"/>
@@ -4975,7 +5742,7 @@
     </w:lvlOverride>
   </w:num>
   <w:num w:numId="23">
-    <w:abstractNumId w:val="4"/>
+    <w:abstractNumId w:val="5"/>
     <w:lvlOverride w:ilvl="1">
       <w:lvl w:ilvl="1">
         <w:numFmt w:val="lowerLetter"/>
@@ -4992,16 +5759,61 @@
     </w:lvlOverride>
   </w:num>
   <w:num w:numId="24">
-    <w:abstractNumId w:val="13"/>
+    <w:abstractNumId w:val="19"/>
   </w:num>
   <w:num w:numId="25">
+    <w:abstractNumId w:val="18"/>
+  </w:num>
+  <w:num w:numId="26">
+    <w:abstractNumId w:val="7"/>
+  </w:num>
+  <w:num w:numId="27">
+    <w:abstractNumId w:val="22"/>
+  </w:num>
+  <w:num w:numId="28">
+    <w:abstractNumId w:val="21"/>
+    <w:lvlOverride w:ilvl="1">
+      <w:lvl w:ilvl="1">
+        <w:numFmt w:val="lowerLetter"/>
+        <w:lvlText w:val="%2."/>
+        <w:lvlJc w:val="left"/>
+      </w:lvl>
+    </w:lvlOverride>
+  </w:num>
+  <w:num w:numId="29">
+    <w:abstractNumId w:val="1"/>
+  </w:num>
+  <w:num w:numId="30">
+    <w:abstractNumId w:val="1"/>
+    <w:lvlOverride w:ilvl="1">
+      <w:lvl w:ilvl="1">
+        <w:numFmt w:val="lowerLetter"/>
+        <w:lvlText w:val="%2."/>
+        <w:lvlJc w:val="left"/>
+      </w:lvl>
+    </w:lvlOverride>
+  </w:num>
+  <w:num w:numId="31">
     <w:abstractNumId w:val="12"/>
   </w:num>
-  <w:num w:numId="26">
-    <w:abstractNumId w:val="5"/>
+  <w:num w:numId="32">
+    <w:abstractNumId w:val="15"/>
   </w:num>
-  <w:num w:numId="27">
-    <w:abstractNumId w:val="15"/>
+  <w:num w:numId="33">
+    <w:abstractNumId w:val="17"/>
+    <w:lvlOverride w:ilvl="0">
+      <w:lvl w:ilvl="0">
+        <w:numFmt w:val="upperLetter"/>
+        <w:lvlText w:val="%1."/>
+        <w:lvlJc w:val="left"/>
+      </w:lvl>
+    </w:lvlOverride>
+  </w:num>
+  <w:num w:numId="34">
+    <w:abstractNumId w:val="10"/>
+  </w:num>
+  <w:num w:numId="35">
+    <w:abstractNumId w:val="6"/>
   </w:num>
 </w:numbering>
 </file>
@@ -5808,7 +6620,7 @@
   <a:extraClrSchemeLst/>
   <a:extLst>
     <a:ext uri="{05A4C25C-085E-4340-85A3-A5531E510DB2}">
-      <thm15:themeFamily xmlns:thm15="http://schemas.microsoft.com/office/thememl/2012/main" xmlns="" name="Office Theme" id="{62F939B6-93AF-4DB8-9C6B-D6C7DFDC589F}" vid="{4A3C46E8-61CC-4603-A589-7422A47A8E4A}"/>
+      <thm15:themeFamily xmlns="" xmlns:thm15="http://schemas.microsoft.com/office/thememl/2012/main" name="Office Theme" id="{62F939B6-93AF-4DB8-9C6B-D6C7DFDC589F}" vid="{4A3C46E8-61CC-4603-A589-7422A47A8E4A}"/>
     </a:ext>
   </a:extLst>
 </a:theme>

</xml_diff>